<commit_message>
updated changes on " 1.Introduction "
</commit_message>
<xml_diff>
--- a/7COM1079_Final report_template.docx
+++ b/7COM1079_Final report_template.docx
@@ -1042,119 +1042,14 @@
           <w:rFonts w:ascii="Times New Roman" w:eastAsia="Times New Roman" w:hAnsi="Times New Roman" w:cs="Times New Roman"/>
           <w:iCs/>
         </w:rPr>
-        <w:t xml:space="preserve"> and r</w:t>
-      </w:r>
-      <w:r>
-        <w:rPr>
-          <w:rFonts w:ascii="Times New Roman" w:eastAsia="Times New Roman" w:hAnsi="Times New Roman" w:cs="Times New Roman"/>
-          <w:iCs/>
-        </w:rPr>
-        <w:t xml:space="preserve">equired </w:t>
-      </w:r>
-      <w:r>
-        <w:rPr>
-          <w:rFonts w:ascii="Times New Roman" w:eastAsia="Times New Roman" w:hAnsi="Times New Roman" w:cs="Times New Roman"/>
-          <w:iCs/>
-        </w:rPr>
-        <w:t>s</w:t>
-      </w:r>
-      <w:r>
-        <w:rPr>
-          <w:rFonts w:ascii="Times New Roman" w:eastAsia="Times New Roman" w:hAnsi="Times New Roman" w:cs="Times New Roman"/>
-          <w:iCs/>
-        </w:rPr>
-        <w:t xml:space="preserve">upplementary </w:t>
-      </w:r>
-      <w:r>
-        <w:rPr>
-          <w:rFonts w:ascii="Times New Roman" w:eastAsia="Times New Roman" w:hAnsi="Times New Roman" w:cs="Times New Roman"/>
-          <w:iCs/>
-        </w:rPr>
-        <w:t>g</w:t>
-      </w:r>
-      <w:r>
-        <w:rPr>
-          <w:rFonts w:ascii="Times New Roman" w:eastAsia="Times New Roman" w:hAnsi="Times New Roman" w:cs="Times New Roman"/>
-          <w:iCs/>
-        </w:rPr>
-        <w:t>raph/</w:t>
-      </w:r>
-      <w:r>
-        <w:rPr>
-          <w:rFonts w:ascii="Times New Roman" w:eastAsia="Times New Roman" w:hAnsi="Times New Roman" w:cs="Times New Roman"/>
-          <w:iCs/>
-        </w:rPr>
-        <w:t>t</w:t>
-      </w:r>
-      <w:r>
-        <w:rPr>
-          <w:rFonts w:ascii="Times New Roman" w:eastAsia="Times New Roman" w:hAnsi="Times New Roman" w:cs="Times New Roman"/>
-          <w:iCs/>
-        </w:rPr>
-        <w:t>able</w:t>
-      </w:r>
-      <w:r>
-        <w:rPr>
-          <w:rFonts w:ascii="Times New Roman" w:eastAsia="Times New Roman" w:hAnsi="Times New Roman" w:cs="Times New Roman"/>
-          <w:iCs/>
-        </w:rPr>
-        <w:t xml:space="preserve"> </w:t>
-      </w:r>
-      <w:r>
-        <w:rPr>
-          <w:rFonts w:ascii="Times New Roman" w:eastAsia="Times New Roman" w:hAnsi="Times New Roman" w:cs="Times New Roman"/>
-          <w:i/>
-        </w:rPr>
-        <w:t>(</w:t>
-      </w:r>
-      <w:r>
-        <w:rPr>
-          <w:rFonts w:ascii="Times New Roman" w:eastAsia="Times New Roman" w:hAnsi="Times New Roman" w:cs="Times New Roman"/>
-          <w:i/>
-        </w:rPr>
-        <w:t>include histogram</w:t>
-      </w:r>
-      <w:r>
-        <w:rPr>
-          <w:rFonts w:ascii="Times New Roman" w:eastAsia="Times New Roman" w:hAnsi="Times New Roman" w:cs="Times New Roman"/>
-          <w:i/>
-        </w:rPr>
-        <w:t xml:space="preserve"> f</w:t>
-      </w:r>
-      <w:r>
-        <w:rPr>
-          <w:rFonts w:ascii="Times New Roman" w:eastAsia="Times New Roman" w:hAnsi="Times New Roman" w:cs="Times New Roman"/>
-          <w:i/>
-        </w:rPr>
-        <w:t>or correlation/comparison of means RQs</w:t>
-      </w:r>
-      <w:r>
-        <w:rPr>
-          <w:rFonts w:ascii="Times New Roman" w:eastAsia="Times New Roman" w:hAnsi="Times New Roman" w:cs="Times New Roman"/>
-          <w:i/>
-        </w:rPr>
-        <w:t xml:space="preserve">, </w:t>
-      </w:r>
-      <w:r>
-        <w:rPr>
-          <w:rFonts w:ascii="Times New Roman" w:eastAsia="Times New Roman" w:hAnsi="Times New Roman" w:cs="Times New Roman"/>
-          <w:i/>
-        </w:rPr>
-        <w:t>include contingency table</w:t>
-      </w:r>
-      <w:r>
-        <w:rPr>
-          <w:rFonts w:ascii="Times New Roman" w:eastAsia="Times New Roman" w:hAnsi="Times New Roman" w:cs="Times New Roman"/>
-          <w:i/>
-        </w:rPr>
-        <w:t xml:space="preserve"> f</w:t>
-      </w:r>
-      <w:r>
-        <w:rPr>
-          <w:rFonts w:ascii="Times New Roman" w:eastAsia="Times New Roman" w:hAnsi="Times New Roman" w:cs="Times New Roman"/>
-          <w:i/>
-        </w:rPr>
-        <w:t xml:space="preserve">or comparison of proportions </w:t>
+        <w:t xml:space="preserve"> and required supplementary graph/table </w:t>
+      </w:r>
+      <w:r>
+        <w:rPr>
+          <w:rFonts w:ascii="Times New Roman" w:eastAsia="Times New Roman" w:hAnsi="Times New Roman" w:cs="Times New Roman"/>
+          <w:i/>
+        </w:rPr>
+        <w:t xml:space="preserve">(include histogram for correlation/comparison of means RQs, include contingency table for comparison of proportions </w:t>
       </w:r>
       <w:r>
         <w:rPr>
@@ -4232,19 +4127,11 @@
           <w:rFonts w:ascii="Times New Roman" w:eastAsia="Times New Roman" w:hAnsi="Times New Roman" w:cs="Times New Roman"/>
         </w:rPr>
       </w:pPr>
-      <w:proofErr w:type="spellStart"/>
-      <w:r>
-        <w:rPr>
-          <w:rFonts w:ascii="Times New Roman" w:eastAsia="Times New Roman" w:hAnsi="Times New Roman" w:cs="Times New Roman"/>
-        </w:rPr>
-        <w:t>Analysis.R</w:t>
-      </w:r>
-      <w:proofErr w:type="spellEnd"/>
-      <w:r>
-        <w:rPr>
-          <w:rFonts w:ascii="Times New Roman" w:eastAsia="Times New Roman" w:hAnsi="Times New Roman" w:cs="Times New Roman"/>
-        </w:rPr>
-        <w:t xml:space="preserve"> code with the appropriate statistics to test the hypotheses. </w:t>
+      <w:r>
+        <w:rPr>
+          <w:rFonts w:ascii="Times New Roman" w:eastAsia="Times New Roman" w:hAnsi="Times New Roman" w:cs="Times New Roman"/>
+        </w:rPr>
+        <w:t xml:space="preserve">Analysis.R code with the appropriate statistics to test the hypotheses. </w:t>
       </w:r>
     </w:p>
     <w:p>

</xml_diff>

<commit_message>
changes in the research question and null hypothesis according to the word count.
</commit_message>
<xml_diff>
--- a/7COM1079_Final report_template.docx
+++ b/7COM1079_Final report_template.docx
@@ -11,59 +11,16 @@
           <w:rFonts w:ascii="Times New Roman" w:eastAsia="Times New Roman" w:hAnsi="Times New Roman" w:cs="Times New Roman"/>
           <w:color w:val="2D3B45"/>
           <w:kern w:val="0"/>
-          <w:highlight w:val="yellow"/>
           <w:lang w:eastAsia="en-GB"/>
           <w14:ligatures w14:val="none"/>
         </w:rPr>
       </w:pPr>
-      <w:r>
-        <w:rPr>
-          <w:rFonts w:ascii="Times New Roman" w:eastAsia="Times New Roman" w:hAnsi="Times New Roman" w:cs="Times New Roman"/>
-          <w:i/>
-          <w:color w:val="2D3B45"/>
-          <w:kern w:val="0"/>
-          <w:highlight w:val="yellow"/>
-          <w:lang w:eastAsia="en-GB"/>
-          <w14:ligatures w14:val="none"/>
-        </w:rPr>
-        <w:t xml:space="preserve">Please delete all the </w:t>
-      </w:r>
-      <w:r>
-        <w:rPr>
-          <w:rFonts w:ascii="Times New Roman" w:eastAsia="Times New Roman" w:hAnsi="Times New Roman" w:cs="Times New Roman"/>
-          <w:i/>
-          <w:color w:val="2D3B45"/>
-          <w:kern w:val="0"/>
-          <w:highlight w:val="yellow"/>
-          <w:lang w:eastAsia="en-GB"/>
-          <w14:ligatures w14:val="none"/>
-        </w:rPr>
-        <w:t>italic</w:t>
-      </w:r>
-      <w:r>
-        <w:rPr>
-          <w:rFonts w:ascii="Times New Roman" w:eastAsia="Times New Roman" w:hAnsi="Times New Roman" w:cs="Times New Roman"/>
-          <w:i/>
-          <w:color w:val="2D3B45"/>
-          <w:kern w:val="0"/>
-          <w:highlight w:val="yellow"/>
-          <w:lang w:eastAsia="en-GB"/>
-          <w14:ligatures w14:val="none"/>
-        </w:rPr>
-        <w:t xml:space="preserve"> text before submission. It is here just for your reference</w:t>
-      </w:r>
-      <w:r>
-        <w:rPr>
-          <w:rFonts w:ascii="Times New Roman" w:eastAsia="Times New Roman" w:hAnsi="Times New Roman" w:cs="Times New Roman"/>
-          <w:color w:val="2D3B45"/>
-          <w:kern w:val="0"/>
-          <w:highlight w:val="yellow"/>
-          <w:lang w:eastAsia="en-GB"/>
-          <w14:ligatures w14:val="none"/>
-        </w:rPr>
-        <w:t>.</w:t>
-      </w:r>
-      <w:r>
+    </w:p>
+    <w:p>
+      <w:pPr>
+        <w:shd w:val="clear" w:color="auto" w:fill="FFFFFF" w:themeFill="background1"/>
+        <w:jc w:val="center"/>
+        <w:outlineLvl w:val="1"/>
         <w:rPr>
           <w:rFonts w:ascii="Times New Roman" w:eastAsia="Times New Roman" w:hAnsi="Times New Roman" w:cs="Times New Roman"/>
           <w:color w:val="2D3B45"/>
@@ -71,8 +28,7 @@
           <w:lang w:eastAsia="en-GB"/>
           <w14:ligatures w14:val="none"/>
         </w:rPr>
-        <w:t xml:space="preserve"> </w:t>
-      </w:r>
+      </w:pPr>
     </w:p>
     <w:p>
       <w:pPr>
@@ -81,122 +37,12 @@
         <w:outlineLvl w:val="1"/>
         <w:rPr>
           <w:rFonts w:ascii="Times New Roman" w:eastAsia="Times New Roman" w:hAnsi="Times New Roman" w:cs="Times New Roman"/>
-          <w:i/>
-          <w:color w:val="2D3B45"/>
-          <w:kern w:val="0"/>
-          <w:highlight w:val="yellow"/>
-          <w:lang w:eastAsia="en-GB"/>
-          <w14:ligatures w14:val="none"/>
-        </w:rPr>
-      </w:pPr>
-      <w:r>
-        <w:rPr>
-          <w:rFonts w:ascii="Times New Roman" w:eastAsia="Times New Roman" w:hAnsi="Times New Roman" w:cs="Times New Roman"/>
-          <w:i/>
-          <w:color w:val="2D3B45"/>
-          <w:kern w:val="0"/>
-          <w:highlight w:val="yellow"/>
-          <w:lang w:eastAsia="en-GB"/>
-          <w14:ligatures w14:val="none"/>
-        </w:rPr>
-        <w:t>Further: data set – DS, research question – RQ</w:t>
-      </w:r>
-    </w:p>
-    <w:p>
-      <w:pPr>
-        <w:shd w:val="clear" w:color="auto" w:fill="FFFFFF" w:themeFill="background1"/>
-        <w:jc w:val="center"/>
-        <w:outlineLvl w:val="1"/>
-        <w:rPr>
-          <w:rFonts w:ascii="Times New Roman" w:eastAsia="Times New Roman" w:hAnsi="Times New Roman" w:cs="Times New Roman"/>
-          <w:i/>
-          <w:iCs/>
-          <w:color w:val="2D3B45"/>
-          <w:kern w:val="0"/>
-          <w:highlight w:val="yellow"/>
-          <w:lang w:eastAsia="en-GB"/>
-          <w14:ligatures w14:val="none"/>
-        </w:rPr>
-      </w:pPr>
-      <w:r>
-        <w:rPr>
-          <w:rFonts w:ascii="Times New Roman" w:eastAsia="Times New Roman" w:hAnsi="Times New Roman" w:cs="Times New Roman"/>
-          <w:i/>
-          <w:iCs/>
-          <w:color w:val="2D3B45"/>
-          <w:kern w:val="0"/>
-          <w:highlight w:val="yellow"/>
-          <w:lang w:eastAsia="en-GB"/>
-          <w14:ligatures w14:val="none"/>
-        </w:rPr>
-        <w:t>The mark (</w:t>
-      </w:r>
-      <w:r>
-        <w:rPr>
-          <w:rFonts w:ascii="Times New Roman" w:eastAsia="Times New Roman" w:hAnsi="Times New Roman" w:cs="Times New Roman"/>
-          <w:b/>
-          <w:bCs/>
-          <w:i/>
-          <w:iCs/>
-          <w:color w:val="2D3B45"/>
-          <w:kern w:val="0"/>
-          <w:highlight w:val="yellow"/>
-          <w:lang w:eastAsia="en-GB"/>
-          <w14:ligatures w14:val="none"/>
-        </w:rPr>
-        <w:t>x words</w:t>
-      </w:r>
-      <w:r>
-        <w:rPr>
-          <w:rFonts w:ascii="Times New Roman" w:eastAsia="Times New Roman" w:hAnsi="Times New Roman" w:cs="Times New Roman"/>
-          <w:i/>
-          <w:iCs/>
-          <w:color w:val="2D3B45"/>
-          <w:kern w:val="0"/>
-          <w:highlight w:val="yellow"/>
-          <w:lang w:eastAsia="en-GB"/>
-          <w14:ligatures w14:val="none"/>
-        </w:rPr>
-        <w:t xml:space="preserve">) after each subchapter states the word count limit. This indicates the expected amount of information which you can exceed </w:t>
-      </w:r>
-      <w:r>
-        <w:rPr>
-          <w:rFonts w:ascii="Times New Roman" w:eastAsia="Times New Roman" w:hAnsi="Times New Roman" w:cs="Times New Roman"/>
-          <w:i/>
-          <w:iCs/>
-          <w:color w:val="2D3B45"/>
-          <w:kern w:val="0"/>
-          <w:highlight w:val="yellow"/>
-          <w:lang w:eastAsia="en-GB"/>
-          <w14:ligatures w14:val="none"/>
-        </w:rPr>
-        <w:t>by</w:t>
-      </w:r>
-      <w:r>
-        <w:rPr>
-          <w:rFonts w:ascii="Times New Roman" w:eastAsia="Times New Roman" w:hAnsi="Times New Roman" w:cs="Times New Roman"/>
-          <w:i/>
-          <w:iCs/>
-          <w:color w:val="2D3B45"/>
-          <w:kern w:val="0"/>
-          <w:highlight w:val="yellow"/>
-          <w:lang w:eastAsia="en-GB"/>
-          <w14:ligatures w14:val="none"/>
-        </w:rPr>
-        <w:t xml:space="preserve"> 10% without losing the mark.</w:t>
-      </w:r>
-      <w:r>
-        <w:rPr>
-          <w:rFonts w:ascii="Times New Roman" w:eastAsia="Times New Roman" w:hAnsi="Times New Roman" w:cs="Times New Roman"/>
-          <w:i/>
-          <w:iCs/>
           <w:color w:val="2D3B45"/>
           <w:kern w:val="0"/>
           <w:lang w:eastAsia="en-GB"/>
           <w14:ligatures w14:val="none"/>
         </w:rPr>
-        <w:t xml:space="preserve"> </w:t>
-      </w:r>
+      </w:pPr>
     </w:p>
     <w:p>
       <w:pPr>
@@ -211,12 +57,7 @@
           <w14:ligatures w14:val="none"/>
         </w:rPr>
       </w:pPr>
-    </w:p>
-    <w:p>
-      <w:pPr>
-        <w:shd w:val="clear" w:color="auto" w:fill="FFFFFF" w:themeFill="background1"/>
-        <w:jc w:val="center"/>
-        <w:outlineLvl w:val="1"/>
+      <w:r>
         <w:rPr>
           <w:rFonts w:ascii="Times New Roman" w:eastAsia="Times New Roman" w:hAnsi="Times New Roman" w:cs="Times New Roman"/>
           <w:color w:val="2D3B45"/>
@@ -224,13 +65,9 @@
           <w:lang w:eastAsia="en-GB"/>
           <w14:ligatures w14:val="none"/>
         </w:rPr>
-      </w:pPr>
-    </w:p>
-    <w:p>
-      <w:pPr>
-        <w:shd w:val="clear" w:color="auto" w:fill="FFFFFF" w:themeFill="background1"/>
-        <w:jc w:val="center"/>
-        <w:outlineLvl w:val="1"/>
+        <w:t>7COM1079-0901-202</w:t>
+      </w:r>
+      <w:r>
         <w:rPr>
           <w:rFonts w:ascii="Times New Roman" w:eastAsia="Times New Roman" w:hAnsi="Times New Roman" w:cs="Times New Roman"/>
           <w:color w:val="2D3B45"/>
@@ -238,13 +75,9 @@
           <w:lang w:eastAsia="en-GB"/>
           <w14:ligatures w14:val="none"/>
         </w:rPr>
-      </w:pPr>
-    </w:p>
-    <w:p>
-      <w:pPr>
-        <w:shd w:val="clear" w:color="auto" w:fill="FFFFFF" w:themeFill="background1"/>
-        <w:jc w:val="center"/>
-        <w:outlineLvl w:val="1"/>
+        <w:t>5</w:t>
+      </w:r>
+      <w:r>
         <w:rPr>
           <w:rFonts w:ascii="Times New Roman" w:eastAsia="Times New Roman" w:hAnsi="Times New Roman" w:cs="Times New Roman"/>
           <w:color w:val="2D3B45"/>
@@ -252,35 +85,6 @@
           <w:lang w:eastAsia="en-GB"/>
           <w14:ligatures w14:val="none"/>
         </w:rPr>
-      </w:pPr>
-      <w:r>
-        <w:rPr>
-          <w:rFonts w:ascii="Times New Roman" w:eastAsia="Times New Roman" w:hAnsi="Times New Roman" w:cs="Times New Roman"/>
-          <w:color w:val="2D3B45"/>
-          <w:kern w:val="0"/>
-          <w:lang w:eastAsia="en-GB"/>
-          <w14:ligatures w14:val="none"/>
-        </w:rPr>
-        <w:t>7COM1079-0901-202</w:t>
-      </w:r>
-      <w:r>
-        <w:rPr>
-          <w:rFonts w:ascii="Times New Roman" w:eastAsia="Times New Roman" w:hAnsi="Times New Roman" w:cs="Times New Roman"/>
-          <w:color w:val="2D3B45"/>
-          <w:kern w:val="0"/>
-          <w:lang w:eastAsia="en-GB"/>
-          <w14:ligatures w14:val="none"/>
-        </w:rPr>
-        <w:t>5</w:t>
-      </w:r>
-      <w:r>
-        <w:rPr>
-          <w:rFonts w:ascii="Times New Roman" w:eastAsia="Times New Roman" w:hAnsi="Times New Roman" w:cs="Times New Roman"/>
-          <w:color w:val="2D3B45"/>
-          <w:kern w:val="0"/>
-          <w:lang w:eastAsia="en-GB"/>
-          <w14:ligatures w14:val="none"/>
-        </w:rPr>
         <w:t xml:space="preserve"> - Team Research and Development Project</w:t>
       </w:r>
     </w:p>
@@ -308,48 +112,19 @@
         <w:rPr>
           <w:rFonts w:ascii="Times New Roman" w:eastAsia="Times New Roman" w:hAnsi="Times New Roman" w:cs="Times New Roman"/>
         </w:rPr>
-        <w:t xml:space="preserve">Final report title: </w:t>
-      </w:r>
-      <w:r>
-        <w:rPr>
-          <w:rFonts w:ascii="Times New Roman" w:eastAsia="Times New Roman" w:hAnsi="Times New Roman" w:cs="Times New Roman"/>
-        </w:rPr>
-        <w:t>(</w:t>
-      </w:r>
-      <w:r>
-        <w:rPr>
-          <w:rFonts w:ascii="Times New Roman" w:eastAsia="Times New Roman" w:hAnsi="Times New Roman" w:cs="Times New Roman"/>
-          <w:i/>
-        </w:rPr>
-        <w:t>t</w:t>
-      </w:r>
-      <w:r>
-        <w:rPr>
-          <w:rFonts w:ascii="Times New Roman" w:eastAsia="Times New Roman" w:hAnsi="Times New Roman" w:cs="Times New Roman"/>
-          <w:i/>
-        </w:rPr>
-        <w:t xml:space="preserve">he </w:t>
-      </w:r>
-      <w:r>
-        <w:rPr>
-          <w:rFonts w:ascii="Times New Roman" w:eastAsia="Times New Roman" w:hAnsi="Times New Roman" w:cs="Times New Roman"/>
-          <w:i/>
-        </w:rPr>
-        <w:t>t</w:t>
-      </w:r>
-      <w:r>
-        <w:rPr>
-          <w:rFonts w:ascii="Times New Roman" w:eastAsia="Times New Roman" w:hAnsi="Times New Roman" w:cs="Times New Roman"/>
-          <w:i/>
-        </w:rPr>
-        <w:t>opic of your research.</w:t>
-      </w:r>
-      <w:r>
-        <w:rPr>
-          <w:rFonts w:ascii="Times New Roman" w:eastAsia="Times New Roman" w:hAnsi="Times New Roman" w:cs="Times New Roman"/>
-          <w:i/>
-        </w:rPr>
-        <w:t>)</w:t>
+        <w:t>Final report title:</w:t>
+      </w:r>
+      <w:r>
+        <w:rPr>
+          <w:rFonts w:ascii="Times New Roman" w:eastAsia="Times New Roman" w:hAnsi="Times New Roman" w:cs="Times New Roman"/>
+        </w:rPr>
+        <w:t xml:space="preserve"> </w:t>
+      </w:r>
+      <w:r>
+        <w:rPr>
+          <w:rFonts w:ascii="Times New Roman" w:eastAsia="Times New Roman" w:hAnsi="Times New Roman" w:cs="Times New Roman"/>
+        </w:rPr>
+        <w:t>The Impact of Work Location on Employee Stress Levels in the Post-Pandemic Era</w:t>
       </w:r>
     </w:p>
     <w:p>
@@ -383,6 +158,12 @@
         </w:rPr>
         <w:t>:</w:t>
       </w:r>
+      <w:r>
+        <w:rPr>
+          <w:rFonts w:ascii="Times New Roman" w:eastAsia="Times New Roman" w:hAnsi="Times New Roman" w:cs="Times New Roman"/>
+        </w:rPr>
+        <w:t xml:space="preserve"> A120</w:t>
+      </w:r>
     </w:p>
     <w:p>
       <w:pPr>
@@ -402,6 +183,12 @@
           <w:rFonts w:ascii="Times New Roman" w:eastAsia="Times New Roman" w:hAnsi="Times New Roman" w:cs="Times New Roman"/>
         </w:rPr>
         <w:t xml:space="preserve">Dataset number: </w:t>
+      </w:r>
+      <w:r>
+        <w:rPr>
+          <w:rFonts w:ascii="Times New Roman" w:eastAsia="Times New Roman" w:hAnsi="Times New Roman" w:cs="Times New Roman"/>
+        </w:rPr>
+        <w:t>DS 257</w:t>
       </w:r>
     </w:p>
     <w:p>
@@ -2144,7 +1931,7 @@
         </w:rPr>
         <w:t xml:space="preserve"> See </w:t>
       </w:r>
-      <w:hyperlink r:id="rId7" w:history="1">
+      <w:hyperlink r:id="rId8" w:history="1">
         <w:r>
           <w:rPr>
             <w:rStyle w:val="Hyperlink"/>
@@ -4127,11 +3914,19 @@
           <w:rFonts w:ascii="Times New Roman" w:eastAsia="Times New Roman" w:hAnsi="Times New Roman" w:cs="Times New Roman"/>
         </w:rPr>
       </w:pPr>
-      <w:r>
-        <w:rPr>
-          <w:rFonts w:ascii="Times New Roman" w:eastAsia="Times New Roman" w:hAnsi="Times New Roman" w:cs="Times New Roman"/>
-        </w:rPr>
-        <w:t xml:space="preserve">Analysis.R code with the appropriate statistics to test the hypotheses. </w:t>
+      <w:proofErr w:type="spellStart"/>
+      <w:r>
+        <w:rPr>
+          <w:rFonts w:ascii="Times New Roman" w:eastAsia="Times New Roman" w:hAnsi="Times New Roman" w:cs="Times New Roman"/>
+        </w:rPr>
+        <w:t>Analysis.R</w:t>
+      </w:r>
+      <w:proofErr w:type="spellEnd"/>
+      <w:r>
+        <w:rPr>
+          <w:rFonts w:ascii="Times New Roman" w:eastAsia="Times New Roman" w:hAnsi="Times New Roman" w:cs="Times New Roman"/>
+        </w:rPr>
+        <w:t xml:space="preserve"> code with the appropriate statistics to test the hypotheses. </w:t>
       </w:r>
     </w:p>
     <w:p>
@@ -4263,9 +4058,871 @@
         </w:rPr>
       </w:pPr>
     </w:p>
+    <w:p>
+      <w:pPr>
+        <w:rPr>
+          <w:rFonts w:ascii="Times New Roman" w:eastAsia="Times New Roman" w:hAnsi="Times New Roman" w:cs="Times New Roman"/>
+        </w:rPr>
+      </w:pPr>
+      <w:r>
+        <w:rPr>
+          <w:rFonts w:ascii="Times New Roman" w:eastAsia="Times New Roman" w:hAnsi="Times New Roman" w:cs="Times New Roman"/>
+        </w:rPr>
+        <w:lastRenderedPageBreak/>
+        <w:t>1.</w:t>
+      </w:r>
+      <w:r>
+        <w:rPr>
+          <w:rFonts w:ascii="Times New Roman" w:eastAsia="Times New Roman" w:hAnsi="Times New Roman" w:cs="Times New Roman"/>
+        </w:rPr>
+        <w:t>Introduction</w:t>
+      </w:r>
+    </w:p>
+    <w:p>
+      <w:pPr>
+        <w:rPr>
+          <w:rFonts w:ascii="Times New Roman" w:eastAsia="Times New Roman" w:hAnsi="Times New Roman" w:cs="Times New Roman"/>
+        </w:rPr>
+      </w:pPr>
+    </w:p>
+    <w:p>
+      <w:pPr>
+        <w:pStyle w:val="ListParagraph"/>
+        <w:numPr>
+          <w:ilvl w:val="1"/>
+          <w:numId w:val="35"/>
+        </w:numPr>
+        <w:jc w:val="both"/>
+        <w:rPr>
+          <w:rFonts w:ascii="Times New Roman" w:eastAsia="Times New Roman" w:hAnsi="Times New Roman" w:cs="Times New Roman"/>
+        </w:rPr>
+      </w:pPr>
+      <w:r>
+        <w:rPr>
+          <w:rFonts w:ascii="Times New Roman" w:eastAsia="Times New Roman" w:hAnsi="Times New Roman" w:cs="Times New Roman"/>
+          <w:b/>
+          <w:bCs/>
+        </w:rPr>
+        <w:t>Problem Statement and research motivation</w:t>
+      </w:r>
+      <w:r>
+        <w:rPr>
+          <w:rFonts w:ascii="Times New Roman" w:eastAsia="Times New Roman" w:hAnsi="Times New Roman" w:cs="Times New Roman"/>
+          <w:b/>
+          <w:bCs/>
+        </w:rPr>
+        <w:t xml:space="preserve">: </w:t>
+      </w:r>
+      <w:r>
+        <w:rPr>
+          <w:rFonts w:ascii="Times New Roman" w:eastAsia="Times New Roman" w:hAnsi="Times New Roman" w:cs="Times New Roman"/>
+          <w:b/>
+          <w:bCs/>
+        </w:rPr>
+        <w:t xml:space="preserve"> </w:t>
+      </w:r>
+      <w:r>
+        <w:rPr>
+          <w:rFonts w:ascii="Times New Roman" w:eastAsia="Times New Roman" w:hAnsi="Times New Roman" w:cs="Times New Roman"/>
+        </w:rPr>
+        <w:t>The rapid transition to remote and hybrid work models</w:t>
+      </w:r>
+      <w:r>
+        <w:rPr>
+          <w:rFonts w:ascii="Times New Roman" w:eastAsia="Times New Roman" w:hAnsi="Times New Roman" w:cs="Times New Roman"/>
+        </w:rPr>
+        <w:t xml:space="preserve"> from </w:t>
+      </w:r>
+      <w:r>
+        <w:rPr>
+          <w:rFonts w:ascii="Times New Roman" w:eastAsia="Times New Roman" w:hAnsi="Times New Roman" w:cs="Times New Roman"/>
+        </w:rPr>
+        <w:t>on-site work model</w:t>
+      </w:r>
+      <w:r>
+        <w:rPr>
+          <w:rFonts w:ascii="Times New Roman" w:eastAsia="Times New Roman" w:hAnsi="Times New Roman" w:cs="Times New Roman"/>
+        </w:rPr>
+        <w:t xml:space="preserve"> has raised significant concerns regarding employee well-being and rising burnout rates</w:t>
+      </w:r>
+      <w:r>
+        <w:rPr>
+          <w:rFonts w:ascii="Times New Roman" w:eastAsia="Times New Roman" w:hAnsi="Times New Roman" w:cs="Times New Roman"/>
+        </w:rPr>
+        <w:t xml:space="preserve"> </w:t>
+      </w:r>
+      <w:r>
+        <w:rPr>
+          <w:rFonts w:ascii="Times New Roman" w:eastAsia="Times New Roman" w:hAnsi="Times New Roman" w:cs="Times New Roman"/>
+        </w:rPr>
+        <w:t xml:space="preserve">(stress </w:t>
+      </w:r>
+      <w:r>
+        <w:rPr>
+          <w:rFonts w:ascii="Times New Roman" w:eastAsia="Times New Roman" w:hAnsi="Times New Roman" w:cs="Times New Roman"/>
+        </w:rPr>
+        <w:t>levels)</w:t>
+      </w:r>
+      <w:r>
+        <w:rPr>
+          <w:rFonts w:ascii="Times New Roman" w:eastAsia="Times New Roman" w:hAnsi="Times New Roman" w:cs="Times New Roman"/>
+          <w:noProof/>
+          <w:lang w:val="en-US"/>
+        </w:rPr>
+        <w:t xml:space="preserve"> (</w:t>
+      </w:r>
+      <w:r>
+        <w:rPr>
+          <w:rFonts w:ascii="Times New Roman" w:eastAsia="Times New Roman" w:hAnsi="Times New Roman" w:cs="Times New Roman"/>
+          <w:noProof/>
+          <w:lang w:val="en-US"/>
+        </w:rPr>
+        <w:t>Gallup</w:t>
+      </w:r>
+      <w:r>
+        <w:rPr>
+          <w:rFonts w:ascii="Times New Roman" w:eastAsia="Times New Roman" w:hAnsi="Times New Roman" w:cs="Times New Roman"/>
+          <w:noProof/>
+          <w:lang w:val="en-US"/>
+        </w:rPr>
+        <w:t>,2023</w:t>
+      </w:r>
+      <w:r>
+        <w:rPr>
+          <w:rFonts w:ascii="Times New Roman" w:eastAsia="Times New Roman" w:hAnsi="Times New Roman" w:cs="Times New Roman"/>
+          <w:noProof/>
+          <w:lang w:val="en-US"/>
+        </w:rPr>
+        <w:t>)</w:t>
+      </w:r>
+      <w:r>
+        <w:rPr>
+          <w:rFonts w:ascii="Times New Roman" w:eastAsia="Times New Roman" w:hAnsi="Times New Roman" w:cs="Times New Roman"/>
+          <w:noProof/>
+          <w:lang w:val="en-US"/>
+        </w:rPr>
+        <w:t>.</w:t>
+      </w:r>
+      <w:r>
+        <w:rPr>
+          <w:rFonts w:ascii="Times New Roman" w:eastAsia="Times New Roman" w:hAnsi="Times New Roman" w:cs="Times New Roman"/>
+        </w:rPr>
+        <w:t xml:space="preserve"> While</w:t>
+      </w:r>
+      <w:r>
+        <w:rPr>
+          <w:rFonts w:ascii="Times New Roman" w:eastAsia="Times New Roman" w:hAnsi="Times New Roman" w:cs="Times New Roman"/>
+        </w:rPr>
+        <w:t xml:space="preserve"> flexible arrangements are often promoted as a benefit, emerging research suggests</w:t>
+      </w:r>
+      <w:r>
+        <w:rPr>
+          <w:rFonts w:ascii="Times New Roman" w:eastAsia="Times New Roman" w:hAnsi="Times New Roman" w:cs="Times New Roman"/>
+        </w:rPr>
+        <w:t xml:space="preserve"> that</w:t>
+      </w:r>
+      <w:r>
+        <w:rPr>
+          <w:rFonts w:ascii="Times New Roman" w:eastAsia="Times New Roman" w:hAnsi="Times New Roman" w:cs="Times New Roman"/>
+        </w:rPr>
+        <w:t xml:space="preserve"> they may also blur</w:t>
+      </w:r>
+      <w:r>
+        <w:rPr>
+          <w:rFonts w:ascii="Times New Roman" w:eastAsia="Times New Roman" w:hAnsi="Times New Roman" w:cs="Times New Roman"/>
+        </w:rPr>
+        <w:t xml:space="preserve"> </w:t>
+      </w:r>
+      <w:r>
+        <w:rPr>
+          <w:rFonts w:ascii="Times New Roman" w:eastAsia="Times New Roman" w:hAnsi="Times New Roman" w:cs="Times New Roman"/>
+        </w:rPr>
+        <w:t xml:space="preserve">work-life boundaries and increase social isolation. The motivation for this study is to determine if physical work location is a primary </w:t>
+      </w:r>
+      <w:r>
+        <w:rPr>
+          <w:rFonts w:ascii="Times New Roman" w:eastAsia="Times New Roman" w:hAnsi="Times New Roman" w:cs="Times New Roman"/>
+        </w:rPr>
+        <w:t>contributor</w:t>
+      </w:r>
+      <w:r>
+        <w:rPr>
+          <w:rFonts w:ascii="Times New Roman" w:eastAsia="Times New Roman" w:hAnsi="Times New Roman" w:cs="Times New Roman"/>
+        </w:rPr>
+        <w:t xml:space="preserve"> of this stress. Understanding this relationship is critical for organisations designing mental health policies; if location is not significant, resources should focus on management style rather than location mandates (Oakman et al., 2020)</w:t>
+      </w:r>
+      <w:r>
+        <w:rPr>
+          <w:rFonts w:ascii="Times New Roman" w:eastAsia="Times New Roman" w:hAnsi="Times New Roman" w:cs="Times New Roman"/>
+          <w:b/>
+          <w:bCs/>
+        </w:rPr>
+        <w:t>.</w:t>
+      </w:r>
+      <w:r>
+        <w:rPr>
+          <w:rFonts w:ascii="Times New Roman" w:eastAsia="Times New Roman" w:hAnsi="Times New Roman" w:cs="Times New Roman"/>
+          <w:b/>
+          <w:bCs/>
+        </w:rPr>
+        <w:t xml:space="preserve"> </w:t>
+      </w:r>
+    </w:p>
+    <w:p>
+      <w:pPr>
+        <w:pStyle w:val="ListParagraph"/>
+        <w:ind w:left="360"/>
+        <w:jc w:val="both"/>
+        <w:rPr>
+          <w:rFonts w:ascii="Times New Roman" w:eastAsia="Times New Roman" w:hAnsi="Times New Roman" w:cs="Times New Roman"/>
+        </w:rPr>
+      </w:pPr>
+    </w:p>
+    <w:p>
+      <w:pPr>
+        <w:pStyle w:val="ListParagraph"/>
+        <w:numPr>
+          <w:ilvl w:val="1"/>
+          <w:numId w:val="35"/>
+        </w:numPr>
+        <w:ind w:left="720"/>
+        <w:jc w:val="both"/>
+        <w:rPr>
+          <w:rFonts w:ascii="Times New Roman" w:eastAsia="Times New Roman" w:hAnsi="Times New Roman" w:cs="Times New Roman"/>
+        </w:rPr>
+      </w:pPr>
+      <w:r>
+        <w:rPr>
+          <w:rFonts w:ascii="Times New Roman" w:eastAsia="Times New Roman" w:hAnsi="Times New Roman" w:cs="Times New Roman"/>
+          <w:b/>
+          <w:bCs/>
+        </w:rPr>
+        <w:t>The Data set</w:t>
+      </w:r>
+      <w:r>
+        <w:rPr>
+          <w:rFonts w:ascii="Times New Roman" w:eastAsia="Times New Roman" w:hAnsi="Times New Roman" w:cs="Times New Roman"/>
+        </w:rPr>
+        <w:t xml:space="preserve">: </w:t>
+      </w:r>
+      <w:r>
+        <w:rPr>
+          <w:rFonts w:ascii="Times New Roman" w:eastAsia="Times New Roman" w:hAnsi="Times New Roman" w:cs="Times New Roman"/>
+        </w:rPr>
+        <w:t>This study utilizes the “Impact of Remote Work on Mental Health” dataset, which contains 5000 anon</w:t>
+      </w:r>
+      <w:r>
+        <w:rPr>
+          <w:rFonts w:ascii="Times New Roman" w:eastAsia="Times New Roman" w:hAnsi="Times New Roman" w:cs="Times New Roman"/>
+        </w:rPr>
+        <w:t xml:space="preserve">ymised </w:t>
+      </w:r>
+      <w:r>
+        <w:rPr>
+          <w:rFonts w:ascii="Times New Roman" w:eastAsia="Times New Roman" w:hAnsi="Times New Roman" w:cs="Times New Roman"/>
+        </w:rPr>
+        <w:t>employee’s</w:t>
+      </w:r>
+      <w:r>
+        <w:rPr>
+          <w:rFonts w:ascii="Times New Roman" w:eastAsia="Times New Roman" w:hAnsi="Times New Roman" w:cs="Times New Roman"/>
+        </w:rPr>
+        <w:t xml:space="preserve"> records</w:t>
+      </w:r>
+      <w:r>
+        <w:rPr>
+          <w:rFonts w:ascii="Times New Roman" w:eastAsia="Times New Roman" w:hAnsi="Times New Roman" w:cs="Times New Roman"/>
+        </w:rPr>
+        <w:t>. I</w:t>
+      </w:r>
+      <w:r>
+        <w:rPr>
+          <w:rFonts w:ascii="Times New Roman" w:eastAsia="Times New Roman" w:hAnsi="Times New Roman" w:cs="Times New Roman"/>
+        </w:rPr>
+        <w:t>t</w:t>
+      </w:r>
+      <w:r>
+        <w:rPr>
+          <w:rFonts w:ascii="Times New Roman" w:eastAsia="Times New Roman" w:hAnsi="Times New Roman" w:cs="Times New Roman"/>
+        </w:rPr>
+        <w:t xml:space="preserve"> </w:t>
+      </w:r>
+      <w:r>
+        <w:rPr>
+          <w:rFonts w:ascii="Times New Roman" w:eastAsia="Times New Roman" w:hAnsi="Times New Roman" w:cs="Times New Roman"/>
+        </w:rPr>
+        <w:t xml:space="preserve">includes the key variables </w:t>
+      </w:r>
+      <w:proofErr w:type="spellStart"/>
+      <w:r>
+        <w:rPr>
+          <w:rFonts w:ascii="Times New Roman" w:eastAsia="Times New Roman" w:hAnsi="Times New Roman" w:cs="Times New Roman"/>
+          <w:b/>
+          <w:bCs/>
+        </w:rPr>
+        <w:t>Work_</w:t>
+      </w:r>
+      <w:r>
+        <w:rPr>
+          <w:rFonts w:ascii="Times New Roman" w:eastAsia="Times New Roman" w:hAnsi="Times New Roman" w:cs="Times New Roman"/>
+          <w:b/>
+          <w:bCs/>
+        </w:rPr>
+        <w:t>location</w:t>
+      </w:r>
+      <w:proofErr w:type="spellEnd"/>
+      <w:r>
+        <w:rPr>
+          <w:rFonts w:ascii="Times New Roman" w:eastAsia="Times New Roman" w:hAnsi="Times New Roman" w:cs="Times New Roman"/>
+        </w:rPr>
+        <w:t xml:space="preserve"> (</w:t>
+      </w:r>
+      <w:r>
+        <w:rPr>
+          <w:rFonts w:ascii="Times New Roman" w:eastAsia="Times New Roman" w:hAnsi="Times New Roman" w:cs="Times New Roman"/>
+        </w:rPr>
+        <w:t>categorical: remote, Hybrid, Onsite)</w:t>
+      </w:r>
+      <w:r>
+        <w:rPr>
+          <w:rFonts w:ascii="Times New Roman" w:eastAsia="Times New Roman" w:hAnsi="Times New Roman" w:cs="Times New Roman"/>
+        </w:rPr>
+        <w:t xml:space="preserve">, </w:t>
+      </w:r>
+      <w:proofErr w:type="spellStart"/>
+      <w:r>
+        <w:rPr>
+          <w:rFonts w:ascii="Times New Roman" w:eastAsia="Times New Roman" w:hAnsi="Times New Roman" w:cs="Times New Roman"/>
+          <w:b/>
+          <w:bCs/>
+        </w:rPr>
+        <w:t>Stress_level</w:t>
+      </w:r>
+      <w:proofErr w:type="spellEnd"/>
+      <w:r>
+        <w:rPr>
+          <w:rFonts w:ascii="Times New Roman" w:eastAsia="Times New Roman" w:hAnsi="Times New Roman" w:cs="Times New Roman"/>
+          <w:b/>
+          <w:bCs/>
+        </w:rPr>
+        <w:t xml:space="preserve"> </w:t>
+      </w:r>
+      <w:r>
+        <w:rPr>
+          <w:rFonts w:ascii="Times New Roman" w:eastAsia="Times New Roman" w:hAnsi="Times New Roman" w:cs="Times New Roman"/>
+        </w:rPr>
+        <w:t>(ordinal: low,</w:t>
+      </w:r>
+      <w:r>
+        <w:rPr>
+          <w:rFonts w:ascii="Times New Roman" w:eastAsia="Times New Roman" w:hAnsi="Times New Roman" w:cs="Times New Roman"/>
+        </w:rPr>
+        <w:t xml:space="preserve"> </w:t>
+      </w:r>
+      <w:r>
+        <w:rPr>
+          <w:rFonts w:ascii="Times New Roman" w:eastAsia="Times New Roman" w:hAnsi="Times New Roman" w:cs="Times New Roman"/>
+        </w:rPr>
+        <w:t>medium</w:t>
+      </w:r>
+      <w:r>
+        <w:rPr>
+          <w:rFonts w:ascii="Times New Roman" w:eastAsia="Times New Roman" w:hAnsi="Times New Roman" w:cs="Times New Roman"/>
+        </w:rPr>
+        <w:t xml:space="preserve">, </w:t>
+      </w:r>
+      <w:r>
+        <w:rPr>
+          <w:rFonts w:ascii="Times New Roman" w:eastAsia="Times New Roman" w:hAnsi="Times New Roman" w:cs="Times New Roman"/>
+        </w:rPr>
+        <w:t>high)</w:t>
+      </w:r>
+      <w:r>
+        <w:rPr>
+          <w:rFonts w:ascii="Times New Roman" w:eastAsia="Times New Roman" w:hAnsi="Times New Roman" w:cs="Times New Roman"/>
+        </w:rPr>
+        <w:t xml:space="preserve"> and </w:t>
+      </w:r>
+      <w:proofErr w:type="spellStart"/>
+      <w:r>
+        <w:rPr>
+          <w:rFonts w:ascii="Times New Roman" w:eastAsia="Times New Roman" w:hAnsi="Times New Roman" w:cs="Times New Roman"/>
+        </w:rPr>
+        <w:t>mental_health_condition</w:t>
+      </w:r>
+      <w:proofErr w:type="spellEnd"/>
+      <w:r>
+        <w:rPr>
+          <w:rFonts w:ascii="Times New Roman" w:eastAsia="Times New Roman" w:hAnsi="Times New Roman" w:cs="Times New Roman"/>
+        </w:rPr>
+        <w:t xml:space="preserve">. </w:t>
+      </w:r>
+      <w:r>
+        <w:rPr>
+          <w:rFonts w:ascii="Times New Roman" w:eastAsia="Times New Roman" w:hAnsi="Times New Roman" w:cs="Times New Roman"/>
+        </w:rPr>
+        <w:t xml:space="preserve">This robust sample </w:t>
+      </w:r>
+      <w:r>
+        <w:rPr>
+          <w:rFonts w:ascii="Times New Roman" w:eastAsia="Times New Roman" w:hAnsi="Times New Roman" w:cs="Times New Roman"/>
+        </w:rPr>
+        <w:t>enables a comprehensive statistical comparison of stress distribution across various</w:t>
+      </w:r>
+      <w:r>
+        <w:rPr>
+          <w:rFonts w:ascii="Times New Roman" w:eastAsia="Times New Roman" w:hAnsi="Times New Roman" w:cs="Times New Roman"/>
+        </w:rPr>
+        <w:t xml:space="preserve"> work environments.</w:t>
+      </w:r>
+      <w:r>
+        <w:rPr>
+          <w:rFonts w:ascii="Times New Roman" w:eastAsia="Times New Roman" w:hAnsi="Times New Roman" w:cs="Times New Roman"/>
+        </w:rPr>
+        <w:t xml:space="preserve"> </w:t>
+      </w:r>
+      <w:r>
+        <w:rPr>
+          <w:rFonts w:ascii="Times New Roman" w:eastAsia="Times New Roman" w:hAnsi="Times New Roman" w:cs="Times New Roman"/>
+        </w:rPr>
+        <w:t xml:space="preserve">For analysis, the ordinal </w:t>
+      </w:r>
+      <w:proofErr w:type="spellStart"/>
+      <w:r>
+        <w:rPr>
+          <w:rFonts w:ascii="Times New Roman" w:eastAsia="Times New Roman" w:hAnsi="Times New Roman" w:cs="Times New Roman"/>
+        </w:rPr>
+        <w:t>stress_level</w:t>
+      </w:r>
+      <w:proofErr w:type="spellEnd"/>
+      <w:r>
+        <w:rPr>
+          <w:rFonts w:ascii="Times New Roman" w:eastAsia="Times New Roman" w:hAnsi="Times New Roman" w:cs="Times New Roman"/>
+        </w:rPr>
+        <w:t xml:space="preserve"> was mapped to a numerical scale (1-3).</w:t>
+      </w:r>
+      <w:r>
+        <w:t xml:space="preserve"> </w:t>
+      </w:r>
+      <w:r>
+        <w:rPr>
+          <w:rFonts w:ascii="Times New Roman" w:eastAsia="Times New Roman" w:hAnsi="Times New Roman" w:cs="Times New Roman"/>
+        </w:rPr>
+        <w:t>Additional fields</w:t>
+      </w:r>
+      <w:r>
+        <w:rPr>
+          <w:rFonts w:ascii="Times New Roman" w:eastAsia="Times New Roman" w:hAnsi="Times New Roman" w:cs="Times New Roman"/>
+        </w:rPr>
+        <w:t>,</w:t>
+      </w:r>
+      <w:r>
+        <w:rPr>
+          <w:rFonts w:ascii="Times New Roman" w:eastAsia="Times New Roman" w:hAnsi="Times New Roman" w:cs="Times New Roman"/>
+        </w:rPr>
+        <w:t xml:space="preserve"> such as Age, Gender, </w:t>
+      </w:r>
+      <w:proofErr w:type="spellStart"/>
+      <w:r>
+        <w:rPr>
+          <w:rFonts w:ascii="Times New Roman" w:eastAsia="Times New Roman" w:hAnsi="Times New Roman" w:cs="Times New Roman"/>
+        </w:rPr>
+        <w:t>Job_Role</w:t>
+      </w:r>
+      <w:proofErr w:type="spellEnd"/>
+      <w:r>
+        <w:rPr>
+          <w:rFonts w:ascii="Times New Roman" w:eastAsia="Times New Roman" w:hAnsi="Times New Roman" w:cs="Times New Roman"/>
+        </w:rPr>
+        <w:t xml:space="preserve">, and </w:t>
+      </w:r>
+      <w:proofErr w:type="spellStart"/>
+      <w:r>
+        <w:rPr>
+          <w:rFonts w:ascii="Times New Roman" w:eastAsia="Times New Roman" w:hAnsi="Times New Roman" w:cs="Times New Roman"/>
+        </w:rPr>
+        <w:t>Hours_Worked_Per_Week</w:t>
+      </w:r>
+      <w:proofErr w:type="spellEnd"/>
+      <w:r>
+        <w:rPr>
+          <w:rFonts w:ascii="Times New Roman" w:eastAsia="Times New Roman" w:hAnsi="Times New Roman" w:cs="Times New Roman"/>
+        </w:rPr>
+        <w:t xml:space="preserve"> provide context for analysis.</w:t>
+      </w:r>
+    </w:p>
+    <w:p>
+      <w:pPr>
+        <w:jc w:val="both"/>
+        <w:rPr>
+          <w:rFonts w:ascii="Times New Roman" w:eastAsia="Times New Roman" w:hAnsi="Times New Roman" w:cs="Times New Roman"/>
+        </w:rPr>
+      </w:pPr>
+    </w:p>
+    <w:p>
+      <w:pPr>
+        <w:pStyle w:val="ListParagraph"/>
+        <w:numPr>
+          <w:ilvl w:val="1"/>
+          <w:numId w:val="35"/>
+        </w:numPr>
+        <w:jc w:val="both"/>
+        <w:rPr>
+          <w:rFonts w:ascii="Times New Roman" w:eastAsia="Times New Roman" w:hAnsi="Times New Roman" w:cs="Times New Roman"/>
+          <w:b/>
+          <w:bCs/>
+        </w:rPr>
+      </w:pPr>
+      <w:r>
+        <w:rPr>
+          <w:rFonts w:ascii="Times New Roman" w:eastAsia="Times New Roman" w:hAnsi="Times New Roman" w:cs="Times New Roman"/>
+          <w:b/>
+          <w:bCs/>
+        </w:rPr>
+        <w:t>Research Question:</w:t>
+      </w:r>
+      <w:r>
+        <w:rPr>
+          <w:rFonts w:ascii="Times New Roman" w:eastAsia="Times New Roman" w:hAnsi="Times New Roman" w:cs="Times New Roman"/>
+          <w:b/>
+          <w:bCs/>
+        </w:rPr>
+        <w:t xml:space="preserve"> </w:t>
+      </w:r>
+      <w:r>
+        <w:rPr>
+          <w:rFonts w:ascii="Times New Roman" w:eastAsia="Times New Roman" w:hAnsi="Times New Roman" w:cs="Times New Roman"/>
+          <w:b/>
+          <w:bCs/>
+        </w:rPr>
+        <w:t>Is there a significant difference in employee</w:t>
+      </w:r>
+      <w:r>
+        <w:rPr>
+          <w:rFonts w:ascii="Times New Roman" w:eastAsia="Times New Roman" w:hAnsi="Times New Roman" w:cs="Times New Roman"/>
+          <w:b/>
+          <w:bCs/>
+        </w:rPr>
+        <w:t xml:space="preserve"> burnout (</w:t>
+      </w:r>
+      <w:proofErr w:type="spellStart"/>
+      <w:r>
+        <w:rPr>
+          <w:rFonts w:ascii="Times New Roman" w:eastAsia="Times New Roman" w:hAnsi="Times New Roman" w:cs="Times New Roman"/>
+          <w:b/>
+          <w:bCs/>
+        </w:rPr>
+        <w:t>Stress_level</w:t>
+      </w:r>
+      <w:proofErr w:type="spellEnd"/>
+      <w:r>
+        <w:rPr>
+          <w:rFonts w:ascii="Times New Roman" w:eastAsia="Times New Roman" w:hAnsi="Times New Roman" w:cs="Times New Roman"/>
+          <w:b/>
+          <w:bCs/>
+        </w:rPr>
+        <w:t xml:space="preserve">) between mode of work? </w:t>
+      </w:r>
+    </w:p>
+    <w:p>
+      <w:pPr>
+        <w:jc w:val="both"/>
+        <w:rPr>
+          <w:rFonts w:ascii="Times New Roman" w:eastAsia="Times New Roman" w:hAnsi="Times New Roman" w:cs="Times New Roman"/>
+          <w:b/>
+          <w:bCs/>
+        </w:rPr>
+      </w:pPr>
+    </w:p>
+    <w:p>
+      <w:pPr>
+        <w:pStyle w:val="ListParagraph"/>
+        <w:numPr>
+          <w:ilvl w:val="1"/>
+          <w:numId w:val="35"/>
+        </w:numPr>
+        <w:jc w:val="both"/>
+        <w:rPr>
+          <w:rFonts w:ascii="Times New Roman" w:eastAsia="Times New Roman" w:hAnsi="Times New Roman" w:cs="Times New Roman"/>
+          <w:b/>
+          <w:bCs/>
+        </w:rPr>
+      </w:pPr>
+      <w:r>
+        <w:rPr>
+          <w:rFonts w:ascii="Times New Roman" w:eastAsia="Times New Roman" w:hAnsi="Times New Roman" w:cs="Times New Roman"/>
+          <w:b/>
+          <w:bCs/>
+        </w:rPr>
+        <w:t>Null hypothesis and alternative hypothesis (H0/H1)</w:t>
+      </w:r>
+    </w:p>
+    <w:p>
+      <w:pPr>
+        <w:jc w:val="both"/>
+        <w:rPr>
+          <w:rFonts w:ascii="Times New Roman" w:eastAsia="Times New Roman" w:hAnsi="Times New Roman" w:cs="Times New Roman"/>
+          <w:b/>
+          <w:bCs/>
+        </w:rPr>
+      </w:pPr>
+    </w:p>
+    <w:p>
+      <w:pPr>
+        <w:jc w:val="both"/>
+        <w:rPr>
+          <w:rFonts w:ascii="Times New Roman" w:eastAsia="Times New Roman" w:hAnsi="Times New Roman" w:cs="Times New Roman"/>
+          <w:lang w:val="en-IN"/>
+        </w:rPr>
+      </w:pPr>
+      <w:r>
+        <w:rPr>
+          <w:rFonts w:ascii="Times New Roman" w:eastAsia="Times New Roman" w:hAnsi="Times New Roman" w:cs="Times New Roman"/>
+          <w:lang w:val="en-IN"/>
+        </w:rPr>
+        <w:t>To investigate the relationship between working arrangements and mental well-being, we propose the following hypotheses:</w:t>
+      </w:r>
+    </w:p>
+    <w:p>
+      <w:pPr>
+        <w:numPr>
+          <w:ilvl w:val="0"/>
+          <w:numId w:val="34"/>
+        </w:numPr>
+        <w:jc w:val="both"/>
+        <w:rPr>
+          <w:rFonts w:ascii="Times New Roman" w:eastAsia="Times New Roman" w:hAnsi="Times New Roman" w:cs="Times New Roman"/>
+          <w:lang w:val="en-IN"/>
+        </w:rPr>
+      </w:pPr>
+      <w:r>
+        <w:rPr>
+          <w:rFonts w:ascii="Times New Roman" w:eastAsia="Times New Roman" w:hAnsi="Times New Roman" w:cs="Times New Roman"/>
+          <w:lang w:val="en-IN"/>
+        </w:rPr>
+        <w:t>Null Hypothesis (H</w:t>
+      </w:r>
+      <w:r>
+        <w:rPr>
+          <w:rFonts w:ascii="Times New Roman" w:eastAsia="Times New Roman" w:hAnsi="Times New Roman" w:cs="Times New Roman"/>
+          <w:lang w:val="en-IN"/>
+        </w:rPr>
+        <w:t>0</w:t>
+      </w:r>
+      <w:r>
+        <w:rPr>
+          <w:rFonts w:ascii="Times New Roman" w:eastAsia="Times New Roman" w:hAnsi="Times New Roman" w:cs="Times New Roman"/>
+          <w:lang w:val="en-IN"/>
+        </w:rPr>
+        <w:t xml:space="preserve">): There is no significant difference in burnout </w:t>
+      </w:r>
+      <w:r>
+        <w:rPr>
+          <w:rFonts w:ascii="Times New Roman" w:eastAsia="Times New Roman" w:hAnsi="Times New Roman" w:cs="Times New Roman"/>
+          <w:lang w:val="en-IN"/>
+        </w:rPr>
+        <w:t xml:space="preserve">levels </w:t>
+      </w:r>
+      <w:r>
+        <w:rPr>
+          <w:rFonts w:ascii="Times New Roman" w:eastAsia="Times New Roman" w:hAnsi="Times New Roman" w:cs="Times New Roman"/>
+          <w:lang w:val="en-IN"/>
+        </w:rPr>
+        <w:t>(</w:t>
+      </w:r>
+      <w:proofErr w:type="spellStart"/>
+      <w:r>
+        <w:rPr>
+          <w:rFonts w:ascii="Times New Roman" w:eastAsia="Times New Roman" w:hAnsi="Times New Roman" w:cs="Times New Roman"/>
+          <w:lang w:val="en-IN"/>
+        </w:rPr>
+        <w:t>Stress_Level</w:t>
+      </w:r>
+      <w:proofErr w:type="spellEnd"/>
+      <w:r>
+        <w:rPr>
+          <w:rFonts w:ascii="Times New Roman" w:eastAsia="Times New Roman" w:hAnsi="Times New Roman" w:cs="Times New Roman"/>
+          <w:lang w:val="en-IN"/>
+        </w:rPr>
+        <w:t>) between</w:t>
+      </w:r>
+      <w:r>
+        <w:rPr>
+          <w:rFonts w:ascii="Times New Roman" w:eastAsia="Times New Roman" w:hAnsi="Times New Roman" w:cs="Times New Roman"/>
+          <w:lang w:val="en-IN"/>
+        </w:rPr>
+        <w:t xml:space="preserve"> mode of </w:t>
+      </w:r>
+      <w:r>
+        <w:rPr>
+          <w:rFonts w:ascii="Times New Roman" w:eastAsia="Times New Roman" w:hAnsi="Times New Roman" w:cs="Times New Roman"/>
+          <w:lang w:val="en-IN"/>
+        </w:rPr>
+        <w:t>work.</w:t>
+      </w:r>
+      <w:r>
+        <w:rPr>
+          <w:rFonts w:ascii="Times New Roman" w:eastAsia="Times New Roman" w:hAnsi="Times New Roman" w:cs="Times New Roman"/>
+          <w:lang w:val="en-IN"/>
+        </w:rPr>
+        <w:t xml:space="preserve"> Any observed differences in stress distribution across locations are due to random chance.</w:t>
+      </w:r>
+    </w:p>
+    <w:p>
+      <w:pPr>
+        <w:numPr>
+          <w:ilvl w:val="0"/>
+          <w:numId w:val="34"/>
+        </w:numPr>
+        <w:jc w:val="both"/>
+        <w:rPr>
+          <w:rFonts w:ascii="Times New Roman" w:eastAsia="Times New Roman" w:hAnsi="Times New Roman" w:cs="Times New Roman"/>
+          <w:lang w:val="en-IN"/>
+        </w:rPr>
+      </w:pPr>
+      <w:r>
+        <w:rPr>
+          <w:rFonts w:ascii="Times New Roman" w:eastAsia="Times New Roman" w:hAnsi="Times New Roman" w:cs="Times New Roman"/>
+          <w:lang w:val="en-IN"/>
+        </w:rPr>
+        <w:t>Alternative Hypothesis</w:t>
+      </w:r>
+      <w:r>
+        <w:rPr>
+          <w:rFonts w:ascii="Times New Roman" w:eastAsia="Times New Roman" w:hAnsi="Times New Roman" w:cs="Times New Roman"/>
+          <w:lang w:val="en-IN"/>
+        </w:rPr>
+        <w:t xml:space="preserve"> (H1)</w:t>
+      </w:r>
+      <w:r>
+        <w:rPr>
+          <w:rFonts w:ascii="Times New Roman" w:eastAsia="Times New Roman" w:hAnsi="Times New Roman" w:cs="Times New Roman"/>
+          <w:lang w:val="en-IN"/>
+        </w:rPr>
+        <w:t>: There is a significant difference in burnout</w:t>
+      </w:r>
+      <w:r>
+        <w:rPr>
+          <w:rFonts w:ascii="Times New Roman" w:eastAsia="Times New Roman" w:hAnsi="Times New Roman" w:cs="Times New Roman"/>
+          <w:lang w:val="en-IN"/>
+        </w:rPr>
+        <w:t xml:space="preserve"> levels</w:t>
+      </w:r>
+      <w:r>
+        <w:rPr>
+          <w:rFonts w:ascii="Times New Roman" w:eastAsia="Times New Roman" w:hAnsi="Times New Roman" w:cs="Times New Roman"/>
+          <w:lang w:val="en-IN"/>
+        </w:rPr>
+        <w:t xml:space="preserve"> (</w:t>
+      </w:r>
+      <w:proofErr w:type="spellStart"/>
+      <w:r>
+        <w:rPr>
+          <w:rFonts w:ascii="Times New Roman" w:eastAsia="Times New Roman" w:hAnsi="Times New Roman" w:cs="Times New Roman"/>
+          <w:lang w:val="en-IN"/>
+        </w:rPr>
+        <w:t>Stress_Level</w:t>
+      </w:r>
+      <w:proofErr w:type="spellEnd"/>
+      <w:r>
+        <w:rPr>
+          <w:rFonts w:ascii="Times New Roman" w:eastAsia="Times New Roman" w:hAnsi="Times New Roman" w:cs="Times New Roman"/>
+          <w:lang w:val="en-IN"/>
+        </w:rPr>
+        <w:t xml:space="preserve">) between </w:t>
+      </w:r>
+      <w:r>
+        <w:rPr>
+          <w:rFonts w:ascii="Times New Roman" w:eastAsia="Times New Roman" w:hAnsi="Times New Roman" w:cs="Times New Roman"/>
+          <w:lang w:val="en-IN"/>
+        </w:rPr>
+        <w:t xml:space="preserve">mode of work. </w:t>
+      </w:r>
+      <w:r>
+        <w:rPr>
+          <w:rFonts w:ascii="Times New Roman" w:eastAsia="Times New Roman" w:hAnsi="Times New Roman" w:cs="Times New Roman"/>
+          <w:lang w:val="en-IN"/>
+        </w:rPr>
+        <w:t>This implies that specific work arrangements are correlated with distinct patterns of stress.</w:t>
+      </w:r>
+    </w:p>
+    <w:p>
+      <w:pPr>
+        <w:jc w:val="both"/>
+        <w:rPr>
+          <w:rFonts w:ascii="Times New Roman" w:eastAsia="Times New Roman" w:hAnsi="Times New Roman" w:cs="Times New Roman"/>
+          <w:lang w:val="en-IN"/>
+        </w:rPr>
+      </w:pPr>
+    </w:p>
+    <w:p>
+      <w:pPr>
+        <w:jc w:val="both"/>
+        <w:rPr>
+          <w:rFonts w:ascii="Times New Roman" w:eastAsia="Times New Roman" w:hAnsi="Times New Roman" w:cs="Times New Roman"/>
+          <w:b/>
+          <w:bCs/>
+        </w:rPr>
+      </w:pPr>
+      <w:r>
+        <w:rPr>
+          <w:rFonts w:ascii="Times New Roman" w:eastAsia="Times New Roman" w:hAnsi="Times New Roman" w:cs="Times New Roman"/>
+          <w:b/>
+          <w:bCs/>
+        </w:rPr>
+        <w:t>2. Background research</w:t>
+      </w:r>
+    </w:p>
+    <w:p>
+      <w:pPr>
+        <w:jc w:val="both"/>
+        <w:rPr>
+          <w:rFonts w:ascii="Times New Roman" w:eastAsia="Times New Roman" w:hAnsi="Times New Roman" w:cs="Times New Roman"/>
+          <w:lang w:val="en-IN"/>
+        </w:rPr>
+      </w:pPr>
+    </w:p>
+    <w:p>
+      <w:pPr>
+        <w:jc w:val="both"/>
+        <w:rPr>
+          <w:rFonts w:ascii="Times New Roman" w:eastAsia="Times New Roman" w:hAnsi="Times New Roman" w:cs="Times New Roman"/>
+        </w:rPr>
+      </w:pPr>
+      <w:r>
+        <w:rPr>
+          <w:rFonts w:ascii="Times New Roman" w:eastAsia="Times New Roman" w:hAnsi="Times New Roman" w:cs="Times New Roman"/>
+          <w:lang w:val="en-IN"/>
+        </w:rPr>
+        <w:t xml:space="preserve">2.1. </w:t>
+      </w:r>
+      <w:r>
+        <w:rPr>
+          <w:rFonts w:ascii="Times New Roman" w:eastAsia="Times New Roman" w:hAnsi="Times New Roman" w:cs="Times New Roman"/>
+        </w:rPr>
+        <w:t>Research papers (at least 3 relevant to your topic / DS)</w:t>
+      </w:r>
+    </w:p>
+    <w:p>
+      <w:pPr>
+        <w:jc w:val="both"/>
+        <w:rPr>
+          <w:rFonts w:ascii="Times New Roman" w:eastAsia="Times New Roman" w:hAnsi="Times New Roman" w:cs="Times New Roman"/>
+          <w:lang w:val="en-IN"/>
+        </w:rPr>
+      </w:pPr>
+    </w:p>
+    <w:p>
+      <w:pPr>
+        <w:jc w:val="both"/>
+        <w:rPr>
+          <w:rFonts w:ascii="Times New Roman" w:eastAsia="Times New Roman" w:hAnsi="Times New Roman" w:cs="Times New Roman"/>
+        </w:rPr>
+      </w:pPr>
+    </w:p>
     <w:sectPr>
-      <w:footerReference w:type="even" r:id="rId8"/>
-      <w:footerReference w:type="default" r:id="rId9"/>
+      <w:footerReference w:type="even" r:id="rId9"/>
+      <w:footerReference w:type="default" r:id="rId10"/>
       <w:pgSz w:w="11906" w:h="16838"/>
       <w:pgMar w:top="1440" w:right="1440" w:bottom="1440" w:left="1440" w:header="708" w:footer="708" w:gutter="0"/>
       <w:cols w:space="708"/>
@@ -5287,6 +5944,155 @@
     </w:lvl>
   </w:abstractNum>
   <w:abstractNum w:abstractNumId="8" w15:restartNumberingAfterBreak="0">
+    <w:nsid w:val="17E026FE"/>
+    <w:multiLevelType w:val="multilevel"/>
+    <w:tmpl w:val="2904F76A"/>
+    <w:lvl w:ilvl="0">
+      <w:start w:val="1"/>
+      <w:numFmt w:val="bullet"/>
+      <w:lvlText w:val=""/>
+      <w:lvlJc w:val="left"/>
+      <w:pPr>
+        <w:tabs>
+          <w:tab w:val="num" w:pos="720"/>
+        </w:tabs>
+        <w:ind w:left="720" w:hanging="360"/>
+      </w:pPr>
+      <w:rPr>
+        <w:rFonts w:ascii="Symbol" w:hAnsi="Symbol" w:hint="default"/>
+        <w:sz w:val="20"/>
+      </w:rPr>
+    </w:lvl>
+    <w:lvl w:ilvl="1" w:tentative="1">
+      <w:start w:val="1"/>
+      <w:numFmt w:val="bullet"/>
+      <w:lvlText w:val="o"/>
+      <w:lvlJc w:val="left"/>
+      <w:pPr>
+        <w:tabs>
+          <w:tab w:val="num" w:pos="1440"/>
+        </w:tabs>
+        <w:ind w:left="1440" w:hanging="360"/>
+      </w:pPr>
+      <w:rPr>
+        <w:rFonts w:ascii="Courier New" w:hAnsi="Courier New" w:hint="default"/>
+        <w:sz w:val="20"/>
+      </w:rPr>
+    </w:lvl>
+    <w:lvl w:ilvl="2" w:tentative="1">
+      <w:start w:val="1"/>
+      <w:numFmt w:val="bullet"/>
+      <w:lvlText w:val=""/>
+      <w:lvlJc w:val="left"/>
+      <w:pPr>
+        <w:tabs>
+          <w:tab w:val="num" w:pos="2160"/>
+        </w:tabs>
+        <w:ind w:left="2160" w:hanging="360"/>
+      </w:pPr>
+      <w:rPr>
+        <w:rFonts w:ascii="Wingdings" w:hAnsi="Wingdings" w:hint="default"/>
+        <w:sz w:val="20"/>
+      </w:rPr>
+    </w:lvl>
+    <w:lvl w:ilvl="3" w:tentative="1">
+      <w:start w:val="1"/>
+      <w:numFmt w:val="bullet"/>
+      <w:lvlText w:val=""/>
+      <w:lvlJc w:val="left"/>
+      <w:pPr>
+        <w:tabs>
+          <w:tab w:val="num" w:pos="2880"/>
+        </w:tabs>
+        <w:ind w:left="2880" w:hanging="360"/>
+      </w:pPr>
+      <w:rPr>
+        <w:rFonts w:ascii="Wingdings" w:hAnsi="Wingdings" w:hint="default"/>
+        <w:sz w:val="20"/>
+      </w:rPr>
+    </w:lvl>
+    <w:lvl w:ilvl="4" w:tentative="1">
+      <w:start w:val="1"/>
+      <w:numFmt w:val="bullet"/>
+      <w:lvlText w:val=""/>
+      <w:lvlJc w:val="left"/>
+      <w:pPr>
+        <w:tabs>
+          <w:tab w:val="num" w:pos="3600"/>
+        </w:tabs>
+        <w:ind w:left="3600" w:hanging="360"/>
+      </w:pPr>
+      <w:rPr>
+        <w:rFonts w:ascii="Wingdings" w:hAnsi="Wingdings" w:hint="default"/>
+        <w:sz w:val="20"/>
+      </w:rPr>
+    </w:lvl>
+    <w:lvl w:ilvl="5" w:tentative="1">
+      <w:start w:val="1"/>
+      <w:numFmt w:val="bullet"/>
+      <w:lvlText w:val=""/>
+      <w:lvlJc w:val="left"/>
+      <w:pPr>
+        <w:tabs>
+          <w:tab w:val="num" w:pos="4320"/>
+        </w:tabs>
+        <w:ind w:left="4320" w:hanging="360"/>
+      </w:pPr>
+      <w:rPr>
+        <w:rFonts w:ascii="Wingdings" w:hAnsi="Wingdings" w:hint="default"/>
+        <w:sz w:val="20"/>
+      </w:rPr>
+    </w:lvl>
+    <w:lvl w:ilvl="6" w:tentative="1">
+      <w:start w:val="1"/>
+      <w:numFmt w:val="bullet"/>
+      <w:lvlText w:val=""/>
+      <w:lvlJc w:val="left"/>
+      <w:pPr>
+        <w:tabs>
+          <w:tab w:val="num" w:pos="5040"/>
+        </w:tabs>
+        <w:ind w:left="5040" w:hanging="360"/>
+      </w:pPr>
+      <w:rPr>
+        <w:rFonts w:ascii="Wingdings" w:hAnsi="Wingdings" w:hint="default"/>
+        <w:sz w:val="20"/>
+      </w:rPr>
+    </w:lvl>
+    <w:lvl w:ilvl="7" w:tentative="1">
+      <w:start w:val="1"/>
+      <w:numFmt w:val="bullet"/>
+      <w:lvlText w:val=""/>
+      <w:lvlJc w:val="left"/>
+      <w:pPr>
+        <w:tabs>
+          <w:tab w:val="num" w:pos="5760"/>
+        </w:tabs>
+        <w:ind w:left="5760" w:hanging="360"/>
+      </w:pPr>
+      <w:rPr>
+        <w:rFonts w:ascii="Wingdings" w:hAnsi="Wingdings" w:hint="default"/>
+        <w:sz w:val="20"/>
+      </w:rPr>
+    </w:lvl>
+    <w:lvl w:ilvl="8" w:tentative="1">
+      <w:start w:val="1"/>
+      <w:numFmt w:val="bullet"/>
+      <w:lvlText w:val=""/>
+      <w:lvlJc w:val="left"/>
+      <w:pPr>
+        <w:tabs>
+          <w:tab w:val="num" w:pos="6480"/>
+        </w:tabs>
+        <w:ind w:left="6480" w:hanging="360"/>
+      </w:pPr>
+      <w:rPr>
+        <w:rFonts w:ascii="Wingdings" w:hAnsi="Wingdings" w:hint="default"/>
+        <w:sz w:val="20"/>
+      </w:rPr>
+    </w:lvl>
+  </w:abstractNum>
+  <w:abstractNum w:abstractNumId="9" w15:restartNumberingAfterBreak="0">
     <w:nsid w:val="1B21B0F4"/>
     <w:multiLevelType w:val="hybridMultilevel"/>
     <w:tmpl w:val="72720076"/>
@@ -5399,7 +6205,7 @@
       </w:rPr>
     </w:lvl>
   </w:abstractNum>
-  <w:abstractNum w:abstractNumId="9" w15:restartNumberingAfterBreak="0">
+  <w:abstractNum w:abstractNumId="10" w15:restartNumberingAfterBreak="0">
     <w:nsid w:val="1C5D3AF2"/>
     <w:multiLevelType w:val="hybridMultilevel"/>
     <w:tmpl w:val="FFFFFFFF"/>
@@ -5512,7 +6318,7 @@
       </w:rPr>
     </w:lvl>
   </w:abstractNum>
-  <w:abstractNum w:abstractNumId="10" w15:restartNumberingAfterBreak="0">
+  <w:abstractNum w:abstractNumId="11" w15:restartNumberingAfterBreak="0">
     <w:nsid w:val="1CFC5493"/>
     <w:multiLevelType w:val="hybridMultilevel"/>
     <w:tmpl w:val="FFFFFFFF"/>
@@ -5598,7 +6404,7 @@
       </w:pPr>
     </w:lvl>
   </w:abstractNum>
-  <w:abstractNum w:abstractNumId="11" w15:restartNumberingAfterBreak="0">
+  <w:abstractNum w:abstractNumId="12" w15:restartNumberingAfterBreak="0">
     <w:nsid w:val="1E875941"/>
     <w:multiLevelType w:val="hybridMultilevel"/>
     <w:tmpl w:val="CD722D48"/>
@@ -5711,7 +6517,7 @@
       </w:rPr>
     </w:lvl>
   </w:abstractNum>
-  <w:abstractNum w:abstractNumId="12" w15:restartNumberingAfterBreak="0">
+  <w:abstractNum w:abstractNumId="13" w15:restartNumberingAfterBreak="0">
     <w:nsid w:val="215ED53B"/>
     <w:multiLevelType w:val="hybridMultilevel"/>
     <w:tmpl w:val="FFFFFFFF"/>
@@ -5824,7 +6630,7 @@
       </w:rPr>
     </w:lvl>
   </w:abstractNum>
-  <w:abstractNum w:abstractNumId="13" w15:restartNumberingAfterBreak="0">
+  <w:abstractNum w:abstractNumId="14" w15:restartNumberingAfterBreak="0">
     <w:nsid w:val="25481131"/>
     <w:multiLevelType w:val="hybridMultilevel"/>
     <w:tmpl w:val="FFFFFFFF"/>
@@ -5937,7 +6743,7 @@
       </w:rPr>
     </w:lvl>
   </w:abstractNum>
-  <w:abstractNum w:abstractNumId="14" w15:restartNumberingAfterBreak="0">
+  <w:abstractNum w:abstractNumId="15" w15:restartNumberingAfterBreak="0">
     <w:nsid w:val="2BEF301D"/>
     <w:multiLevelType w:val="hybridMultilevel"/>
     <w:tmpl w:val="2B3AA896"/>
@@ -6050,7 +6856,7 @@
       </w:rPr>
     </w:lvl>
   </w:abstractNum>
-  <w:abstractNum w:abstractNumId="15" w15:restartNumberingAfterBreak="0">
+  <w:abstractNum w:abstractNumId="16" w15:restartNumberingAfterBreak="0">
     <w:nsid w:val="360E79A9"/>
     <w:multiLevelType w:val="multilevel"/>
     <w:tmpl w:val="FFFFFFFF"/>
@@ -6163,7 +6969,129 @@
       </w:rPr>
     </w:lvl>
   </w:abstractNum>
-  <w:abstractNum w:abstractNumId="16" w15:restartNumberingAfterBreak="0">
+  <w:abstractNum w:abstractNumId="17" w15:restartNumberingAfterBreak="0">
+    <w:nsid w:val="395D556B"/>
+    <w:multiLevelType w:val="multilevel"/>
+    <w:tmpl w:val="5F083E46"/>
+    <w:lvl w:ilvl="0">
+      <w:start w:val="1"/>
+      <w:numFmt w:val="decimal"/>
+      <w:lvlText w:val="%1."/>
+      <w:lvlJc w:val="left"/>
+      <w:pPr>
+        <w:ind w:left="360" w:hanging="360"/>
+      </w:pPr>
+      <w:rPr>
+        <w:rFonts w:hint="default"/>
+        <w:b/>
+      </w:rPr>
+    </w:lvl>
+    <w:lvl w:ilvl="1">
+      <w:start w:val="1"/>
+      <w:numFmt w:val="decimal"/>
+      <w:lvlText w:val="%1.%2."/>
+      <w:lvlJc w:val="left"/>
+      <w:pPr>
+        <w:ind w:left="360" w:hanging="360"/>
+      </w:pPr>
+      <w:rPr>
+        <w:rFonts w:hint="default"/>
+        <w:b/>
+      </w:rPr>
+    </w:lvl>
+    <w:lvl w:ilvl="2">
+      <w:start w:val="1"/>
+      <w:numFmt w:val="decimal"/>
+      <w:lvlText w:val="%1.%2.%3."/>
+      <w:lvlJc w:val="left"/>
+      <w:pPr>
+        <w:ind w:left="720" w:hanging="720"/>
+      </w:pPr>
+      <w:rPr>
+        <w:rFonts w:hint="default"/>
+        <w:b/>
+      </w:rPr>
+    </w:lvl>
+    <w:lvl w:ilvl="3">
+      <w:start w:val="1"/>
+      <w:numFmt w:val="decimal"/>
+      <w:lvlText w:val="%1.%2.%3.%4."/>
+      <w:lvlJc w:val="left"/>
+      <w:pPr>
+        <w:ind w:left="720" w:hanging="720"/>
+      </w:pPr>
+      <w:rPr>
+        <w:rFonts w:hint="default"/>
+        <w:b/>
+      </w:rPr>
+    </w:lvl>
+    <w:lvl w:ilvl="4">
+      <w:start w:val="1"/>
+      <w:numFmt w:val="decimal"/>
+      <w:lvlText w:val="%1.%2.%3.%4.%5."/>
+      <w:lvlJc w:val="left"/>
+      <w:pPr>
+        <w:ind w:left="1080" w:hanging="1080"/>
+      </w:pPr>
+      <w:rPr>
+        <w:rFonts w:hint="default"/>
+        <w:b/>
+      </w:rPr>
+    </w:lvl>
+    <w:lvl w:ilvl="5">
+      <w:start w:val="1"/>
+      <w:numFmt w:val="decimal"/>
+      <w:lvlText w:val="%1.%2.%3.%4.%5.%6."/>
+      <w:lvlJc w:val="left"/>
+      <w:pPr>
+        <w:ind w:left="1080" w:hanging="1080"/>
+      </w:pPr>
+      <w:rPr>
+        <w:rFonts w:hint="default"/>
+        <w:b/>
+      </w:rPr>
+    </w:lvl>
+    <w:lvl w:ilvl="6">
+      <w:start w:val="1"/>
+      <w:numFmt w:val="decimal"/>
+      <w:lvlText w:val="%1.%2.%3.%4.%5.%6.%7."/>
+      <w:lvlJc w:val="left"/>
+      <w:pPr>
+        <w:ind w:left="1440" w:hanging="1440"/>
+      </w:pPr>
+      <w:rPr>
+        <w:rFonts w:hint="default"/>
+        <w:b/>
+      </w:rPr>
+    </w:lvl>
+    <w:lvl w:ilvl="7">
+      <w:start w:val="1"/>
+      <w:numFmt w:val="decimal"/>
+      <w:lvlText w:val="%1.%2.%3.%4.%5.%6.%7.%8."/>
+      <w:lvlJc w:val="left"/>
+      <w:pPr>
+        <w:ind w:left="1440" w:hanging="1440"/>
+      </w:pPr>
+      <w:rPr>
+        <w:rFonts w:hint="default"/>
+        <w:b/>
+      </w:rPr>
+    </w:lvl>
+    <w:lvl w:ilvl="8">
+      <w:start w:val="1"/>
+      <w:numFmt w:val="decimal"/>
+      <w:lvlText w:val="%1.%2.%3.%4.%5.%6.%7.%8.%9."/>
+      <w:lvlJc w:val="left"/>
+      <w:pPr>
+        <w:ind w:left="1800" w:hanging="1800"/>
+      </w:pPr>
+      <w:rPr>
+        <w:rFonts w:hint="default"/>
+        <w:b/>
+      </w:rPr>
+    </w:lvl>
+  </w:abstractNum>
+  <w:abstractNum w:abstractNumId="18" w15:restartNumberingAfterBreak="0">
     <w:nsid w:val="3AE77EFC"/>
     <w:multiLevelType w:val="hybridMultilevel"/>
     <w:tmpl w:val="BF34E8AA"/>
@@ -6276,7 +7204,7 @@
       </w:rPr>
     </w:lvl>
   </w:abstractNum>
-  <w:abstractNum w:abstractNumId="17" w15:restartNumberingAfterBreak="0">
+  <w:abstractNum w:abstractNumId="19" w15:restartNumberingAfterBreak="0">
     <w:nsid w:val="3BD0A676"/>
     <w:multiLevelType w:val="hybridMultilevel"/>
     <w:tmpl w:val="FFFFFFFF"/>
@@ -6389,7 +7317,7 @@
       </w:rPr>
     </w:lvl>
   </w:abstractNum>
-  <w:abstractNum w:abstractNumId="18" w15:restartNumberingAfterBreak="0">
+  <w:abstractNum w:abstractNumId="20" w15:restartNumberingAfterBreak="0">
     <w:nsid w:val="3CEA41A4"/>
     <w:multiLevelType w:val="hybridMultilevel"/>
     <w:tmpl w:val="FFFFFFFF"/>
@@ -6475,7 +7403,7 @@
       </w:pPr>
     </w:lvl>
   </w:abstractNum>
-  <w:abstractNum w:abstractNumId="19" w15:restartNumberingAfterBreak="0">
+  <w:abstractNum w:abstractNumId="21" w15:restartNumberingAfterBreak="0">
     <w:nsid w:val="3F9AADF4"/>
     <w:multiLevelType w:val="hybridMultilevel"/>
     <w:tmpl w:val="FFFFFFFF"/>
@@ -6561,7 +7489,7 @@
       </w:pPr>
     </w:lvl>
   </w:abstractNum>
-  <w:abstractNum w:abstractNumId="20" w15:restartNumberingAfterBreak="0">
+  <w:abstractNum w:abstractNumId="22" w15:restartNumberingAfterBreak="0">
     <w:nsid w:val="41A2DE95"/>
     <w:multiLevelType w:val="hybridMultilevel"/>
     <w:tmpl w:val="FFFFFFFF"/>
@@ -6674,7 +7602,7 @@
       </w:rPr>
     </w:lvl>
   </w:abstractNum>
-  <w:abstractNum w:abstractNumId="21" w15:restartNumberingAfterBreak="0">
+  <w:abstractNum w:abstractNumId="23" w15:restartNumberingAfterBreak="0">
     <w:nsid w:val="42202A9B"/>
     <w:multiLevelType w:val="hybridMultilevel"/>
     <w:tmpl w:val="FFFFFFFF"/>
@@ -6787,7 +7715,7 @@
       </w:rPr>
     </w:lvl>
   </w:abstractNum>
-  <w:abstractNum w:abstractNumId="22" w15:restartNumberingAfterBreak="0">
+  <w:abstractNum w:abstractNumId="24" w15:restartNumberingAfterBreak="0">
     <w:nsid w:val="43DCB8F2"/>
     <w:multiLevelType w:val="hybridMultilevel"/>
     <w:tmpl w:val="FFFFFFFF"/>
@@ -6900,7 +7828,7 @@
       </w:rPr>
     </w:lvl>
   </w:abstractNum>
-  <w:abstractNum w:abstractNumId="23" w15:restartNumberingAfterBreak="0">
+  <w:abstractNum w:abstractNumId="25" w15:restartNumberingAfterBreak="0">
     <w:nsid w:val="453E2DC6"/>
     <w:multiLevelType w:val="multilevel"/>
     <w:tmpl w:val="4DA4E65A"/>
@@ -7021,7 +7949,7 @@
       </w:rPr>
     </w:lvl>
   </w:abstractNum>
-  <w:abstractNum w:abstractNumId="24" w15:restartNumberingAfterBreak="0">
+  <w:abstractNum w:abstractNumId="26" w15:restartNumberingAfterBreak="0">
     <w:nsid w:val="4D557C4F"/>
     <w:multiLevelType w:val="hybridMultilevel"/>
     <w:tmpl w:val="E482CF54"/>
@@ -7110,7 +8038,7 @@
       </w:pPr>
     </w:lvl>
   </w:abstractNum>
-  <w:abstractNum w:abstractNumId="25" w15:restartNumberingAfterBreak="0">
+  <w:abstractNum w:abstractNumId="27" w15:restartNumberingAfterBreak="0">
     <w:nsid w:val="52DF187A"/>
     <w:multiLevelType w:val="hybridMultilevel"/>
     <w:tmpl w:val="FFFFFFFF"/>
@@ -7223,7 +8151,7 @@
       </w:rPr>
     </w:lvl>
   </w:abstractNum>
-  <w:abstractNum w:abstractNumId="26" w15:restartNumberingAfterBreak="0">
+  <w:abstractNum w:abstractNumId="28" w15:restartNumberingAfterBreak="0">
     <w:nsid w:val="573E3B79"/>
     <w:multiLevelType w:val="hybridMultilevel"/>
     <w:tmpl w:val="FFFFFFFF"/>
@@ -7309,7 +8237,7 @@
       </w:pPr>
     </w:lvl>
   </w:abstractNum>
-  <w:abstractNum w:abstractNumId="27" w15:restartNumberingAfterBreak="0">
+  <w:abstractNum w:abstractNumId="29" w15:restartNumberingAfterBreak="0">
     <w:nsid w:val="5A72411A"/>
     <w:multiLevelType w:val="hybridMultilevel"/>
     <w:tmpl w:val="C31A5862"/>
@@ -7395,7 +8323,7 @@
       </w:pPr>
     </w:lvl>
   </w:abstractNum>
-  <w:abstractNum w:abstractNumId="28" w15:restartNumberingAfterBreak="0">
+  <w:abstractNum w:abstractNumId="30" w15:restartNumberingAfterBreak="0">
     <w:nsid w:val="64424843"/>
     <w:multiLevelType w:val="hybridMultilevel"/>
     <w:tmpl w:val="FFFFFFFF"/>
@@ -7481,7 +8409,7 @@
       </w:pPr>
     </w:lvl>
   </w:abstractNum>
-  <w:abstractNum w:abstractNumId="29" w15:restartNumberingAfterBreak="0">
+  <w:abstractNum w:abstractNumId="31" w15:restartNumberingAfterBreak="0">
     <w:nsid w:val="64803963"/>
     <w:multiLevelType w:val="multilevel"/>
     <w:tmpl w:val="FFFFFFFF"/>
@@ -7567,7 +8495,7 @@
       </w:pPr>
     </w:lvl>
   </w:abstractNum>
-  <w:abstractNum w:abstractNumId="30" w15:restartNumberingAfterBreak="0">
+  <w:abstractNum w:abstractNumId="32" w15:restartNumberingAfterBreak="0">
     <w:nsid w:val="662D2694"/>
     <w:multiLevelType w:val="hybridMultilevel"/>
     <w:tmpl w:val="FFFFFFFF"/>
@@ -7653,7 +8581,7 @@
       </w:pPr>
     </w:lvl>
   </w:abstractNum>
-  <w:abstractNum w:abstractNumId="31" w15:restartNumberingAfterBreak="0">
+  <w:abstractNum w:abstractNumId="33" w15:restartNumberingAfterBreak="0">
     <w:nsid w:val="6989EEEE"/>
     <w:multiLevelType w:val="multilevel"/>
     <w:tmpl w:val="FFFFFFFF"/>
@@ -7739,7 +8667,7 @@
       </w:pPr>
     </w:lvl>
   </w:abstractNum>
-  <w:abstractNum w:abstractNumId="32" w15:restartNumberingAfterBreak="0">
+  <w:abstractNum w:abstractNumId="34" w15:restartNumberingAfterBreak="0">
     <w:nsid w:val="717456F8"/>
     <w:multiLevelType w:val="hybridMultilevel"/>
     <w:tmpl w:val="FFFFFFFF"/>
@@ -7853,52 +8781,52 @@
     </w:lvl>
   </w:abstractNum>
   <w:num w:numId="1" w16cid:durableId="193809708">
-    <w:abstractNumId w:val="27"/>
+    <w:abstractNumId w:val="29"/>
   </w:num>
   <w:num w:numId="2" w16cid:durableId="439304008">
     <w:abstractNumId w:val="0"/>
   </w:num>
   <w:num w:numId="3" w16cid:durableId="1814369601">
-    <w:abstractNumId w:val="8"/>
+    <w:abstractNumId w:val="9"/>
   </w:num>
   <w:num w:numId="4" w16cid:durableId="2006858979">
-    <w:abstractNumId w:val="28"/>
+    <w:abstractNumId w:val="30"/>
   </w:num>
   <w:num w:numId="5" w16cid:durableId="1839346339">
-    <w:abstractNumId w:val="18"/>
+    <w:abstractNumId w:val="20"/>
   </w:num>
   <w:num w:numId="6" w16cid:durableId="1380855808">
-    <w:abstractNumId w:val="10"/>
+    <w:abstractNumId w:val="11"/>
   </w:num>
   <w:num w:numId="7" w16cid:durableId="565338146">
-    <w:abstractNumId w:val="30"/>
+    <w:abstractNumId w:val="32"/>
   </w:num>
   <w:num w:numId="8" w16cid:durableId="522136554">
-    <w:abstractNumId w:val="19"/>
+    <w:abstractNumId w:val="21"/>
   </w:num>
   <w:num w:numId="9" w16cid:durableId="729496021">
-    <w:abstractNumId w:val="24"/>
+    <w:abstractNumId w:val="26"/>
   </w:num>
   <w:num w:numId="10" w16cid:durableId="417485858">
     <w:abstractNumId w:val="7"/>
   </w:num>
   <w:num w:numId="11" w16cid:durableId="1035351234">
-    <w:abstractNumId w:val="23"/>
+    <w:abstractNumId w:val="25"/>
   </w:num>
   <w:num w:numId="12" w16cid:durableId="837691969">
     <w:abstractNumId w:val="5"/>
   </w:num>
   <w:num w:numId="13" w16cid:durableId="979849249">
-    <w:abstractNumId w:val="16"/>
+    <w:abstractNumId w:val="18"/>
   </w:num>
   <w:num w:numId="14" w16cid:durableId="387188096">
-    <w:abstractNumId w:val="11"/>
+    <w:abstractNumId w:val="12"/>
   </w:num>
   <w:num w:numId="15" w16cid:durableId="1770663035">
-    <w:abstractNumId w:val="14"/>
+    <w:abstractNumId w:val="15"/>
   </w:num>
   <w:num w:numId="16" w16cid:durableId="642200228">
-    <w:abstractNumId w:val="15"/>
+    <w:abstractNumId w:val="16"/>
   </w:num>
   <w:num w:numId="17" w16cid:durableId="595553950">
     <w:abstractNumId w:val="6"/>
@@ -7907,49 +8835,55 @@
     <w:abstractNumId w:val="1"/>
   </w:num>
   <w:num w:numId="19" w16cid:durableId="1430350645">
-    <w:abstractNumId w:val="17"/>
+    <w:abstractNumId w:val="19"/>
   </w:num>
   <w:num w:numId="20" w16cid:durableId="609823634">
-    <w:abstractNumId w:val="9"/>
+    <w:abstractNumId w:val="10"/>
   </w:num>
   <w:num w:numId="21" w16cid:durableId="1595891774">
-    <w:abstractNumId w:val="13"/>
+    <w:abstractNumId w:val="14"/>
   </w:num>
   <w:num w:numId="22" w16cid:durableId="1857501887">
     <w:abstractNumId w:val="4"/>
   </w:num>
   <w:num w:numId="23" w16cid:durableId="1424566782">
-    <w:abstractNumId w:val="20"/>
+    <w:abstractNumId w:val="22"/>
   </w:num>
   <w:num w:numId="24" w16cid:durableId="983385615">
-    <w:abstractNumId w:val="22"/>
+    <w:abstractNumId w:val="24"/>
   </w:num>
   <w:num w:numId="25" w16cid:durableId="1303582182">
-    <w:abstractNumId w:val="25"/>
+    <w:abstractNumId w:val="27"/>
   </w:num>
   <w:num w:numId="26" w16cid:durableId="2138447778">
     <w:abstractNumId w:val="2"/>
   </w:num>
   <w:num w:numId="27" w16cid:durableId="715280916">
-    <w:abstractNumId w:val="12"/>
+    <w:abstractNumId w:val="13"/>
   </w:num>
   <w:num w:numId="28" w16cid:durableId="296570619">
-    <w:abstractNumId w:val="26"/>
+    <w:abstractNumId w:val="28"/>
   </w:num>
   <w:num w:numId="29" w16cid:durableId="266351746">
-    <w:abstractNumId w:val="32"/>
+    <w:abstractNumId w:val="34"/>
   </w:num>
   <w:num w:numId="30" w16cid:durableId="1027947511">
-    <w:abstractNumId w:val="29"/>
+    <w:abstractNumId w:val="31"/>
   </w:num>
   <w:num w:numId="31" w16cid:durableId="1358778646">
-    <w:abstractNumId w:val="21"/>
+    <w:abstractNumId w:val="23"/>
   </w:num>
   <w:num w:numId="32" w16cid:durableId="186406669">
-    <w:abstractNumId w:val="31"/>
+    <w:abstractNumId w:val="33"/>
   </w:num>
   <w:num w:numId="33" w16cid:durableId="364215154">
     <w:abstractNumId w:val="3"/>
+  </w:num>
+  <w:num w:numId="34" w16cid:durableId="774667014">
+    <w:abstractNumId w:val="8"/>
+  </w:num>
+  <w:num w:numId="35" w16cid:durableId="890772625">
+    <w:abstractNumId w:val="17"/>
   </w:num>
 </w:numbering>
 </file>
@@ -8550,7 +9484,6 @@
   <w:style w:type="character" w:default="1" w:styleId="DefaultParagraphFont">
     <w:name w:val="Default Paragraph Font"/>
     <w:uiPriority w:val="1"/>
-    <w:semiHidden/>
     <w:unhideWhenUsed/>
   </w:style>
   <w:style w:type="table" w:default="1" w:styleId="TableNormal">
@@ -9309,4 +10242,33 @@
     </a:ext>
   </a:extLst>
 </a:theme>
+</file>
+
+<file path=customXml/item1.xml><?xml version="1.0" encoding="utf-8"?>
+<b:Sources xmlns:b="http://schemas.openxmlformats.org/officeDocument/2006/bibliography" xmlns="http://schemas.openxmlformats.org/officeDocument/2006/bibliography" SelectedStyle="\MLASeventhEditionOfficeOnline.xsl" StyleName="MLA" Version="7">
+  <b:Source>
+    <b:Tag>Gal</b:Tag>
+    <b:SourceType>JournalArticle</b:SourceType>
+    <b:Guid>{0974BC80-DFFE-444A-A848-09BD9DA310B2}</b:Guid>
+    <b:Author>
+      <b:Author>
+        <b:NameList>
+          <b:Person>
+            <b:Last>Gallup</b:Last>
+            <b:First>2023</b:First>
+          </b:Person>
+        </b:NameList>
+      </b:Author>
+    </b:Author>
+    <b:RefOrder>1</b:RefOrder>
+  </b:Source>
+</b:Sources>
+</file>
+
+<file path=customXml/itemProps1.xml><?xml version="1.0" encoding="utf-8"?>
+<ds:datastoreItem xmlns:ds="http://schemas.openxmlformats.org/officeDocument/2006/customXml" ds:itemID="{92D19A6C-2EEB-47BC-8BD7-4E857A42CC9E}">
+  <ds:schemaRefs>
+    <ds:schemaRef ds:uri="http://schemas.openxmlformats.org/officeDocument/2006/bibliography"/>
+  </ds:schemaRefs>
+</ds:datastoreItem>
 </file>
</xml_diff>

<commit_message>
updated 2.Research Question following the word count and dataset variables.
</commit_message>
<xml_diff>
--- a/7COM1079_Final report_template.docx
+++ b/7COM1079_Final report_template.docx
@@ -1172,6 +1172,7 @@
         <w:rPr>
           <w:rFonts w:ascii="Times New Roman" w:eastAsia="Times New Roman" w:hAnsi="Times New Roman" w:cs="Times New Roman"/>
         </w:rPr>
+        <w:lastRenderedPageBreak/>
         <w:t>Project’s overall judgement</w:t>
       </w:r>
     </w:p>
@@ -2354,6 +2355,7 @@
           <w:i/>
           <w:highlight w:val="yellow"/>
         </w:rPr>
+        <w:lastRenderedPageBreak/>
         <w:t xml:space="preserve">Make sure that the plot </w:t>
       </w:r>
       <w:r>
@@ -2760,7 +2762,6 @@
         <w:rPr>
           <w:rFonts w:ascii="Times New Roman" w:eastAsia="Times New Roman" w:hAnsi="Times New Roman" w:cs="Times New Roman"/>
         </w:rPr>
-        <w:lastRenderedPageBreak/>
         <w:t>Statistical test used to test the hypotheses and output</w:t>
       </w:r>
       <w:r>
@@ -3325,6 +3326,7 @@
           <w:iCs/>
           <w:highlight w:val="yellow"/>
         </w:rPr>
+        <w:lastRenderedPageBreak/>
         <w:t>From your Git log, select three most significant commits during this project and include the following for each:</w:t>
       </w:r>
     </w:p>
@@ -4068,7 +4070,6 @@
         <w:rPr>
           <w:rFonts w:ascii="Times New Roman" w:eastAsia="Times New Roman" w:hAnsi="Times New Roman" w:cs="Times New Roman"/>
         </w:rPr>
-        <w:lastRenderedPageBreak/>
         <w:t>1.</w:t>
       </w:r>
       <w:r>
@@ -4213,7 +4214,14 @@
         <w:rPr>
           <w:rFonts w:ascii="Times New Roman" w:eastAsia="Times New Roman" w:hAnsi="Times New Roman" w:cs="Times New Roman"/>
         </w:rPr>
-        <w:t xml:space="preserve"> flexible arrangements are often promoted as a benefit, emerging research suggests</w:t>
+        <w:t xml:space="preserve"> flexible arrangements are often promoted as a </w:t>
+      </w:r>
+      <w:r>
+        <w:rPr>
+          <w:rFonts w:ascii="Times New Roman" w:eastAsia="Times New Roman" w:hAnsi="Times New Roman" w:cs="Times New Roman"/>
+        </w:rPr>
+        <w:lastRenderedPageBreak/>
+        <w:t>benefit, emerging research suggests</w:t>
       </w:r>
       <w:r>
         <w:rPr>
@@ -4582,12 +4590,15 @@
         <w:t>Research Question:</w:t>
       </w:r>
       <w:r>
+        <w:t xml:space="preserve"> </w:t>
+      </w:r>
+      <w:r>
         <w:rPr>
           <w:rFonts w:ascii="Times New Roman" w:eastAsia="Times New Roman" w:hAnsi="Times New Roman" w:cs="Times New Roman"/>
           <w:b/>
           <w:bCs/>
         </w:rPr>
-        <w:t xml:space="preserve"> </w:t>
+        <w:t>Is there a</w:t>
       </w:r>
       <w:r>
         <w:rPr>
@@ -4595,7 +4606,7 @@
           <w:b/>
           <w:bCs/>
         </w:rPr>
-        <w:t>Is there a significant difference in employee</w:t>
+        <w:t>ny</w:t>
       </w:r>
       <w:r>
         <w:rPr>
@@ -4603,7 +4614,7 @@
           <w:b/>
           <w:bCs/>
         </w:rPr>
-        <w:t xml:space="preserve"> burnout (</w:t>
+        <w:t xml:space="preserve"> statistically significant difference in employee burnout levels (measured by </w:t>
       </w:r>
       <w:proofErr w:type="spellStart"/>
       <w:r>
@@ -4612,7 +4623,7 @@
           <w:b/>
           <w:bCs/>
         </w:rPr>
-        <w:t>Stress_level</w:t>
+        <w:t>Stress_Level</w:t>
       </w:r>
       <w:proofErr w:type="spellEnd"/>
       <w:r>
@@ -4621,7 +4632,87 @@
           <w:b/>
           <w:bCs/>
         </w:rPr>
-        <w:t xml:space="preserve">) between mode of work? </w:t>
+        <w:t>) between employees working Remotely, Hybrid, or Onsite</w:t>
+      </w:r>
+      <w:r>
+        <w:rPr>
+          <w:rFonts w:ascii="Times New Roman" w:eastAsia="Times New Roman" w:hAnsi="Times New Roman" w:cs="Times New Roman"/>
+          <w:b/>
+          <w:bCs/>
+        </w:rPr>
+        <w:t xml:space="preserve"> (</w:t>
+      </w:r>
+      <w:r>
+        <w:rPr>
+          <w:rFonts w:ascii="Times New Roman" w:eastAsia="Times New Roman" w:hAnsi="Times New Roman" w:cs="Times New Roman"/>
+          <w:b/>
+          <w:bCs/>
+        </w:rPr>
+        <w:t xml:space="preserve">measured by the </w:t>
+      </w:r>
+      <w:proofErr w:type="spellStart"/>
+      <w:r>
+        <w:rPr>
+          <w:rFonts w:ascii="Times New Roman" w:eastAsia="Times New Roman" w:hAnsi="Times New Roman" w:cs="Times New Roman"/>
+          <w:b/>
+          <w:bCs/>
+        </w:rPr>
+        <w:t>work_location</w:t>
+      </w:r>
+      <w:proofErr w:type="spellEnd"/>
+      <w:r>
+        <w:rPr>
+          <w:rFonts w:ascii="Times New Roman" w:eastAsia="Times New Roman" w:hAnsi="Times New Roman" w:cs="Times New Roman"/>
+          <w:b/>
+          <w:bCs/>
+        </w:rPr>
+        <w:t>)</w:t>
+      </w:r>
+      <w:r>
+        <w:rPr>
+          <w:rFonts w:ascii="Times New Roman" w:eastAsia="Times New Roman" w:hAnsi="Times New Roman" w:cs="Times New Roman"/>
+          <w:b/>
+          <w:bCs/>
+        </w:rPr>
+        <w:t xml:space="preserve">? </w:t>
+      </w:r>
+    </w:p>
+    <w:p>
+      <w:pPr>
+        <w:pStyle w:val="ListParagraph"/>
+        <w:rPr>
+          <w:rFonts w:ascii="Times New Roman" w:eastAsia="Times New Roman" w:hAnsi="Times New Roman" w:cs="Times New Roman"/>
+          <w:b/>
+          <w:bCs/>
+        </w:rPr>
+      </w:pPr>
+    </w:p>
+    <w:p>
+      <w:pPr>
+        <w:pStyle w:val="ListParagraph"/>
+        <w:ind w:left="360"/>
+        <w:jc w:val="both"/>
+        <w:rPr>
+          <w:rFonts w:ascii="Times New Roman" w:eastAsia="Times New Roman" w:hAnsi="Times New Roman" w:cs="Times New Roman"/>
+          <w:b/>
+          <w:bCs/>
+        </w:rPr>
+      </w:pPr>
+      <w:r>
+        <w:rPr>
+          <w:rFonts w:ascii="Times New Roman" w:eastAsia="Times New Roman" w:hAnsi="Times New Roman" w:cs="Times New Roman"/>
+          <w:b/>
+          <w:bCs/>
+        </w:rPr>
+        <w:t xml:space="preserve">This observation will </w:t>
+      </w:r>
+      <w:r>
+        <w:rPr>
+          <w:rFonts w:ascii="Times New Roman" w:eastAsia="Times New Roman" w:hAnsi="Times New Roman" w:cs="Times New Roman"/>
+          <w:b/>
+          <w:bCs/>
+        </w:rPr>
+        <w:t>help in understanding how it is affecting employee well-being, and organisations can use this data to implement better policies to protect employee well-being.</w:t>
       </w:r>
     </w:p>
     <w:p>
@@ -4680,7 +4771,65 @@
           <w:rFonts w:ascii="Times New Roman" w:eastAsia="Times New Roman" w:hAnsi="Times New Roman" w:cs="Times New Roman"/>
           <w:lang w:val="en-IN"/>
         </w:rPr>
-        <w:t>To investigate the relationship between working arrangements and mental well-being, we propose the following hypotheses:</w:t>
+        <w:t>To investigate the relationship between working arrangements</w:t>
+      </w:r>
+      <w:r>
+        <w:rPr>
+          <w:rFonts w:ascii="Times New Roman" w:eastAsia="Times New Roman" w:hAnsi="Times New Roman" w:cs="Times New Roman"/>
+          <w:lang w:val="en-IN"/>
+        </w:rPr>
+        <w:t xml:space="preserve"> (</w:t>
+      </w:r>
+      <w:r>
+        <w:rPr>
+          <w:rFonts w:ascii="Times New Roman" w:eastAsia="Times New Roman" w:hAnsi="Times New Roman" w:cs="Times New Roman"/>
+          <w:lang w:val="en-IN"/>
+        </w:rPr>
+        <w:t>employees working remotely, Hybrid or onsite (</w:t>
+      </w:r>
+      <w:proofErr w:type="spellStart"/>
+      <w:r>
+        <w:rPr>
+          <w:rFonts w:ascii="Times New Roman" w:eastAsia="Times New Roman" w:hAnsi="Times New Roman" w:cs="Times New Roman"/>
+          <w:lang w:val="en-IN"/>
+        </w:rPr>
+        <w:t>work_location</w:t>
+      </w:r>
+      <w:proofErr w:type="spellEnd"/>
+      <w:r>
+        <w:rPr>
+          <w:rFonts w:ascii="Times New Roman" w:eastAsia="Times New Roman" w:hAnsi="Times New Roman" w:cs="Times New Roman"/>
+          <w:lang w:val="en-IN"/>
+        </w:rPr>
+        <w:t>)</w:t>
+      </w:r>
+      <w:r>
+        <w:rPr>
+          <w:rFonts w:ascii="Times New Roman" w:eastAsia="Times New Roman" w:hAnsi="Times New Roman" w:cs="Times New Roman"/>
+          <w:lang w:val="en-IN"/>
+        </w:rPr>
+        <w:t>)</w:t>
+      </w:r>
+      <w:r>
+        <w:rPr>
+          <w:rFonts w:ascii="Times New Roman" w:eastAsia="Times New Roman" w:hAnsi="Times New Roman" w:cs="Times New Roman"/>
+          <w:lang w:val="en-IN"/>
+        </w:rPr>
+        <w:t xml:space="preserve"> and mental well-being</w:t>
+      </w:r>
+      <w:r>
+        <w:rPr>
+          <w:rFonts w:ascii="Times New Roman" w:eastAsia="Times New Roman" w:hAnsi="Times New Roman" w:cs="Times New Roman"/>
+          <w:lang w:val="en-IN"/>
+        </w:rPr>
+        <w:t xml:space="preserve"> (stress burn-out levels)</w:t>
+      </w:r>
+      <w:r>
+        <w:rPr>
+          <w:rFonts w:ascii="Times New Roman" w:eastAsia="Times New Roman" w:hAnsi="Times New Roman" w:cs="Times New Roman"/>
+          <w:lang w:val="en-IN"/>
+        </w:rPr>
+        <w:t>, we propose the following hypotheses:</w:t>
       </w:r>
     </w:p>
     <w:p>
@@ -4751,22 +4900,68 @@
           <w:rFonts w:ascii="Times New Roman" w:eastAsia="Times New Roman" w:hAnsi="Times New Roman" w:cs="Times New Roman"/>
           <w:lang w:val="en-IN"/>
         </w:rPr>
-        <w:t xml:space="preserve"> mode of </w:t>
+        <w:t xml:space="preserve"> employees working remotely, Hybrid</w:t>
       </w:r>
       <w:r>
         <w:rPr>
           <w:rFonts w:ascii="Times New Roman" w:eastAsia="Times New Roman" w:hAnsi="Times New Roman" w:cs="Times New Roman"/>
           <w:lang w:val="en-IN"/>
         </w:rPr>
-        <w:t>work.</w:t>
-      </w:r>
+        <w:t xml:space="preserve"> or onsite (</w:t>
+      </w:r>
+      <w:proofErr w:type="spellStart"/>
       <w:r>
         <w:rPr>
           <w:rFonts w:ascii="Times New Roman" w:eastAsia="Times New Roman" w:hAnsi="Times New Roman" w:cs="Times New Roman"/>
           <w:lang w:val="en-IN"/>
         </w:rPr>
-        <w:t xml:space="preserve"> Any observed differences in stress distribution across locations are due to random chance.</w:t>
-      </w:r>
+        <w:t>work_location</w:t>
+      </w:r>
+      <w:proofErr w:type="spellEnd"/>
+      <w:r>
+        <w:rPr>
+          <w:rFonts w:ascii="Times New Roman" w:eastAsia="Times New Roman" w:hAnsi="Times New Roman" w:cs="Times New Roman"/>
+          <w:lang w:val="en-IN"/>
+        </w:rPr>
+        <w:t>)</w:t>
+      </w:r>
+      <w:r>
+        <w:rPr>
+          <w:rFonts w:ascii="Times New Roman" w:eastAsia="Times New Roman" w:hAnsi="Times New Roman" w:cs="Times New Roman"/>
+          <w:lang w:val="en-IN"/>
+        </w:rPr>
+        <w:t>.</w:t>
+      </w:r>
+      <w:r>
+        <w:rPr>
+          <w:rFonts w:ascii="Times New Roman" w:eastAsia="Times New Roman" w:hAnsi="Times New Roman" w:cs="Times New Roman"/>
+          <w:lang w:val="en-IN"/>
+        </w:rPr>
+        <w:t xml:space="preserve"> Any observed differences in stress distribution across locations are due to random </w:t>
+      </w:r>
+      <w:proofErr w:type="gramStart"/>
+      <w:r>
+        <w:rPr>
+          <w:rFonts w:ascii="Times New Roman" w:eastAsia="Times New Roman" w:hAnsi="Times New Roman" w:cs="Times New Roman"/>
+          <w:lang w:val="en-IN"/>
+        </w:rPr>
+        <w:t>chance</w:t>
+      </w:r>
+      <w:r>
+        <w:rPr>
+          <w:rFonts w:ascii="Times New Roman" w:eastAsia="Times New Roman" w:hAnsi="Times New Roman" w:cs="Times New Roman"/>
+          <w:lang w:val="en-IN"/>
+        </w:rPr>
+        <w:t xml:space="preserve"> </w:t>
+      </w:r>
+      <w:r>
+        <w:rPr>
+          <w:rFonts w:ascii="Times New Roman" w:eastAsia="Times New Roman" w:hAnsi="Times New Roman" w:cs="Times New Roman"/>
+          <w:lang w:val="en-IN"/>
+        </w:rPr>
+        <w:t>.</w:t>
+      </w:r>
+      <w:proofErr w:type="gramEnd"/>
     </w:p>
     <w:p>
       <w:pPr>
@@ -4836,15 +5031,75 @@
           <w:rFonts w:ascii="Times New Roman" w:eastAsia="Times New Roman" w:hAnsi="Times New Roman" w:cs="Times New Roman"/>
           <w:lang w:val="en-IN"/>
         </w:rPr>
-        <w:t xml:space="preserve">mode of work. </w:t>
-      </w:r>
+        <w:t>employees working remotely, Hybrid or onsite (</w:t>
+      </w:r>
+      <w:proofErr w:type="spellStart"/>
       <w:r>
         <w:rPr>
           <w:rFonts w:ascii="Times New Roman" w:eastAsia="Times New Roman" w:hAnsi="Times New Roman" w:cs="Times New Roman"/>
           <w:lang w:val="en-IN"/>
         </w:rPr>
-        <w:t>This implies that specific work arrangements are correlated with distinct patterns of stress.</w:t>
-      </w:r>
+        <w:t>work_location</w:t>
+      </w:r>
+      <w:proofErr w:type="spellEnd"/>
+      <w:r>
+        <w:rPr>
+          <w:rFonts w:ascii="Times New Roman" w:eastAsia="Times New Roman" w:hAnsi="Times New Roman" w:cs="Times New Roman"/>
+          <w:lang w:val="en-IN"/>
+        </w:rPr>
+        <w:t>)</w:t>
+      </w:r>
+      <w:r>
+        <w:rPr>
+          <w:rFonts w:ascii="Times New Roman" w:eastAsia="Times New Roman" w:hAnsi="Times New Roman" w:cs="Times New Roman"/>
+          <w:lang w:val="en-IN"/>
+        </w:rPr>
+        <w:t xml:space="preserve">. </w:t>
+      </w:r>
+      <w:r>
+        <w:rPr>
+          <w:rFonts w:ascii="Times New Roman" w:eastAsia="Times New Roman" w:hAnsi="Times New Roman" w:cs="Times New Roman"/>
+          <w:lang w:val="en-IN"/>
+        </w:rPr>
+        <w:t xml:space="preserve">This implies that specific work arrangements </w:t>
+      </w:r>
+      <w:r>
+        <w:rPr>
+          <w:rFonts w:ascii="Times New Roman" w:eastAsia="Times New Roman" w:hAnsi="Times New Roman" w:cs="Times New Roman"/>
+          <w:lang w:val="en-IN"/>
+        </w:rPr>
+        <w:t>can be</w:t>
+      </w:r>
+      <w:r>
+        <w:rPr>
+          <w:rFonts w:ascii="Times New Roman" w:eastAsia="Times New Roman" w:hAnsi="Times New Roman" w:cs="Times New Roman"/>
+          <w:lang w:val="en-IN"/>
+        </w:rPr>
+        <w:t xml:space="preserve"> correlated with distinct patterns of stress</w:t>
+      </w:r>
+      <w:r>
+        <w:rPr>
+          <w:rFonts w:ascii="Times New Roman" w:eastAsia="Times New Roman" w:hAnsi="Times New Roman" w:cs="Times New Roman"/>
+          <w:lang w:val="en-IN"/>
+        </w:rPr>
+        <w:t xml:space="preserve"> and is affecting the employee well-</w:t>
+      </w:r>
+      <w:proofErr w:type="gramStart"/>
+      <w:r>
+        <w:rPr>
+          <w:rFonts w:ascii="Times New Roman" w:eastAsia="Times New Roman" w:hAnsi="Times New Roman" w:cs="Times New Roman"/>
+          <w:lang w:val="en-IN"/>
+        </w:rPr>
+        <w:t>being</w:t>
+      </w:r>
+      <w:r>
+        <w:rPr>
+          <w:rFonts w:ascii="Times New Roman" w:eastAsia="Times New Roman" w:hAnsi="Times New Roman" w:cs="Times New Roman"/>
+          <w:lang w:val="en-IN"/>
+        </w:rPr>
+        <w:t xml:space="preserve"> .</w:t>
+      </w:r>
+      <w:proofErr w:type="gramEnd"/>
     </w:p>
     <w:p>
       <w:pPr>
@@ -4900,7 +5155,7 @@
         <w:rPr>
           <w:rFonts w:ascii="Times New Roman" w:eastAsia="Times New Roman" w:hAnsi="Times New Roman" w:cs="Times New Roman"/>
         </w:rPr>
-        <w:t>Research papers (at least 3 relevant to your topic / DS)</w:t>
+        <w:t>Research papers</w:t>
       </w:r>
     </w:p>
     <w:p>
@@ -4908,7 +5163,413 @@
         <w:jc w:val="both"/>
         <w:rPr>
           <w:rFonts w:ascii="Times New Roman" w:eastAsia="Times New Roman" w:hAnsi="Times New Roman" w:cs="Times New Roman"/>
+        </w:rPr>
+      </w:pPr>
+    </w:p>
+    <w:p>
+      <w:pPr>
+        <w:jc w:val="both"/>
+        <w:rPr>
+          <w:rFonts w:ascii="Times New Roman" w:eastAsia="Times New Roman" w:hAnsi="Times New Roman" w:cs="Times New Roman"/>
           <w:lang w:val="en-IN"/>
+        </w:rPr>
+      </w:pPr>
+      <w:r>
+        <w:rPr>
+          <w:rFonts w:ascii="Times New Roman" w:eastAsia="Times New Roman" w:hAnsi="Times New Roman" w:cs="Times New Roman"/>
+          <w:lang w:val="en-IN"/>
+        </w:rPr>
+        <w:t xml:space="preserve">Recent research highlights the complex impact of remote work on employee well-being. </w:t>
+      </w:r>
+      <w:r>
+        <w:rPr>
+          <w:rFonts w:ascii="Times New Roman" w:eastAsia="Times New Roman" w:hAnsi="Times New Roman" w:cs="Times New Roman"/>
+          <w:b/>
+          <w:bCs/>
+          <w:lang w:val="en-IN"/>
+        </w:rPr>
+        <w:t>Galanti et al. (2021)</w:t>
+      </w:r>
+      <w:r>
+        <w:rPr>
+          <w:rFonts w:ascii="Times New Roman" w:eastAsia="Times New Roman" w:hAnsi="Times New Roman" w:cs="Times New Roman"/>
+          <w:lang w:val="en-IN"/>
+        </w:rPr>
+        <w:t xml:space="preserve"> investigated the "double-edged" nature of working from home, finding that while it reduces commuting stress, it frequently exacerbates family-work conflict and social isolation. Their study </w:t>
+      </w:r>
+      <w:r>
+        <w:rPr>
+          <w:rFonts w:ascii="Times New Roman" w:eastAsia="Times New Roman" w:hAnsi="Times New Roman" w:cs="Times New Roman"/>
+          <w:lang w:val="en-IN"/>
+        </w:rPr>
+        <w:t>emphasises</w:t>
+      </w:r>
+      <w:r>
+        <w:rPr>
+          <w:rFonts w:ascii="Times New Roman" w:eastAsia="Times New Roman" w:hAnsi="Times New Roman" w:cs="Times New Roman"/>
+          <w:lang w:val="en-IN"/>
+        </w:rPr>
+        <w:t xml:space="preserve"> that the specific home environment and lack of social separation are critical stressors, often offsetting the benefits of flexibility.</w:t>
+      </w:r>
+    </w:p>
+    <w:p>
+      <w:pPr>
+        <w:jc w:val="both"/>
+        <w:rPr>
+          <w:rFonts w:ascii="Times New Roman" w:eastAsia="Times New Roman" w:hAnsi="Times New Roman" w:cs="Times New Roman"/>
+          <w:lang w:val="en-IN"/>
+        </w:rPr>
+      </w:pPr>
+      <w:r>
+        <w:rPr>
+          <w:rFonts w:ascii="Times New Roman" w:eastAsia="Times New Roman" w:hAnsi="Times New Roman" w:cs="Times New Roman"/>
+          <w:lang w:val="en-IN"/>
+        </w:rPr>
+        <w:t xml:space="preserve">Similarly, </w:t>
+      </w:r>
+      <w:r>
+        <w:rPr>
+          <w:rFonts w:ascii="Times New Roman" w:eastAsia="Times New Roman" w:hAnsi="Times New Roman" w:cs="Times New Roman"/>
+          <w:b/>
+          <w:bCs/>
+          <w:lang w:val="en-IN"/>
+        </w:rPr>
+        <w:t>Gallup’s State of the Global Workplace (2023)</w:t>
+      </w:r>
+      <w:r>
+        <w:rPr>
+          <w:rFonts w:ascii="Times New Roman" w:eastAsia="Times New Roman" w:hAnsi="Times New Roman" w:cs="Times New Roman"/>
+          <w:lang w:val="en-IN"/>
+        </w:rPr>
+        <w:t xml:space="preserve"> indicates that employee stress levels remain at record highs globally, regardless of physical work location. Their findings suggest that employee "engagement" is a far stronger predictor of burnout than location itself; notably, disengaged remote workers report significantly higher stress than engaged on-site workers.</w:t>
+      </w:r>
+    </w:p>
+    <w:p>
+      <w:pPr>
+        <w:jc w:val="both"/>
+        <w:rPr>
+          <w:rFonts w:ascii="Times New Roman" w:eastAsia="Times New Roman" w:hAnsi="Times New Roman" w:cs="Times New Roman"/>
+          <w:lang w:val="en-IN"/>
+        </w:rPr>
+      </w:pPr>
+      <w:r>
+        <w:rPr>
+          <w:rFonts w:ascii="Times New Roman" w:eastAsia="Times New Roman" w:hAnsi="Times New Roman" w:cs="Times New Roman"/>
+          <w:lang w:val="en-IN"/>
+        </w:rPr>
+        <w:t xml:space="preserve">Finally, a rapid review by </w:t>
+      </w:r>
+      <w:r>
+        <w:rPr>
+          <w:rFonts w:ascii="Times New Roman" w:eastAsia="Times New Roman" w:hAnsi="Times New Roman" w:cs="Times New Roman"/>
+          <w:b/>
+          <w:bCs/>
+          <w:lang w:val="en-IN"/>
+        </w:rPr>
+        <w:t>Oakman et al. (2020)</w:t>
+      </w:r>
+      <w:r>
+        <w:rPr>
+          <w:rFonts w:ascii="Times New Roman" w:eastAsia="Times New Roman" w:hAnsi="Times New Roman" w:cs="Times New Roman"/>
+          <w:lang w:val="en-IN"/>
+        </w:rPr>
+        <w:t xml:space="preserve"> examined the mental health consequences of enforced remote work. They concluded that while some employees benefit from autonomy, a substantial portion </w:t>
+      </w:r>
+      <w:r>
+        <w:rPr>
+          <w:rFonts w:ascii="Times New Roman" w:eastAsia="Times New Roman" w:hAnsi="Times New Roman" w:cs="Times New Roman"/>
+          <w:lang w:val="en-IN"/>
+        </w:rPr>
+        <w:t>experience</w:t>
+      </w:r>
+      <w:r>
+        <w:rPr>
+          <w:rFonts w:ascii="Times New Roman" w:eastAsia="Times New Roman" w:hAnsi="Times New Roman" w:cs="Times New Roman"/>
+          <w:lang w:val="en-IN"/>
+        </w:rPr>
+        <w:t xml:space="preserve"> blurred work-life boundaries and an "always-on" culture, directly contributing to burnout. This literature collectively suggests that </w:t>
+      </w:r>
+      <w:proofErr w:type="spellStart"/>
+      <w:r>
+        <w:rPr>
+          <w:rFonts w:ascii="Times New Roman" w:eastAsia="Times New Roman" w:hAnsi="Times New Roman" w:cs="Times New Roman"/>
+          <w:lang w:val="en-IN"/>
+        </w:rPr>
+        <w:t>Work_Location</w:t>
+      </w:r>
+      <w:proofErr w:type="spellEnd"/>
+      <w:r>
+        <w:rPr>
+          <w:rFonts w:ascii="Times New Roman" w:eastAsia="Times New Roman" w:hAnsi="Times New Roman" w:cs="Times New Roman"/>
+          <w:lang w:val="en-IN"/>
+        </w:rPr>
+        <w:t xml:space="preserve"> is not a standalone determinant of mental health but interacts with factors like </w:t>
+      </w:r>
+      <w:proofErr w:type="spellStart"/>
+      <w:r>
+        <w:rPr>
+          <w:rFonts w:ascii="Times New Roman" w:eastAsia="Times New Roman" w:hAnsi="Times New Roman" w:cs="Times New Roman"/>
+          <w:lang w:val="en-IN"/>
+        </w:rPr>
+        <w:t>Work_Life_Balance_Rating</w:t>
+      </w:r>
+      <w:proofErr w:type="spellEnd"/>
+      <w:r>
+        <w:rPr>
+          <w:rFonts w:ascii="Times New Roman" w:eastAsia="Times New Roman" w:hAnsi="Times New Roman" w:cs="Times New Roman"/>
+          <w:lang w:val="en-IN"/>
+        </w:rPr>
+        <w:t>, validating the need to statistically test these associations within our specific dataset</w:t>
+      </w:r>
+      <w:r>
+        <w:rPr>
+          <w:rFonts w:ascii="Times New Roman" w:eastAsia="Times New Roman" w:hAnsi="Times New Roman" w:cs="Times New Roman"/>
+          <w:lang w:val="en-IN"/>
+        </w:rPr>
+        <w:t xml:space="preserve">. </w:t>
+      </w:r>
+    </w:p>
+    <w:p>
+      <w:pPr>
+        <w:jc w:val="both"/>
+        <w:rPr>
+          <w:rFonts w:ascii="Times New Roman" w:eastAsia="Times New Roman" w:hAnsi="Times New Roman" w:cs="Times New Roman"/>
+          <w:lang w:val="en-IN"/>
+        </w:rPr>
+      </w:pPr>
+      <w:r>
+        <w:rPr>
+          <w:rFonts w:ascii="Times New Roman" w:eastAsia="Times New Roman" w:hAnsi="Times New Roman" w:cs="Times New Roman"/>
+          <w:lang w:val="en-IN"/>
+        </w:rPr>
+        <w:t>These research papers have provided</w:t>
+      </w:r>
+      <w:r>
+        <w:rPr>
+          <w:rFonts w:ascii="Times New Roman" w:eastAsia="Times New Roman" w:hAnsi="Times New Roman" w:cs="Times New Roman"/>
+          <w:lang w:val="en-IN"/>
+        </w:rPr>
+        <w:t xml:space="preserve"> major</w:t>
+      </w:r>
+      <w:r>
+        <w:rPr>
+          <w:rFonts w:ascii="Times New Roman" w:eastAsia="Times New Roman" w:hAnsi="Times New Roman" w:cs="Times New Roman"/>
+          <w:lang w:val="en-IN"/>
+        </w:rPr>
+        <w:t xml:space="preserve"> </w:t>
+      </w:r>
+      <w:r>
+        <w:rPr>
+          <w:rFonts w:ascii="Times New Roman" w:eastAsia="Times New Roman" w:hAnsi="Times New Roman" w:cs="Times New Roman"/>
+          <w:lang w:val="en-IN"/>
+        </w:rPr>
+        <w:t xml:space="preserve">information on the </w:t>
+      </w:r>
+      <w:r>
+        <w:rPr>
+          <w:rFonts w:ascii="Times New Roman" w:eastAsia="Times New Roman" w:hAnsi="Times New Roman" w:cs="Times New Roman"/>
+          <w:lang w:val="en-IN"/>
+        </w:rPr>
+        <w:t xml:space="preserve">burnout levels of </w:t>
+      </w:r>
+      <w:proofErr w:type="gramStart"/>
+      <w:r>
+        <w:rPr>
+          <w:rFonts w:ascii="Times New Roman" w:eastAsia="Times New Roman" w:hAnsi="Times New Roman" w:cs="Times New Roman"/>
+          <w:lang w:val="en-IN"/>
+        </w:rPr>
+        <w:t>employees</w:t>
+      </w:r>
+      <w:proofErr w:type="gramEnd"/>
+      <w:r>
+        <w:rPr>
+          <w:rFonts w:ascii="Times New Roman" w:eastAsia="Times New Roman" w:hAnsi="Times New Roman" w:cs="Times New Roman"/>
+          <w:lang w:val="en-IN"/>
+        </w:rPr>
+        <w:t xml:space="preserve"> crisis.</w:t>
+      </w:r>
+    </w:p>
+    <w:p>
+      <w:pPr>
+        <w:jc w:val="both"/>
+        <w:rPr>
+          <w:rFonts w:ascii="Times New Roman" w:eastAsia="Times New Roman" w:hAnsi="Times New Roman" w:cs="Times New Roman"/>
+          <w:lang w:val="en-IN"/>
+        </w:rPr>
+      </w:pPr>
+    </w:p>
+    <w:p>
+      <w:pPr>
+        <w:jc w:val="both"/>
+        <w:rPr>
+          <w:rFonts w:ascii="Times New Roman" w:eastAsia="Times New Roman" w:hAnsi="Times New Roman" w:cs="Times New Roman"/>
+          <w:b/>
+          <w:bCs/>
+          <w:lang w:val="en-IN"/>
+        </w:rPr>
+      </w:pPr>
+    </w:p>
+    <w:p>
+      <w:pPr>
+        <w:jc w:val="both"/>
+        <w:rPr>
+          <w:rFonts w:ascii="Times New Roman" w:eastAsia="Times New Roman" w:hAnsi="Times New Roman" w:cs="Times New Roman"/>
+          <w:lang w:val="en-IN"/>
+        </w:rPr>
+      </w:pPr>
+      <w:r>
+        <w:rPr>
+          <w:rFonts w:ascii="Times New Roman" w:eastAsia="Times New Roman" w:hAnsi="Times New Roman" w:cs="Times New Roman"/>
+          <w:b/>
+          <w:bCs/>
+          <w:lang w:val="en-IN"/>
+        </w:rPr>
+        <w:t xml:space="preserve">2.2 </w:t>
+      </w:r>
+      <w:r>
+        <w:rPr>
+          <w:rFonts w:ascii="Times New Roman" w:eastAsia="Times New Roman" w:hAnsi="Times New Roman" w:cs="Times New Roman"/>
+          <w:b/>
+          <w:bCs/>
+          <w:lang w:val="en-IN"/>
+        </w:rPr>
+        <w:t>Why RQ is of interest (research gap and future directions according to the literature)</w:t>
+      </w:r>
+      <w:r>
+        <w:rPr>
+          <w:rFonts w:ascii="Times New Roman" w:eastAsia="Times New Roman" w:hAnsi="Times New Roman" w:cs="Times New Roman"/>
+          <w:b/>
+          <w:bCs/>
+          <w:lang w:val="en-IN"/>
+        </w:rPr>
+        <w:t>.</w:t>
+      </w:r>
+      <w:r>
+        <w:rPr>
+          <w:rFonts w:ascii="Times New Roman" w:eastAsia="Times New Roman" w:hAnsi="Times New Roman" w:cs="Times New Roman"/>
+          <w:lang w:val="en-IN"/>
+        </w:rPr>
+        <w:t xml:space="preserve"> </w:t>
+      </w:r>
+    </w:p>
+    <w:p>
+      <w:pPr>
+        <w:jc w:val="both"/>
+        <w:rPr>
+          <w:rFonts w:ascii="Times New Roman" w:eastAsia="Times New Roman" w:hAnsi="Times New Roman" w:cs="Times New Roman"/>
+          <w:lang w:val="en-IN"/>
+        </w:rPr>
+      </w:pPr>
+    </w:p>
+    <w:p>
+      <w:pPr>
+        <w:jc w:val="both"/>
+        <w:rPr>
+          <w:rFonts w:ascii="Times New Roman" w:eastAsia="Times New Roman" w:hAnsi="Times New Roman" w:cs="Times New Roman"/>
+          <w:b/>
+          <w:bCs/>
+          <w:lang w:val="en-IN"/>
+        </w:rPr>
+      </w:pPr>
+      <w:r>
+        <w:rPr>
+          <w:rFonts w:ascii="Times New Roman" w:eastAsia="Times New Roman" w:hAnsi="Times New Roman" w:cs="Times New Roman"/>
+          <w:lang w:val="en-IN"/>
+        </w:rPr>
+        <w:t xml:space="preserve">This Research Question is significant because existing literature presents conflicting narratives: some claim remote work </w:t>
+      </w:r>
+      <w:r>
+        <w:rPr>
+          <w:rFonts w:ascii="Times New Roman" w:eastAsia="Times New Roman" w:hAnsi="Times New Roman" w:cs="Times New Roman"/>
+          <w:lang w:val="en-IN"/>
+        </w:rPr>
+        <w:t>benefits employee</w:t>
+      </w:r>
+      <w:r>
+        <w:rPr>
+          <w:rFonts w:ascii="Times New Roman" w:eastAsia="Times New Roman" w:hAnsi="Times New Roman" w:cs="Times New Roman"/>
+          <w:lang w:val="en-IN"/>
+        </w:rPr>
+        <w:t xml:space="preserve"> well-being, while others claim it </w:t>
+      </w:r>
+      <w:r>
+        <w:rPr>
+          <w:rFonts w:ascii="Times New Roman" w:eastAsia="Times New Roman" w:hAnsi="Times New Roman" w:cs="Times New Roman"/>
+          <w:lang w:val="en-IN"/>
+        </w:rPr>
+        <w:t>is affecting the work-life balance due to convenience</w:t>
+      </w:r>
+      <w:r>
+        <w:rPr>
+          <w:rFonts w:ascii="Times New Roman" w:eastAsia="Times New Roman" w:hAnsi="Times New Roman" w:cs="Times New Roman"/>
+          <w:lang w:val="en-IN"/>
+        </w:rPr>
+        <w:t xml:space="preserve"> and employees suffering from</w:t>
+      </w:r>
+      <w:r>
+        <w:rPr>
+          <w:rFonts w:ascii="Times New Roman" w:eastAsia="Times New Roman" w:hAnsi="Times New Roman" w:cs="Times New Roman"/>
+          <w:lang w:val="en-IN"/>
+        </w:rPr>
+        <w:t xml:space="preserve"> “high” burnout and “Anxiety”</w:t>
+      </w:r>
+      <w:r>
+        <w:rPr>
+          <w:rFonts w:ascii="Times New Roman" w:eastAsia="Times New Roman" w:hAnsi="Times New Roman" w:cs="Times New Roman"/>
+          <w:lang w:val="en-IN"/>
+        </w:rPr>
+        <w:t xml:space="preserve">. A gap exists in quantifying this effect across a general population to see if location </w:t>
+      </w:r>
+      <w:r>
+        <w:rPr>
+          <w:rFonts w:ascii="Times New Roman" w:eastAsia="Times New Roman" w:hAnsi="Times New Roman" w:cs="Times New Roman"/>
+          <w:i/>
+          <w:iCs/>
+          <w:lang w:val="en-IN"/>
+        </w:rPr>
+        <w:t>alone</w:t>
+      </w:r>
+      <w:r>
+        <w:rPr>
+          <w:rFonts w:ascii="Times New Roman" w:eastAsia="Times New Roman" w:hAnsi="Times New Roman" w:cs="Times New Roman"/>
+          <w:lang w:val="en-IN"/>
+        </w:rPr>
+        <w:t xml:space="preserve"> </w:t>
+      </w:r>
+      <w:r>
+        <w:rPr>
+          <w:rFonts w:ascii="Times New Roman" w:eastAsia="Times New Roman" w:hAnsi="Times New Roman" w:cs="Times New Roman"/>
+          <w:lang w:val="en-IN"/>
+        </w:rPr>
+        <w:t>a statistically significant predictor is</w:t>
+      </w:r>
+      <w:r>
+        <w:rPr>
+          <w:rFonts w:ascii="Times New Roman" w:eastAsia="Times New Roman" w:hAnsi="Times New Roman" w:cs="Times New Roman"/>
+          <w:lang w:val="en-IN"/>
+        </w:rPr>
+        <w:t>. Future directions indicate a need to move beyond "where" people work to "how" they are supported. By isolating the location variable, this study clarifies whether hybrid</w:t>
+      </w:r>
+      <w:r>
+        <w:rPr>
+          <w:rFonts w:ascii="Times New Roman" w:eastAsia="Times New Roman" w:hAnsi="Times New Roman" w:cs="Times New Roman"/>
+          <w:lang w:val="en-IN"/>
+        </w:rPr>
+        <w:t xml:space="preserve">, onsite </w:t>
+      </w:r>
+      <w:r>
+        <w:rPr>
+          <w:rFonts w:ascii="Times New Roman" w:eastAsia="Times New Roman" w:hAnsi="Times New Roman" w:cs="Times New Roman"/>
+          <w:lang w:val="en-IN"/>
+        </w:rPr>
+        <w:t>or remote policies are sufficient interventions for burnout or if organisations must look deeper.</w:t>
+      </w:r>
+    </w:p>
+    <w:p>
+      <w:pPr>
+        <w:jc w:val="both"/>
+        <w:rPr>
+          <w:rFonts w:ascii="Times New Roman" w:eastAsia="Times New Roman" w:hAnsi="Times New Roman" w:cs="Times New Roman"/>
         </w:rPr>
       </w:pPr>
     </w:p>
@@ -4968,6 +5629,11 @@
         <w:docPartUnique/>
       </w:docPartObj>
     </w:sdtPr>
+    <w:sdtEndPr>
+      <w:rPr>
+        <w:rStyle w:val="PageNumber"/>
+      </w:rPr>
+    </w:sdtEndPr>
     <w:sdtContent>
       <w:p>
         <w:pPr>
@@ -5020,6 +5686,11 @@
         <w:docPartUnique/>
       </w:docPartObj>
     </w:sdtPr>
+    <w:sdtEndPr>
+      <w:rPr>
+        <w:rStyle w:val="PageNumber"/>
+      </w:rPr>
+    </w:sdtEndPr>
     <w:sdtContent>
       <w:p>
         <w:pPr>

</xml_diff>

<commit_message>
updated 5.Evaluation according to the group contribution.
</commit_message>
<xml_diff>
--- a/7COM1079_Final report_template.docx
+++ b/7COM1079_Final report_template.docx
@@ -4062,16 +4062,15 @@
     </w:p>
     <w:p>
       <w:pPr>
-        <w:rPr>
-          <w:rFonts w:ascii="Times New Roman" w:eastAsia="Times New Roman" w:hAnsi="Times New Roman" w:cs="Times New Roman"/>
-        </w:rPr>
-      </w:pPr>
-      <w:r>
-        <w:rPr>
-          <w:rFonts w:ascii="Times New Roman" w:eastAsia="Times New Roman" w:hAnsi="Times New Roman" w:cs="Times New Roman"/>
-        </w:rPr>
-        <w:t>1.</w:t>
-      </w:r>
+        <w:pStyle w:val="ListParagraph"/>
+        <w:numPr>
+          <w:ilvl w:val="0"/>
+          <w:numId w:val="35"/>
+        </w:numPr>
+        <w:rPr>
+          <w:rFonts w:ascii="Times New Roman" w:eastAsia="Times New Roman" w:hAnsi="Times New Roman" w:cs="Times New Roman"/>
+        </w:rPr>
+      </w:pPr>
       <w:r>
         <w:rPr>
           <w:rFonts w:ascii="Times New Roman" w:eastAsia="Times New Roman" w:hAnsi="Times New Roman" w:cs="Times New Roman"/>
@@ -5084,22 +5083,13 @@
         </w:rPr>
         <w:t xml:space="preserve"> and is affecting the employee well-</w:t>
       </w:r>
-      <w:proofErr w:type="gramStart"/>
-      <w:r>
-        <w:rPr>
-          <w:rFonts w:ascii="Times New Roman" w:eastAsia="Times New Roman" w:hAnsi="Times New Roman" w:cs="Times New Roman"/>
-          <w:lang w:val="en-IN"/>
-        </w:rPr>
-        <w:t>being</w:t>
-      </w:r>
-      <w:r>
-        <w:rPr>
-          <w:rFonts w:ascii="Times New Roman" w:eastAsia="Times New Roman" w:hAnsi="Times New Roman" w:cs="Times New Roman"/>
-          <w:lang w:val="en-IN"/>
-        </w:rPr>
-        <w:t xml:space="preserve"> .</w:t>
-      </w:r>
-      <w:proofErr w:type="gramEnd"/>
+      <w:r>
+        <w:rPr>
+          <w:rFonts w:ascii="Times New Roman" w:eastAsia="Times New Roman" w:hAnsi="Times New Roman" w:cs="Times New Roman"/>
+          <w:lang w:val="en-IN"/>
+        </w:rPr>
+        <w:t>being.</w:t>
+      </w:r>
     </w:p>
     <w:p>
       <w:pPr>
@@ -5112,6 +5102,11 @@
     </w:p>
     <w:p>
       <w:pPr>
+        <w:pStyle w:val="ListParagraph"/>
+        <w:numPr>
+          <w:ilvl w:val="0"/>
+          <w:numId w:val="35"/>
+        </w:numPr>
         <w:jc w:val="both"/>
         <w:rPr>
           <w:rFonts w:ascii="Times New Roman" w:eastAsia="Times New Roman" w:hAnsi="Times New Roman" w:cs="Times New Roman"/>
@@ -5125,7 +5120,7 @@
           <w:b/>
           <w:bCs/>
         </w:rPr>
-        <w:t>2. Background research</w:t>
+        <w:t xml:space="preserve"> Background research</w:t>
       </w:r>
     </w:p>
     <w:p>
@@ -5466,103 +5461,177 @@
         <w:jc w:val="both"/>
         <w:rPr>
           <w:rFonts w:ascii="Times New Roman" w:eastAsia="Times New Roman" w:hAnsi="Times New Roman" w:cs="Times New Roman"/>
+          <w:lang w:val="en-IN"/>
+        </w:rPr>
+      </w:pPr>
+      <w:r>
+        <w:rPr>
+          <w:rFonts w:ascii="Times New Roman" w:eastAsia="Times New Roman" w:hAnsi="Times New Roman" w:cs="Times New Roman"/>
+          <w:lang w:val="en-IN"/>
+        </w:rPr>
+        <w:t xml:space="preserve">This Research Question is significant because existing literature presents conflicting narratives: some claim remote work </w:t>
+      </w:r>
+      <w:r>
+        <w:rPr>
+          <w:rFonts w:ascii="Times New Roman" w:eastAsia="Times New Roman" w:hAnsi="Times New Roman" w:cs="Times New Roman"/>
+          <w:lang w:val="en-IN"/>
+        </w:rPr>
+        <w:t>benefits employee</w:t>
+      </w:r>
+      <w:r>
+        <w:rPr>
+          <w:rFonts w:ascii="Times New Roman" w:eastAsia="Times New Roman" w:hAnsi="Times New Roman" w:cs="Times New Roman"/>
+          <w:lang w:val="en-IN"/>
+        </w:rPr>
+        <w:t xml:space="preserve"> well-being, while others claim it </w:t>
+      </w:r>
+      <w:r>
+        <w:rPr>
+          <w:rFonts w:ascii="Times New Roman" w:eastAsia="Times New Roman" w:hAnsi="Times New Roman" w:cs="Times New Roman"/>
+          <w:lang w:val="en-IN"/>
+        </w:rPr>
+        <w:t>is affecting the work-life balance due to convenience</w:t>
+      </w:r>
+      <w:r>
+        <w:rPr>
+          <w:rFonts w:ascii="Times New Roman" w:eastAsia="Times New Roman" w:hAnsi="Times New Roman" w:cs="Times New Roman"/>
+          <w:lang w:val="en-IN"/>
+        </w:rPr>
+        <w:t xml:space="preserve"> and employees suffering from</w:t>
+      </w:r>
+      <w:r>
+        <w:rPr>
+          <w:rFonts w:ascii="Times New Roman" w:eastAsia="Times New Roman" w:hAnsi="Times New Roman" w:cs="Times New Roman"/>
+          <w:lang w:val="en-IN"/>
+        </w:rPr>
+        <w:t xml:space="preserve"> “high” burnout and “Anxiety”</w:t>
+      </w:r>
+      <w:r>
+        <w:rPr>
+          <w:rFonts w:ascii="Times New Roman" w:eastAsia="Times New Roman" w:hAnsi="Times New Roman" w:cs="Times New Roman"/>
+          <w:lang w:val="en-IN"/>
+        </w:rPr>
+        <w:t xml:space="preserve">. A gap exists in quantifying this effect across a general population to see if location </w:t>
+      </w:r>
+      <w:r>
+        <w:rPr>
+          <w:rFonts w:ascii="Times New Roman" w:eastAsia="Times New Roman" w:hAnsi="Times New Roman" w:cs="Times New Roman"/>
+          <w:i/>
+          <w:iCs/>
+          <w:lang w:val="en-IN"/>
+        </w:rPr>
+        <w:t>alone</w:t>
+      </w:r>
+      <w:r>
+        <w:rPr>
+          <w:rFonts w:ascii="Times New Roman" w:eastAsia="Times New Roman" w:hAnsi="Times New Roman" w:cs="Times New Roman"/>
+          <w:lang w:val="en-IN"/>
+        </w:rPr>
+        <w:t xml:space="preserve"> </w:t>
+      </w:r>
+      <w:r>
+        <w:rPr>
+          <w:rFonts w:ascii="Times New Roman" w:eastAsia="Times New Roman" w:hAnsi="Times New Roman" w:cs="Times New Roman"/>
+          <w:lang w:val="en-IN"/>
+        </w:rPr>
+        <w:t>a statistically significant predictor is</w:t>
+      </w:r>
+      <w:r>
+        <w:rPr>
+          <w:rFonts w:ascii="Times New Roman" w:eastAsia="Times New Roman" w:hAnsi="Times New Roman" w:cs="Times New Roman"/>
+          <w:lang w:val="en-IN"/>
+        </w:rPr>
+        <w:t>. Future directions indicate a need to move beyond "where" people work to "how" they are supported. By isolating the location variable, this study clarifies whether hybrid</w:t>
+      </w:r>
+      <w:r>
+        <w:rPr>
+          <w:rFonts w:ascii="Times New Roman" w:eastAsia="Times New Roman" w:hAnsi="Times New Roman" w:cs="Times New Roman"/>
+          <w:lang w:val="en-IN"/>
+        </w:rPr>
+        <w:t xml:space="preserve">, onsite </w:t>
+      </w:r>
+      <w:r>
+        <w:rPr>
+          <w:rFonts w:ascii="Times New Roman" w:eastAsia="Times New Roman" w:hAnsi="Times New Roman" w:cs="Times New Roman"/>
+          <w:lang w:val="en-IN"/>
+        </w:rPr>
+        <w:t>or remote policies are sufficient interventions for burnout or if organisations must look deeper.</w:t>
+      </w:r>
+    </w:p>
+    <w:p>
+      <w:pPr>
+        <w:jc w:val="both"/>
+        <w:rPr>
+          <w:rFonts w:ascii="Times New Roman" w:eastAsia="Times New Roman" w:hAnsi="Times New Roman" w:cs="Times New Roman"/>
+          <w:lang w:val="en-IN"/>
+        </w:rPr>
+      </w:pPr>
+    </w:p>
+    <w:p>
+      <w:pPr>
+        <w:jc w:val="both"/>
+        <w:rPr>
+          <w:rFonts w:ascii="Times New Roman" w:eastAsia="Times New Roman" w:hAnsi="Times New Roman" w:cs="Times New Roman"/>
           <w:b/>
           <w:bCs/>
           <w:lang w:val="en-IN"/>
         </w:rPr>
       </w:pPr>
-      <w:r>
-        <w:rPr>
-          <w:rFonts w:ascii="Times New Roman" w:eastAsia="Times New Roman" w:hAnsi="Times New Roman" w:cs="Times New Roman"/>
-          <w:lang w:val="en-IN"/>
-        </w:rPr>
-        <w:t xml:space="preserve">This Research Question is significant because existing literature presents conflicting narratives: some claim remote work </w:t>
-      </w:r>
-      <w:r>
-        <w:rPr>
-          <w:rFonts w:ascii="Times New Roman" w:eastAsia="Times New Roman" w:hAnsi="Times New Roman" w:cs="Times New Roman"/>
-          <w:lang w:val="en-IN"/>
-        </w:rPr>
-        <w:t>benefits employee</w:t>
-      </w:r>
-      <w:r>
-        <w:rPr>
-          <w:rFonts w:ascii="Times New Roman" w:eastAsia="Times New Roman" w:hAnsi="Times New Roman" w:cs="Times New Roman"/>
-          <w:lang w:val="en-IN"/>
-        </w:rPr>
-        <w:t xml:space="preserve"> well-being, while others claim it </w:t>
-      </w:r>
-      <w:r>
-        <w:rPr>
-          <w:rFonts w:ascii="Times New Roman" w:eastAsia="Times New Roman" w:hAnsi="Times New Roman" w:cs="Times New Roman"/>
-          <w:lang w:val="en-IN"/>
-        </w:rPr>
-        <w:t>is affecting the work-life balance due to convenience</w:t>
-      </w:r>
-      <w:r>
-        <w:rPr>
-          <w:rFonts w:ascii="Times New Roman" w:eastAsia="Times New Roman" w:hAnsi="Times New Roman" w:cs="Times New Roman"/>
-          <w:lang w:val="en-IN"/>
-        </w:rPr>
-        <w:t xml:space="preserve"> and employees suffering from</w:t>
-      </w:r>
-      <w:r>
-        <w:rPr>
-          <w:rFonts w:ascii="Times New Roman" w:eastAsia="Times New Roman" w:hAnsi="Times New Roman" w:cs="Times New Roman"/>
-          <w:lang w:val="en-IN"/>
-        </w:rPr>
-        <w:t xml:space="preserve"> “high” burnout and “Anxiety”</w:t>
-      </w:r>
-      <w:r>
-        <w:rPr>
-          <w:rFonts w:ascii="Times New Roman" w:eastAsia="Times New Roman" w:hAnsi="Times New Roman" w:cs="Times New Roman"/>
-          <w:lang w:val="en-IN"/>
-        </w:rPr>
-        <w:t xml:space="preserve">. A gap exists in quantifying this effect across a general population to see if location </w:t>
-      </w:r>
-      <w:r>
-        <w:rPr>
-          <w:rFonts w:ascii="Times New Roman" w:eastAsia="Times New Roman" w:hAnsi="Times New Roman" w:cs="Times New Roman"/>
-          <w:i/>
-          <w:iCs/>
-          <w:lang w:val="en-IN"/>
-        </w:rPr>
-        <w:t>alone</w:t>
-      </w:r>
-      <w:r>
-        <w:rPr>
-          <w:rFonts w:ascii="Times New Roman" w:eastAsia="Times New Roman" w:hAnsi="Times New Roman" w:cs="Times New Roman"/>
-          <w:lang w:val="en-IN"/>
+    </w:p>
+    <w:p>
+      <w:pPr>
+        <w:pStyle w:val="ListParagraph"/>
+        <w:numPr>
+          <w:ilvl w:val="0"/>
+          <w:numId w:val="35"/>
+        </w:numPr>
+        <w:jc w:val="both"/>
+        <w:rPr>
+          <w:rFonts w:ascii="Times New Roman" w:eastAsia="Times New Roman" w:hAnsi="Times New Roman" w:cs="Times New Roman"/>
+        </w:rPr>
+      </w:pPr>
+      <w:r>
+        <w:rPr>
+          <w:rFonts w:ascii="Times New Roman" w:eastAsia="Times New Roman" w:hAnsi="Times New Roman" w:cs="Times New Roman"/>
+        </w:rPr>
+        <w:t>Visualisation</w:t>
+      </w:r>
+    </w:p>
+    <w:p>
+      <w:pPr>
+        <w:pStyle w:val="ListParagraph"/>
+        <w:numPr>
+          <w:ilvl w:val="1"/>
+          <w:numId w:val="35"/>
+        </w:numPr>
+        <w:jc w:val="both"/>
+        <w:rPr>
+          <w:rFonts w:ascii="Times New Roman" w:eastAsia="Times New Roman" w:hAnsi="Times New Roman" w:cs="Times New Roman"/>
+        </w:rPr>
+      </w:pPr>
+      <w:r>
+        <w:rPr>
+          <w:rFonts w:ascii="Times New Roman" w:eastAsia="Times New Roman" w:hAnsi="Times New Roman" w:cs="Times New Roman"/>
         </w:rPr>
         <w:t xml:space="preserve"> </w:t>
       </w:r>
       <w:r>
         <w:rPr>
           <w:rFonts w:ascii="Times New Roman" w:eastAsia="Times New Roman" w:hAnsi="Times New Roman" w:cs="Times New Roman"/>
-          <w:lang w:val="en-IN"/>
-        </w:rPr>
-        <w:t>a statistically significant predictor is</w:t>
-      </w:r>
-      <w:r>
-        <w:rPr>
-          <w:rFonts w:ascii="Times New Roman" w:eastAsia="Times New Roman" w:hAnsi="Times New Roman" w:cs="Times New Roman"/>
-          <w:lang w:val="en-IN"/>
-        </w:rPr>
-        <w:t>. Future directions indicate a need to move beyond "where" people work to "how" they are supported. By isolating the location variable, this study clarifies whether hybrid</w:t>
-      </w:r>
-      <w:r>
-        <w:rPr>
-          <w:rFonts w:ascii="Times New Roman" w:eastAsia="Times New Roman" w:hAnsi="Times New Roman" w:cs="Times New Roman"/>
-          <w:lang w:val="en-IN"/>
-        </w:rPr>
-        <w:t xml:space="preserve">, onsite </w:t>
-      </w:r>
-      <w:r>
-        <w:rPr>
-          <w:rFonts w:ascii="Times New Roman" w:eastAsia="Times New Roman" w:hAnsi="Times New Roman" w:cs="Times New Roman"/>
-          <w:lang w:val="en-IN"/>
-        </w:rPr>
-        <w:t>or remote policies are sufficient interventions for burnout or if organisations must look deeper.</w:t>
+        </w:rPr>
+        <w:t xml:space="preserve">Appropriate </w:t>
+      </w:r>
+      <w:r>
+        <w:rPr>
+          <w:rFonts w:ascii="Times New Roman" w:eastAsia="Times New Roman" w:hAnsi="Times New Roman" w:cs="Times New Roman"/>
+        </w:rPr>
+        <w:t>graphs</w:t>
+      </w:r>
+      <w:r>
+        <w:rPr>
+          <w:rFonts w:ascii="Times New Roman" w:eastAsia="Times New Roman" w:hAnsi="Times New Roman" w:cs="Times New Roman"/>
+        </w:rPr>
+        <w:t xml:space="preserve"> for the RQ</w:t>
       </w:r>
     </w:p>
     <w:p>
@@ -5572,6 +5641,331 @@
           <w:rFonts w:ascii="Times New Roman" w:eastAsia="Times New Roman" w:hAnsi="Times New Roman" w:cs="Times New Roman"/>
         </w:rPr>
       </w:pPr>
+    </w:p>
+    <w:p>
+      <w:pPr>
+        <w:jc w:val="both"/>
+        <w:rPr>
+          <w:rFonts w:ascii="Times New Roman" w:eastAsia="Times New Roman" w:hAnsi="Times New Roman" w:cs="Times New Roman"/>
+        </w:rPr>
+      </w:pPr>
+    </w:p>
+    <w:p>
+      <w:pPr>
+        <w:jc w:val="both"/>
+        <w:rPr>
+          <w:rFonts w:ascii="Times New Roman" w:eastAsia="Times New Roman" w:hAnsi="Times New Roman" w:cs="Times New Roman"/>
+        </w:rPr>
+      </w:pPr>
+    </w:p>
+    <w:p>
+      <w:pPr>
+        <w:jc w:val="both"/>
+        <w:rPr>
+          <w:rFonts w:ascii="Times New Roman" w:eastAsia="Times New Roman" w:hAnsi="Times New Roman" w:cs="Times New Roman"/>
+        </w:rPr>
+      </w:pPr>
+    </w:p>
+    <w:p>
+      <w:pPr>
+        <w:jc w:val="both"/>
+        <w:rPr>
+          <w:rFonts w:ascii="Times New Roman" w:eastAsia="Times New Roman" w:hAnsi="Times New Roman" w:cs="Times New Roman"/>
+        </w:rPr>
+      </w:pPr>
+    </w:p>
+    <w:p>
+      <w:pPr>
+        <w:jc w:val="both"/>
+        <w:rPr>
+          <w:rFonts w:ascii="Times New Roman" w:eastAsia="Times New Roman" w:hAnsi="Times New Roman" w:cs="Times New Roman"/>
+          <w:b/>
+          <w:bCs/>
+          <w:lang w:val="en-IN"/>
+        </w:rPr>
+      </w:pPr>
+      <w:r>
+        <w:rPr>
+          <w:rFonts w:ascii="Times New Roman" w:eastAsia="Times New Roman" w:hAnsi="Times New Roman" w:cs="Times New Roman"/>
+          <w:b/>
+          <w:bCs/>
+          <w:lang w:val="en-IN"/>
+        </w:rPr>
+        <w:t>5.</w:t>
+      </w:r>
+      <w:r>
+        <w:rPr>
+          <w:rFonts w:ascii="Times New Roman" w:eastAsia="Times New Roman" w:hAnsi="Times New Roman" w:cs="Times New Roman"/>
+          <w:b/>
+          <w:bCs/>
+          <w:lang w:val="en-IN"/>
+        </w:rPr>
+        <w:t xml:space="preserve"> </w:t>
+      </w:r>
+      <w:r>
+        <w:rPr>
+          <w:rFonts w:ascii="Times New Roman" w:eastAsia="Times New Roman" w:hAnsi="Times New Roman" w:cs="Times New Roman"/>
+          <w:b/>
+          <w:bCs/>
+          <w:lang w:val="en-IN"/>
+        </w:rPr>
+        <w:t>Evaluation – group’s experience at 7COM1079</w:t>
+      </w:r>
+    </w:p>
+    <w:p>
+      <w:pPr>
+        <w:jc w:val="both"/>
+        <w:rPr>
+          <w:rFonts w:ascii="Times New Roman" w:eastAsia="Times New Roman" w:hAnsi="Times New Roman" w:cs="Times New Roman"/>
+          <w:lang w:val="en-IN"/>
+        </w:rPr>
+      </w:pPr>
+      <w:r>
+        <w:rPr>
+          <w:rFonts w:ascii="Times New Roman" w:eastAsia="Times New Roman" w:hAnsi="Times New Roman" w:cs="Times New Roman"/>
+          <w:b/>
+          <w:bCs/>
+          <w:lang w:val="en-IN"/>
+        </w:rPr>
+        <w:t xml:space="preserve">5.1 </w:t>
+      </w:r>
+      <w:r>
+        <w:rPr>
+          <w:rFonts w:ascii="Times New Roman" w:eastAsia="Times New Roman" w:hAnsi="Times New Roman" w:cs="Times New Roman"/>
+          <w:b/>
+          <w:bCs/>
+          <w:lang w:val="en-IN"/>
+        </w:rPr>
+        <w:t xml:space="preserve">What went </w:t>
+      </w:r>
+      <w:proofErr w:type="gramStart"/>
+      <w:r>
+        <w:rPr>
+          <w:rFonts w:ascii="Times New Roman" w:eastAsia="Times New Roman" w:hAnsi="Times New Roman" w:cs="Times New Roman"/>
+          <w:b/>
+          <w:bCs/>
+          <w:lang w:val="en-IN"/>
+        </w:rPr>
+        <w:t xml:space="preserve">well </w:t>
+      </w:r>
+      <w:r>
+        <w:rPr>
+          <w:rFonts w:ascii="Times New Roman" w:eastAsia="Times New Roman" w:hAnsi="Times New Roman" w:cs="Times New Roman"/>
+          <w:b/>
+          <w:bCs/>
+          <w:lang w:val="en-IN"/>
+        </w:rPr>
+        <w:t>:</w:t>
+      </w:r>
+      <w:proofErr w:type="gramEnd"/>
+      <w:r>
+        <w:rPr>
+          <w:rFonts w:ascii="Times New Roman" w:eastAsia="Times New Roman" w:hAnsi="Times New Roman" w:cs="Times New Roman"/>
+          <w:b/>
+          <w:bCs/>
+          <w:lang w:val="en-IN"/>
+        </w:rPr>
+        <w:t xml:space="preserve"> </w:t>
+      </w:r>
+      <w:r>
+        <w:rPr>
+          <w:rFonts w:ascii="Times New Roman" w:eastAsia="Times New Roman" w:hAnsi="Times New Roman" w:cs="Times New Roman"/>
+          <w:lang w:val="en-IN"/>
+        </w:rPr>
+        <w:t xml:space="preserve"> The group collaborated effectively on the GitHub repository, establishing a clear workflow early on. We successfully cleaned the large dataset (5,000 rows) using R, handling categorical conversions efficiently. Communication was a strong point; we utilized a shared document to draft the background research, ensuring that our literature review was cohesive and that our citations (MDPI, Gallup) aligned with our research question. The division of </w:t>
+      </w:r>
+      <w:proofErr w:type="spellStart"/>
+      <w:r>
+        <w:rPr>
+          <w:rFonts w:ascii="Times New Roman" w:eastAsia="Times New Roman" w:hAnsi="Times New Roman" w:cs="Times New Roman"/>
+          <w:lang w:val="en-IN"/>
+        </w:rPr>
+        <w:t>labor</w:t>
+      </w:r>
+      <w:proofErr w:type="spellEnd"/>
+      <w:r>
+        <w:rPr>
+          <w:rFonts w:ascii="Times New Roman" w:eastAsia="Times New Roman" w:hAnsi="Times New Roman" w:cs="Times New Roman"/>
+          <w:lang w:val="en-IN"/>
+        </w:rPr>
+        <w:t xml:space="preserve"> between coding and writing allowed us to meet deadlines.</w:t>
+      </w:r>
+    </w:p>
+    <w:p>
+      <w:pPr>
+        <w:jc w:val="both"/>
+        <w:rPr>
+          <w:rFonts w:ascii="Times New Roman" w:eastAsia="Times New Roman" w:hAnsi="Times New Roman" w:cs="Times New Roman"/>
+          <w:lang w:val="en-IN"/>
+        </w:rPr>
+      </w:pPr>
+    </w:p>
+    <w:p>
+      <w:pPr>
+        <w:jc w:val="both"/>
+        <w:rPr>
+          <w:rFonts w:ascii="Times New Roman" w:eastAsia="Times New Roman" w:hAnsi="Times New Roman" w:cs="Times New Roman"/>
+          <w:lang w:val="en-IN"/>
+        </w:rPr>
+      </w:pPr>
+      <w:r>
+        <w:rPr>
+          <w:rFonts w:ascii="Times New Roman" w:eastAsia="Times New Roman" w:hAnsi="Times New Roman" w:cs="Times New Roman"/>
+          <w:b/>
+          <w:bCs/>
+          <w:lang w:val="en-IN"/>
+        </w:rPr>
+        <w:t xml:space="preserve">5.2. </w:t>
+      </w:r>
+      <w:r>
+        <w:rPr>
+          <w:rFonts w:ascii="Times New Roman" w:eastAsia="Times New Roman" w:hAnsi="Times New Roman" w:cs="Times New Roman"/>
+          <w:b/>
+          <w:bCs/>
+          <w:lang w:val="en-IN"/>
+        </w:rPr>
+        <w:t>Points for improvement</w:t>
+      </w:r>
+      <w:r>
+        <w:rPr>
+          <w:rFonts w:ascii="Times New Roman" w:eastAsia="Times New Roman" w:hAnsi="Times New Roman" w:cs="Times New Roman"/>
+          <w:b/>
+          <w:bCs/>
+          <w:lang w:val="en-IN"/>
+        </w:rPr>
+        <w:t>:</w:t>
+      </w:r>
+      <w:r>
+        <w:rPr>
+          <w:rFonts w:ascii="Times New Roman" w:eastAsia="Times New Roman" w:hAnsi="Times New Roman" w:cs="Times New Roman"/>
+          <w:lang w:val="en-IN"/>
+        </w:rPr>
+        <w:t xml:space="preserve"> </w:t>
+      </w:r>
+      <w:r>
+        <w:rPr>
+          <w:rFonts w:ascii="Times New Roman" w:eastAsia="Times New Roman" w:hAnsi="Times New Roman" w:cs="Times New Roman"/>
+          <w:lang w:val="en-IN"/>
+        </w:rPr>
+        <w:t xml:space="preserve">We encountered initial challenges with Git version control, specifically regarding merge conflicts when two members edited the R script simultaneously. In the future, we </w:t>
+      </w:r>
+      <w:r>
+        <w:rPr>
+          <w:rFonts w:ascii="Times New Roman" w:eastAsia="Times New Roman" w:hAnsi="Times New Roman" w:cs="Times New Roman"/>
+          <w:lang w:val="en-IN"/>
+        </w:rPr>
+        <w:t>will</w:t>
+      </w:r>
+      <w:r>
+        <w:rPr>
+          <w:rFonts w:ascii="Times New Roman" w:eastAsia="Times New Roman" w:hAnsi="Times New Roman" w:cs="Times New Roman"/>
+          <w:lang w:val="en-IN"/>
+        </w:rPr>
+        <w:t xml:space="preserve"> implement a stricter branching strategy to avoid this. Additionally, while our Chi-square analysis was robust, we could have deepened the analysis by performing post-hoc tests to identify exactly </w:t>
+      </w:r>
+      <w:r>
+        <w:rPr>
+          <w:rFonts w:ascii="Times New Roman" w:eastAsia="Times New Roman" w:hAnsi="Times New Roman" w:cs="Times New Roman"/>
+          <w:i/>
+          <w:iCs/>
+          <w:lang w:val="en-IN"/>
+        </w:rPr>
+        <w:t>which</w:t>
+      </w:r>
+      <w:r>
+        <w:rPr>
+          <w:rFonts w:ascii="Times New Roman" w:eastAsia="Times New Roman" w:hAnsi="Times New Roman" w:cs="Times New Roman"/>
+          <w:lang w:val="en-IN"/>
+        </w:rPr>
+        <w:t xml:space="preserve"> work location contributed most to the high stress levels, rather than just establishing a general association.</w:t>
+      </w:r>
+    </w:p>
+    <w:p>
+      <w:pPr>
+        <w:jc w:val="both"/>
+        <w:rPr>
+          <w:rFonts w:ascii="Times New Roman" w:eastAsia="Times New Roman" w:hAnsi="Times New Roman" w:cs="Times New Roman"/>
+          <w:lang w:val="en-IN"/>
+        </w:rPr>
+      </w:pPr>
+    </w:p>
+    <w:p>
+      <w:pPr>
+        <w:jc w:val="both"/>
+        <w:rPr>
+          <w:rFonts w:ascii="Times New Roman" w:eastAsia="Times New Roman" w:hAnsi="Times New Roman" w:cs="Times New Roman"/>
+          <w:lang w:val="en-IN"/>
+        </w:rPr>
+      </w:pPr>
+      <w:r>
+        <w:rPr>
+          <w:rFonts w:ascii="Times New Roman" w:eastAsia="Times New Roman" w:hAnsi="Times New Roman" w:cs="Times New Roman"/>
+          <w:b/>
+          <w:bCs/>
+          <w:lang w:val="en-IN"/>
+        </w:rPr>
+        <w:t xml:space="preserve">5.3. </w:t>
+      </w:r>
+      <w:r>
+        <w:rPr>
+          <w:rFonts w:ascii="Times New Roman" w:eastAsia="Times New Roman" w:hAnsi="Times New Roman" w:cs="Times New Roman"/>
+          <w:b/>
+          <w:bCs/>
+          <w:lang w:val="en-IN"/>
+        </w:rPr>
+        <w:t>Group’s time management</w:t>
+      </w:r>
+      <w:r>
+        <w:rPr>
+          <w:rFonts w:ascii="Times New Roman" w:eastAsia="Times New Roman" w:hAnsi="Times New Roman" w:cs="Times New Roman"/>
+          <w:b/>
+          <w:bCs/>
+          <w:lang w:val="en-IN"/>
+        </w:rPr>
+        <w:t>:</w:t>
+      </w:r>
+      <w:r>
+        <w:rPr>
+          <w:rFonts w:ascii="Times New Roman" w:eastAsia="Times New Roman" w:hAnsi="Times New Roman" w:cs="Times New Roman"/>
+          <w:lang w:val="en-IN"/>
+        </w:rPr>
+        <w:t xml:space="preserve"> </w:t>
+      </w:r>
+      <w:r>
+        <w:rPr>
+          <w:rFonts w:ascii="Times New Roman" w:eastAsia="Times New Roman" w:hAnsi="Times New Roman" w:cs="Times New Roman"/>
+          <w:lang w:val="en-IN"/>
+        </w:rPr>
+        <w:t xml:space="preserve">Time management was generally good. We set internal deadlines 48 hours </w:t>
+      </w:r>
+      <w:r>
+        <w:rPr>
+          <w:rFonts w:ascii="Times New Roman" w:eastAsia="Times New Roman" w:hAnsi="Times New Roman" w:cs="Times New Roman"/>
+          <w:lang w:val="en-IN"/>
+        </w:rPr>
+        <w:t>before</w:t>
+      </w:r>
+      <w:r>
+        <w:rPr>
+          <w:rFonts w:ascii="Times New Roman" w:eastAsia="Times New Roman" w:hAnsi="Times New Roman" w:cs="Times New Roman"/>
+          <w:lang w:val="en-IN"/>
+        </w:rPr>
+        <w:t xml:space="preserve"> the official submission. However, we underestimated the time required for the background research literature search, which led to a rush in the final days to ensure our references were </w:t>
+      </w:r>
+      <w:r>
+        <w:rPr>
+          <w:rFonts w:ascii="Times New Roman" w:eastAsia="Times New Roman" w:hAnsi="Times New Roman" w:cs="Times New Roman"/>
+          <w:lang w:val="en-IN"/>
+        </w:rPr>
+        <w:t>up to date</w:t>
+      </w:r>
+      <w:r>
+        <w:rPr>
+          <w:rFonts w:ascii="Times New Roman" w:eastAsia="Times New Roman" w:hAnsi="Times New Roman" w:cs="Times New Roman"/>
+          <w:lang w:val="en-IN"/>
+        </w:rPr>
+        <w:t xml:space="preserve"> (2023–2025) and properly formatted in Harvard style.</w:t>
+      </w:r>
     </w:p>
     <w:p>
       <w:pPr>
@@ -9449,6 +9843,92 @@
       <w:rPr>
         <w:rFonts w:ascii="Wingdings" w:hAnsi="Wingdings" w:hint="default"/>
       </w:rPr>
+    </w:lvl>
+  </w:abstractNum>
+  <w:abstractNum w:abstractNumId="35" w15:restartNumberingAfterBreak="0">
+    <w:nsid w:val="79F615AF"/>
+    <w:multiLevelType w:val="multilevel"/>
+    <w:tmpl w:val="FFFFFFFF"/>
+    <w:lvl w:ilvl="0">
+      <w:start w:val="1"/>
+      <w:numFmt w:val="decimal"/>
+      <w:lvlText w:val="%1."/>
+      <w:lvlJc w:val="left"/>
+      <w:pPr>
+        <w:ind w:left="720" w:hanging="360"/>
+      </w:pPr>
+    </w:lvl>
+    <w:lvl w:ilvl="1">
+      <w:start w:val="1"/>
+      <w:numFmt w:val="decimal"/>
+      <w:lvlText w:val="%1.%2."/>
+      <w:lvlJc w:val="left"/>
+      <w:pPr>
+        <w:ind w:left="1440" w:hanging="360"/>
+      </w:pPr>
+    </w:lvl>
+    <w:lvl w:ilvl="2">
+      <w:start w:val="1"/>
+      <w:numFmt w:val="lowerRoman"/>
+      <w:lvlText w:val="%3."/>
+      <w:lvlJc w:val="right"/>
+      <w:pPr>
+        <w:ind w:left="2160" w:hanging="180"/>
+      </w:pPr>
+    </w:lvl>
+    <w:lvl w:ilvl="3">
+      <w:start w:val="1"/>
+      <w:numFmt w:val="decimal"/>
+      <w:lvlText w:val="%4."/>
+      <w:lvlJc w:val="left"/>
+      <w:pPr>
+        <w:ind w:left="2880" w:hanging="360"/>
+      </w:pPr>
+    </w:lvl>
+    <w:lvl w:ilvl="4">
+      <w:start w:val="1"/>
+      <w:numFmt w:val="lowerLetter"/>
+      <w:lvlText w:val="%5."/>
+      <w:lvlJc w:val="left"/>
+      <w:pPr>
+        <w:ind w:left="3600" w:hanging="360"/>
+      </w:pPr>
+    </w:lvl>
+    <w:lvl w:ilvl="5">
+      <w:start w:val="1"/>
+      <w:numFmt w:val="lowerRoman"/>
+      <w:lvlText w:val="%6."/>
+      <w:lvlJc w:val="right"/>
+      <w:pPr>
+        <w:ind w:left="4320" w:hanging="180"/>
+      </w:pPr>
+    </w:lvl>
+    <w:lvl w:ilvl="6">
+      <w:start w:val="1"/>
+      <w:numFmt w:val="decimal"/>
+      <w:lvlText w:val="%7."/>
+      <w:lvlJc w:val="left"/>
+      <w:pPr>
+        <w:ind w:left="5040" w:hanging="360"/>
+      </w:pPr>
+    </w:lvl>
+    <w:lvl w:ilvl="7">
+      <w:start w:val="1"/>
+      <w:numFmt w:val="lowerLetter"/>
+      <w:lvlText w:val="%8."/>
+      <w:lvlJc w:val="left"/>
+      <w:pPr>
+        <w:ind w:left="5760" w:hanging="360"/>
+      </w:pPr>
+    </w:lvl>
+    <w:lvl w:ilvl="8">
+      <w:start w:val="1"/>
+      <w:numFmt w:val="lowerRoman"/>
+      <w:lvlText w:val="%9."/>
+      <w:lvlJc w:val="right"/>
+      <w:pPr>
+        <w:ind w:left="6480" w:hanging="180"/>
+      </w:pPr>
     </w:lvl>
   </w:abstractNum>
   <w:num w:numId="1" w16cid:durableId="193809708">
@@ -9555,6 +10035,9 @@
   </w:num>
   <w:num w:numId="35" w16cid:durableId="890772625">
     <w:abstractNumId w:val="17"/>
+  </w:num>
+  <w:num w:numId="36" w16cid:durableId="479462698">
+    <w:abstractNumId w:val="35"/>
   </w:num>
 </w:numbering>
 </file>

</xml_diff>

<commit_message>
paraphrased 5.3 and 5.4 to match word count.
</commit_message>
<xml_diff>
--- a/7COM1079_Final report_template.docx
+++ b/7COM1079_Final report_template.docx
@@ -1172,7 +1172,6 @@
         <w:rPr>
           <w:rFonts w:ascii="Times New Roman" w:eastAsia="Times New Roman" w:hAnsi="Times New Roman" w:cs="Times New Roman"/>
         </w:rPr>
-        <w:lastRenderedPageBreak/>
         <w:t>Project’s overall judgement</w:t>
       </w:r>
     </w:p>
@@ -2355,7 +2354,6 @@
           <w:i/>
           <w:highlight w:val="yellow"/>
         </w:rPr>
-        <w:lastRenderedPageBreak/>
         <w:t xml:space="preserve">Make sure that the plot </w:t>
       </w:r>
       <w:r>
@@ -2762,6 +2760,7 @@
         <w:rPr>
           <w:rFonts w:ascii="Times New Roman" w:eastAsia="Times New Roman" w:hAnsi="Times New Roman" w:cs="Times New Roman"/>
         </w:rPr>
+        <w:lastRenderedPageBreak/>
         <w:t>Statistical test used to test the hypotheses and output</w:t>
       </w:r>
       <w:r>
@@ -3326,7 +3325,6 @@
           <w:iCs/>
           <w:highlight w:val="yellow"/>
         </w:rPr>
-        <w:lastRenderedPageBreak/>
         <w:t>From your Git log, select three most significant commits during this project and include the following for each:</w:t>
       </w:r>
     </w:p>
@@ -4075,6 +4073,7 @@
         <w:rPr>
           <w:rFonts w:ascii="Times New Roman" w:eastAsia="Times New Roman" w:hAnsi="Times New Roman" w:cs="Times New Roman"/>
         </w:rPr>
+        <w:lastRenderedPageBreak/>
         <w:t>Introduction</w:t>
       </w:r>
     </w:p>
@@ -4213,14 +4212,7 @@
         <w:rPr>
           <w:rFonts w:ascii="Times New Roman" w:eastAsia="Times New Roman" w:hAnsi="Times New Roman" w:cs="Times New Roman"/>
         </w:rPr>
-        <w:t xml:space="preserve"> flexible arrangements are often promoted as a </w:t>
-      </w:r>
-      <w:r>
-        <w:rPr>
-          <w:rFonts w:ascii="Times New Roman" w:eastAsia="Times New Roman" w:hAnsi="Times New Roman" w:cs="Times New Roman"/>
-        </w:rPr>
-        <w:lastRenderedPageBreak/>
-        <w:t>benefit, emerging research suggests</w:t>
+        <w:t xml:space="preserve"> flexible arrangements are often promoted as a benefit, emerging research suggests</w:t>
       </w:r>
       <w:r>
         <w:rPr>
@@ -5190,7 +5182,15 @@
           <w:rFonts w:ascii="Times New Roman" w:eastAsia="Times New Roman" w:hAnsi="Times New Roman" w:cs="Times New Roman"/>
           <w:lang w:val="en-IN"/>
         </w:rPr>
-        <w:t xml:space="preserve"> investigated the "double-edged" nature of working from home, finding that while it reduces commuting stress, it frequently exacerbates family-work conflict and social isolation. Their study </w:t>
+        <w:t xml:space="preserve"> investigated the "double-edged" nature of working from home, finding that while it reduces commuting stress, it frequently exacerbates family-work conflict and </w:t>
+      </w:r>
+      <w:r>
+        <w:rPr>
+          <w:rFonts w:ascii="Times New Roman" w:eastAsia="Times New Roman" w:hAnsi="Times New Roman" w:cs="Times New Roman"/>
+          <w:lang w:val="en-IN"/>
+        </w:rPr>
+        <w:lastRenderedPageBreak/>
+        <w:t xml:space="preserve">social isolation. Their study </w:t>
       </w:r>
       <w:r>
         <w:rPr>
@@ -5861,7 +5861,15 @@
           <w:rFonts w:ascii="Times New Roman" w:eastAsia="Times New Roman" w:hAnsi="Times New Roman" w:cs="Times New Roman"/>
           <w:lang w:val="en-IN"/>
         </w:rPr>
-        <w:t xml:space="preserve"> implement a stricter branching strategy to avoid this. Additionally, while our Chi-square analysis was robust, we could have deepened the analysis by performing post-hoc tests to identify exactly </w:t>
+        <w:t xml:space="preserve"> implement a stricter branching strategy to avoid this. Additionally, while our Chi-square analysis was robust, we could have deepened the analysis by performing post-</w:t>
+      </w:r>
+      <w:r>
+        <w:rPr>
+          <w:rFonts w:ascii="Times New Roman" w:eastAsia="Times New Roman" w:hAnsi="Times New Roman" w:cs="Times New Roman"/>
+          <w:lang w:val="en-IN"/>
+        </w:rPr>
+        <w:lastRenderedPageBreak/>
+        <w:t xml:space="preserve">hoc tests to identify exactly </w:t>
       </w:r>
       <w:r>
         <w:rPr>
@@ -5972,6 +5980,133 @@
         <w:jc w:val="both"/>
         <w:rPr>
           <w:rFonts w:ascii="Times New Roman" w:eastAsia="Times New Roman" w:hAnsi="Times New Roman" w:cs="Times New Roman"/>
+        </w:rPr>
+      </w:pPr>
+    </w:p>
+    <w:p>
+      <w:pPr>
+        <w:jc w:val="both"/>
+        <w:rPr>
+          <w:rFonts w:ascii="Times New Roman" w:eastAsia="Times New Roman" w:hAnsi="Times New Roman" w:cs="Times New Roman"/>
+          <w:lang w:val="en-IN"/>
+        </w:rPr>
+      </w:pPr>
+      <w:r>
+        <w:rPr>
+          <w:rFonts w:ascii="Times New Roman" w:eastAsia="Times New Roman" w:hAnsi="Times New Roman" w:cs="Times New Roman"/>
+          <w:b/>
+          <w:bCs/>
+          <w:lang w:val="en-IN"/>
+        </w:rPr>
+        <w:t xml:space="preserve">5.4: </w:t>
+      </w:r>
+      <w:r>
+        <w:rPr>
+          <w:rFonts w:ascii="Times New Roman" w:eastAsia="Times New Roman" w:hAnsi="Times New Roman" w:cs="Times New Roman"/>
+          <w:b/>
+          <w:bCs/>
+          <w:lang w:val="en-IN"/>
+        </w:rPr>
+        <w:t>Project’s overall judgement</w:t>
+      </w:r>
+      <w:r>
+        <w:rPr>
+          <w:rFonts w:ascii="Times New Roman" w:eastAsia="Times New Roman" w:hAnsi="Times New Roman" w:cs="Times New Roman"/>
+          <w:b/>
+          <w:bCs/>
+          <w:lang w:val="en-IN"/>
+        </w:rPr>
+        <w:t xml:space="preserve">: </w:t>
+      </w:r>
+      <w:r>
+        <w:rPr>
+          <w:rFonts w:ascii="Times New Roman" w:eastAsia="Times New Roman" w:hAnsi="Times New Roman" w:cs="Times New Roman"/>
+          <w:lang w:val="en-IN"/>
+        </w:rPr>
+        <w:t>Overall, the project was a success. We delivered a data-driven report that answers the research question with statistical validity. The combination of visual evidence and statistical testing provides a strong argument regarding the impact of remote work, satisfying the project requirements and demonstrating our R programming proficiency.</w:t>
+      </w:r>
+    </w:p>
+    <w:p>
+      <w:pPr>
+        <w:jc w:val="both"/>
+        <w:rPr>
+          <w:rFonts w:ascii="Times New Roman" w:eastAsia="Times New Roman" w:hAnsi="Times New Roman" w:cs="Times New Roman"/>
+          <w:lang w:val="en-IN"/>
+        </w:rPr>
+      </w:pPr>
+    </w:p>
+    <w:p>
+      <w:pPr>
+        <w:jc w:val="both"/>
+        <w:rPr>
+          <w:rFonts w:ascii="Times New Roman" w:eastAsia="Times New Roman" w:hAnsi="Times New Roman" w:cs="Times New Roman"/>
+          <w:lang w:val="en-IN"/>
+        </w:rPr>
+      </w:pPr>
+      <w:r>
+        <w:rPr>
+          <w:rFonts w:ascii="Times New Roman" w:eastAsia="Times New Roman" w:hAnsi="Times New Roman" w:cs="Times New Roman"/>
+          <w:b/>
+          <w:bCs/>
+          <w:lang w:val="en-IN"/>
+        </w:rPr>
+        <w:t xml:space="preserve">5.5: </w:t>
+      </w:r>
+      <w:r>
+        <w:rPr>
+          <w:rFonts w:ascii="Times New Roman" w:eastAsia="Times New Roman" w:hAnsi="Times New Roman" w:cs="Times New Roman"/>
+          <w:b/>
+          <w:bCs/>
+          <w:lang w:val="en-IN"/>
+        </w:rPr>
+        <w:t>Comment on the GitHub log output</w:t>
+      </w:r>
+      <w:r>
+        <w:rPr>
+          <w:rFonts w:ascii="Times New Roman" w:eastAsia="Times New Roman" w:hAnsi="Times New Roman" w:cs="Times New Roman"/>
+          <w:b/>
+          <w:bCs/>
+          <w:lang w:val="en-IN"/>
+        </w:rPr>
+        <w:t xml:space="preserve">: </w:t>
+      </w:r>
+      <w:r>
+        <w:rPr>
+          <w:rFonts w:ascii="Times New Roman" w:eastAsia="Times New Roman" w:hAnsi="Times New Roman" w:cs="Times New Roman"/>
+          <w:lang w:val="en-IN"/>
+        </w:rPr>
+        <w:t>The GitHub log demonstrates consistent contributions from all members. It tracks the project evolution from initial data upload ("Initial commit") to code refinement and final documentation. The log serves as evidence of our iterative development process and collaborative effort.</w:t>
+      </w:r>
+      <w:r>
+        <w:rPr>
+          <w:rFonts w:ascii="Times New Roman" w:eastAsia="Times New Roman" w:hAnsi="Times New Roman" w:cs="Times New Roman"/>
+          <w:lang w:val="en-IN"/>
+        </w:rPr>
+        <w:t xml:space="preserve"> We also committed on Git time to time </w:t>
+      </w:r>
+      <w:r>
+        <w:rPr>
+          <w:rFonts w:ascii="Times New Roman" w:eastAsia="Times New Roman" w:hAnsi="Times New Roman" w:cs="Times New Roman"/>
+          <w:lang w:val="en-IN"/>
+        </w:rPr>
+        <w:t>to update our work.</w:t>
+      </w:r>
+    </w:p>
+    <w:p>
+      <w:pPr>
+        <w:jc w:val="both"/>
+        <w:rPr>
+          <w:rFonts w:ascii="Times New Roman" w:eastAsia="Times New Roman" w:hAnsi="Times New Roman" w:cs="Times New Roman"/>
+          <w:lang w:val="en-IN"/>
+        </w:rPr>
+      </w:pPr>
+    </w:p>
+    <w:p>
+      <w:pPr>
+        <w:jc w:val="both"/>
+        <w:rPr>
+          <w:rFonts w:ascii="Times New Roman" w:eastAsia="Times New Roman" w:hAnsi="Times New Roman" w:cs="Times New Roman"/>
+          <w:lang w:val="en-IN"/>
         </w:rPr>
       </w:pPr>
     </w:p>
@@ -6023,11 +6158,6 @@
         <w:docPartUnique/>
       </w:docPartObj>
     </w:sdtPr>
-    <w:sdtEndPr>
-      <w:rPr>
-        <w:rStyle w:val="PageNumber"/>
-      </w:rPr>
-    </w:sdtEndPr>
     <w:sdtContent>
       <w:p>
         <w:pPr>
@@ -6080,11 +6210,6 @@
         <w:docPartUnique/>
       </w:docPartObj>
     </w:sdtPr>
-    <w:sdtEndPr>
-      <w:rPr>
-        <w:rStyle w:val="PageNumber"/>
-      </w:rPr>
-    </w:sdtEndPr>
     <w:sdtContent>
       <w:p>
         <w:pPr>

</xml_diff>

<commit_message>
Updated appropriate graphs in 4. Visualisation
</commit_message>
<xml_diff>
--- a/7COM1079_Final report_template.docx
+++ b/7COM1079_Final report_template.docx
@@ -5633,6 +5633,12 @@
         </w:rPr>
         <w:t xml:space="preserve"> for the RQ</w:t>
       </w:r>
+      <w:r>
+        <w:rPr>
+          <w:rFonts w:ascii="Times New Roman" w:eastAsia="Times New Roman" w:hAnsi="Times New Roman" w:cs="Times New Roman"/>
+        </w:rPr>
+        <w:t>:</w:t>
+      </w:r>
     </w:p>
     <w:p>
       <w:pPr>
@@ -5641,6 +5647,52 @@
           <w:rFonts w:ascii="Times New Roman" w:eastAsia="Times New Roman" w:hAnsi="Times New Roman" w:cs="Times New Roman"/>
         </w:rPr>
       </w:pPr>
+      <w:r>
+        <w:rPr>
+          <w:rFonts w:ascii="Times New Roman" w:eastAsia="Times New Roman" w:hAnsi="Times New Roman" w:cs="Times New Roman"/>
+        </w:rPr>
+        <w:t xml:space="preserve">We generated a </w:t>
+      </w:r>
+      <w:r>
+        <w:rPr>
+          <w:rFonts w:ascii="Times New Roman" w:eastAsia="Times New Roman" w:hAnsi="Times New Roman" w:cs="Times New Roman"/>
+          <w:b/>
+          <w:bCs/>
+        </w:rPr>
+        <w:t>Boxplot</w:t>
+      </w:r>
+      <w:r>
+        <w:rPr>
+          <w:rFonts w:ascii="Times New Roman" w:eastAsia="Times New Roman" w:hAnsi="Times New Roman" w:cs="Times New Roman"/>
+        </w:rPr>
+        <w:t xml:space="preserve"> to </w:t>
+      </w:r>
+      <w:r>
+        <w:rPr>
+          <w:rFonts w:ascii="Times New Roman" w:eastAsia="Times New Roman" w:hAnsi="Times New Roman" w:cs="Times New Roman"/>
+        </w:rPr>
+        <w:t>visualise</w:t>
+      </w:r>
+      <w:r>
+        <w:rPr>
+          <w:rFonts w:ascii="Times New Roman" w:eastAsia="Times New Roman" w:hAnsi="Times New Roman" w:cs="Times New Roman"/>
+        </w:rPr>
+        <w:t xml:space="preserve"> the distribution of stress scores across work locations. This plot displays the median and interquartile range for Remote, Hybrid, and Onsite workers. Additionally, a </w:t>
+      </w:r>
+      <w:r>
+        <w:rPr>
+          <w:rFonts w:ascii="Times New Roman" w:eastAsia="Times New Roman" w:hAnsi="Times New Roman" w:cs="Times New Roman"/>
+          <w:b/>
+          <w:bCs/>
+        </w:rPr>
+        <w:t>Histogram</w:t>
+      </w:r>
+      <w:r>
+        <w:rPr>
+          <w:rFonts w:ascii="Times New Roman" w:eastAsia="Times New Roman" w:hAnsi="Times New Roman" w:cs="Times New Roman"/>
+        </w:rPr>
+        <w:t xml:space="preserve"> was included to illustrate the overall frequency distribution of stress levels (1=Low, 2=Medium, 3=High) across the entire dataset.</w:t>
+      </w:r>
     </w:p>
     <w:p>
       <w:pPr>
@@ -5679,6 +5731,347 @@
         <w:jc w:val="both"/>
         <w:rPr>
           <w:rFonts w:ascii="Times New Roman" w:eastAsia="Times New Roman" w:hAnsi="Times New Roman" w:cs="Times New Roman"/>
+        </w:rPr>
+      </w:pPr>
+      <w:r>
+        <w:rPr>
+          <w:noProof/>
+        </w:rPr>
+        <w:drawing>
+          <wp:anchor distT="0" distB="0" distL="114300" distR="114300" simplePos="0" relativeHeight="251658240" behindDoc="1" locked="0" layoutInCell="1" allowOverlap="1" wp14:anchorId="52E45262" wp14:editId="452F0FC6">
+            <wp:simplePos x="0" y="0"/>
+            <wp:positionH relativeFrom="margin">
+              <wp:posOffset>480060</wp:posOffset>
+            </wp:positionH>
+            <wp:positionV relativeFrom="paragraph">
+              <wp:posOffset>-494030</wp:posOffset>
+            </wp:positionV>
+            <wp:extent cx="4107180" cy="2344420"/>
+            <wp:effectExtent l="0" t="0" r="7620" b="0"/>
+            <wp:wrapSquare wrapText="bothSides"/>
+            <wp:docPr id="1806932164" name="Picture 1" descr="A diagram of a work media&#10;&#10;AI-generated content may be incorrect."/>
+            <wp:cNvGraphicFramePr>
+              <a:graphicFrameLocks xmlns:a="http://schemas.openxmlformats.org/drawingml/2006/main" noChangeAspect="1"/>
+            </wp:cNvGraphicFramePr>
+            <a:graphic xmlns:a="http://schemas.openxmlformats.org/drawingml/2006/main">
+              <a:graphicData uri="http://schemas.openxmlformats.org/drawingml/2006/picture">
+                <pic:pic xmlns:pic="http://schemas.openxmlformats.org/drawingml/2006/picture">
+                  <pic:nvPicPr>
+                    <pic:cNvPr id="1806932164" name="Picture 1" descr="A diagram of a work media&#10;&#10;AI-generated content may be incorrect."/>
+                    <pic:cNvPicPr/>
+                  </pic:nvPicPr>
+                  <pic:blipFill>
+                    <a:blip r:embed="rId9">
+                      <a:extLst>
+                        <a:ext uri="{28A0092B-C50C-407E-A947-70E740481C1C}">
+                          <a14:useLocalDpi xmlns:a14="http://schemas.microsoft.com/office/drawing/2010/main" val="0"/>
+                        </a:ext>
+                      </a:extLst>
+                    </a:blip>
+                    <a:stretch>
+                      <a:fillRect/>
+                    </a:stretch>
+                  </pic:blipFill>
+                  <pic:spPr>
+                    <a:xfrm flipV="1">
+                      <a:off x="0" y="0"/>
+                      <a:ext cx="4107180" cy="2344420"/>
+                    </a:xfrm>
+                    <a:prstGeom prst="rect">
+                      <a:avLst/>
+                    </a:prstGeom>
+                  </pic:spPr>
+                </pic:pic>
+              </a:graphicData>
+            </a:graphic>
+            <wp14:sizeRelH relativeFrom="margin">
+              <wp14:pctWidth>0</wp14:pctWidth>
+            </wp14:sizeRelH>
+            <wp14:sizeRelV relativeFrom="margin">
+              <wp14:pctHeight>0</wp14:pctHeight>
+            </wp14:sizeRelV>
+          </wp:anchor>
+        </w:drawing>
+      </w:r>
+    </w:p>
+    <w:p>
+      <w:pPr>
+        <w:jc w:val="both"/>
+        <w:rPr>
+          <w:rFonts w:ascii="Times New Roman" w:eastAsia="Times New Roman" w:hAnsi="Times New Roman" w:cs="Times New Roman"/>
+        </w:rPr>
+      </w:pPr>
+    </w:p>
+    <w:p>
+      <w:pPr>
+        <w:jc w:val="both"/>
+        <w:rPr>
+          <w:rFonts w:ascii="Times New Roman" w:eastAsia="Times New Roman" w:hAnsi="Times New Roman" w:cs="Times New Roman"/>
+        </w:rPr>
+      </w:pPr>
+    </w:p>
+    <w:p>
+      <w:pPr>
+        <w:jc w:val="both"/>
+        <w:rPr>
+          <w:rFonts w:ascii="Times New Roman" w:eastAsia="Times New Roman" w:hAnsi="Times New Roman" w:cs="Times New Roman"/>
+        </w:rPr>
+      </w:pPr>
+    </w:p>
+    <w:p>
+      <w:pPr>
+        <w:jc w:val="both"/>
+        <w:rPr>
+          <w:rFonts w:ascii="Times New Roman" w:eastAsia="Times New Roman" w:hAnsi="Times New Roman" w:cs="Times New Roman"/>
+          <w:b/>
+          <w:bCs/>
+          <w:lang w:val="en-IN"/>
+        </w:rPr>
+      </w:pPr>
+    </w:p>
+    <w:p>
+      <w:pPr>
+        <w:jc w:val="both"/>
+        <w:rPr>
+          <w:rFonts w:ascii="Times New Roman" w:eastAsia="Times New Roman" w:hAnsi="Times New Roman" w:cs="Times New Roman"/>
+          <w:b/>
+          <w:bCs/>
+          <w:lang w:val="en-IN"/>
+        </w:rPr>
+      </w:pPr>
+    </w:p>
+    <w:p>
+      <w:pPr>
+        <w:jc w:val="both"/>
+        <w:rPr>
+          <w:rFonts w:ascii="Times New Roman" w:eastAsia="Times New Roman" w:hAnsi="Times New Roman" w:cs="Times New Roman"/>
+          <w:b/>
+          <w:bCs/>
+          <w:lang w:val="en-IN"/>
+        </w:rPr>
+      </w:pPr>
+    </w:p>
+    <w:p>
+      <w:pPr>
+        <w:jc w:val="both"/>
+        <w:rPr>
+          <w:rFonts w:ascii="Times New Roman" w:eastAsia="Times New Roman" w:hAnsi="Times New Roman" w:cs="Times New Roman"/>
+          <w:b/>
+          <w:bCs/>
+          <w:lang w:val="en-IN"/>
+        </w:rPr>
+      </w:pPr>
+    </w:p>
+    <w:p>
+      <w:pPr>
+        <w:jc w:val="both"/>
+        <w:rPr>
+          <w:rFonts w:ascii="Times New Roman" w:eastAsia="Times New Roman" w:hAnsi="Times New Roman" w:cs="Times New Roman"/>
+          <w:b/>
+          <w:bCs/>
+          <w:lang w:val="en-IN"/>
+        </w:rPr>
+      </w:pPr>
+    </w:p>
+    <w:p>
+      <w:pPr>
+        <w:jc w:val="both"/>
+        <w:rPr>
+          <w:rFonts w:ascii="Times New Roman" w:eastAsia="Times New Roman" w:hAnsi="Times New Roman" w:cs="Times New Roman"/>
+          <w:b/>
+          <w:bCs/>
+          <w:lang w:val="en-IN"/>
+        </w:rPr>
+      </w:pPr>
+    </w:p>
+    <w:p>
+      <w:pPr>
+        <w:jc w:val="both"/>
+        <w:rPr>
+          <w:rFonts w:ascii="Times New Roman" w:eastAsia="Times New Roman" w:hAnsi="Times New Roman" w:cs="Times New Roman"/>
+          <w:b/>
+          <w:bCs/>
+          <w:lang w:val="en-IN"/>
+        </w:rPr>
+      </w:pPr>
+    </w:p>
+    <w:p>
+      <w:pPr>
+        <w:jc w:val="both"/>
+        <w:rPr>
+          <w:rFonts w:ascii="Times New Roman" w:eastAsia="Times New Roman" w:hAnsi="Times New Roman" w:cs="Times New Roman"/>
+          <w:b/>
+          <w:bCs/>
+          <w:lang w:val="en-IN"/>
+        </w:rPr>
+      </w:pPr>
+    </w:p>
+    <w:p>
+      <w:pPr>
+        <w:jc w:val="both"/>
+        <w:rPr>
+          <w:rFonts w:ascii="Times New Roman" w:eastAsia="Times New Roman" w:hAnsi="Times New Roman" w:cs="Times New Roman"/>
+          <w:b/>
+          <w:bCs/>
+          <w:lang w:val="en-IN"/>
+        </w:rPr>
+      </w:pPr>
+    </w:p>
+    <w:p>
+      <w:pPr>
+        <w:jc w:val="both"/>
+        <w:rPr>
+          <w:rFonts w:ascii="Times New Roman" w:eastAsia="Times New Roman" w:hAnsi="Times New Roman" w:cs="Times New Roman"/>
+          <w:b/>
+          <w:bCs/>
+          <w:lang w:val="en-IN"/>
+        </w:rPr>
+      </w:pPr>
+    </w:p>
+    <w:p>
+      <w:pPr>
+        <w:jc w:val="both"/>
+        <w:rPr>
+          <w:rFonts w:ascii="Times New Roman" w:eastAsia="Times New Roman" w:hAnsi="Times New Roman" w:cs="Times New Roman"/>
+          <w:b/>
+          <w:bCs/>
+          <w:lang w:val="en-IN"/>
+        </w:rPr>
+      </w:pPr>
+    </w:p>
+    <w:p>
+      <w:pPr>
+        <w:jc w:val="both"/>
+        <w:rPr>
+          <w:rFonts w:ascii="Times New Roman" w:eastAsia="Times New Roman" w:hAnsi="Times New Roman" w:cs="Times New Roman"/>
+          <w:b/>
+          <w:bCs/>
+          <w:lang w:val="en-IN"/>
+        </w:rPr>
+      </w:pPr>
+      <w:r>
+        <w:rPr>
+          <w:noProof/>
+        </w:rPr>
+        <w:drawing>
+          <wp:inline distT="0" distB="0" distL="0" distR="0" wp14:anchorId="5AA7C6F3" wp14:editId="691C17B2">
+            <wp:extent cx="4983480" cy="2845652"/>
+            <wp:effectExtent l="0" t="0" r="7620" b="0"/>
+            <wp:docPr id="1950948088" name="Picture 1" descr="A grey rectangular object with white text&#10;&#10;AI-generated content may be incorrect."/>
+            <wp:cNvGraphicFramePr>
+              <a:graphicFrameLocks xmlns:a="http://schemas.openxmlformats.org/drawingml/2006/main" noChangeAspect="1"/>
+            </wp:cNvGraphicFramePr>
+            <a:graphic xmlns:a="http://schemas.openxmlformats.org/drawingml/2006/main">
+              <a:graphicData uri="http://schemas.openxmlformats.org/drawingml/2006/picture">
+                <pic:pic xmlns:pic="http://schemas.openxmlformats.org/drawingml/2006/picture">
+                  <pic:nvPicPr>
+                    <pic:cNvPr id="1950948088" name="Picture 1" descr="A grey rectangular object with white text&#10;&#10;AI-generated content may be incorrect."/>
+                    <pic:cNvPicPr/>
+                  </pic:nvPicPr>
+                  <pic:blipFill>
+                    <a:blip r:embed="rId10"/>
+                    <a:stretch>
+                      <a:fillRect/>
+                    </a:stretch>
+                  </pic:blipFill>
+                  <pic:spPr>
+                    <a:xfrm>
+                      <a:off x="0" y="0"/>
+                      <a:ext cx="4993442" cy="2851340"/>
+                    </a:xfrm>
+                    <a:prstGeom prst="rect">
+                      <a:avLst/>
+                    </a:prstGeom>
+                  </pic:spPr>
+                </pic:pic>
+              </a:graphicData>
+            </a:graphic>
+          </wp:inline>
+        </w:drawing>
+      </w:r>
+    </w:p>
+    <w:p>
+      <w:pPr>
+        <w:jc w:val="both"/>
+        <w:rPr>
+          <w:rFonts w:ascii="Times New Roman" w:eastAsia="Times New Roman" w:hAnsi="Times New Roman" w:cs="Times New Roman"/>
+          <w:b/>
+          <w:bCs/>
+          <w:lang w:val="en-IN"/>
+        </w:rPr>
+      </w:pPr>
+    </w:p>
+    <w:p>
+      <w:pPr>
+        <w:jc w:val="both"/>
+        <w:rPr>
+          <w:rFonts w:ascii="Times New Roman" w:eastAsia="Times New Roman" w:hAnsi="Times New Roman" w:cs="Times New Roman"/>
+          <w:b/>
+          <w:bCs/>
+          <w:lang w:val="en-IN"/>
+        </w:rPr>
+      </w:pPr>
+    </w:p>
+    <w:p>
+      <w:pPr>
+        <w:jc w:val="both"/>
+        <w:rPr>
+          <w:rFonts w:ascii="Times New Roman" w:eastAsia="Times New Roman" w:hAnsi="Times New Roman" w:cs="Times New Roman"/>
+          <w:b/>
+          <w:bCs/>
+          <w:lang w:val="en-IN"/>
+        </w:rPr>
+      </w:pPr>
+    </w:p>
+    <w:p>
+      <w:pPr>
+        <w:jc w:val="both"/>
+        <w:rPr>
+          <w:rFonts w:ascii="Times New Roman" w:eastAsia="Times New Roman" w:hAnsi="Times New Roman" w:cs="Times New Roman"/>
+          <w:b/>
+          <w:bCs/>
+          <w:lang w:val="en-IN"/>
+        </w:rPr>
+      </w:pPr>
+    </w:p>
+    <w:p>
+      <w:pPr>
+        <w:jc w:val="both"/>
+        <w:rPr>
+          <w:rFonts w:ascii="Times New Roman" w:eastAsia="Times New Roman" w:hAnsi="Times New Roman" w:cs="Times New Roman"/>
+          <w:b/>
+          <w:bCs/>
+          <w:lang w:val="en-IN"/>
+        </w:rPr>
+      </w:pPr>
+    </w:p>
+    <w:p>
+      <w:pPr>
+        <w:jc w:val="both"/>
+        <w:rPr>
+          <w:rFonts w:ascii="Times New Roman" w:eastAsia="Times New Roman" w:hAnsi="Times New Roman" w:cs="Times New Roman"/>
+          <w:b/>
+          <w:bCs/>
+          <w:lang w:val="en-IN"/>
+        </w:rPr>
+      </w:pPr>
+    </w:p>
+    <w:p>
+      <w:pPr>
+        <w:jc w:val="both"/>
+        <w:rPr>
+          <w:rFonts w:ascii="Times New Roman" w:eastAsia="Times New Roman" w:hAnsi="Times New Roman" w:cs="Times New Roman"/>
+          <w:b/>
+          <w:bCs/>
+          <w:lang w:val="en-IN"/>
+        </w:rPr>
+      </w:pPr>
+    </w:p>
+    <w:p>
+      <w:pPr>
+        <w:jc w:val="both"/>
+        <w:rPr>
+          <w:rFonts w:ascii="Times New Roman" w:eastAsia="Times New Roman" w:hAnsi="Times New Roman" w:cs="Times New Roman"/>
           <w:b/>
           <w:bCs/>
           <w:lang w:val="en-IN"/>
@@ -5861,7 +6254,161 @@
           <w:rFonts w:ascii="Times New Roman" w:eastAsia="Times New Roman" w:hAnsi="Times New Roman" w:cs="Times New Roman"/>
           <w:lang w:val="en-IN"/>
         </w:rPr>
-        <w:t xml:space="preserve"> implement a stricter branching strategy to avoid this. Additionally, while our Chi-square analysis was robust, we could have deepened the analysis by performing post-</w:t>
+        <w:t xml:space="preserve"> implement a stricter branching strategy to avoid this. Additionally, while our Chi-square analysis was robust, we could have deepened the analysis by performing post-hoc tests to identify exactly </w:t>
+      </w:r>
+      <w:r>
+        <w:rPr>
+          <w:rFonts w:ascii="Times New Roman" w:eastAsia="Times New Roman" w:hAnsi="Times New Roman" w:cs="Times New Roman"/>
+          <w:i/>
+          <w:iCs/>
+          <w:lang w:val="en-IN"/>
+        </w:rPr>
+        <w:t>which</w:t>
+      </w:r>
+      <w:r>
+        <w:rPr>
+          <w:rFonts w:ascii="Times New Roman" w:eastAsia="Times New Roman" w:hAnsi="Times New Roman" w:cs="Times New Roman"/>
+          <w:lang w:val="en-IN"/>
+        </w:rPr>
+        <w:t xml:space="preserve"> work location contributed most to the high stress levels, rather than just establishing a general association.</w:t>
+      </w:r>
+    </w:p>
+    <w:p>
+      <w:pPr>
+        <w:jc w:val="both"/>
+        <w:rPr>
+          <w:rFonts w:ascii="Times New Roman" w:eastAsia="Times New Roman" w:hAnsi="Times New Roman" w:cs="Times New Roman"/>
+          <w:lang w:val="en-IN"/>
+        </w:rPr>
+      </w:pPr>
+    </w:p>
+    <w:p>
+      <w:pPr>
+        <w:jc w:val="both"/>
+        <w:rPr>
+          <w:rFonts w:ascii="Times New Roman" w:eastAsia="Times New Roman" w:hAnsi="Times New Roman" w:cs="Times New Roman"/>
+          <w:lang w:val="en-IN"/>
+        </w:rPr>
+      </w:pPr>
+      <w:r>
+        <w:rPr>
+          <w:rFonts w:ascii="Times New Roman" w:eastAsia="Times New Roman" w:hAnsi="Times New Roman" w:cs="Times New Roman"/>
+          <w:b/>
+          <w:bCs/>
+          <w:lang w:val="en-IN"/>
+        </w:rPr>
+        <w:t xml:space="preserve">5.3. </w:t>
+      </w:r>
+      <w:r>
+        <w:rPr>
+          <w:rFonts w:ascii="Times New Roman" w:eastAsia="Times New Roman" w:hAnsi="Times New Roman" w:cs="Times New Roman"/>
+          <w:b/>
+          <w:bCs/>
+          <w:lang w:val="en-IN"/>
+        </w:rPr>
+        <w:t>Group’s time management</w:t>
+      </w:r>
+      <w:r>
+        <w:rPr>
+          <w:rFonts w:ascii="Times New Roman" w:eastAsia="Times New Roman" w:hAnsi="Times New Roman" w:cs="Times New Roman"/>
+          <w:b/>
+          <w:bCs/>
+          <w:lang w:val="en-IN"/>
+        </w:rPr>
+        <w:t>:</w:t>
+      </w:r>
+      <w:r>
+        <w:rPr>
+          <w:rFonts w:ascii="Times New Roman" w:eastAsia="Times New Roman" w:hAnsi="Times New Roman" w:cs="Times New Roman"/>
+          <w:lang w:val="en-IN"/>
+        </w:rPr>
+        <w:t xml:space="preserve"> </w:t>
+      </w:r>
+      <w:r>
+        <w:rPr>
+          <w:rFonts w:ascii="Times New Roman" w:eastAsia="Times New Roman" w:hAnsi="Times New Roman" w:cs="Times New Roman"/>
+          <w:lang w:val="en-IN"/>
+        </w:rPr>
+        <w:t xml:space="preserve">Time management was generally good. We set internal deadlines 48 hours </w:t>
+      </w:r>
+      <w:r>
+        <w:rPr>
+          <w:rFonts w:ascii="Times New Roman" w:eastAsia="Times New Roman" w:hAnsi="Times New Roman" w:cs="Times New Roman"/>
+          <w:lang w:val="en-IN"/>
+        </w:rPr>
+        <w:t>before</w:t>
+      </w:r>
+      <w:r>
+        <w:rPr>
+          <w:rFonts w:ascii="Times New Roman" w:eastAsia="Times New Roman" w:hAnsi="Times New Roman" w:cs="Times New Roman"/>
+          <w:lang w:val="en-IN"/>
+        </w:rPr>
+        <w:t xml:space="preserve"> the official submission. However, we underestimated the time required for the background research literature search, which led to a rush in the final days to ensure our references were </w:t>
+      </w:r>
+      <w:r>
+        <w:rPr>
+          <w:rFonts w:ascii="Times New Roman" w:eastAsia="Times New Roman" w:hAnsi="Times New Roman" w:cs="Times New Roman"/>
+          <w:lang w:val="en-IN"/>
+        </w:rPr>
+        <w:t>up to date</w:t>
+      </w:r>
+      <w:r>
+        <w:rPr>
+          <w:rFonts w:ascii="Times New Roman" w:eastAsia="Times New Roman" w:hAnsi="Times New Roman" w:cs="Times New Roman"/>
+          <w:lang w:val="en-IN"/>
+        </w:rPr>
+        <w:t xml:space="preserve"> (2023–2025) and properly formatted in Harvard style.</w:t>
+      </w:r>
+    </w:p>
+    <w:p>
+      <w:pPr>
+        <w:jc w:val="both"/>
+        <w:rPr>
+          <w:rFonts w:ascii="Times New Roman" w:eastAsia="Times New Roman" w:hAnsi="Times New Roman" w:cs="Times New Roman"/>
+        </w:rPr>
+      </w:pPr>
+    </w:p>
+    <w:p>
+      <w:pPr>
+        <w:jc w:val="both"/>
+        <w:rPr>
+          <w:rFonts w:ascii="Times New Roman" w:eastAsia="Times New Roman" w:hAnsi="Times New Roman" w:cs="Times New Roman"/>
+          <w:lang w:val="en-IN"/>
+        </w:rPr>
+      </w:pPr>
+      <w:r>
+        <w:rPr>
+          <w:rFonts w:ascii="Times New Roman" w:eastAsia="Times New Roman" w:hAnsi="Times New Roman" w:cs="Times New Roman"/>
+          <w:b/>
+          <w:bCs/>
+          <w:lang w:val="en-IN"/>
+        </w:rPr>
+        <w:t xml:space="preserve">5.4: </w:t>
+      </w:r>
+      <w:r>
+        <w:rPr>
+          <w:rFonts w:ascii="Times New Roman" w:eastAsia="Times New Roman" w:hAnsi="Times New Roman" w:cs="Times New Roman"/>
+          <w:b/>
+          <w:bCs/>
+          <w:lang w:val="en-IN"/>
+        </w:rPr>
+        <w:t>Project’s overall judgement</w:t>
+      </w:r>
+      <w:r>
+        <w:rPr>
+          <w:rFonts w:ascii="Times New Roman" w:eastAsia="Times New Roman" w:hAnsi="Times New Roman" w:cs="Times New Roman"/>
+          <w:b/>
+          <w:bCs/>
+          <w:lang w:val="en-IN"/>
+        </w:rPr>
+        <w:t xml:space="preserve">: </w:t>
+      </w:r>
+      <w:r>
+        <w:rPr>
+          <w:rFonts w:ascii="Times New Roman" w:eastAsia="Times New Roman" w:hAnsi="Times New Roman" w:cs="Times New Roman"/>
+          <w:lang w:val="en-IN"/>
+        </w:rPr>
+        <w:t xml:space="preserve">Overall, the project was a success. We delivered a data-driven report that answers the research question with statistical validity. The combination of </w:t>
       </w:r>
       <w:r>
         <w:rPr>
@@ -5869,23 +6416,7 @@
           <w:lang w:val="en-IN"/>
         </w:rPr>
         <w:lastRenderedPageBreak/>
-        <w:t xml:space="preserve">hoc tests to identify exactly </w:t>
-      </w:r>
-      <w:r>
-        <w:rPr>
-          <w:rFonts w:ascii="Times New Roman" w:eastAsia="Times New Roman" w:hAnsi="Times New Roman" w:cs="Times New Roman"/>
-          <w:i/>
-          <w:iCs/>
-          <w:lang w:val="en-IN"/>
-        </w:rPr>
-        <w:t>which</w:t>
-      </w:r>
-      <w:r>
-        <w:rPr>
-          <w:rFonts w:ascii="Times New Roman" w:eastAsia="Times New Roman" w:hAnsi="Times New Roman" w:cs="Times New Roman"/>
-          <w:lang w:val="en-IN"/>
-        </w:rPr>
-        <w:t xml:space="preserve"> work location contributed most to the high stress levels, rather than just establishing a general association.</w:t>
+        <w:t>visual evidence and statistical testing provides a strong argument regarding the impact of remote work, satisfying the project requirements and demonstrating our R programming proficiency.</w:t>
       </w:r>
     </w:p>
     <w:p>
@@ -5912,67 +6443,46 @@
           <w:bCs/>
           <w:lang w:val="en-IN"/>
         </w:rPr>
-        <w:t xml:space="preserve">5.3. </w:t>
-      </w:r>
-      <w:r>
-        <w:rPr>
-          <w:rFonts w:ascii="Times New Roman" w:eastAsia="Times New Roman" w:hAnsi="Times New Roman" w:cs="Times New Roman"/>
-          <w:b/>
-          <w:bCs/>
-          <w:lang w:val="en-IN"/>
-        </w:rPr>
-        <w:t>Group’s time management</w:t>
-      </w:r>
-      <w:r>
-        <w:rPr>
-          <w:rFonts w:ascii="Times New Roman" w:eastAsia="Times New Roman" w:hAnsi="Times New Roman" w:cs="Times New Roman"/>
-          <w:b/>
-          <w:bCs/>
-          <w:lang w:val="en-IN"/>
-        </w:rPr>
-        <w:t>:</w:t>
-      </w:r>
-      <w:r>
-        <w:rPr>
-          <w:rFonts w:ascii="Times New Roman" w:eastAsia="Times New Roman" w:hAnsi="Times New Roman" w:cs="Times New Roman"/>
-          <w:lang w:val="en-IN"/>
-        </w:rPr>
-        <w:t xml:space="preserve"> </w:t>
-      </w:r>
-      <w:r>
-        <w:rPr>
-          <w:rFonts w:ascii="Times New Roman" w:eastAsia="Times New Roman" w:hAnsi="Times New Roman" w:cs="Times New Roman"/>
-          <w:lang w:val="en-IN"/>
-        </w:rPr>
-        <w:t xml:space="preserve">Time management was generally good. We set internal deadlines 48 hours </w:t>
-      </w:r>
-      <w:r>
-        <w:rPr>
-          <w:rFonts w:ascii="Times New Roman" w:eastAsia="Times New Roman" w:hAnsi="Times New Roman" w:cs="Times New Roman"/>
-          <w:lang w:val="en-IN"/>
-        </w:rPr>
-        <w:t>before</w:t>
-      </w:r>
-      <w:r>
-        <w:rPr>
-          <w:rFonts w:ascii="Times New Roman" w:eastAsia="Times New Roman" w:hAnsi="Times New Roman" w:cs="Times New Roman"/>
-          <w:lang w:val="en-IN"/>
-        </w:rPr>
-        <w:t xml:space="preserve"> the official submission. However, we underestimated the time required for the background research literature search, which led to a rush in the final days to ensure our references were </w:t>
-      </w:r>
-      <w:r>
-        <w:rPr>
-          <w:rFonts w:ascii="Times New Roman" w:eastAsia="Times New Roman" w:hAnsi="Times New Roman" w:cs="Times New Roman"/>
-          <w:lang w:val="en-IN"/>
-        </w:rPr>
-        <w:t>up to date</w:t>
-      </w:r>
-      <w:r>
-        <w:rPr>
-          <w:rFonts w:ascii="Times New Roman" w:eastAsia="Times New Roman" w:hAnsi="Times New Roman" w:cs="Times New Roman"/>
-          <w:lang w:val="en-IN"/>
-        </w:rPr>
-        <w:t xml:space="preserve"> (2023–2025) and properly formatted in Harvard style.</w:t>
+        <w:t xml:space="preserve">5.5: </w:t>
+      </w:r>
+      <w:r>
+        <w:rPr>
+          <w:rFonts w:ascii="Times New Roman" w:eastAsia="Times New Roman" w:hAnsi="Times New Roman" w:cs="Times New Roman"/>
+          <w:b/>
+          <w:bCs/>
+          <w:lang w:val="en-IN"/>
+        </w:rPr>
+        <w:t>Comment on the GitHub log output</w:t>
+      </w:r>
+      <w:r>
+        <w:rPr>
+          <w:rFonts w:ascii="Times New Roman" w:eastAsia="Times New Roman" w:hAnsi="Times New Roman" w:cs="Times New Roman"/>
+          <w:b/>
+          <w:bCs/>
+          <w:lang w:val="en-IN"/>
+        </w:rPr>
+        <w:t xml:space="preserve">: </w:t>
+      </w:r>
+      <w:r>
+        <w:rPr>
+          <w:rFonts w:ascii="Times New Roman" w:eastAsia="Times New Roman" w:hAnsi="Times New Roman" w:cs="Times New Roman"/>
+          <w:lang w:val="en-IN"/>
+        </w:rPr>
+        <w:t>The GitHub log demonstrates consistent contributions from all members. It tracks the project evolution from initial data upload ("Initial commit") to code refinement and final documentation. The log serves as evidence of our iterative development process and collaborative effort.</w:t>
+      </w:r>
+      <w:r>
+        <w:rPr>
+          <w:rFonts w:ascii="Times New Roman" w:eastAsia="Times New Roman" w:hAnsi="Times New Roman" w:cs="Times New Roman"/>
+          <w:lang w:val="en-IN"/>
+        </w:rPr>
+        <w:t xml:space="preserve"> We also committed on Git time to time </w:t>
+      </w:r>
+      <w:r>
+        <w:rPr>
+          <w:rFonts w:ascii="Times New Roman" w:eastAsia="Times New Roman" w:hAnsi="Times New Roman" w:cs="Times New Roman"/>
+          <w:lang w:val="en-IN"/>
+        </w:rPr>
+        <w:t>to update our work.</w:t>
       </w:r>
     </w:p>
     <w:p>
@@ -5980,6 +6490,7 @@
         <w:jc w:val="both"/>
         <w:rPr>
           <w:rFonts w:ascii="Times New Roman" w:eastAsia="Times New Roman" w:hAnsi="Times New Roman" w:cs="Times New Roman"/>
+          <w:lang w:val="en-IN"/>
         </w:rPr>
       </w:pPr>
     </w:p>
@@ -5991,40 +6502,6 @@
           <w:lang w:val="en-IN"/>
         </w:rPr>
       </w:pPr>
-      <w:r>
-        <w:rPr>
-          <w:rFonts w:ascii="Times New Roman" w:eastAsia="Times New Roman" w:hAnsi="Times New Roman" w:cs="Times New Roman"/>
-          <w:b/>
-          <w:bCs/>
-          <w:lang w:val="en-IN"/>
-        </w:rPr>
-        <w:t xml:space="preserve">5.4: </w:t>
-      </w:r>
-      <w:r>
-        <w:rPr>
-          <w:rFonts w:ascii="Times New Roman" w:eastAsia="Times New Roman" w:hAnsi="Times New Roman" w:cs="Times New Roman"/>
-          <w:b/>
-          <w:bCs/>
-          <w:lang w:val="en-IN"/>
-        </w:rPr>
-        <w:t>Project’s overall judgement</w:t>
-      </w:r>
-      <w:r>
-        <w:rPr>
-          <w:rFonts w:ascii="Times New Roman" w:eastAsia="Times New Roman" w:hAnsi="Times New Roman" w:cs="Times New Roman"/>
-          <w:b/>
-          <w:bCs/>
-          <w:lang w:val="en-IN"/>
-        </w:rPr>
-        <w:t xml:space="preserve">: </w:t>
-      </w:r>
-      <w:r>
-        <w:rPr>
-          <w:rFonts w:ascii="Times New Roman" w:eastAsia="Times New Roman" w:hAnsi="Times New Roman" w:cs="Times New Roman"/>
-          <w:lang w:val="en-IN"/>
-        </w:rPr>
-        <w:t>Overall, the project was a success. We delivered a data-driven report that answers the research question with statistical validity. The combination of visual evidence and statistical testing provides a strong argument regarding the impact of remote work, satisfying the project requirements and demonstrating our R programming proficiency.</w:t>
-      </w:r>
     </w:p>
     <w:p>
       <w:pPr>
@@ -6035,84 +6512,9 @@
         </w:rPr>
       </w:pPr>
     </w:p>
-    <w:p>
-      <w:pPr>
-        <w:jc w:val="both"/>
-        <w:rPr>
-          <w:rFonts w:ascii="Times New Roman" w:eastAsia="Times New Roman" w:hAnsi="Times New Roman" w:cs="Times New Roman"/>
-          <w:lang w:val="en-IN"/>
-        </w:rPr>
-      </w:pPr>
-      <w:r>
-        <w:rPr>
-          <w:rFonts w:ascii="Times New Roman" w:eastAsia="Times New Roman" w:hAnsi="Times New Roman" w:cs="Times New Roman"/>
-          <w:b/>
-          <w:bCs/>
-          <w:lang w:val="en-IN"/>
-        </w:rPr>
-        <w:t xml:space="preserve">5.5: </w:t>
-      </w:r>
-      <w:r>
-        <w:rPr>
-          <w:rFonts w:ascii="Times New Roman" w:eastAsia="Times New Roman" w:hAnsi="Times New Roman" w:cs="Times New Roman"/>
-          <w:b/>
-          <w:bCs/>
-          <w:lang w:val="en-IN"/>
-        </w:rPr>
-        <w:t>Comment on the GitHub log output</w:t>
-      </w:r>
-      <w:r>
-        <w:rPr>
-          <w:rFonts w:ascii="Times New Roman" w:eastAsia="Times New Roman" w:hAnsi="Times New Roman" w:cs="Times New Roman"/>
-          <w:b/>
-          <w:bCs/>
-          <w:lang w:val="en-IN"/>
-        </w:rPr>
-        <w:t xml:space="preserve">: </w:t>
-      </w:r>
-      <w:r>
-        <w:rPr>
-          <w:rFonts w:ascii="Times New Roman" w:eastAsia="Times New Roman" w:hAnsi="Times New Roman" w:cs="Times New Roman"/>
-          <w:lang w:val="en-IN"/>
-        </w:rPr>
-        <w:t>The GitHub log demonstrates consistent contributions from all members. It tracks the project evolution from initial data upload ("Initial commit") to code refinement and final documentation. The log serves as evidence of our iterative development process and collaborative effort.</w:t>
-      </w:r>
-      <w:r>
-        <w:rPr>
-          <w:rFonts w:ascii="Times New Roman" w:eastAsia="Times New Roman" w:hAnsi="Times New Roman" w:cs="Times New Roman"/>
-          <w:lang w:val="en-IN"/>
-        </w:rPr>
-        <w:t xml:space="preserve"> We also committed on Git time to time </w:t>
-      </w:r>
-      <w:r>
-        <w:rPr>
-          <w:rFonts w:ascii="Times New Roman" w:eastAsia="Times New Roman" w:hAnsi="Times New Roman" w:cs="Times New Roman"/>
-          <w:lang w:val="en-IN"/>
-        </w:rPr>
-        <w:t>to update our work.</w:t>
-      </w:r>
-    </w:p>
-    <w:p>
-      <w:pPr>
-        <w:jc w:val="both"/>
-        <w:rPr>
-          <w:rFonts w:ascii="Times New Roman" w:eastAsia="Times New Roman" w:hAnsi="Times New Roman" w:cs="Times New Roman"/>
-          <w:lang w:val="en-IN"/>
-        </w:rPr>
-      </w:pPr>
-    </w:p>
-    <w:p>
-      <w:pPr>
-        <w:jc w:val="both"/>
-        <w:rPr>
-          <w:rFonts w:ascii="Times New Roman" w:eastAsia="Times New Roman" w:hAnsi="Times New Roman" w:cs="Times New Roman"/>
-          <w:lang w:val="en-IN"/>
-        </w:rPr>
-      </w:pPr>
-    </w:p>
     <w:sectPr>
-      <w:footerReference w:type="even" r:id="rId9"/>
-      <w:footerReference w:type="default" r:id="rId10"/>
+      <w:footerReference w:type="even" r:id="rId11"/>
+      <w:footerReference w:type="default" r:id="rId12"/>
       <w:pgSz w:w="11906" w:h="16838"/>
       <w:pgMar w:top="1440" w:right="1440" w:bottom="1440" w:left="1440" w:header="708" w:footer="708" w:gutter="0"/>
       <w:cols w:space="708"/>

</xml_diff>

<commit_message>
Updated 6.Conclusion based on the results obtained
</commit_message>
<xml_diff>
--- a/7COM1079_Final report_template.docx
+++ b/7COM1079_Final report_template.docx
@@ -1172,6 +1172,7 @@
         <w:rPr>
           <w:rFonts w:ascii="Times New Roman" w:eastAsia="Times New Roman" w:hAnsi="Times New Roman" w:cs="Times New Roman"/>
         </w:rPr>
+        <w:lastRenderedPageBreak/>
         <w:t>Project’s overall judgement</w:t>
       </w:r>
     </w:p>
@@ -2354,6 +2355,7 @@
           <w:i/>
           <w:highlight w:val="yellow"/>
         </w:rPr>
+        <w:lastRenderedPageBreak/>
         <w:t xml:space="preserve">Make sure that the plot </w:t>
       </w:r>
       <w:r>
@@ -2760,7 +2762,6 @@
         <w:rPr>
           <w:rFonts w:ascii="Times New Roman" w:eastAsia="Times New Roman" w:hAnsi="Times New Roman" w:cs="Times New Roman"/>
         </w:rPr>
-        <w:lastRenderedPageBreak/>
         <w:t>Statistical test used to test the hypotheses and output</w:t>
       </w:r>
       <w:r>
@@ -3325,6 +3326,7 @@
           <w:iCs/>
           <w:highlight w:val="yellow"/>
         </w:rPr>
+        <w:lastRenderedPageBreak/>
         <w:t>From your Git log, select three most significant commits during this project and include the following for each:</w:t>
       </w:r>
     </w:p>
@@ -4073,7 +4075,6 @@
         <w:rPr>
           <w:rFonts w:ascii="Times New Roman" w:eastAsia="Times New Roman" w:hAnsi="Times New Roman" w:cs="Times New Roman"/>
         </w:rPr>
-        <w:lastRenderedPageBreak/>
         <w:t>Introduction</w:t>
       </w:r>
     </w:p>
@@ -4212,7 +4213,14 @@
         <w:rPr>
           <w:rFonts w:ascii="Times New Roman" w:eastAsia="Times New Roman" w:hAnsi="Times New Roman" w:cs="Times New Roman"/>
         </w:rPr>
-        <w:t xml:space="preserve"> flexible arrangements are often promoted as a benefit, emerging research suggests</w:t>
+        <w:t xml:space="preserve"> flexible arrangements are often promoted as a </w:t>
+      </w:r>
+      <w:r>
+        <w:rPr>
+          <w:rFonts w:ascii="Times New Roman" w:eastAsia="Times New Roman" w:hAnsi="Times New Roman" w:cs="Times New Roman"/>
+        </w:rPr>
+        <w:lastRenderedPageBreak/>
+        <w:t>benefit, emerging research suggests</w:t>
       </w:r>
       <w:r>
         <w:rPr>
@@ -5182,15 +5190,7 @@
           <w:rFonts w:ascii="Times New Roman" w:eastAsia="Times New Roman" w:hAnsi="Times New Roman" w:cs="Times New Roman"/>
           <w:lang w:val="en-IN"/>
         </w:rPr>
-        <w:t xml:space="preserve"> investigated the "double-edged" nature of working from home, finding that while it reduces commuting stress, it frequently exacerbates family-work conflict and </w:t>
-      </w:r>
-      <w:r>
-        <w:rPr>
-          <w:rFonts w:ascii="Times New Roman" w:eastAsia="Times New Roman" w:hAnsi="Times New Roman" w:cs="Times New Roman"/>
-          <w:lang w:val="en-IN"/>
-        </w:rPr>
-        <w:lastRenderedPageBreak/>
-        <w:t xml:space="preserve">social isolation. Their study </w:t>
+        <w:t xml:space="preserve"> investigated the "double-edged" nature of working from home, finding that while it reduces commuting stress, it frequently exacerbates family-work conflict and social isolation. Their study </w:t>
       </w:r>
       <w:r>
         <w:rPr>
@@ -6033,17 +6033,117 @@
           <w:lang w:val="en-IN"/>
         </w:rPr>
       </w:pPr>
+      <w:r>
+        <w:rPr>
+          <w:rFonts w:ascii="Times New Roman" w:eastAsia="Times New Roman" w:hAnsi="Times New Roman" w:cs="Times New Roman"/>
+          <w:b/>
+          <w:bCs/>
+          <w:lang w:val="en-IN"/>
+        </w:rPr>
+        <w:t>3</w:t>
+      </w:r>
+      <w:r>
+        <w:rPr>
+          <w:rFonts w:ascii="Times New Roman" w:eastAsia="Times New Roman" w:hAnsi="Times New Roman" w:cs="Times New Roman"/>
+          <w:b/>
+          <w:bCs/>
+          <w:lang w:val="en-IN"/>
+        </w:rPr>
+        <w:t xml:space="preserve">.2 </w:t>
+      </w:r>
+      <w:r>
+        <w:rPr>
+          <w:rFonts w:ascii="Times New Roman" w:eastAsia="Times New Roman" w:hAnsi="Times New Roman" w:cs="Times New Roman"/>
+          <w:b/>
+          <w:bCs/>
+          <w:lang w:val="en-IN"/>
+        </w:rPr>
+        <w:t>Additional information relating to understanding the data (</w:t>
+      </w:r>
+      <w:r>
+        <w:rPr>
+          <w:rFonts w:ascii="Times New Roman" w:eastAsia="Times New Roman" w:hAnsi="Times New Roman" w:cs="Times New Roman"/>
+          <w:b/>
+          <w:bCs/>
+          <w:lang w:val="en-IN"/>
+        </w:rPr>
+        <w:t xml:space="preserve">optional) </w:t>
+      </w:r>
+      <w:r>
+        <w:rPr>
+          <w:rFonts w:ascii="Times New Roman" w:eastAsia="Times New Roman" w:hAnsi="Times New Roman" w:cs="Times New Roman"/>
+          <w:lang w:val="en-IN"/>
+        </w:rPr>
+        <w:t>The</w:t>
+      </w:r>
+      <w:r>
+        <w:rPr>
+          <w:rFonts w:ascii="Times New Roman" w:eastAsia="Times New Roman" w:hAnsi="Times New Roman" w:cs="Times New Roman"/>
+          <w:lang w:val="en-IN"/>
+        </w:rPr>
+        <w:t xml:space="preserve"> boxplot reveals significant overlap between the three groups, with median stress levels appearing identical across Remote, Hybrid, and Onsite workers. The histogram confirms that the data is not normally distributed but rather follows a discrete ordinal pattern, justifying the need for non-parametric statistical testing</w:t>
+      </w:r>
+      <w:r>
+        <w:rPr>
+          <w:rFonts w:ascii="Times New Roman" w:eastAsia="Times New Roman" w:hAnsi="Times New Roman" w:cs="Times New Roman"/>
+          <w:b/>
+          <w:bCs/>
+          <w:lang w:val="en-IN"/>
+        </w:rPr>
+        <w:t>.</w:t>
+      </w:r>
     </w:p>
     <w:p>
       <w:pPr>
         <w:jc w:val="both"/>
         <w:rPr>
           <w:rFonts w:ascii="Times New Roman" w:eastAsia="Times New Roman" w:hAnsi="Times New Roman" w:cs="Times New Roman"/>
-          <w:b/>
-          <w:bCs/>
-          <w:lang w:val="en-IN"/>
-        </w:rPr>
-      </w:pPr>
+          <w:lang w:val="en-IN"/>
+        </w:rPr>
+      </w:pPr>
+      <w:r>
+        <w:rPr>
+          <w:rFonts w:ascii="Times New Roman" w:eastAsia="Times New Roman" w:hAnsi="Times New Roman" w:cs="Times New Roman"/>
+          <w:b/>
+          <w:bCs/>
+          <w:lang w:val="en-IN"/>
+        </w:rPr>
+        <w:t>3</w:t>
+      </w:r>
+      <w:r>
+        <w:rPr>
+          <w:rFonts w:ascii="Times New Roman" w:eastAsia="Times New Roman" w:hAnsi="Times New Roman" w:cs="Times New Roman"/>
+          <w:b/>
+          <w:bCs/>
+          <w:lang w:val="en-IN"/>
+        </w:rPr>
+        <w:t xml:space="preserve">.3. </w:t>
+      </w:r>
+      <w:r>
+        <w:rPr>
+          <w:rFonts w:ascii="Times New Roman" w:eastAsia="Times New Roman" w:hAnsi="Times New Roman" w:cs="Times New Roman"/>
+          <w:b/>
+          <w:bCs/>
+          <w:lang w:val="en-IN"/>
+        </w:rPr>
+        <w:t>Useful information for the data understanding</w:t>
+      </w:r>
+      <w:r>
+        <w:rPr>
+          <w:rFonts w:ascii="Times New Roman" w:eastAsia="Times New Roman" w:hAnsi="Times New Roman" w:cs="Times New Roman"/>
+          <w:b/>
+          <w:bCs/>
+          <w:lang w:val="en-IN"/>
+        </w:rPr>
+        <w:t xml:space="preserve">. </w:t>
+      </w:r>
+      <w:r>
+        <w:rPr>
+          <w:rFonts w:ascii="Times New Roman" w:eastAsia="Times New Roman" w:hAnsi="Times New Roman" w:cs="Times New Roman"/>
+          <w:lang w:val="en-IN"/>
+        </w:rPr>
+        <w:t>Visual inspection suggests no distinct "stress advantage" for any specific work mode. The spread of data (interquartile range) is consistent across all groups, indicating that high and low stress levels are reported at similar rates regardless of whether employees work from home or the office.</w:t>
+      </w:r>
     </w:p>
     <w:p>
       <w:pPr>
@@ -6077,6 +6177,17 @@
           <w:lang w:val="en-IN"/>
         </w:rPr>
       </w:pPr>
+    </w:p>
+    <w:p>
+      <w:pPr>
+        <w:jc w:val="both"/>
+        <w:rPr>
+          <w:rFonts w:ascii="Times New Roman" w:eastAsia="Times New Roman" w:hAnsi="Times New Roman" w:cs="Times New Roman"/>
+          <w:b/>
+          <w:bCs/>
+          <w:lang w:val="en-IN"/>
+        </w:rPr>
+      </w:pPr>
       <w:r>
         <w:rPr>
           <w:rFonts w:ascii="Times New Roman" w:eastAsia="Times New Roman" w:hAnsi="Times New Roman" w:cs="Times New Roman"/>
@@ -6131,377 +6242,619 @@
         </w:rPr>
         <w:t xml:space="preserve">What went </w:t>
       </w:r>
+      <w:r>
+        <w:rPr>
+          <w:rFonts w:ascii="Times New Roman" w:eastAsia="Times New Roman" w:hAnsi="Times New Roman" w:cs="Times New Roman"/>
+          <w:b/>
+          <w:bCs/>
+          <w:lang w:val="en-IN"/>
+        </w:rPr>
+        <w:t>well:</w:t>
+      </w:r>
+      <w:r>
+        <w:rPr>
+          <w:rFonts w:ascii="Times New Roman" w:eastAsia="Times New Roman" w:hAnsi="Times New Roman" w:cs="Times New Roman"/>
+          <w:b/>
+          <w:bCs/>
+          <w:lang w:val="en-IN"/>
+        </w:rPr>
+        <w:t xml:space="preserve"> </w:t>
+      </w:r>
+      <w:r>
+        <w:rPr>
+          <w:rFonts w:ascii="Times New Roman" w:eastAsia="Times New Roman" w:hAnsi="Times New Roman" w:cs="Times New Roman"/>
+          <w:lang w:val="en-IN"/>
+        </w:rPr>
+        <w:t xml:space="preserve"> The group collaborated effectively on the GitHub repository, establishing a clear workflow early on. We successfully cleaned the large dataset (5,000 rows) using R, handling categorical conversions efficiently. Communication was a strong point; we utilized a shared document to draft the background research, ensuring that our literature review was cohesive and that our citations (MDPI, Gallup) aligned with our research question. The division of </w:t>
+      </w:r>
+      <w:proofErr w:type="spellStart"/>
+      <w:r>
+        <w:rPr>
+          <w:rFonts w:ascii="Times New Roman" w:eastAsia="Times New Roman" w:hAnsi="Times New Roman" w:cs="Times New Roman"/>
+          <w:lang w:val="en-IN"/>
+        </w:rPr>
+        <w:t>labor</w:t>
+      </w:r>
+      <w:proofErr w:type="spellEnd"/>
+      <w:r>
+        <w:rPr>
+          <w:rFonts w:ascii="Times New Roman" w:eastAsia="Times New Roman" w:hAnsi="Times New Roman" w:cs="Times New Roman"/>
+          <w:lang w:val="en-IN"/>
+        </w:rPr>
+        <w:t xml:space="preserve"> between coding and writing allowed us to meet deadlines.</w:t>
+      </w:r>
+    </w:p>
+    <w:p>
+      <w:pPr>
+        <w:jc w:val="both"/>
+        <w:rPr>
+          <w:rFonts w:ascii="Times New Roman" w:eastAsia="Times New Roman" w:hAnsi="Times New Roman" w:cs="Times New Roman"/>
+          <w:lang w:val="en-IN"/>
+        </w:rPr>
+      </w:pPr>
+    </w:p>
+    <w:p>
+      <w:pPr>
+        <w:jc w:val="both"/>
+        <w:rPr>
+          <w:rFonts w:ascii="Times New Roman" w:eastAsia="Times New Roman" w:hAnsi="Times New Roman" w:cs="Times New Roman"/>
+          <w:lang w:val="en-IN"/>
+        </w:rPr>
+      </w:pPr>
+      <w:r>
+        <w:rPr>
+          <w:rFonts w:ascii="Times New Roman" w:eastAsia="Times New Roman" w:hAnsi="Times New Roman" w:cs="Times New Roman"/>
+          <w:b/>
+          <w:bCs/>
+          <w:lang w:val="en-IN"/>
+        </w:rPr>
+        <w:t xml:space="preserve">5.2. </w:t>
+      </w:r>
+      <w:r>
+        <w:rPr>
+          <w:rFonts w:ascii="Times New Roman" w:eastAsia="Times New Roman" w:hAnsi="Times New Roman" w:cs="Times New Roman"/>
+          <w:b/>
+          <w:bCs/>
+          <w:lang w:val="en-IN"/>
+        </w:rPr>
+        <w:t>Points for improvement</w:t>
+      </w:r>
+      <w:r>
+        <w:rPr>
+          <w:rFonts w:ascii="Times New Roman" w:eastAsia="Times New Roman" w:hAnsi="Times New Roman" w:cs="Times New Roman"/>
+          <w:b/>
+          <w:bCs/>
+          <w:lang w:val="en-IN"/>
+        </w:rPr>
+        <w:t>:</w:t>
+      </w:r>
+      <w:r>
+        <w:rPr>
+          <w:rFonts w:ascii="Times New Roman" w:eastAsia="Times New Roman" w:hAnsi="Times New Roman" w:cs="Times New Roman"/>
+          <w:lang w:val="en-IN"/>
+        </w:rPr>
+        <w:t xml:space="preserve"> </w:t>
+      </w:r>
+      <w:r>
+        <w:rPr>
+          <w:rFonts w:ascii="Times New Roman" w:eastAsia="Times New Roman" w:hAnsi="Times New Roman" w:cs="Times New Roman"/>
+          <w:lang w:val="en-IN"/>
+        </w:rPr>
+        <w:t xml:space="preserve">We encountered initial challenges with Git version control, specifically regarding merge conflicts when two members edited the R script simultaneously. In the future, we </w:t>
+      </w:r>
+      <w:r>
+        <w:rPr>
+          <w:rFonts w:ascii="Times New Roman" w:eastAsia="Times New Roman" w:hAnsi="Times New Roman" w:cs="Times New Roman"/>
+          <w:lang w:val="en-IN"/>
+        </w:rPr>
+        <w:t>will</w:t>
+      </w:r>
+      <w:r>
+        <w:rPr>
+          <w:rFonts w:ascii="Times New Roman" w:eastAsia="Times New Roman" w:hAnsi="Times New Roman" w:cs="Times New Roman"/>
+          <w:lang w:val="en-IN"/>
+        </w:rPr>
+        <w:t xml:space="preserve"> implement a stricter branching strategy to avoid this. Additionally, while our Chi-square analysis was robust, we could have deepened the analysis by performing post-hoc tests to identify exactly </w:t>
+      </w:r>
+      <w:r>
+        <w:rPr>
+          <w:rFonts w:ascii="Times New Roman" w:eastAsia="Times New Roman" w:hAnsi="Times New Roman" w:cs="Times New Roman"/>
+          <w:i/>
+          <w:iCs/>
+          <w:lang w:val="en-IN"/>
+        </w:rPr>
+        <w:t>which</w:t>
+      </w:r>
+      <w:r>
+        <w:rPr>
+          <w:rFonts w:ascii="Times New Roman" w:eastAsia="Times New Roman" w:hAnsi="Times New Roman" w:cs="Times New Roman"/>
+          <w:lang w:val="en-IN"/>
+        </w:rPr>
+        <w:t xml:space="preserve"> work location contributed most to the high stress levels, rather than just establishing a general association.</w:t>
+      </w:r>
+    </w:p>
+    <w:p>
+      <w:pPr>
+        <w:jc w:val="both"/>
+        <w:rPr>
+          <w:rFonts w:ascii="Times New Roman" w:eastAsia="Times New Roman" w:hAnsi="Times New Roman" w:cs="Times New Roman"/>
+          <w:lang w:val="en-IN"/>
+        </w:rPr>
+      </w:pPr>
+    </w:p>
+    <w:p>
+      <w:pPr>
+        <w:jc w:val="both"/>
+        <w:rPr>
+          <w:rFonts w:ascii="Times New Roman" w:eastAsia="Times New Roman" w:hAnsi="Times New Roman" w:cs="Times New Roman"/>
+          <w:lang w:val="en-IN"/>
+        </w:rPr>
+      </w:pPr>
+      <w:r>
+        <w:rPr>
+          <w:rFonts w:ascii="Times New Roman" w:eastAsia="Times New Roman" w:hAnsi="Times New Roman" w:cs="Times New Roman"/>
+          <w:b/>
+          <w:bCs/>
+          <w:lang w:val="en-IN"/>
+        </w:rPr>
+        <w:t xml:space="preserve">5.3. </w:t>
+      </w:r>
+      <w:r>
+        <w:rPr>
+          <w:rFonts w:ascii="Times New Roman" w:eastAsia="Times New Roman" w:hAnsi="Times New Roman" w:cs="Times New Roman"/>
+          <w:b/>
+          <w:bCs/>
+          <w:lang w:val="en-IN"/>
+        </w:rPr>
+        <w:t>Group’s time management</w:t>
+      </w:r>
+      <w:r>
+        <w:rPr>
+          <w:rFonts w:ascii="Times New Roman" w:eastAsia="Times New Roman" w:hAnsi="Times New Roman" w:cs="Times New Roman"/>
+          <w:b/>
+          <w:bCs/>
+          <w:lang w:val="en-IN"/>
+        </w:rPr>
+        <w:t>:</w:t>
+      </w:r>
+      <w:r>
+        <w:rPr>
+          <w:rFonts w:ascii="Times New Roman" w:eastAsia="Times New Roman" w:hAnsi="Times New Roman" w:cs="Times New Roman"/>
+          <w:lang w:val="en-IN"/>
+        </w:rPr>
+        <w:t xml:space="preserve"> </w:t>
+      </w:r>
+      <w:r>
+        <w:rPr>
+          <w:rFonts w:ascii="Times New Roman" w:eastAsia="Times New Roman" w:hAnsi="Times New Roman" w:cs="Times New Roman"/>
+          <w:lang w:val="en-IN"/>
+        </w:rPr>
+        <w:t xml:space="preserve">Time management was generally good. We set internal deadlines 48 hours </w:t>
+      </w:r>
+      <w:r>
+        <w:rPr>
+          <w:rFonts w:ascii="Times New Roman" w:eastAsia="Times New Roman" w:hAnsi="Times New Roman" w:cs="Times New Roman"/>
+          <w:lang w:val="en-IN"/>
+        </w:rPr>
+        <w:t>before</w:t>
+      </w:r>
+      <w:r>
+        <w:rPr>
+          <w:rFonts w:ascii="Times New Roman" w:eastAsia="Times New Roman" w:hAnsi="Times New Roman" w:cs="Times New Roman"/>
+          <w:lang w:val="en-IN"/>
+        </w:rPr>
+        <w:t xml:space="preserve"> the official submission. However, we underestimated the time required for the background research literature search, which led to a rush in the final days to ensure our references were </w:t>
+      </w:r>
+      <w:r>
+        <w:rPr>
+          <w:rFonts w:ascii="Times New Roman" w:eastAsia="Times New Roman" w:hAnsi="Times New Roman" w:cs="Times New Roman"/>
+          <w:lang w:val="en-IN"/>
+        </w:rPr>
+        <w:t>up to date</w:t>
+      </w:r>
+      <w:r>
+        <w:rPr>
+          <w:rFonts w:ascii="Times New Roman" w:eastAsia="Times New Roman" w:hAnsi="Times New Roman" w:cs="Times New Roman"/>
+          <w:lang w:val="en-IN"/>
+        </w:rPr>
+        <w:t xml:space="preserve"> (2023–2025) and properly formatted in Harvard style.</w:t>
+      </w:r>
+    </w:p>
+    <w:p>
+      <w:pPr>
+        <w:jc w:val="both"/>
+        <w:rPr>
+          <w:rFonts w:ascii="Times New Roman" w:eastAsia="Times New Roman" w:hAnsi="Times New Roman" w:cs="Times New Roman"/>
+        </w:rPr>
+      </w:pPr>
+    </w:p>
+    <w:p>
+      <w:pPr>
+        <w:jc w:val="both"/>
+        <w:rPr>
+          <w:rFonts w:ascii="Times New Roman" w:eastAsia="Times New Roman" w:hAnsi="Times New Roman" w:cs="Times New Roman"/>
+          <w:lang w:val="en-IN"/>
+        </w:rPr>
+      </w:pPr>
+      <w:r>
+        <w:rPr>
+          <w:rFonts w:ascii="Times New Roman" w:eastAsia="Times New Roman" w:hAnsi="Times New Roman" w:cs="Times New Roman"/>
+          <w:b/>
+          <w:bCs/>
+          <w:lang w:val="en-IN"/>
+        </w:rPr>
+        <w:t xml:space="preserve">5.4: </w:t>
+      </w:r>
+      <w:r>
+        <w:rPr>
+          <w:rFonts w:ascii="Times New Roman" w:eastAsia="Times New Roman" w:hAnsi="Times New Roman" w:cs="Times New Roman"/>
+          <w:b/>
+          <w:bCs/>
+          <w:lang w:val="en-IN"/>
+        </w:rPr>
+        <w:t>Project’s overall judgement</w:t>
+      </w:r>
+      <w:r>
+        <w:rPr>
+          <w:rFonts w:ascii="Times New Roman" w:eastAsia="Times New Roman" w:hAnsi="Times New Roman" w:cs="Times New Roman"/>
+          <w:b/>
+          <w:bCs/>
+          <w:lang w:val="en-IN"/>
+        </w:rPr>
+        <w:t xml:space="preserve">: </w:t>
+      </w:r>
+      <w:r>
+        <w:rPr>
+          <w:rFonts w:ascii="Times New Roman" w:eastAsia="Times New Roman" w:hAnsi="Times New Roman" w:cs="Times New Roman"/>
+          <w:lang w:val="en-IN"/>
+        </w:rPr>
+        <w:t>Overall, the project was a success. We delivered a data-driven report that answers the research question with statistical validity. The combination of visual evidence and statistical testing provides a strong argument regarding the impact of remote work, satisfying the project requirements and demonstrating our R programming proficiency.</w:t>
+      </w:r>
+    </w:p>
+    <w:p>
+      <w:pPr>
+        <w:jc w:val="both"/>
+        <w:rPr>
+          <w:rFonts w:ascii="Times New Roman" w:eastAsia="Times New Roman" w:hAnsi="Times New Roman" w:cs="Times New Roman"/>
+          <w:lang w:val="en-IN"/>
+        </w:rPr>
+      </w:pPr>
+    </w:p>
+    <w:p>
+      <w:pPr>
+        <w:jc w:val="both"/>
+        <w:rPr>
+          <w:rFonts w:ascii="Times New Roman" w:eastAsia="Times New Roman" w:hAnsi="Times New Roman" w:cs="Times New Roman"/>
+          <w:lang w:val="en-IN"/>
+        </w:rPr>
+      </w:pPr>
+      <w:r>
+        <w:rPr>
+          <w:rFonts w:ascii="Times New Roman" w:eastAsia="Times New Roman" w:hAnsi="Times New Roman" w:cs="Times New Roman"/>
+          <w:b/>
+          <w:bCs/>
+          <w:lang w:val="en-IN"/>
+        </w:rPr>
+        <w:t xml:space="preserve">5.5: </w:t>
+      </w:r>
+      <w:r>
+        <w:rPr>
+          <w:rFonts w:ascii="Times New Roman" w:eastAsia="Times New Roman" w:hAnsi="Times New Roman" w:cs="Times New Roman"/>
+          <w:b/>
+          <w:bCs/>
+          <w:lang w:val="en-IN"/>
+        </w:rPr>
+        <w:t>Comment on the GitHub log output</w:t>
+      </w:r>
+      <w:r>
+        <w:rPr>
+          <w:rFonts w:ascii="Times New Roman" w:eastAsia="Times New Roman" w:hAnsi="Times New Roman" w:cs="Times New Roman"/>
+          <w:b/>
+          <w:bCs/>
+          <w:lang w:val="en-IN"/>
+        </w:rPr>
+        <w:t xml:space="preserve">: </w:t>
+      </w:r>
+      <w:r>
+        <w:rPr>
+          <w:rFonts w:ascii="Times New Roman" w:eastAsia="Times New Roman" w:hAnsi="Times New Roman" w:cs="Times New Roman"/>
+          <w:lang w:val="en-IN"/>
+        </w:rPr>
+        <w:t>The GitHub log demonstrates consistent contributions from all members. It tracks the project evolution from initial data upload ("Initial commit") to code refinement and final documentation. The log serves as evidence of our iterative development process and collaborative effort.</w:t>
+      </w:r>
+      <w:r>
+        <w:rPr>
+          <w:rFonts w:ascii="Times New Roman" w:eastAsia="Times New Roman" w:hAnsi="Times New Roman" w:cs="Times New Roman"/>
+          <w:lang w:val="en-IN"/>
+        </w:rPr>
+        <w:t xml:space="preserve"> We also committed on Git time to time </w:t>
+      </w:r>
+      <w:r>
+        <w:rPr>
+          <w:rFonts w:ascii="Times New Roman" w:eastAsia="Times New Roman" w:hAnsi="Times New Roman" w:cs="Times New Roman"/>
+          <w:lang w:val="en-IN"/>
+        </w:rPr>
+        <w:t>to update our work.</w:t>
+      </w:r>
+    </w:p>
+    <w:p>
+      <w:pPr>
+        <w:jc w:val="both"/>
+        <w:rPr>
+          <w:rFonts w:ascii="Times New Roman" w:eastAsia="Times New Roman" w:hAnsi="Times New Roman" w:cs="Times New Roman"/>
+          <w:lang w:val="en-IN"/>
+        </w:rPr>
+      </w:pPr>
+    </w:p>
+    <w:p>
+      <w:pPr>
+        <w:jc w:val="both"/>
+        <w:rPr>
+          <w:rFonts w:ascii="Times New Roman" w:eastAsia="Times New Roman" w:hAnsi="Times New Roman" w:cs="Times New Roman"/>
+          <w:lang w:val="en-IN"/>
+        </w:rPr>
+      </w:pPr>
+    </w:p>
+    <w:p>
+      <w:pPr>
+        <w:jc w:val="both"/>
+        <w:rPr>
+          <w:rFonts w:ascii="Times New Roman" w:eastAsia="Times New Roman" w:hAnsi="Times New Roman" w:cs="Times New Roman"/>
+          <w:b/>
+          <w:bCs/>
+          <w:lang w:val="en-IN"/>
+        </w:rPr>
+      </w:pPr>
+      <w:r>
+        <w:rPr>
+          <w:rFonts w:ascii="Times New Roman" w:eastAsia="Times New Roman" w:hAnsi="Times New Roman" w:cs="Times New Roman"/>
+          <w:b/>
+          <w:bCs/>
+          <w:lang w:val="en-IN"/>
+        </w:rPr>
+        <w:t>6. Conclusions</w:t>
+      </w:r>
+    </w:p>
+    <w:p>
+      <w:pPr>
+        <w:jc w:val="both"/>
+        <w:rPr>
+          <w:rFonts w:ascii="Times New Roman" w:eastAsia="Times New Roman" w:hAnsi="Times New Roman" w:cs="Times New Roman"/>
+          <w:lang w:val="en-IN"/>
+        </w:rPr>
+      </w:pPr>
+      <w:r>
+        <w:rPr>
+          <w:rFonts w:ascii="Times New Roman" w:eastAsia="Times New Roman" w:hAnsi="Times New Roman" w:cs="Times New Roman"/>
+          <w:lang w:val="en-IN"/>
+        </w:rPr>
+        <w:t xml:space="preserve">6.1. </w:t>
+      </w:r>
+      <w:r>
+        <w:rPr>
+          <w:rFonts w:ascii="Times New Roman" w:eastAsia="Times New Roman" w:hAnsi="Times New Roman" w:cs="Times New Roman"/>
+          <w:lang w:val="en-IN"/>
+        </w:rPr>
+        <w:t xml:space="preserve">Results explained </w:t>
+      </w:r>
+    </w:p>
+    <w:p>
+      <w:pPr>
+        <w:jc w:val="both"/>
+        <w:rPr>
+          <w:rFonts w:ascii="Times New Roman" w:eastAsia="Times New Roman" w:hAnsi="Times New Roman" w:cs="Times New Roman"/>
+          <w:lang w:val="en-IN"/>
+        </w:rPr>
+      </w:pPr>
+      <w:r>
+        <w:rPr>
+          <w:rFonts w:ascii="Times New Roman" w:eastAsia="Times New Roman" w:hAnsi="Times New Roman" w:cs="Times New Roman"/>
+          <w:lang w:val="en-IN"/>
+        </w:rPr>
+        <w:t xml:space="preserve">The analysis conclusively shows that physical work location has no impact on employee stress levels. Both the parametric ANOVA ($p=0.412$) and the more robust non-parametric </w:t>
+      </w:r>
+      <w:r>
+        <w:rPr>
+          <w:rFonts w:ascii="Times New Roman" w:eastAsia="Times New Roman" w:hAnsi="Times New Roman" w:cs="Times New Roman"/>
+          <w:lang w:val="en-IN"/>
+        </w:rPr>
+        <w:t>Kruskal-Wallis’s</w:t>
+      </w:r>
+      <w:r>
+        <w:rPr>
+          <w:rFonts w:ascii="Times New Roman" w:eastAsia="Times New Roman" w:hAnsi="Times New Roman" w:cs="Times New Roman"/>
+          <w:lang w:val="en-IN"/>
+        </w:rPr>
+        <w:t xml:space="preserve"> test ($p=0.411$) failed to find significance. The distribution of stress is uniform across Remote, Hybrid, and Onsite workers. This suggests that the "location" variable alone does not explain why some employees experience higher burnout than others.</w:t>
+      </w:r>
+    </w:p>
+    <w:p>
+      <w:pPr>
+        <w:jc w:val="both"/>
+        <w:rPr>
+          <w:rFonts w:ascii="Times New Roman" w:eastAsia="Times New Roman" w:hAnsi="Times New Roman" w:cs="Times New Roman"/>
+          <w:lang w:val="en-IN"/>
+        </w:rPr>
+      </w:pPr>
+    </w:p>
+    <w:p>
+      <w:pPr>
+        <w:jc w:val="both"/>
+        <w:rPr>
+          <w:rFonts w:ascii="Times New Roman" w:eastAsia="Times New Roman" w:hAnsi="Times New Roman" w:cs="Times New Roman"/>
+          <w:lang w:val="en-IN"/>
+        </w:rPr>
+      </w:pPr>
+      <w:r>
+        <w:rPr>
+          <w:rFonts w:ascii="Times New Roman" w:eastAsia="Times New Roman" w:hAnsi="Times New Roman" w:cs="Times New Roman"/>
+          <w:lang w:val="en-IN"/>
+        </w:rPr>
+        <w:t xml:space="preserve">6.2. </w:t>
+      </w:r>
+      <w:r>
+        <w:rPr>
+          <w:rFonts w:ascii="Times New Roman" w:eastAsia="Times New Roman" w:hAnsi="Times New Roman" w:cs="Times New Roman"/>
+          <w:lang w:val="en-IN"/>
+        </w:rPr>
+        <w:t>Interpretation of the results</w:t>
+      </w:r>
+    </w:p>
+    <w:p>
+      <w:pPr>
+        <w:jc w:val="both"/>
+        <w:rPr>
+          <w:rFonts w:ascii="Times New Roman" w:eastAsia="Times New Roman" w:hAnsi="Times New Roman" w:cs="Times New Roman"/>
+          <w:lang w:val="en-IN"/>
+        </w:rPr>
+      </w:pPr>
+      <w:r>
+        <w:rPr>
+          <w:rFonts w:ascii="Times New Roman" w:eastAsia="Times New Roman" w:hAnsi="Times New Roman" w:cs="Times New Roman"/>
+          <w:lang w:val="en-IN"/>
+        </w:rPr>
+        <w:t xml:space="preserve">This finding challenges the narrative that remote work is inherently less stressful or that office work causes burnout. Instead, it aligns with "double-edged" research suggesting that how work is managed matters more than where it happens. The persistent stress levels across all groups indicate that </w:t>
+      </w:r>
+      <w:r>
+        <w:rPr>
+          <w:rFonts w:ascii="Times New Roman" w:eastAsia="Times New Roman" w:hAnsi="Times New Roman" w:cs="Times New Roman"/>
+          <w:lang w:val="en-IN"/>
+        </w:rPr>
+        <w:t>organisations</w:t>
+      </w:r>
+      <w:r>
+        <w:rPr>
+          <w:rFonts w:ascii="Times New Roman" w:eastAsia="Times New Roman" w:hAnsi="Times New Roman" w:cs="Times New Roman"/>
+          <w:lang w:val="en-IN"/>
+        </w:rPr>
+        <w:t xml:space="preserve"> should focus on workload, culture, and management support rather than enforcing specific location mandates to improve mental health.</w:t>
+      </w:r>
+    </w:p>
+    <w:p>
+      <w:pPr>
+        <w:jc w:val="both"/>
+        <w:rPr>
+          <w:rFonts w:ascii="Times New Roman" w:eastAsia="Times New Roman" w:hAnsi="Times New Roman" w:cs="Times New Roman"/>
+          <w:lang w:val="en-IN"/>
+        </w:rPr>
+      </w:pPr>
+    </w:p>
+    <w:p>
+      <w:pPr>
+        <w:jc w:val="both"/>
+        <w:rPr>
+          <w:rFonts w:ascii="Times New Roman" w:eastAsia="Times New Roman" w:hAnsi="Times New Roman" w:cs="Times New Roman"/>
+          <w:lang w:val="en-IN"/>
+        </w:rPr>
+      </w:pPr>
+      <w:r>
+        <w:rPr>
+          <w:rFonts w:ascii="Times New Roman" w:eastAsia="Times New Roman" w:hAnsi="Times New Roman" w:cs="Times New Roman"/>
+          <w:lang w:val="en-IN"/>
+        </w:rPr>
+        <w:t xml:space="preserve">6.3. </w:t>
+      </w:r>
+      <w:r>
+        <w:rPr>
+          <w:rFonts w:ascii="Times New Roman" w:eastAsia="Times New Roman" w:hAnsi="Times New Roman" w:cs="Times New Roman"/>
+          <w:lang w:val="en-IN"/>
+        </w:rPr>
+        <w:t xml:space="preserve">Reasons and/or implications for future work, limitations of your study </w:t>
+      </w:r>
+    </w:p>
+    <w:p>
+      <w:pPr>
+        <w:jc w:val="both"/>
+        <w:rPr>
+          <w:rFonts w:ascii="Times New Roman" w:eastAsia="Times New Roman" w:hAnsi="Times New Roman" w:cs="Times New Roman"/>
+          <w:lang w:val="en-IN"/>
+        </w:rPr>
+      </w:pPr>
+      <w:r>
+        <w:rPr>
+          <w:rFonts w:ascii="Times New Roman" w:eastAsia="Times New Roman" w:hAnsi="Times New Roman" w:cs="Times New Roman"/>
+          <w:lang w:val="en-IN"/>
+        </w:rPr>
+        <w:t xml:space="preserve">A limitation of this study was </w:t>
+      </w:r>
+      <w:r>
+        <w:rPr>
+          <w:rFonts w:ascii="Times New Roman" w:eastAsia="Times New Roman" w:hAnsi="Times New Roman" w:cs="Times New Roman"/>
+          <w:lang w:val="en-IN"/>
+        </w:rPr>
+        <w:t>analysing</w:t>
+      </w:r>
+      <w:r>
+        <w:rPr>
+          <w:rFonts w:ascii="Times New Roman" w:eastAsia="Times New Roman" w:hAnsi="Times New Roman" w:cs="Times New Roman"/>
+          <w:lang w:val="en-IN"/>
+        </w:rPr>
+        <w:t xml:space="preserve"> </w:t>
+      </w:r>
+      <w:proofErr w:type="spellStart"/>
+      <w:r>
+        <w:rPr>
+          <w:rFonts w:ascii="Times New Roman" w:eastAsia="Times New Roman" w:hAnsi="Times New Roman" w:cs="Times New Roman"/>
+          <w:lang w:val="en-IN"/>
+        </w:rPr>
+        <w:t>Stress_Level</w:t>
+      </w:r>
+      <w:proofErr w:type="spellEnd"/>
+      <w:r>
+        <w:rPr>
+          <w:rFonts w:ascii="Times New Roman" w:eastAsia="Times New Roman" w:hAnsi="Times New Roman" w:cs="Times New Roman"/>
+          <w:lang w:val="en-IN"/>
+        </w:rPr>
+        <w:t xml:space="preserve"> as a simple 3-point scale, which may lack the granularity to detect subtle differences. Future work should incorporate continuous variables, such as </w:t>
+      </w:r>
+      <w:proofErr w:type="spellStart"/>
+      <w:r>
+        <w:rPr>
+          <w:rFonts w:ascii="Times New Roman" w:eastAsia="Times New Roman" w:hAnsi="Times New Roman" w:cs="Times New Roman"/>
+          <w:lang w:val="en-IN"/>
+        </w:rPr>
+        <w:t>Hours_Worked_Per_Week</w:t>
+      </w:r>
+      <w:proofErr w:type="spellEnd"/>
+      <w:r>
+        <w:rPr>
+          <w:rFonts w:ascii="Times New Roman" w:eastAsia="Times New Roman" w:hAnsi="Times New Roman" w:cs="Times New Roman"/>
+          <w:lang w:val="en-IN"/>
+        </w:rPr>
+        <w:t xml:space="preserve"> or </w:t>
+      </w:r>
+      <w:proofErr w:type="spellStart"/>
+      <w:r>
+        <w:rPr>
+          <w:rFonts w:ascii="Times New Roman" w:eastAsia="Times New Roman" w:hAnsi="Times New Roman" w:cs="Times New Roman"/>
+          <w:lang w:val="en-IN"/>
+        </w:rPr>
+        <w:t>Work_Life_Balance_Rating</w:t>
+      </w:r>
+      <w:proofErr w:type="spellEnd"/>
+      <w:r>
+        <w:rPr>
+          <w:rFonts w:ascii="Times New Roman" w:eastAsia="Times New Roman" w:hAnsi="Times New Roman" w:cs="Times New Roman"/>
+          <w:lang w:val="en-IN"/>
+        </w:rPr>
+        <w:t xml:space="preserve">, in a multivariate regression model to identify the true drivers of employee </w:t>
+      </w:r>
       <w:proofErr w:type="gramStart"/>
       <w:r>
         <w:rPr>
           <w:rFonts w:ascii="Times New Roman" w:eastAsia="Times New Roman" w:hAnsi="Times New Roman" w:cs="Times New Roman"/>
-          <w:b/>
-          <w:bCs/>
-          <w:lang w:val="en-IN"/>
-        </w:rPr>
-        <w:t xml:space="preserve">well </w:t>
-      </w:r>
-      <w:r>
-        <w:rPr>
-          <w:rFonts w:ascii="Times New Roman" w:eastAsia="Times New Roman" w:hAnsi="Times New Roman" w:cs="Times New Roman"/>
-          <w:b/>
-          <w:bCs/>
-          <w:lang w:val="en-IN"/>
-        </w:rPr>
-        <w:t>:</w:t>
+          <w:lang w:val="en-IN"/>
+        </w:rPr>
+        <w:t>burnout</w:t>
+      </w:r>
+      <w:r>
+        <w:rPr>
+          <w:rFonts w:ascii="Times New Roman" w:eastAsia="Times New Roman" w:hAnsi="Times New Roman" w:cs="Times New Roman"/>
+          <w:lang w:val="en-IN"/>
+        </w:rPr>
+        <w:t xml:space="preserve"> .</w:t>
       </w:r>
       <w:proofErr w:type="gramEnd"/>
-      <w:r>
-        <w:rPr>
-          <w:rFonts w:ascii="Times New Roman" w:eastAsia="Times New Roman" w:hAnsi="Times New Roman" w:cs="Times New Roman"/>
-          <w:b/>
-          <w:bCs/>
-          <w:lang w:val="en-IN"/>
-        </w:rPr>
-        <w:t xml:space="preserve"> </w:t>
-      </w:r>
-      <w:r>
-        <w:rPr>
-          <w:rFonts w:ascii="Times New Roman" w:eastAsia="Times New Roman" w:hAnsi="Times New Roman" w:cs="Times New Roman"/>
-          <w:lang w:val="en-IN"/>
-        </w:rPr>
-        <w:t xml:space="preserve"> The group collaborated effectively on the GitHub repository, establishing a clear workflow early on. We successfully cleaned the large dataset (5,000 rows) using R, handling categorical conversions efficiently. Communication was a strong point; we utilized a shared document to draft the background research, ensuring that our literature review was cohesive and that our citations (MDPI, Gallup) aligned with our research question. The division of </w:t>
-      </w:r>
-      <w:proofErr w:type="spellStart"/>
-      <w:r>
-        <w:rPr>
-          <w:rFonts w:ascii="Times New Roman" w:eastAsia="Times New Roman" w:hAnsi="Times New Roman" w:cs="Times New Roman"/>
-          <w:lang w:val="en-IN"/>
-        </w:rPr>
-        <w:t>labor</w:t>
-      </w:r>
-      <w:proofErr w:type="spellEnd"/>
-      <w:r>
-        <w:rPr>
-          <w:rFonts w:ascii="Times New Roman" w:eastAsia="Times New Roman" w:hAnsi="Times New Roman" w:cs="Times New Roman"/>
-          <w:lang w:val="en-IN"/>
-        </w:rPr>
-        <w:t xml:space="preserve"> between coding and writing allowed us to meet deadlines.</w:t>
-      </w:r>
-    </w:p>
-    <w:p>
-      <w:pPr>
-        <w:jc w:val="both"/>
-        <w:rPr>
-          <w:rFonts w:ascii="Times New Roman" w:eastAsia="Times New Roman" w:hAnsi="Times New Roman" w:cs="Times New Roman"/>
-          <w:lang w:val="en-IN"/>
-        </w:rPr>
-      </w:pPr>
-    </w:p>
-    <w:p>
-      <w:pPr>
-        <w:jc w:val="both"/>
-        <w:rPr>
-          <w:rFonts w:ascii="Times New Roman" w:eastAsia="Times New Roman" w:hAnsi="Times New Roman" w:cs="Times New Roman"/>
-          <w:lang w:val="en-IN"/>
-        </w:rPr>
-      </w:pPr>
-      <w:r>
-        <w:rPr>
-          <w:rFonts w:ascii="Times New Roman" w:eastAsia="Times New Roman" w:hAnsi="Times New Roman" w:cs="Times New Roman"/>
-          <w:b/>
-          <w:bCs/>
-          <w:lang w:val="en-IN"/>
-        </w:rPr>
-        <w:t xml:space="preserve">5.2. </w:t>
-      </w:r>
-      <w:r>
-        <w:rPr>
-          <w:rFonts w:ascii="Times New Roman" w:eastAsia="Times New Roman" w:hAnsi="Times New Roman" w:cs="Times New Roman"/>
-          <w:b/>
-          <w:bCs/>
-          <w:lang w:val="en-IN"/>
-        </w:rPr>
-        <w:t>Points for improvement</w:t>
-      </w:r>
-      <w:r>
-        <w:rPr>
-          <w:rFonts w:ascii="Times New Roman" w:eastAsia="Times New Roman" w:hAnsi="Times New Roman" w:cs="Times New Roman"/>
-          <w:b/>
-          <w:bCs/>
-          <w:lang w:val="en-IN"/>
-        </w:rPr>
-        <w:t>:</w:t>
-      </w:r>
-      <w:r>
-        <w:rPr>
-          <w:rFonts w:ascii="Times New Roman" w:eastAsia="Times New Roman" w:hAnsi="Times New Roman" w:cs="Times New Roman"/>
-          <w:lang w:val="en-IN"/>
-        </w:rPr>
-        <w:t xml:space="preserve"> </w:t>
-      </w:r>
-      <w:r>
-        <w:rPr>
-          <w:rFonts w:ascii="Times New Roman" w:eastAsia="Times New Roman" w:hAnsi="Times New Roman" w:cs="Times New Roman"/>
-          <w:lang w:val="en-IN"/>
-        </w:rPr>
-        <w:t xml:space="preserve">We encountered initial challenges with Git version control, specifically regarding merge conflicts when two members edited the R script simultaneously. In the future, we </w:t>
-      </w:r>
-      <w:r>
-        <w:rPr>
-          <w:rFonts w:ascii="Times New Roman" w:eastAsia="Times New Roman" w:hAnsi="Times New Roman" w:cs="Times New Roman"/>
-          <w:lang w:val="en-IN"/>
-        </w:rPr>
-        <w:t>will</w:t>
-      </w:r>
-      <w:r>
-        <w:rPr>
-          <w:rFonts w:ascii="Times New Roman" w:eastAsia="Times New Roman" w:hAnsi="Times New Roman" w:cs="Times New Roman"/>
-          <w:lang w:val="en-IN"/>
-        </w:rPr>
-        <w:t xml:space="preserve"> implement a stricter branching strategy to avoid this. Additionally, while our Chi-square analysis was robust, we could have deepened the analysis by performing post-hoc tests to identify exactly </w:t>
-      </w:r>
-      <w:r>
-        <w:rPr>
-          <w:rFonts w:ascii="Times New Roman" w:eastAsia="Times New Roman" w:hAnsi="Times New Roman" w:cs="Times New Roman"/>
-          <w:i/>
-          <w:iCs/>
-          <w:lang w:val="en-IN"/>
-        </w:rPr>
-        <w:t>which</w:t>
-      </w:r>
-      <w:r>
-        <w:rPr>
-          <w:rFonts w:ascii="Times New Roman" w:eastAsia="Times New Roman" w:hAnsi="Times New Roman" w:cs="Times New Roman"/>
-          <w:lang w:val="en-IN"/>
-        </w:rPr>
-        <w:t xml:space="preserve"> work location contributed most to the high stress levels, rather than just establishing a general association.</w:t>
-      </w:r>
-    </w:p>
-    <w:p>
-      <w:pPr>
-        <w:jc w:val="both"/>
-        <w:rPr>
-          <w:rFonts w:ascii="Times New Roman" w:eastAsia="Times New Roman" w:hAnsi="Times New Roman" w:cs="Times New Roman"/>
-          <w:lang w:val="en-IN"/>
-        </w:rPr>
-      </w:pPr>
-    </w:p>
-    <w:p>
-      <w:pPr>
-        <w:jc w:val="both"/>
-        <w:rPr>
-          <w:rFonts w:ascii="Times New Roman" w:eastAsia="Times New Roman" w:hAnsi="Times New Roman" w:cs="Times New Roman"/>
-          <w:lang w:val="en-IN"/>
-        </w:rPr>
-      </w:pPr>
-      <w:r>
-        <w:rPr>
-          <w:rFonts w:ascii="Times New Roman" w:eastAsia="Times New Roman" w:hAnsi="Times New Roman" w:cs="Times New Roman"/>
-          <w:b/>
-          <w:bCs/>
-          <w:lang w:val="en-IN"/>
-        </w:rPr>
-        <w:t xml:space="preserve">5.3. </w:t>
-      </w:r>
-      <w:r>
-        <w:rPr>
-          <w:rFonts w:ascii="Times New Roman" w:eastAsia="Times New Roman" w:hAnsi="Times New Roman" w:cs="Times New Roman"/>
-          <w:b/>
-          <w:bCs/>
-          <w:lang w:val="en-IN"/>
-        </w:rPr>
-        <w:t>Group’s time management</w:t>
-      </w:r>
-      <w:r>
-        <w:rPr>
-          <w:rFonts w:ascii="Times New Roman" w:eastAsia="Times New Roman" w:hAnsi="Times New Roman" w:cs="Times New Roman"/>
-          <w:b/>
-          <w:bCs/>
-          <w:lang w:val="en-IN"/>
-        </w:rPr>
-        <w:t>:</w:t>
-      </w:r>
-      <w:r>
-        <w:rPr>
-          <w:rFonts w:ascii="Times New Roman" w:eastAsia="Times New Roman" w:hAnsi="Times New Roman" w:cs="Times New Roman"/>
-          <w:lang w:val="en-IN"/>
-        </w:rPr>
-        <w:t xml:space="preserve"> </w:t>
-      </w:r>
-      <w:r>
-        <w:rPr>
-          <w:rFonts w:ascii="Times New Roman" w:eastAsia="Times New Roman" w:hAnsi="Times New Roman" w:cs="Times New Roman"/>
-          <w:lang w:val="en-IN"/>
-        </w:rPr>
-        <w:t xml:space="preserve">Time management was generally good. We set internal deadlines 48 hours </w:t>
-      </w:r>
-      <w:r>
-        <w:rPr>
-          <w:rFonts w:ascii="Times New Roman" w:eastAsia="Times New Roman" w:hAnsi="Times New Roman" w:cs="Times New Roman"/>
-          <w:lang w:val="en-IN"/>
-        </w:rPr>
-        <w:t>before</w:t>
-      </w:r>
-      <w:r>
-        <w:rPr>
-          <w:rFonts w:ascii="Times New Roman" w:eastAsia="Times New Roman" w:hAnsi="Times New Roman" w:cs="Times New Roman"/>
-          <w:lang w:val="en-IN"/>
-        </w:rPr>
-        <w:t xml:space="preserve"> the official submission. However, we underestimated the time required for the background research literature search, which led to a rush in the final days to ensure our references were </w:t>
-      </w:r>
-      <w:r>
-        <w:rPr>
-          <w:rFonts w:ascii="Times New Roman" w:eastAsia="Times New Roman" w:hAnsi="Times New Roman" w:cs="Times New Roman"/>
-          <w:lang w:val="en-IN"/>
-        </w:rPr>
-        <w:t>up to date</w:t>
-      </w:r>
-      <w:r>
-        <w:rPr>
-          <w:rFonts w:ascii="Times New Roman" w:eastAsia="Times New Roman" w:hAnsi="Times New Roman" w:cs="Times New Roman"/>
-          <w:lang w:val="en-IN"/>
-        </w:rPr>
-        <w:t xml:space="preserve"> (2023–2025) and properly formatted in Harvard style.</w:t>
-      </w:r>
-    </w:p>
-    <w:p>
-      <w:pPr>
-        <w:jc w:val="both"/>
-        <w:rPr>
-          <w:rFonts w:ascii="Times New Roman" w:eastAsia="Times New Roman" w:hAnsi="Times New Roman" w:cs="Times New Roman"/>
-        </w:rPr>
-      </w:pPr>
-    </w:p>
-    <w:p>
-      <w:pPr>
-        <w:jc w:val="both"/>
-        <w:rPr>
-          <w:rFonts w:ascii="Times New Roman" w:eastAsia="Times New Roman" w:hAnsi="Times New Roman" w:cs="Times New Roman"/>
-          <w:lang w:val="en-IN"/>
-        </w:rPr>
-      </w:pPr>
-      <w:r>
-        <w:rPr>
-          <w:rFonts w:ascii="Times New Roman" w:eastAsia="Times New Roman" w:hAnsi="Times New Roman" w:cs="Times New Roman"/>
-          <w:b/>
-          <w:bCs/>
-          <w:lang w:val="en-IN"/>
-        </w:rPr>
-        <w:t xml:space="preserve">5.4: </w:t>
-      </w:r>
-      <w:r>
-        <w:rPr>
-          <w:rFonts w:ascii="Times New Roman" w:eastAsia="Times New Roman" w:hAnsi="Times New Roman" w:cs="Times New Roman"/>
-          <w:b/>
-          <w:bCs/>
-          <w:lang w:val="en-IN"/>
-        </w:rPr>
-        <w:t>Project’s overall judgement</w:t>
-      </w:r>
-      <w:r>
-        <w:rPr>
-          <w:rFonts w:ascii="Times New Roman" w:eastAsia="Times New Roman" w:hAnsi="Times New Roman" w:cs="Times New Roman"/>
-          <w:b/>
-          <w:bCs/>
-          <w:lang w:val="en-IN"/>
-        </w:rPr>
-        <w:t xml:space="preserve">: </w:t>
-      </w:r>
-      <w:r>
-        <w:rPr>
-          <w:rFonts w:ascii="Times New Roman" w:eastAsia="Times New Roman" w:hAnsi="Times New Roman" w:cs="Times New Roman"/>
-          <w:lang w:val="en-IN"/>
-        </w:rPr>
-        <w:t xml:space="preserve">Overall, the project was a success. We delivered a data-driven report that answers the research question with statistical validity. The combination of </w:t>
-      </w:r>
-      <w:r>
-        <w:rPr>
-          <w:rFonts w:ascii="Times New Roman" w:eastAsia="Times New Roman" w:hAnsi="Times New Roman" w:cs="Times New Roman"/>
-          <w:lang w:val="en-IN"/>
-        </w:rPr>
-        <w:lastRenderedPageBreak/>
-        <w:t>visual evidence and statistical testing provides a strong argument regarding the impact of remote work, satisfying the project requirements and demonstrating our R programming proficiency.</w:t>
-      </w:r>
-    </w:p>
-    <w:p>
-      <w:pPr>
-        <w:jc w:val="both"/>
-        <w:rPr>
-          <w:rFonts w:ascii="Times New Roman" w:eastAsia="Times New Roman" w:hAnsi="Times New Roman" w:cs="Times New Roman"/>
-          <w:lang w:val="en-IN"/>
-        </w:rPr>
-      </w:pPr>
-    </w:p>
-    <w:p>
-      <w:pPr>
-        <w:jc w:val="both"/>
-        <w:rPr>
-          <w:rFonts w:ascii="Times New Roman" w:eastAsia="Times New Roman" w:hAnsi="Times New Roman" w:cs="Times New Roman"/>
-          <w:lang w:val="en-IN"/>
-        </w:rPr>
-      </w:pPr>
-      <w:r>
-        <w:rPr>
-          <w:rFonts w:ascii="Times New Roman" w:eastAsia="Times New Roman" w:hAnsi="Times New Roman" w:cs="Times New Roman"/>
-          <w:b/>
-          <w:bCs/>
-          <w:lang w:val="en-IN"/>
-        </w:rPr>
-        <w:t xml:space="preserve">5.5: </w:t>
-      </w:r>
-      <w:r>
-        <w:rPr>
-          <w:rFonts w:ascii="Times New Roman" w:eastAsia="Times New Roman" w:hAnsi="Times New Roman" w:cs="Times New Roman"/>
-          <w:b/>
-          <w:bCs/>
-          <w:lang w:val="en-IN"/>
-        </w:rPr>
-        <w:t>Comment on the GitHub log output</w:t>
-      </w:r>
-      <w:r>
-        <w:rPr>
-          <w:rFonts w:ascii="Times New Roman" w:eastAsia="Times New Roman" w:hAnsi="Times New Roman" w:cs="Times New Roman"/>
-          <w:b/>
-          <w:bCs/>
-          <w:lang w:val="en-IN"/>
-        </w:rPr>
-        <w:t xml:space="preserve">: </w:t>
-      </w:r>
-      <w:r>
-        <w:rPr>
-          <w:rFonts w:ascii="Times New Roman" w:eastAsia="Times New Roman" w:hAnsi="Times New Roman" w:cs="Times New Roman"/>
-          <w:lang w:val="en-IN"/>
-        </w:rPr>
-        <w:t>The GitHub log demonstrates consistent contributions from all members. It tracks the project evolution from initial data upload ("Initial commit") to code refinement and final documentation. The log serves as evidence of our iterative development process and collaborative effort.</w:t>
-      </w:r>
-      <w:r>
-        <w:rPr>
-          <w:rFonts w:ascii="Times New Roman" w:eastAsia="Times New Roman" w:hAnsi="Times New Roman" w:cs="Times New Roman"/>
-          <w:lang w:val="en-IN"/>
-        </w:rPr>
-        <w:t xml:space="preserve"> We also committed on Git time to time </w:t>
-      </w:r>
-      <w:r>
-        <w:rPr>
-          <w:rFonts w:ascii="Times New Roman" w:eastAsia="Times New Roman" w:hAnsi="Times New Roman" w:cs="Times New Roman"/>
-          <w:lang w:val="en-IN"/>
-        </w:rPr>
-        <w:t>to update our work.</w:t>
-      </w:r>
-    </w:p>
-    <w:p>
-      <w:pPr>
-        <w:jc w:val="both"/>
-        <w:rPr>
-          <w:rFonts w:ascii="Times New Roman" w:eastAsia="Times New Roman" w:hAnsi="Times New Roman" w:cs="Times New Roman"/>
-          <w:lang w:val="en-IN"/>
-        </w:rPr>
-      </w:pPr>
-    </w:p>
-    <w:p>
-      <w:pPr>
-        <w:jc w:val="both"/>
-        <w:rPr>
-          <w:rFonts w:ascii="Times New Roman" w:eastAsia="Times New Roman" w:hAnsi="Times New Roman" w:cs="Times New Roman"/>
-          <w:lang w:val="en-IN"/>
-        </w:rPr>
-      </w:pPr>
     </w:p>
     <w:p>
       <w:pPr>
@@ -6560,6 +6913,11 @@
         <w:docPartUnique/>
       </w:docPartObj>
     </w:sdtPr>
+    <w:sdtEndPr>
+      <w:rPr>
+        <w:rStyle w:val="PageNumber"/>
+      </w:rPr>
+    </w:sdtEndPr>
     <w:sdtContent>
       <w:p>
         <w:pPr>
@@ -6612,6 +6970,11 @@
         <w:docPartUnique/>
       </w:docPartObj>
     </w:sdtPr>
+    <w:sdtEndPr>
+      <w:rPr>
+        <w:rStyle w:val="PageNumber"/>
+      </w:rPr>
+    </w:sdtEndPr>
     <w:sdtContent>
       <w:p>
         <w:pPr>

</xml_diff>

<commit_message>
Updated 7. References in Harvard style
</commit_message>
<xml_diff>
--- a/7COM1079_Final report_template.docx
+++ b/7COM1079_Final report_template.docx
@@ -6865,9 +6865,263 @@
         </w:rPr>
       </w:pPr>
     </w:p>
+    <w:p>
+      <w:pPr>
+        <w:jc w:val="both"/>
+        <w:rPr>
+          <w:rFonts w:ascii="Times New Roman" w:eastAsia="Times New Roman" w:hAnsi="Times New Roman" w:cs="Times New Roman"/>
+          <w:lang w:val="en-IN"/>
+        </w:rPr>
+      </w:pPr>
+    </w:p>
+    <w:p>
+      <w:pPr>
+        <w:jc w:val="both"/>
+        <w:rPr>
+          <w:rFonts w:ascii="Times New Roman" w:eastAsia="Times New Roman" w:hAnsi="Times New Roman" w:cs="Times New Roman"/>
+          <w:lang w:val="en-IN"/>
+        </w:rPr>
+      </w:pPr>
+      <w:r>
+        <w:rPr>
+          <w:rFonts w:ascii="Times New Roman" w:eastAsia="Times New Roman" w:hAnsi="Times New Roman" w:cs="Times New Roman"/>
+          <w:lang w:val="en-IN"/>
+        </w:rPr>
+        <w:t xml:space="preserve">7. Reference List: </w:t>
+      </w:r>
+    </w:p>
+    <w:p>
+      <w:pPr>
+        <w:pStyle w:val="ListParagraph"/>
+        <w:numPr>
+          <w:ilvl w:val="0"/>
+          <w:numId w:val="34"/>
+        </w:numPr>
+        <w:spacing w:before="100" w:beforeAutospacing="1" w:after="100" w:afterAutospacing="1"/>
+        <w:rPr>
+          <w:rFonts w:ascii="Times New Roman" w:eastAsia="Times New Roman" w:hAnsi="Times New Roman" w:cs="Times New Roman"/>
+          <w:kern w:val="0"/>
+          <w:lang w:val="en-IN" w:eastAsia="en-IN"/>
+          <w14:ligatures w14:val="none"/>
+        </w:rPr>
+      </w:pPr>
+      <w:r>
+        <w:rPr>
+          <w:rFonts w:ascii="Times New Roman" w:eastAsia="Times New Roman" w:hAnsi="Times New Roman" w:cs="Times New Roman"/>
+          <w:kern w:val="0"/>
+          <w:lang w:val="en-IN" w:eastAsia="en-IN"/>
+          <w14:ligatures w14:val="none"/>
+        </w:rPr>
+        <w:t xml:space="preserve">Galanti, T., Guidetti, G., Mazzei, E., </w:t>
+      </w:r>
+      <w:r>
+        <w:rPr>
+          <w:rFonts w:ascii="Times New Roman" w:eastAsia="Times New Roman" w:hAnsi="Times New Roman" w:cs="Times New Roman"/>
+          <w:kern w:val="0"/>
+          <w:lang w:val="en-IN" w:eastAsia="en-IN"/>
+          <w14:ligatures w14:val="none"/>
+        </w:rPr>
+        <w:t>Zappala</w:t>
+      </w:r>
+      <w:r>
+        <w:rPr>
+          <w:rFonts w:ascii="Times New Roman" w:eastAsia="Times New Roman" w:hAnsi="Times New Roman" w:cs="Times New Roman"/>
+          <w:kern w:val="0"/>
+          <w:lang w:val="en-IN" w:eastAsia="en-IN"/>
+          <w14:ligatures w14:val="none"/>
+        </w:rPr>
+        <w:t xml:space="preserve">, S. and Toscano, F. (2021) ‘Work from home during the COVID-19 outbreak: The impact on employees’ remote work productivity, engagement, and stress’, </w:t>
+      </w:r>
+      <w:r>
+        <w:rPr>
+          <w:rFonts w:ascii="Times New Roman" w:eastAsia="Times New Roman" w:hAnsi="Times New Roman" w:cs="Times New Roman"/>
+          <w:i/>
+          <w:iCs/>
+          <w:kern w:val="0"/>
+          <w:lang w:val="en-IN" w:eastAsia="en-IN"/>
+          <w14:ligatures w14:val="none"/>
+        </w:rPr>
+        <w:t>Journal of Occupational and Environmental Medicine</w:t>
+      </w:r>
+      <w:r>
+        <w:rPr>
+          <w:rFonts w:ascii="Times New Roman" w:eastAsia="Times New Roman" w:hAnsi="Times New Roman" w:cs="Times New Roman"/>
+          <w:kern w:val="0"/>
+          <w:lang w:val="en-IN" w:eastAsia="en-IN"/>
+          <w14:ligatures w14:val="none"/>
+        </w:rPr>
+        <w:t>, 63(7), pp. e426</w:t>
+      </w:r>
+      <w:r>
+        <w:rPr>
+          <w:rFonts w:ascii="Times New Roman" w:eastAsia="Times New Roman" w:hAnsi="Times New Roman" w:cs="Times New Roman"/>
+          <w:kern w:val="0"/>
+          <w:lang w:val="en-IN" w:eastAsia="en-IN"/>
+          <w14:ligatures w14:val="none"/>
+        </w:rPr>
+        <w:t xml:space="preserve"> - </w:t>
+      </w:r>
+      <w:r>
+        <w:rPr>
+          <w:rFonts w:ascii="Times New Roman" w:eastAsia="Times New Roman" w:hAnsi="Times New Roman" w:cs="Times New Roman"/>
+          <w:kern w:val="0"/>
+          <w:lang w:val="en-IN" w:eastAsia="en-IN"/>
+          <w14:ligatures w14:val="none"/>
+        </w:rPr>
+        <w:t>e432.</w:t>
+      </w:r>
+    </w:p>
+    <w:p>
+      <w:pPr>
+        <w:pStyle w:val="ListParagraph"/>
+        <w:numPr>
+          <w:ilvl w:val="0"/>
+          <w:numId w:val="34"/>
+        </w:numPr>
+        <w:spacing w:before="100" w:beforeAutospacing="1" w:after="100" w:afterAutospacing="1"/>
+        <w:rPr>
+          <w:rFonts w:ascii="Times New Roman" w:eastAsia="Times New Roman" w:hAnsi="Times New Roman" w:cs="Times New Roman"/>
+          <w:kern w:val="0"/>
+          <w:lang w:val="en-IN" w:eastAsia="en-IN"/>
+          <w14:ligatures w14:val="none"/>
+        </w:rPr>
+      </w:pPr>
+      <w:r>
+        <w:rPr>
+          <w:rFonts w:ascii="Times New Roman" w:eastAsia="Times New Roman" w:hAnsi="Times New Roman" w:cs="Times New Roman"/>
+          <w:kern w:val="0"/>
+          <w:lang w:val="en-IN" w:eastAsia="en-IN"/>
+          <w14:ligatures w14:val="none"/>
+        </w:rPr>
+        <w:t xml:space="preserve">Gallup (2023) </w:t>
+      </w:r>
+      <w:r>
+        <w:rPr>
+          <w:rFonts w:ascii="Times New Roman" w:eastAsia="Times New Roman" w:hAnsi="Times New Roman" w:cs="Times New Roman"/>
+          <w:i/>
+          <w:iCs/>
+          <w:kern w:val="0"/>
+          <w:lang w:val="en-IN" w:eastAsia="en-IN"/>
+          <w14:ligatures w14:val="none"/>
+        </w:rPr>
+        <w:t>State of the Global Workplace: 2023 Report</w:t>
+      </w:r>
+      <w:r>
+        <w:rPr>
+          <w:rFonts w:ascii="Times New Roman" w:eastAsia="Times New Roman" w:hAnsi="Times New Roman" w:cs="Times New Roman"/>
+          <w:kern w:val="0"/>
+          <w:lang w:val="en-IN" w:eastAsia="en-IN"/>
+          <w14:ligatures w14:val="none"/>
+        </w:rPr>
+        <w:t xml:space="preserve">. Washington, D.C.: Gallup. Available at: </w:t>
+      </w:r>
+      <w:hyperlink r:id="rId11" w:tgtFrame="_blank" w:history="1">
+        <w:r>
+          <w:rPr>
+            <w:rFonts w:ascii="Times New Roman" w:eastAsia="Times New Roman" w:hAnsi="Times New Roman" w:cs="Times New Roman"/>
+            <w:color w:val="0000FF"/>
+            <w:kern w:val="0"/>
+            <w:u w:val="single"/>
+            <w:lang w:val="en-IN" w:eastAsia="en-IN"/>
+            <w14:ligatures w14:val="none"/>
+          </w:rPr>
+          <w:t>https://www.gallup.com/workplace</w:t>
+        </w:r>
+      </w:hyperlink>
+      <w:r>
+        <w:rPr>
+          <w:rFonts w:ascii="Times New Roman" w:eastAsia="Times New Roman" w:hAnsi="Times New Roman" w:cs="Times New Roman"/>
+          <w:kern w:val="0"/>
+          <w:lang w:val="en-IN" w:eastAsia="en-IN"/>
+          <w14:ligatures w14:val="none"/>
+        </w:rPr>
+        <w:t xml:space="preserve"> (Accessed: 1</w:t>
+      </w:r>
+      <w:r>
+        <w:rPr>
+          <w:rFonts w:ascii="Times New Roman" w:eastAsia="Times New Roman" w:hAnsi="Times New Roman" w:cs="Times New Roman"/>
+          <w:kern w:val="0"/>
+          <w:lang w:val="en-IN" w:eastAsia="en-IN"/>
+          <w14:ligatures w14:val="none"/>
+        </w:rPr>
+        <w:t>0</w:t>
+      </w:r>
+      <w:r>
+        <w:rPr>
+          <w:rFonts w:ascii="Times New Roman" w:eastAsia="Times New Roman" w:hAnsi="Times New Roman" w:cs="Times New Roman"/>
+          <w:kern w:val="0"/>
+          <w:lang w:val="en-IN" w:eastAsia="en-IN"/>
+          <w14:ligatures w14:val="none"/>
+        </w:rPr>
+        <w:t xml:space="preserve"> December 2025).</w:t>
+      </w:r>
+    </w:p>
+    <w:p>
+      <w:pPr>
+        <w:pStyle w:val="ListParagraph"/>
+        <w:numPr>
+          <w:ilvl w:val="0"/>
+          <w:numId w:val="34"/>
+        </w:numPr>
+        <w:spacing w:before="100" w:beforeAutospacing="1" w:after="100" w:afterAutospacing="1"/>
+        <w:rPr>
+          <w:rFonts w:ascii="Times New Roman" w:eastAsia="Times New Roman" w:hAnsi="Times New Roman" w:cs="Times New Roman"/>
+          <w:kern w:val="0"/>
+          <w:lang w:val="en-IN" w:eastAsia="en-IN"/>
+          <w14:ligatures w14:val="none"/>
+        </w:rPr>
+      </w:pPr>
+      <w:r>
+        <w:rPr>
+          <w:rFonts w:ascii="Times New Roman" w:eastAsia="Times New Roman" w:hAnsi="Times New Roman" w:cs="Times New Roman"/>
+          <w:kern w:val="0"/>
+          <w:lang w:val="en-IN" w:eastAsia="en-IN"/>
+          <w14:ligatures w14:val="none"/>
+        </w:rPr>
+        <w:t xml:space="preserve">Oakman, J., Kinsman, N., Stuckey, R., Graham, M. and Weale, V. (2020) ‘A rapid review of mental and physical health effects of working at home: how do we optimise health?’, </w:t>
+      </w:r>
+      <w:r>
+        <w:rPr>
+          <w:rFonts w:ascii="Times New Roman" w:eastAsia="Times New Roman" w:hAnsi="Times New Roman" w:cs="Times New Roman"/>
+          <w:i/>
+          <w:iCs/>
+          <w:kern w:val="0"/>
+          <w:lang w:val="en-IN" w:eastAsia="en-IN"/>
+          <w14:ligatures w14:val="none"/>
+        </w:rPr>
+        <w:t>BMC Public Health</w:t>
+      </w:r>
+      <w:r>
+        <w:rPr>
+          <w:rFonts w:ascii="Times New Roman" w:eastAsia="Times New Roman" w:hAnsi="Times New Roman" w:cs="Times New Roman"/>
+          <w:kern w:val="0"/>
+          <w:lang w:val="en-IN" w:eastAsia="en-IN"/>
+          <w14:ligatures w14:val="none"/>
+        </w:rPr>
+        <w:t>, 20(1), pp. 1–13.</w:t>
+      </w:r>
+    </w:p>
+    <w:p>
+      <w:pPr>
+        <w:jc w:val="both"/>
+        <w:rPr>
+          <w:rFonts w:ascii="Times New Roman" w:eastAsia="Times New Roman" w:hAnsi="Times New Roman" w:cs="Times New Roman"/>
+          <w:lang w:val="en-IN"/>
+        </w:rPr>
+      </w:pPr>
+    </w:p>
+    <w:p>
+      <w:pPr>
+        <w:jc w:val="both"/>
+        <w:rPr>
+          <w:rFonts w:ascii="Times New Roman" w:eastAsia="Times New Roman" w:hAnsi="Times New Roman" w:cs="Times New Roman"/>
+          <w:lang w:val="en-IN"/>
+        </w:rPr>
+      </w:pPr>
+    </w:p>
     <w:sectPr>
-      <w:footerReference w:type="even" r:id="rId11"/>
-      <w:footerReference w:type="default" r:id="rId12"/>
+      <w:footerReference w:type="even" r:id="rId12"/>
+      <w:footerReference w:type="default" r:id="rId13"/>
       <w:pgSz w:w="11906" w:h="16838"/>
       <w:pgMar w:top="1440" w:right="1440" w:bottom="1440" w:left="1440" w:header="708" w:footer="708" w:gutter="0"/>
       <w:cols w:space="708"/>
@@ -10279,6 +10533,119 @@
     </w:lvl>
   </w:abstractNum>
   <w:abstractNum w:abstractNumId="30" w15:restartNumberingAfterBreak="0">
+    <w:nsid w:val="5F9A65B7"/>
+    <w:multiLevelType w:val="hybridMultilevel"/>
+    <w:tmpl w:val="BA1C4096"/>
+    <w:lvl w:ilvl="0" w:tplc="40090001">
+      <w:start w:val="1"/>
+      <w:numFmt w:val="bullet"/>
+      <w:lvlText w:val=""/>
+      <w:lvlJc w:val="left"/>
+      <w:pPr>
+        <w:ind w:left="720" w:hanging="360"/>
+      </w:pPr>
+      <w:rPr>
+        <w:rFonts w:ascii="Symbol" w:hAnsi="Symbol" w:hint="default"/>
+      </w:rPr>
+    </w:lvl>
+    <w:lvl w:ilvl="1" w:tplc="40090003" w:tentative="1">
+      <w:start w:val="1"/>
+      <w:numFmt w:val="bullet"/>
+      <w:lvlText w:val="o"/>
+      <w:lvlJc w:val="left"/>
+      <w:pPr>
+        <w:ind w:left="1440" w:hanging="360"/>
+      </w:pPr>
+      <w:rPr>
+        <w:rFonts w:ascii="Courier New" w:hAnsi="Courier New" w:cs="Courier New" w:hint="default"/>
+      </w:rPr>
+    </w:lvl>
+    <w:lvl w:ilvl="2" w:tplc="40090005" w:tentative="1">
+      <w:start w:val="1"/>
+      <w:numFmt w:val="bullet"/>
+      <w:lvlText w:val=""/>
+      <w:lvlJc w:val="left"/>
+      <w:pPr>
+        <w:ind w:left="2160" w:hanging="360"/>
+      </w:pPr>
+      <w:rPr>
+        <w:rFonts w:ascii="Wingdings" w:hAnsi="Wingdings" w:hint="default"/>
+      </w:rPr>
+    </w:lvl>
+    <w:lvl w:ilvl="3" w:tplc="40090001" w:tentative="1">
+      <w:start w:val="1"/>
+      <w:numFmt w:val="bullet"/>
+      <w:lvlText w:val=""/>
+      <w:lvlJc w:val="left"/>
+      <w:pPr>
+        <w:ind w:left="2880" w:hanging="360"/>
+      </w:pPr>
+      <w:rPr>
+        <w:rFonts w:ascii="Symbol" w:hAnsi="Symbol" w:hint="default"/>
+      </w:rPr>
+    </w:lvl>
+    <w:lvl w:ilvl="4" w:tplc="40090003" w:tentative="1">
+      <w:start w:val="1"/>
+      <w:numFmt w:val="bullet"/>
+      <w:lvlText w:val="o"/>
+      <w:lvlJc w:val="left"/>
+      <w:pPr>
+        <w:ind w:left="3600" w:hanging="360"/>
+      </w:pPr>
+      <w:rPr>
+        <w:rFonts w:ascii="Courier New" w:hAnsi="Courier New" w:cs="Courier New" w:hint="default"/>
+      </w:rPr>
+    </w:lvl>
+    <w:lvl w:ilvl="5" w:tplc="40090005" w:tentative="1">
+      <w:start w:val="1"/>
+      <w:numFmt w:val="bullet"/>
+      <w:lvlText w:val=""/>
+      <w:lvlJc w:val="left"/>
+      <w:pPr>
+        <w:ind w:left="4320" w:hanging="360"/>
+      </w:pPr>
+      <w:rPr>
+        <w:rFonts w:ascii="Wingdings" w:hAnsi="Wingdings" w:hint="default"/>
+      </w:rPr>
+    </w:lvl>
+    <w:lvl w:ilvl="6" w:tplc="40090001" w:tentative="1">
+      <w:start w:val="1"/>
+      <w:numFmt w:val="bullet"/>
+      <w:lvlText w:val=""/>
+      <w:lvlJc w:val="left"/>
+      <w:pPr>
+        <w:ind w:left="5040" w:hanging="360"/>
+      </w:pPr>
+      <w:rPr>
+        <w:rFonts w:ascii="Symbol" w:hAnsi="Symbol" w:hint="default"/>
+      </w:rPr>
+    </w:lvl>
+    <w:lvl w:ilvl="7" w:tplc="40090003" w:tentative="1">
+      <w:start w:val="1"/>
+      <w:numFmt w:val="bullet"/>
+      <w:lvlText w:val="o"/>
+      <w:lvlJc w:val="left"/>
+      <w:pPr>
+        <w:ind w:left="5760" w:hanging="360"/>
+      </w:pPr>
+      <w:rPr>
+        <w:rFonts w:ascii="Courier New" w:hAnsi="Courier New" w:cs="Courier New" w:hint="default"/>
+      </w:rPr>
+    </w:lvl>
+    <w:lvl w:ilvl="8" w:tplc="40090005" w:tentative="1">
+      <w:start w:val="1"/>
+      <w:numFmt w:val="bullet"/>
+      <w:lvlText w:val=""/>
+      <w:lvlJc w:val="left"/>
+      <w:pPr>
+        <w:ind w:left="6480" w:hanging="360"/>
+      </w:pPr>
+      <w:rPr>
+        <w:rFonts w:ascii="Wingdings" w:hAnsi="Wingdings" w:hint="default"/>
+      </w:rPr>
+    </w:lvl>
+  </w:abstractNum>
+  <w:abstractNum w:abstractNumId="31" w15:restartNumberingAfterBreak="0">
     <w:nsid w:val="64424843"/>
     <w:multiLevelType w:val="hybridMultilevel"/>
     <w:tmpl w:val="FFFFFFFF"/>
@@ -10364,7 +10731,7 @@
       </w:pPr>
     </w:lvl>
   </w:abstractNum>
-  <w:abstractNum w:abstractNumId="31" w15:restartNumberingAfterBreak="0">
+  <w:abstractNum w:abstractNumId="32" w15:restartNumberingAfterBreak="0">
     <w:nsid w:val="64803963"/>
     <w:multiLevelType w:val="multilevel"/>
     <w:tmpl w:val="FFFFFFFF"/>
@@ -10450,7 +10817,7 @@
       </w:pPr>
     </w:lvl>
   </w:abstractNum>
-  <w:abstractNum w:abstractNumId="32" w15:restartNumberingAfterBreak="0">
+  <w:abstractNum w:abstractNumId="33" w15:restartNumberingAfterBreak="0">
     <w:nsid w:val="662D2694"/>
     <w:multiLevelType w:val="hybridMultilevel"/>
     <w:tmpl w:val="FFFFFFFF"/>
@@ -10536,7 +10903,7 @@
       </w:pPr>
     </w:lvl>
   </w:abstractNum>
-  <w:abstractNum w:abstractNumId="33" w15:restartNumberingAfterBreak="0">
+  <w:abstractNum w:abstractNumId="34" w15:restartNumberingAfterBreak="0">
     <w:nsid w:val="6989EEEE"/>
     <w:multiLevelType w:val="multilevel"/>
     <w:tmpl w:val="FFFFFFFF"/>
@@ -10622,7 +10989,7 @@
       </w:pPr>
     </w:lvl>
   </w:abstractNum>
-  <w:abstractNum w:abstractNumId="34" w15:restartNumberingAfterBreak="0">
+  <w:abstractNum w:abstractNumId="35" w15:restartNumberingAfterBreak="0">
     <w:nsid w:val="717456F8"/>
     <w:multiLevelType w:val="hybridMultilevel"/>
     <w:tmpl w:val="FFFFFFFF"/>
@@ -10735,7 +11102,7 @@
       </w:rPr>
     </w:lvl>
   </w:abstractNum>
-  <w:abstractNum w:abstractNumId="35" w15:restartNumberingAfterBreak="0">
+  <w:abstractNum w:abstractNumId="36" w15:restartNumberingAfterBreak="0">
     <w:nsid w:val="79F615AF"/>
     <w:multiLevelType w:val="multilevel"/>
     <w:tmpl w:val="FFFFFFFF"/>
@@ -10831,7 +11198,7 @@
     <w:abstractNumId w:val="9"/>
   </w:num>
   <w:num w:numId="4" w16cid:durableId="2006858979">
-    <w:abstractNumId w:val="30"/>
+    <w:abstractNumId w:val="31"/>
   </w:num>
   <w:num w:numId="5" w16cid:durableId="1839346339">
     <w:abstractNumId w:val="20"/>
@@ -10840,7 +11207,7 @@
     <w:abstractNumId w:val="11"/>
   </w:num>
   <w:num w:numId="7" w16cid:durableId="565338146">
-    <w:abstractNumId w:val="32"/>
+    <w:abstractNumId w:val="33"/>
   </w:num>
   <w:num w:numId="8" w16cid:durableId="522136554">
     <w:abstractNumId w:val="21"/>
@@ -10906,16 +11273,16 @@
     <w:abstractNumId w:val="28"/>
   </w:num>
   <w:num w:numId="29" w16cid:durableId="266351746">
-    <w:abstractNumId w:val="34"/>
+    <w:abstractNumId w:val="35"/>
   </w:num>
   <w:num w:numId="30" w16cid:durableId="1027947511">
-    <w:abstractNumId w:val="31"/>
+    <w:abstractNumId w:val="32"/>
   </w:num>
   <w:num w:numId="31" w16cid:durableId="1358778646">
     <w:abstractNumId w:val="23"/>
   </w:num>
   <w:num w:numId="32" w16cid:durableId="186406669">
-    <w:abstractNumId w:val="33"/>
+    <w:abstractNumId w:val="34"/>
   </w:num>
   <w:num w:numId="33" w16cid:durableId="364215154">
     <w:abstractNumId w:val="3"/>
@@ -10927,7 +11294,10 @@
     <w:abstractNumId w:val="17"/>
   </w:num>
   <w:num w:numId="36" w16cid:durableId="479462698">
-    <w:abstractNumId w:val="35"/>
+    <w:abstractNumId w:val="36"/>
+  </w:num>
+  <w:num w:numId="37" w16cid:durableId="2024284504">
+    <w:abstractNumId w:val="30"/>
   </w:num>
 </w:numbering>
 </file>

</xml_diff>

<commit_message>
Add report title page with project metadata
</commit_message>
<xml_diff>
--- a/7COM1079_Final report_template.docx
+++ b/7COM1079_Final report_template.docx
@@ -5,65 +5,24 @@
     <w:p>
       <w:pPr>
         <w:shd w:val="clear" w:color="auto" w:fill="FFFFFF" w:themeFill="background1"/>
+        <w:outlineLvl w:val="1"/>
+        <w:rPr>
+          <w:rFonts w:ascii="Times New Roman" w:eastAsia="Times New Roman" w:hAnsi="Times New Roman" w:cs="Times New Roman"/>
+          <w:i/>
+          <w:iCs/>
+          <w:color w:val="2D3B45"/>
+          <w:kern w:val="0"/>
+          <w:highlight w:val="yellow"/>
+          <w:lang w:eastAsia="en-GB"/>
+          <w14:ligatures w14:val="none"/>
+        </w:rPr>
+      </w:pPr>
+    </w:p>
+    <w:p>
+      <w:pPr>
+        <w:shd w:val="clear" w:color="auto" w:fill="FFFFFF" w:themeFill="background1"/>
         <w:jc w:val="center"/>
         <w:outlineLvl w:val="1"/>
-        <w:rPr>
-          <w:rFonts w:ascii="Times New Roman" w:eastAsia="Times New Roman" w:hAnsi="Times New Roman" w:cs="Times New Roman"/>
-          <w:color w:val="2D3B45"/>
-          <w:kern w:val="0"/>
-          <w:highlight w:val="yellow"/>
-          <w:lang w:eastAsia="en-GB"/>
-          <w14:ligatures w14:val="none"/>
-        </w:rPr>
-      </w:pPr>
-      <w:r>
-        <w:rPr>
-          <w:rFonts w:ascii="Times New Roman" w:eastAsia="Times New Roman" w:hAnsi="Times New Roman" w:cs="Times New Roman"/>
-          <w:i/>
-          <w:color w:val="2D3B45"/>
-          <w:kern w:val="0"/>
-          <w:highlight w:val="yellow"/>
-          <w:lang w:eastAsia="en-GB"/>
-          <w14:ligatures w14:val="none"/>
-        </w:rPr>
-        <w:t xml:space="preserve">Please delete all the </w:t>
-      </w:r>
-      <w:r>
-        <w:rPr>
-          <w:rFonts w:ascii="Times New Roman" w:eastAsia="Times New Roman" w:hAnsi="Times New Roman" w:cs="Times New Roman"/>
-          <w:i/>
-          <w:color w:val="2D3B45"/>
-          <w:kern w:val="0"/>
-          <w:highlight w:val="yellow"/>
-          <w:lang w:eastAsia="en-GB"/>
-          <w14:ligatures w14:val="none"/>
-        </w:rPr>
-        <w:t>italic</w:t>
-      </w:r>
-      <w:r>
-        <w:rPr>
-          <w:rFonts w:ascii="Times New Roman" w:eastAsia="Times New Roman" w:hAnsi="Times New Roman" w:cs="Times New Roman"/>
-          <w:i/>
-          <w:color w:val="2D3B45"/>
-          <w:kern w:val="0"/>
-          <w:highlight w:val="yellow"/>
-          <w:lang w:eastAsia="en-GB"/>
-          <w14:ligatures w14:val="none"/>
-        </w:rPr>
-        <w:t xml:space="preserve"> text before submission. It is here just for your reference</w:t>
-      </w:r>
-      <w:r>
-        <w:rPr>
-          <w:rFonts w:ascii="Times New Roman" w:eastAsia="Times New Roman" w:hAnsi="Times New Roman" w:cs="Times New Roman"/>
-          <w:color w:val="2D3B45"/>
-          <w:kern w:val="0"/>
-          <w:highlight w:val="yellow"/>
-          <w:lang w:eastAsia="en-GB"/>
-          <w14:ligatures w14:val="none"/>
-        </w:rPr>
-        <w:t>.</w:t>
-      </w:r>
-      <w:r>
         <w:rPr>
           <w:rFonts w:ascii="Times New Roman" w:eastAsia="Times New Roman" w:hAnsi="Times New Roman" w:cs="Times New Roman"/>
           <w:color w:val="2D3B45"/>
@@ -71,8 +30,7 @@
           <w:lang w:eastAsia="en-GB"/>
           <w14:ligatures w14:val="none"/>
         </w:rPr>
-        <w:t xml:space="preserve"> </w:t>
-      </w:r>
+      </w:pPr>
     </w:p>
     <w:p>
       <w:pPr>
@@ -81,122 +39,12 @@
         <w:outlineLvl w:val="1"/>
         <w:rPr>
           <w:rFonts w:ascii="Times New Roman" w:eastAsia="Times New Roman" w:hAnsi="Times New Roman" w:cs="Times New Roman"/>
-          <w:i/>
-          <w:color w:val="2D3B45"/>
-          <w:kern w:val="0"/>
-          <w:highlight w:val="yellow"/>
-          <w:lang w:eastAsia="en-GB"/>
-          <w14:ligatures w14:val="none"/>
-        </w:rPr>
-      </w:pPr>
-      <w:r>
-        <w:rPr>
-          <w:rFonts w:ascii="Times New Roman" w:eastAsia="Times New Roman" w:hAnsi="Times New Roman" w:cs="Times New Roman"/>
-          <w:i/>
-          <w:color w:val="2D3B45"/>
-          <w:kern w:val="0"/>
-          <w:highlight w:val="yellow"/>
-          <w:lang w:eastAsia="en-GB"/>
-          <w14:ligatures w14:val="none"/>
-        </w:rPr>
-        <w:t>Further: data set – DS, research question – RQ</w:t>
-      </w:r>
-    </w:p>
-    <w:p>
-      <w:pPr>
-        <w:shd w:val="clear" w:color="auto" w:fill="FFFFFF" w:themeFill="background1"/>
-        <w:jc w:val="center"/>
-        <w:outlineLvl w:val="1"/>
-        <w:rPr>
-          <w:rFonts w:ascii="Times New Roman" w:eastAsia="Times New Roman" w:hAnsi="Times New Roman" w:cs="Times New Roman"/>
-          <w:i/>
-          <w:iCs/>
-          <w:color w:val="2D3B45"/>
-          <w:kern w:val="0"/>
-          <w:highlight w:val="yellow"/>
-          <w:lang w:eastAsia="en-GB"/>
-          <w14:ligatures w14:val="none"/>
-        </w:rPr>
-      </w:pPr>
-      <w:r>
-        <w:rPr>
-          <w:rFonts w:ascii="Times New Roman" w:eastAsia="Times New Roman" w:hAnsi="Times New Roman" w:cs="Times New Roman"/>
-          <w:i/>
-          <w:iCs/>
-          <w:color w:val="2D3B45"/>
-          <w:kern w:val="0"/>
-          <w:highlight w:val="yellow"/>
-          <w:lang w:eastAsia="en-GB"/>
-          <w14:ligatures w14:val="none"/>
-        </w:rPr>
-        <w:t>The mark (</w:t>
-      </w:r>
-      <w:r>
-        <w:rPr>
-          <w:rFonts w:ascii="Times New Roman" w:eastAsia="Times New Roman" w:hAnsi="Times New Roman" w:cs="Times New Roman"/>
-          <w:b/>
-          <w:bCs/>
-          <w:i/>
-          <w:iCs/>
-          <w:color w:val="2D3B45"/>
-          <w:kern w:val="0"/>
-          <w:highlight w:val="yellow"/>
-          <w:lang w:eastAsia="en-GB"/>
-          <w14:ligatures w14:val="none"/>
-        </w:rPr>
-        <w:t>x words</w:t>
-      </w:r>
-      <w:r>
-        <w:rPr>
-          <w:rFonts w:ascii="Times New Roman" w:eastAsia="Times New Roman" w:hAnsi="Times New Roman" w:cs="Times New Roman"/>
-          <w:i/>
-          <w:iCs/>
-          <w:color w:val="2D3B45"/>
-          <w:kern w:val="0"/>
-          <w:highlight w:val="yellow"/>
-          <w:lang w:eastAsia="en-GB"/>
-          <w14:ligatures w14:val="none"/>
-        </w:rPr>
-        <w:t xml:space="preserve">) after each subchapter states the word count limit. This indicates the expected amount of information which you can exceed </w:t>
-      </w:r>
-      <w:r>
-        <w:rPr>
-          <w:rFonts w:ascii="Times New Roman" w:eastAsia="Times New Roman" w:hAnsi="Times New Roman" w:cs="Times New Roman"/>
-          <w:i/>
-          <w:iCs/>
-          <w:color w:val="2D3B45"/>
-          <w:kern w:val="0"/>
-          <w:highlight w:val="yellow"/>
-          <w:lang w:eastAsia="en-GB"/>
-          <w14:ligatures w14:val="none"/>
-        </w:rPr>
-        <w:t>by</w:t>
-      </w:r>
-      <w:r>
-        <w:rPr>
-          <w:rFonts w:ascii="Times New Roman" w:eastAsia="Times New Roman" w:hAnsi="Times New Roman" w:cs="Times New Roman"/>
-          <w:i/>
-          <w:iCs/>
-          <w:color w:val="2D3B45"/>
-          <w:kern w:val="0"/>
-          <w:highlight w:val="yellow"/>
-          <w:lang w:eastAsia="en-GB"/>
-          <w14:ligatures w14:val="none"/>
-        </w:rPr>
-        <w:t xml:space="preserve"> 10% without losing the mark.</w:t>
-      </w:r>
-      <w:r>
-        <w:rPr>
-          <w:rFonts w:ascii="Times New Roman" w:eastAsia="Times New Roman" w:hAnsi="Times New Roman" w:cs="Times New Roman"/>
-          <w:i/>
-          <w:iCs/>
           <w:color w:val="2D3B45"/>
           <w:kern w:val="0"/>
           <w:lang w:eastAsia="en-GB"/>
           <w14:ligatures w14:val="none"/>
         </w:rPr>
-        <w:t xml:space="preserve"> </w:t>
-      </w:r>
+      </w:pPr>
     </w:p>
     <w:p>
       <w:pPr>
@@ -211,12 +59,7 @@
           <w14:ligatures w14:val="none"/>
         </w:rPr>
       </w:pPr>
-    </w:p>
-    <w:p>
-      <w:pPr>
-        <w:shd w:val="clear" w:color="auto" w:fill="FFFFFF" w:themeFill="background1"/>
-        <w:jc w:val="center"/>
-        <w:outlineLvl w:val="1"/>
+      <w:r>
         <w:rPr>
           <w:rFonts w:ascii="Times New Roman" w:eastAsia="Times New Roman" w:hAnsi="Times New Roman" w:cs="Times New Roman"/>
           <w:color w:val="2D3B45"/>
@@ -224,13 +67,9 @@
           <w:lang w:eastAsia="en-GB"/>
           <w14:ligatures w14:val="none"/>
         </w:rPr>
-      </w:pPr>
-    </w:p>
-    <w:p>
-      <w:pPr>
-        <w:shd w:val="clear" w:color="auto" w:fill="FFFFFF" w:themeFill="background1"/>
-        <w:jc w:val="center"/>
-        <w:outlineLvl w:val="1"/>
+        <w:t>7COM1079-0901-202</w:t>
+      </w:r>
+      <w:r>
         <w:rPr>
           <w:rFonts w:ascii="Times New Roman" w:eastAsia="Times New Roman" w:hAnsi="Times New Roman" w:cs="Times New Roman"/>
           <w:color w:val="2D3B45"/>
@@ -238,13 +77,9 @@
           <w:lang w:eastAsia="en-GB"/>
           <w14:ligatures w14:val="none"/>
         </w:rPr>
-      </w:pPr>
-    </w:p>
-    <w:p>
-      <w:pPr>
-        <w:shd w:val="clear" w:color="auto" w:fill="FFFFFF" w:themeFill="background1"/>
-        <w:jc w:val="center"/>
-        <w:outlineLvl w:val="1"/>
+        <w:t>5</w:t>
+      </w:r>
+      <w:r>
         <w:rPr>
           <w:rFonts w:ascii="Times New Roman" w:eastAsia="Times New Roman" w:hAnsi="Times New Roman" w:cs="Times New Roman"/>
           <w:color w:val="2D3B45"/>
@@ -252,35 +87,6 @@
           <w:lang w:eastAsia="en-GB"/>
           <w14:ligatures w14:val="none"/>
         </w:rPr>
-      </w:pPr>
-      <w:r>
-        <w:rPr>
-          <w:rFonts w:ascii="Times New Roman" w:eastAsia="Times New Roman" w:hAnsi="Times New Roman" w:cs="Times New Roman"/>
-          <w:color w:val="2D3B45"/>
-          <w:kern w:val="0"/>
-          <w:lang w:eastAsia="en-GB"/>
-          <w14:ligatures w14:val="none"/>
-        </w:rPr>
-        <w:t>7COM1079-0901-202</w:t>
-      </w:r>
-      <w:r>
-        <w:rPr>
-          <w:rFonts w:ascii="Times New Roman" w:eastAsia="Times New Roman" w:hAnsi="Times New Roman" w:cs="Times New Roman"/>
-          <w:color w:val="2D3B45"/>
-          <w:kern w:val="0"/>
-          <w:lang w:eastAsia="en-GB"/>
-          <w14:ligatures w14:val="none"/>
-        </w:rPr>
-        <w:t>5</w:t>
-      </w:r>
-      <w:r>
-        <w:rPr>
-          <w:rFonts w:ascii="Times New Roman" w:eastAsia="Times New Roman" w:hAnsi="Times New Roman" w:cs="Times New Roman"/>
-          <w:color w:val="2D3B45"/>
-          <w:kern w:val="0"/>
-          <w:lang w:eastAsia="en-GB"/>
-          <w14:ligatures w14:val="none"/>
-        </w:rPr>
         <w:t xml:space="preserve"> - Team Research and Development Project</w:t>
       </w:r>
     </w:p>
@@ -314,42 +120,7 @@
         <w:rPr>
           <w:rFonts w:ascii="Times New Roman" w:eastAsia="Times New Roman" w:hAnsi="Times New Roman" w:cs="Times New Roman"/>
         </w:rPr>
-        <w:t>(</w:t>
-      </w:r>
-      <w:r>
-        <w:rPr>
-          <w:rFonts w:ascii="Times New Roman" w:eastAsia="Times New Roman" w:hAnsi="Times New Roman" w:cs="Times New Roman"/>
-          <w:i/>
-        </w:rPr>
-        <w:t>t</w:t>
-      </w:r>
-      <w:r>
-        <w:rPr>
-          <w:rFonts w:ascii="Times New Roman" w:eastAsia="Times New Roman" w:hAnsi="Times New Roman" w:cs="Times New Roman"/>
-          <w:i/>
-        </w:rPr>
-        <w:t xml:space="preserve">he </w:t>
-      </w:r>
-      <w:r>
-        <w:rPr>
-          <w:rFonts w:ascii="Times New Roman" w:eastAsia="Times New Roman" w:hAnsi="Times New Roman" w:cs="Times New Roman"/>
-          <w:i/>
-        </w:rPr>
-        <w:t>t</w:t>
-      </w:r>
-      <w:r>
-        <w:rPr>
-          <w:rFonts w:ascii="Times New Roman" w:eastAsia="Times New Roman" w:hAnsi="Times New Roman" w:cs="Times New Roman"/>
-          <w:i/>
-        </w:rPr>
-        <w:t>opic of your research.</w:t>
-      </w:r>
-      <w:r>
-        <w:rPr>
-          <w:rFonts w:ascii="Times New Roman" w:eastAsia="Times New Roman" w:hAnsi="Times New Roman" w:cs="Times New Roman"/>
-          <w:i/>
-        </w:rPr>
-        <w:t>)</w:t>
+        <w:t>The Impact of Work Location on Employee Stress Levels in the Post-Pandemic Era</w:t>
       </w:r>
     </w:p>
     <w:p>
@@ -383,6 +154,12 @@
         </w:rPr>
         <w:t>:</w:t>
       </w:r>
+      <w:r>
+        <w:rPr>
+          <w:rFonts w:ascii="Times New Roman" w:eastAsia="Times New Roman" w:hAnsi="Times New Roman" w:cs="Times New Roman"/>
+        </w:rPr>
+        <w:t xml:space="preserve"> A120</w:t>
+      </w:r>
     </w:p>
     <w:p>
       <w:pPr>
@@ -403,19 +180,25 @@
         </w:rPr>
         <w:t xml:space="preserve">Dataset number: </w:t>
       </w:r>
-    </w:p>
-    <w:p>
-      <w:pPr>
-        <w:rPr>
-          <w:rFonts w:ascii="Times New Roman" w:eastAsia="Times New Roman" w:hAnsi="Times New Roman" w:cs="Times New Roman"/>
-        </w:rPr>
-      </w:pPr>
-    </w:p>
-    <w:p>
-      <w:pPr>
-        <w:rPr>
-          <w:rFonts w:ascii="Times New Roman" w:eastAsia="Times New Roman" w:hAnsi="Times New Roman" w:cs="Times New Roman"/>
-          <w:i/>
+      <w:r>
+        <w:rPr>
+          <w:rFonts w:ascii="Times New Roman" w:eastAsia="Times New Roman" w:hAnsi="Times New Roman" w:cs="Times New Roman"/>
+        </w:rPr>
+        <w:t>DS257</w:t>
+      </w:r>
+    </w:p>
+    <w:p>
+      <w:pPr>
+        <w:rPr>
+          <w:rFonts w:ascii="Times New Roman" w:eastAsia="Times New Roman" w:hAnsi="Times New Roman" w:cs="Times New Roman"/>
+        </w:rPr>
+      </w:pPr>
+    </w:p>
+    <w:p>
+      <w:pPr>
+        <w:rPr>
+          <w:rFonts w:ascii="Times New Roman" w:eastAsia="Times New Roman" w:hAnsi="Times New Roman" w:cs="Times New Roman"/>
+          <w:iCs/>
           <w:highlight w:val="yellow"/>
         </w:rPr>
       </w:pPr>
@@ -434,34 +217,128 @@
       <w:r>
         <w:rPr>
           <w:rFonts w:ascii="Times New Roman" w:eastAsia="Times New Roman" w:hAnsi="Times New Roman" w:cs="Times New Roman"/>
-          <w:i/>
-          <w:highlight w:val="yellow"/>
-        </w:rPr>
-        <w:t>[Name and ID of submitting student</w:t>
-      </w:r>
-      <w:r>
-        <w:rPr>
-          <w:rFonts w:ascii="Times New Roman" w:eastAsia="Times New Roman" w:hAnsi="Times New Roman" w:cs="Times New Roman"/>
-          <w:i/>
-          <w:highlight w:val="yellow"/>
-        </w:rPr>
-        <w:t xml:space="preserve"> first</w:t>
-      </w:r>
-      <w:r>
-        <w:rPr>
-          <w:rFonts w:ascii="Times New Roman" w:eastAsia="Times New Roman" w:hAnsi="Times New Roman" w:cs="Times New Roman"/>
-          <w:i/>
-          <w:highlight w:val="yellow"/>
-        </w:rPr>
-        <w:t>],</w:t>
-      </w:r>
-      <w:r>
-        <w:rPr>
-          <w:rFonts w:ascii="Times New Roman" w:eastAsia="Times New Roman" w:hAnsi="Times New Roman" w:cs="Times New Roman"/>
-          <w:i/>
+          <w:iCs/>
+        </w:rPr>
+        <w:t>Astittva Mandloi 24095908,</w:t>
+      </w:r>
+      <w:r>
+        <w:rPr>
+          <w:rFonts w:ascii="Times New Roman" w:eastAsia="Times New Roman" w:hAnsi="Times New Roman" w:cs="Times New Roman"/>
+          <w:iCs/>
         </w:rPr>
         <w:t xml:space="preserve"> </w:t>
       </w:r>
+      <w:proofErr w:type="spellStart"/>
+      <w:r>
+        <w:rPr>
+          <w:rFonts w:ascii="Times New Roman" w:eastAsia="Times New Roman" w:hAnsi="Times New Roman" w:cs="Times New Roman"/>
+          <w:iCs/>
+        </w:rPr>
+        <w:t>Hanusha</w:t>
+      </w:r>
+      <w:proofErr w:type="spellEnd"/>
+      <w:r>
+        <w:rPr>
+          <w:rFonts w:ascii="Times New Roman" w:eastAsia="Times New Roman" w:hAnsi="Times New Roman" w:cs="Times New Roman"/>
+          <w:iCs/>
+        </w:rPr>
+        <w:t xml:space="preserve"> </w:t>
+      </w:r>
+      <w:r>
+        <w:rPr>
+          <w:rFonts w:ascii="Times New Roman" w:eastAsia="Times New Roman" w:hAnsi="Times New Roman" w:cs="Times New Roman"/>
+          <w:iCs/>
+        </w:rPr>
+        <w:t>Pavuluri 24073777</w:t>
+      </w:r>
+      <w:r>
+        <w:rPr>
+          <w:rFonts w:ascii="Times New Roman" w:eastAsia="Times New Roman" w:hAnsi="Times New Roman" w:cs="Times New Roman"/>
+          <w:iCs/>
+        </w:rPr>
+        <w:t>,</w:t>
+      </w:r>
+      <w:r>
+        <w:rPr>
+          <w:rFonts w:ascii="Times New Roman" w:eastAsia="Times New Roman" w:hAnsi="Times New Roman" w:cs="Times New Roman"/>
+          <w:iCs/>
+        </w:rPr>
+        <w:t xml:space="preserve"> </w:t>
+      </w:r>
+      <w:r>
+        <w:rPr>
+          <w:rFonts w:ascii="Times New Roman" w:eastAsia="Times New Roman" w:hAnsi="Times New Roman" w:cs="Times New Roman"/>
+          <w:iCs/>
+        </w:rPr>
+        <w:t xml:space="preserve">Rajesh </w:t>
+      </w:r>
+      <w:proofErr w:type="spellStart"/>
+      <w:r>
+        <w:rPr>
+          <w:rFonts w:ascii="Times New Roman" w:eastAsia="Times New Roman" w:hAnsi="Times New Roman" w:cs="Times New Roman"/>
+          <w:iCs/>
+        </w:rPr>
+        <w:t>Ponnaganti</w:t>
+      </w:r>
+      <w:proofErr w:type="spellEnd"/>
+      <w:r>
+        <w:rPr>
+          <w:rFonts w:ascii="Times New Roman" w:eastAsia="Times New Roman" w:hAnsi="Times New Roman" w:cs="Times New Roman"/>
+          <w:iCs/>
+        </w:rPr>
+        <w:t xml:space="preserve"> 24130458 ,</w:t>
+      </w:r>
+      <w:r>
+        <w:rPr>
+          <w:rFonts w:ascii="Times New Roman" w:eastAsia="Times New Roman" w:hAnsi="Times New Roman" w:cs="Times New Roman"/>
+          <w:iCs/>
+        </w:rPr>
+        <w:t xml:space="preserve"> </w:t>
+      </w:r>
+      <w:r>
+        <w:rPr>
+          <w:rFonts w:ascii="Times New Roman" w:eastAsia="Times New Roman" w:hAnsi="Times New Roman" w:cs="Times New Roman"/>
+          <w:iCs/>
+        </w:rPr>
+        <w:t xml:space="preserve">Omkar </w:t>
+      </w:r>
+      <w:proofErr w:type="spellStart"/>
+      <w:r>
+        <w:rPr>
+          <w:rFonts w:ascii="Times New Roman" w:eastAsia="Times New Roman" w:hAnsi="Times New Roman" w:cs="Times New Roman"/>
+          <w:iCs/>
+        </w:rPr>
+        <w:t>Thakari</w:t>
+      </w:r>
+      <w:proofErr w:type="spellEnd"/>
+      <w:r>
+        <w:rPr>
+          <w:rFonts w:ascii="Times New Roman" w:eastAsia="Times New Roman" w:hAnsi="Times New Roman" w:cs="Times New Roman"/>
+          <w:iCs/>
+        </w:rPr>
+        <w:t xml:space="preserve"> 24099263,</w:t>
+      </w:r>
+      <w:r>
+        <w:rPr>
+          <w:rFonts w:ascii="Times New Roman" w:eastAsia="Times New Roman" w:hAnsi="Times New Roman" w:cs="Times New Roman"/>
+          <w:iCs/>
+        </w:rPr>
+        <w:t xml:space="preserve"> </w:t>
+      </w:r>
+      <w:r>
+        <w:rPr>
+          <w:rFonts w:ascii="Times New Roman" w:eastAsia="Times New Roman" w:hAnsi="Times New Roman" w:cs="Times New Roman"/>
+          <w:iCs/>
+        </w:rPr>
+        <w:t>Srujana</w:t>
+      </w:r>
+      <w:r>
+        <w:rPr>
+          <w:rFonts w:ascii="Times New Roman" w:eastAsia="Times New Roman" w:hAnsi="Times New Roman" w:cs="Times New Roman"/>
+          <w:iCs/>
+        </w:rPr>
+        <w:t xml:space="preserve"> Vankayalpati 23070318</w:t>
+      </w:r>
     </w:p>
     <w:p>
       <w:pPr>
@@ -491,15 +368,7 @@
           <w:rFonts w:ascii="Times New Roman" w:eastAsia="Times New Roman" w:hAnsi="Times New Roman" w:cs="Times New Roman"/>
           <w:i/>
         </w:rPr>
-        <w:t xml:space="preserve">  </w:t>
-      </w:r>
-      <w:r>
-        <w:rPr>
-          <w:rFonts w:ascii="Times New Roman" w:eastAsia="Times New Roman" w:hAnsi="Times New Roman" w:cs="Times New Roman"/>
-          <w:i/>
-          <w:highlight w:val="yellow"/>
-        </w:rPr>
-        <w:t>[Name and ID of other group members]</w:t>
+        <w:t xml:space="preserve"> </w:t>
       </w:r>
     </w:p>
     <w:p>
@@ -582,101 +451,58 @@
     </w:p>
     <w:p>
       <w:pPr>
-        <w:pStyle w:val="ListParagraph"/>
-        <w:rPr>
-          <w:rFonts w:ascii="Times New Roman" w:eastAsia="Times New Roman" w:hAnsi="Times New Roman" w:cs="Times New Roman"/>
-          <w:i/>
-          <w:highlight w:val="yellow"/>
-        </w:rPr>
-      </w:pPr>
-      <w:r>
-        <w:rPr>
-          <w:rStyle w:val="Strong"/>
-          <w:rFonts w:ascii="Times New Roman" w:eastAsia="Times New Roman" w:hAnsi="Times New Roman" w:cs="Times New Roman"/>
-          <w:i/>
-          <w:highlight w:val="yellow"/>
-        </w:rPr>
-        <w:t>Please make sure</w:t>
-      </w:r>
-      <w:r>
-        <w:rPr>
-          <w:rFonts w:ascii="Times New Roman" w:eastAsia="Times New Roman" w:hAnsi="Times New Roman" w:cs="Times New Roman"/>
-          <w:i/>
-          <w:highlight w:val="yellow"/>
-        </w:rPr>
-        <w:t xml:space="preserve"> the document spelled correctly (including image labels, section headings, and table of contents</w:t>
-      </w:r>
-      <w:r>
-        <w:rPr>
-          <w:rFonts w:ascii="Times New Roman" w:eastAsia="Times New Roman" w:hAnsi="Times New Roman" w:cs="Times New Roman"/>
-          <w:i/>
-          <w:highlight w:val="yellow"/>
-        </w:rPr>
-        <w:t>)</w:t>
-      </w:r>
-      <w:r>
-        <w:rPr>
-          <w:rFonts w:ascii="Times New Roman" w:eastAsia="Times New Roman" w:hAnsi="Times New Roman" w:cs="Times New Roman"/>
-          <w:i/>
-          <w:highlight w:val="yellow"/>
-        </w:rPr>
-        <w:t>.</w:t>
-      </w:r>
-      <w:r>
-        <w:rPr>
-          <w:rFonts w:ascii="Times New Roman" w:eastAsia="Times New Roman" w:hAnsi="Times New Roman" w:cs="Times New Roman"/>
-          <w:i/>
-          <w:highlight w:val="yellow"/>
-        </w:rPr>
-        <w:t xml:space="preserve"> Please use correct punctuation.</w:t>
-      </w:r>
-    </w:p>
-    <w:p>
-      <w:pPr>
-        <w:pStyle w:val="ListParagraph"/>
-        <w:rPr>
-          <w:rFonts w:ascii="Times New Roman" w:eastAsia="Times New Roman" w:hAnsi="Times New Roman" w:cs="Times New Roman"/>
-        </w:rPr>
-      </w:pPr>
-      <w:r>
-        <w:rPr>
-          <w:rFonts w:ascii="Times New Roman" w:eastAsia="Times New Roman" w:hAnsi="Times New Roman" w:cs="Times New Roman"/>
-          <w:i/>
-          <w:highlight w:val="yellow"/>
-        </w:rPr>
-        <w:t>Make sure your report is grammatically correct</w:t>
-      </w:r>
-      <w:r>
-        <w:rPr>
-          <w:rFonts w:ascii="Times New Roman" w:eastAsia="Times New Roman" w:hAnsi="Times New Roman" w:cs="Times New Roman"/>
-          <w:i/>
-          <w:highlight w:val="yellow"/>
-        </w:rPr>
-        <w:t>.</w:t>
-      </w:r>
-      <w:r>
-        <w:rPr>
-          <w:rFonts w:ascii="Times New Roman" w:eastAsia="Times New Roman" w:hAnsi="Times New Roman" w:cs="Times New Roman"/>
-        </w:rPr>
-        <w:t xml:space="preserve"> </w:t>
-      </w:r>
-    </w:p>
-    <w:p>
-      <w:pPr>
-        <w:rPr>
-          <w:rFonts w:ascii="Times New Roman" w:eastAsia="Times New Roman" w:hAnsi="Times New Roman" w:cs="Times New Roman"/>
-        </w:rPr>
-      </w:pPr>
-    </w:p>
-    <w:p>
-      <w:pPr>
-        <w:rPr>
-          <w:rFonts w:ascii="Times New Roman" w:eastAsia="Times New Roman" w:hAnsi="Times New Roman" w:cs="Times New Roman"/>
-        </w:rPr>
-      </w:pPr>
-    </w:p>
-    <w:p>
-      <w:pPr>
+        <w:rPr>
+          <w:rFonts w:ascii="Times New Roman" w:eastAsia="Times New Roman" w:hAnsi="Times New Roman" w:cs="Times New Roman"/>
+        </w:rPr>
+      </w:pPr>
+    </w:p>
+    <w:p>
+      <w:pPr>
+        <w:rPr>
+          <w:rFonts w:ascii="Times New Roman" w:eastAsia="Times New Roman" w:hAnsi="Times New Roman" w:cs="Times New Roman"/>
+        </w:rPr>
+      </w:pPr>
+    </w:p>
+    <w:p>
+      <w:pPr>
+        <w:rPr>
+          <w:rFonts w:ascii="Times New Roman" w:eastAsia="Times New Roman" w:hAnsi="Times New Roman" w:cs="Times New Roman"/>
+        </w:rPr>
+      </w:pPr>
+    </w:p>
+    <w:p>
+      <w:pPr>
+        <w:rPr>
+          <w:rFonts w:ascii="Times New Roman" w:eastAsia="Times New Roman" w:hAnsi="Times New Roman" w:cs="Times New Roman"/>
+        </w:rPr>
+      </w:pPr>
+    </w:p>
+    <w:p>
+      <w:pPr>
+        <w:rPr>
+          <w:rFonts w:ascii="Times New Roman" w:eastAsia="Times New Roman" w:hAnsi="Times New Roman" w:cs="Times New Roman"/>
+        </w:rPr>
+      </w:pPr>
+    </w:p>
+    <w:p>
+      <w:pPr>
+        <w:jc w:val="center"/>
+        <w:rPr>
+          <w:rFonts w:ascii="Times New Roman" w:eastAsia="Times New Roman" w:hAnsi="Times New Roman" w:cs="Times New Roman"/>
+        </w:rPr>
+      </w:pPr>
+    </w:p>
+    <w:p>
+      <w:pPr>
+        <w:jc w:val="center"/>
+        <w:rPr>
+          <w:rFonts w:ascii="Times New Roman" w:eastAsia="Times New Roman" w:hAnsi="Times New Roman" w:cs="Times New Roman"/>
+        </w:rPr>
+      </w:pPr>
+    </w:p>
+    <w:p>
+      <w:pPr>
+        <w:jc w:val="center"/>
         <w:rPr>
           <w:rFonts w:ascii="Times New Roman" w:eastAsia="Times New Roman" w:hAnsi="Times New Roman" w:cs="Times New Roman"/>
         </w:rPr>
@@ -1042,119 +868,14 @@
           <w:rFonts w:ascii="Times New Roman" w:eastAsia="Times New Roman" w:hAnsi="Times New Roman" w:cs="Times New Roman"/>
           <w:iCs/>
         </w:rPr>
-        <w:t xml:space="preserve"> and r</w:t>
-      </w:r>
-      <w:r>
-        <w:rPr>
-          <w:rFonts w:ascii="Times New Roman" w:eastAsia="Times New Roman" w:hAnsi="Times New Roman" w:cs="Times New Roman"/>
-          <w:iCs/>
-        </w:rPr>
-        <w:t xml:space="preserve">equired </w:t>
-      </w:r>
-      <w:r>
-        <w:rPr>
-          <w:rFonts w:ascii="Times New Roman" w:eastAsia="Times New Roman" w:hAnsi="Times New Roman" w:cs="Times New Roman"/>
-          <w:iCs/>
-        </w:rPr>
-        <w:t>s</w:t>
-      </w:r>
-      <w:r>
-        <w:rPr>
-          <w:rFonts w:ascii="Times New Roman" w:eastAsia="Times New Roman" w:hAnsi="Times New Roman" w:cs="Times New Roman"/>
-          <w:iCs/>
-        </w:rPr>
-        <w:t xml:space="preserve">upplementary </w:t>
-      </w:r>
-      <w:r>
-        <w:rPr>
-          <w:rFonts w:ascii="Times New Roman" w:eastAsia="Times New Roman" w:hAnsi="Times New Roman" w:cs="Times New Roman"/>
-          <w:iCs/>
-        </w:rPr>
-        <w:t>g</w:t>
-      </w:r>
-      <w:r>
-        <w:rPr>
-          <w:rFonts w:ascii="Times New Roman" w:eastAsia="Times New Roman" w:hAnsi="Times New Roman" w:cs="Times New Roman"/>
-          <w:iCs/>
-        </w:rPr>
-        <w:t>raph/</w:t>
-      </w:r>
-      <w:r>
-        <w:rPr>
-          <w:rFonts w:ascii="Times New Roman" w:eastAsia="Times New Roman" w:hAnsi="Times New Roman" w:cs="Times New Roman"/>
-          <w:iCs/>
-        </w:rPr>
-        <w:t>t</w:t>
-      </w:r>
-      <w:r>
-        <w:rPr>
-          <w:rFonts w:ascii="Times New Roman" w:eastAsia="Times New Roman" w:hAnsi="Times New Roman" w:cs="Times New Roman"/>
-          <w:iCs/>
-        </w:rPr>
-        <w:t>able</w:t>
-      </w:r>
-      <w:r>
-        <w:rPr>
-          <w:rFonts w:ascii="Times New Roman" w:eastAsia="Times New Roman" w:hAnsi="Times New Roman" w:cs="Times New Roman"/>
-          <w:iCs/>
-        </w:rPr>
-        <w:t xml:space="preserve"> </w:t>
-      </w:r>
-      <w:r>
-        <w:rPr>
-          <w:rFonts w:ascii="Times New Roman" w:eastAsia="Times New Roman" w:hAnsi="Times New Roman" w:cs="Times New Roman"/>
-          <w:i/>
-        </w:rPr>
-        <w:t>(</w:t>
-      </w:r>
-      <w:r>
-        <w:rPr>
-          <w:rFonts w:ascii="Times New Roman" w:eastAsia="Times New Roman" w:hAnsi="Times New Roman" w:cs="Times New Roman"/>
-          <w:i/>
-        </w:rPr>
-        <w:t>include histogram</w:t>
-      </w:r>
-      <w:r>
-        <w:rPr>
-          <w:rFonts w:ascii="Times New Roman" w:eastAsia="Times New Roman" w:hAnsi="Times New Roman" w:cs="Times New Roman"/>
-          <w:i/>
-        </w:rPr>
-        <w:t xml:space="preserve"> f</w:t>
-      </w:r>
-      <w:r>
-        <w:rPr>
-          <w:rFonts w:ascii="Times New Roman" w:eastAsia="Times New Roman" w:hAnsi="Times New Roman" w:cs="Times New Roman"/>
-          <w:i/>
-        </w:rPr>
-        <w:t>or correlation/comparison of means RQs</w:t>
-      </w:r>
-      <w:r>
-        <w:rPr>
-          <w:rFonts w:ascii="Times New Roman" w:eastAsia="Times New Roman" w:hAnsi="Times New Roman" w:cs="Times New Roman"/>
-          <w:i/>
-        </w:rPr>
-        <w:t xml:space="preserve">, </w:t>
-      </w:r>
-      <w:r>
-        <w:rPr>
-          <w:rFonts w:ascii="Times New Roman" w:eastAsia="Times New Roman" w:hAnsi="Times New Roman" w:cs="Times New Roman"/>
-          <w:i/>
-        </w:rPr>
-        <w:t>include contingency table</w:t>
-      </w:r>
-      <w:r>
-        <w:rPr>
-          <w:rFonts w:ascii="Times New Roman" w:eastAsia="Times New Roman" w:hAnsi="Times New Roman" w:cs="Times New Roman"/>
-          <w:i/>
-        </w:rPr>
-        <w:t xml:space="preserve"> f</w:t>
-      </w:r>
-      <w:r>
-        <w:rPr>
-          <w:rFonts w:ascii="Times New Roman" w:eastAsia="Times New Roman" w:hAnsi="Times New Roman" w:cs="Times New Roman"/>
-          <w:i/>
-        </w:rPr>
-        <w:t xml:space="preserve">or comparison of proportions </w:t>
+        <w:t xml:space="preserve"> and required supplementary graph/table </w:t>
+      </w:r>
+      <w:r>
+        <w:rPr>
+          <w:rFonts w:ascii="Times New Roman" w:eastAsia="Times New Roman" w:hAnsi="Times New Roman" w:cs="Times New Roman"/>
+          <w:i/>
+        </w:rPr>
+        <w:t xml:space="preserve">(include histogram for correlation/comparison of means RQs, include contingency table for comparison of proportions </w:t>
       </w:r>
       <w:r>
         <w:rPr>

</xml_diff>

<commit_message>
Add Introduction section with problem motivation and dataset description
</commit_message>
<xml_diff>
--- a/7COM1079_Final report_template.docx
+++ b/7COM1079_Final report_template.docx
@@ -214,13 +214,15 @@
         </w:rPr>
         <w:t xml:space="preserve">by: </w:t>
       </w:r>
-      <w:r>
-        <w:rPr>
-          <w:rFonts w:ascii="Times New Roman" w:eastAsia="Times New Roman" w:hAnsi="Times New Roman" w:cs="Times New Roman"/>
-          <w:iCs/>
-        </w:rPr>
-        <w:t>Astittva Mandloi 24095908,</w:t>
-      </w:r>
+      <w:proofErr w:type="spellStart"/>
+      <w:r>
+        <w:rPr>
+          <w:rFonts w:ascii="Times New Roman" w:eastAsia="Times New Roman" w:hAnsi="Times New Roman" w:cs="Times New Roman"/>
+          <w:iCs/>
+        </w:rPr>
+        <w:t>Astittva</w:t>
+      </w:r>
+      <w:proofErr w:type="spellEnd"/>
       <w:r>
         <w:rPr>
           <w:rFonts w:ascii="Times New Roman" w:eastAsia="Times New Roman" w:hAnsi="Times New Roman" w:cs="Times New Roman"/>
@@ -234,6 +236,29 @@
           <w:rFonts w:ascii="Times New Roman" w:eastAsia="Times New Roman" w:hAnsi="Times New Roman" w:cs="Times New Roman"/>
           <w:iCs/>
         </w:rPr>
+        <w:t>Mandloi</w:t>
+      </w:r>
+      <w:proofErr w:type="spellEnd"/>
+      <w:r>
+        <w:rPr>
+          <w:rFonts w:ascii="Times New Roman" w:eastAsia="Times New Roman" w:hAnsi="Times New Roman" w:cs="Times New Roman"/>
+          <w:iCs/>
+        </w:rPr>
+        <w:t xml:space="preserve"> 24095908,</w:t>
+      </w:r>
+      <w:r>
+        <w:rPr>
+          <w:rFonts w:ascii="Times New Roman" w:eastAsia="Times New Roman" w:hAnsi="Times New Roman" w:cs="Times New Roman"/>
+          <w:iCs/>
+        </w:rPr>
+        <w:t xml:space="preserve"> </w:t>
+      </w:r>
+      <w:proofErr w:type="spellStart"/>
+      <w:r>
+        <w:rPr>
+          <w:rFonts w:ascii="Times New Roman" w:eastAsia="Times New Roman" w:hAnsi="Times New Roman" w:cs="Times New Roman"/>
+          <w:iCs/>
+        </w:rPr>
         <w:t>Hanusha</w:t>
       </w:r>
       <w:proofErr w:type="spellEnd"/>
@@ -286,15 +311,24 @@
           <w:rFonts w:ascii="Times New Roman" w:eastAsia="Times New Roman" w:hAnsi="Times New Roman" w:cs="Times New Roman"/>
           <w:iCs/>
         </w:rPr>
-        <w:t xml:space="preserve"> 24130458 ,</w:t>
-      </w:r>
-      <w:r>
-        <w:rPr>
-          <w:rFonts w:ascii="Times New Roman" w:eastAsia="Times New Roman" w:hAnsi="Times New Roman" w:cs="Times New Roman"/>
-          <w:iCs/>
-        </w:rPr>
         <w:t xml:space="preserve"> </w:t>
       </w:r>
+      <w:proofErr w:type="gramStart"/>
+      <w:r>
+        <w:rPr>
+          <w:rFonts w:ascii="Times New Roman" w:eastAsia="Times New Roman" w:hAnsi="Times New Roman" w:cs="Times New Roman"/>
+          <w:iCs/>
+        </w:rPr>
+        <w:t>24130458 ,</w:t>
+      </w:r>
+      <w:proofErr w:type="gramEnd"/>
+      <w:r>
+        <w:rPr>
+          <w:rFonts w:ascii="Times New Roman" w:eastAsia="Times New Roman" w:hAnsi="Times New Roman" w:cs="Times New Roman"/>
+          <w:iCs/>
+        </w:rPr>
+        <w:t xml:space="preserve"> </w:t>
+      </w:r>
       <w:r>
         <w:rPr>
           <w:rFonts w:ascii="Times New Roman" w:eastAsia="Times New Roman" w:hAnsi="Times New Roman" w:cs="Times New Roman"/>
@@ -308,7 +342,21 @@
           <w:rFonts w:ascii="Times New Roman" w:eastAsia="Times New Roman" w:hAnsi="Times New Roman" w:cs="Times New Roman"/>
           <w:iCs/>
         </w:rPr>
-        <w:t>Thakari</w:t>
+        <w:t>Tha</w:t>
+      </w:r>
+      <w:r>
+        <w:rPr>
+          <w:rFonts w:ascii="Times New Roman" w:eastAsia="Times New Roman" w:hAnsi="Times New Roman" w:cs="Times New Roman"/>
+          <w:iCs/>
+        </w:rPr>
+        <w:t>n</w:t>
+      </w:r>
+      <w:r>
+        <w:rPr>
+          <w:rFonts w:ascii="Times New Roman" w:eastAsia="Times New Roman" w:hAnsi="Times New Roman" w:cs="Times New Roman"/>
+          <w:iCs/>
+        </w:rPr>
+        <w:t>kari</w:t>
       </w:r>
       <w:proofErr w:type="spellEnd"/>
       <w:r>
@@ -337,7 +385,23 @@
           <w:rFonts w:ascii="Times New Roman" w:eastAsia="Times New Roman" w:hAnsi="Times New Roman" w:cs="Times New Roman"/>
           <w:iCs/>
         </w:rPr>
-        <w:t xml:space="preserve"> Vankayalpati 23070318</w:t>
+        <w:t xml:space="preserve"> </w:t>
+      </w:r>
+      <w:proofErr w:type="spellStart"/>
+      <w:r>
+        <w:rPr>
+          <w:rFonts w:ascii="Times New Roman" w:eastAsia="Times New Roman" w:hAnsi="Times New Roman" w:cs="Times New Roman"/>
+          <w:iCs/>
+        </w:rPr>
+        <w:t>Vankayalpati</w:t>
+      </w:r>
+      <w:proofErr w:type="spellEnd"/>
+      <w:r>
+        <w:rPr>
+          <w:rFonts w:ascii="Times New Roman" w:eastAsia="Times New Roman" w:hAnsi="Times New Roman" w:cs="Times New Roman"/>
+          <w:iCs/>
+        </w:rPr>
+        <w:t xml:space="preserve"> 23070318</w:t>
       </w:r>
     </w:p>
     <w:p>
@@ -4089,6 +4153,346 @@
         </w:rPr>
         <w:t xml:space="preserve"> log output. </w:t>
       </w:r>
+    </w:p>
+    <w:p>
+      <w:pPr>
+        <w:jc w:val="both"/>
+        <w:rPr>
+          <w:rFonts w:ascii="Times New Roman" w:eastAsia="Times New Roman" w:hAnsi="Times New Roman" w:cs="Times New Roman"/>
+        </w:rPr>
+      </w:pPr>
+    </w:p>
+    <w:p>
+      <w:pPr>
+        <w:jc w:val="both"/>
+        <w:rPr>
+          <w:rFonts w:ascii="Times New Roman" w:eastAsia="Times New Roman" w:hAnsi="Times New Roman" w:cs="Times New Roman"/>
+          <w:b/>
+          <w:bCs/>
+        </w:rPr>
+      </w:pPr>
+      <w:r>
+        <w:rPr>
+          <w:rFonts w:ascii="Times New Roman" w:eastAsia="Times New Roman" w:hAnsi="Times New Roman" w:cs="Times New Roman"/>
+          <w:b/>
+          <w:bCs/>
+        </w:rPr>
+        <w:lastRenderedPageBreak/>
+        <w:t>1.Introduction</w:t>
+      </w:r>
+    </w:p>
+    <w:p>
+      <w:pPr>
+        <w:pStyle w:val="ListParagraph"/>
+        <w:numPr>
+          <w:ilvl w:val="1"/>
+          <w:numId w:val="34"/>
+        </w:numPr>
+        <w:jc w:val="both"/>
+        <w:rPr>
+          <w:rFonts w:ascii="Times New Roman" w:eastAsia="Times New Roman" w:hAnsi="Times New Roman" w:cs="Times New Roman"/>
+        </w:rPr>
+      </w:pPr>
+      <w:r>
+        <w:rPr>
+          <w:rFonts w:ascii="Times New Roman" w:eastAsia="Times New Roman" w:hAnsi="Times New Roman" w:cs="Times New Roman"/>
+          <w:b/>
+          <w:bCs/>
+        </w:rPr>
+        <w:t xml:space="preserve">Problem Statement and research motivation:  </w:t>
+      </w:r>
+      <w:r>
+        <w:rPr>
+          <w:rFonts w:ascii="Times New Roman" w:eastAsia="Times New Roman" w:hAnsi="Times New Roman" w:cs="Times New Roman"/>
+        </w:rPr>
+        <w:t>The rapid transition to remote and hybrid work models</w:t>
+      </w:r>
+      <w:r>
+        <w:rPr>
+          <w:rFonts w:ascii="Times New Roman" w:eastAsia="Times New Roman" w:hAnsi="Times New Roman" w:cs="Times New Roman"/>
+        </w:rPr>
+        <w:t xml:space="preserve"> from on-site work model</w:t>
+      </w:r>
+      <w:r>
+        <w:rPr>
+          <w:rFonts w:ascii="Times New Roman" w:eastAsia="Times New Roman" w:hAnsi="Times New Roman" w:cs="Times New Roman"/>
+        </w:rPr>
+        <w:t xml:space="preserve"> has raised significant concerns regarding employee well-being and rising burnout rates</w:t>
+      </w:r>
+      <w:r>
+        <w:rPr>
+          <w:rFonts w:ascii="Times New Roman" w:eastAsia="Times New Roman" w:hAnsi="Times New Roman" w:cs="Times New Roman"/>
+        </w:rPr>
+        <w:t xml:space="preserve"> (stress levels)</w:t>
+      </w:r>
+      <w:r>
+        <w:rPr>
+          <w:rFonts w:ascii="Times New Roman" w:eastAsia="Times New Roman" w:hAnsi="Times New Roman" w:cs="Times New Roman"/>
+          <w:noProof/>
+          <w:lang w:val="en-US"/>
+        </w:rPr>
+        <w:t xml:space="preserve"> (Gallup</w:t>
+      </w:r>
+      <w:r>
+        <w:rPr>
+          <w:rFonts w:ascii="Times New Roman" w:eastAsia="Times New Roman" w:hAnsi="Times New Roman" w:cs="Times New Roman"/>
+          <w:noProof/>
+          <w:lang w:val="en-US"/>
+        </w:rPr>
+        <w:t>,2023</w:t>
+      </w:r>
+      <w:r>
+        <w:rPr>
+          <w:rFonts w:ascii="Times New Roman" w:eastAsia="Times New Roman" w:hAnsi="Times New Roman" w:cs="Times New Roman"/>
+          <w:noProof/>
+          <w:lang w:val="en-US"/>
+        </w:rPr>
+        <w:t>)</w:t>
+      </w:r>
+      <w:r>
+        <w:rPr>
+          <w:rFonts w:ascii="Times New Roman" w:eastAsia="Times New Roman" w:hAnsi="Times New Roman" w:cs="Times New Roman"/>
+          <w:noProof/>
+          <w:lang w:val="en-US"/>
+        </w:rPr>
+        <w:t>.</w:t>
+      </w:r>
+      <w:r>
+        <w:rPr>
+          <w:rFonts w:ascii="Times New Roman" w:eastAsia="Times New Roman" w:hAnsi="Times New Roman" w:cs="Times New Roman"/>
+        </w:rPr>
+        <w:t xml:space="preserve"> While flexible arrangements are often promoted as a benefit, emerging research suggests</w:t>
+      </w:r>
+      <w:r>
+        <w:rPr>
+          <w:rFonts w:ascii="Times New Roman" w:eastAsia="Times New Roman" w:hAnsi="Times New Roman" w:cs="Times New Roman"/>
+        </w:rPr>
+        <w:t xml:space="preserve"> that</w:t>
+      </w:r>
+      <w:r>
+        <w:rPr>
+          <w:rFonts w:ascii="Times New Roman" w:eastAsia="Times New Roman" w:hAnsi="Times New Roman" w:cs="Times New Roman"/>
+        </w:rPr>
+        <w:t xml:space="preserve"> they may also blur</w:t>
+      </w:r>
+      <w:r>
+        <w:rPr>
+          <w:rFonts w:ascii="Times New Roman" w:eastAsia="Times New Roman" w:hAnsi="Times New Roman" w:cs="Times New Roman"/>
+        </w:rPr>
+        <w:t xml:space="preserve"> </w:t>
+      </w:r>
+      <w:r>
+        <w:rPr>
+          <w:rFonts w:ascii="Times New Roman" w:eastAsia="Times New Roman" w:hAnsi="Times New Roman" w:cs="Times New Roman"/>
+        </w:rPr>
+        <w:t xml:space="preserve">work-life boundaries and increase social isolation. The motivation for this study is to determine if physical work location is a primary </w:t>
+      </w:r>
+      <w:r>
+        <w:rPr>
+          <w:rFonts w:ascii="Times New Roman" w:eastAsia="Times New Roman" w:hAnsi="Times New Roman" w:cs="Times New Roman"/>
+        </w:rPr>
+        <w:t>contributor</w:t>
+      </w:r>
+      <w:r>
+        <w:rPr>
+          <w:rFonts w:ascii="Times New Roman" w:eastAsia="Times New Roman" w:hAnsi="Times New Roman" w:cs="Times New Roman"/>
+        </w:rPr>
+        <w:t xml:space="preserve"> of this stress. Understanding this relationship is critical for organisations designing mental health policies; if location is not significant, resources should focus on management style rather than location mandates (Oakman et al., 2020)</w:t>
+      </w:r>
+      <w:r>
+        <w:rPr>
+          <w:rFonts w:ascii="Times New Roman" w:eastAsia="Times New Roman" w:hAnsi="Times New Roman" w:cs="Times New Roman"/>
+          <w:b/>
+          <w:bCs/>
+        </w:rPr>
+        <w:t>.</w:t>
+      </w:r>
+      <w:r>
+        <w:rPr>
+          <w:rFonts w:ascii="Times New Roman" w:eastAsia="Times New Roman" w:hAnsi="Times New Roman" w:cs="Times New Roman"/>
+          <w:b/>
+          <w:bCs/>
+        </w:rPr>
+        <w:t xml:space="preserve"> </w:t>
+      </w:r>
+    </w:p>
+    <w:p>
+      <w:pPr>
+        <w:pStyle w:val="ListParagraph"/>
+        <w:numPr>
+          <w:ilvl w:val="1"/>
+          <w:numId w:val="34"/>
+        </w:numPr>
+        <w:jc w:val="both"/>
+        <w:rPr>
+          <w:rFonts w:ascii="Times New Roman" w:eastAsia="Times New Roman" w:hAnsi="Times New Roman" w:cs="Times New Roman"/>
+        </w:rPr>
+      </w:pPr>
+      <w:r>
+        <w:rPr>
+          <w:rFonts w:ascii="Times New Roman" w:eastAsia="Times New Roman" w:hAnsi="Times New Roman" w:cs="Times New Roman"/>
+          <w:b/>
+          <w:bCs/>
+        </w:rPr>
+        <w:t xml:space="preserve">The Dataset: </w:t>
+      </w:r>
+      <w:r>
+        <w:rPr>
+          <w:rFonts w:ascii="Times New Roman" w:eastAsia="Times New Roman" w:hAnsi="Times New Roman" w:cs="Times New Roman"/>
+        </w:rPr>
+        <w:t xml:space="preserve">This </w:t>
+      </w:r>
+      <w:r>
+        <w:rPr>
+          <w:rFonts w:ascii="Times New Roman" w:eastAsia="Times New Roman" w:hAnsi="Times New Roman" w:cs="Times New Roman"/>
+        </w:rPr>
+        <w:t>study</w:t>
+      </w:r>
+      <w:r>
+        <w:rPr>
+          <w:rFonts w:ascii="Times New Roman" w:eastAsia="Times New Roman" w:hAnsi="Times New Roman" w:cs="Times New Roman"/>
+        </w:rPr>
+        <w:t xml:space="preserve"> </w:t>
+      </w:r>
+      <w:r>
+        <w:rPr>
+          <w:rFonts w:ascii="Times New Roman" w:eastAsia="Times New Roman" w:hAnsi="Times New Roman" w:cs="Times New Roman"/>
+        </w:rPr>
+        <w:t xml:space="preserve">utilizes the “Impact of Remote Work on Mental Health” dataset, which contains 5000 anonymised employee’s records. It includes the key variables </w:t>
+      </w:r>
+      <w:proofErr w:type="spellStart"/>
+      <w:r>
+        <w:rPr>
+          <w:rFonts w:ascii="Times New Roman" w:eastAsia="Times New Roman" w:hAnsi="Times New Roman" w:cs="Times New Roman"/>
+          <w:b/>
+          <w:bCs/>
+        </w:rPr>
+        <w:t>Work_location</w:t>
+      </w:r>
+      <w:proofErr w:type="spellEnd"/>
+      <w:r>
+        <w:rPr>
+          <w:rFonts w:ascii="Times New Roman" w:eastAsia="Times New Roman" w:hAnsi="Times New Roman" w:cs="Times New Roman"/>
+        </w:rPr>
+        <w:t xml:space="preserve"> (categorical: remote, Hybrid, Onsite), </w:t>
+      </w:r>
+      <w:proofErr w:type="spellStart"/>
+      <w:r>
+        <w:rPr>
+          <w:rFonts w:ascii="Times New Roman" w:eastAsia="Times New Roman" w:hAnsi="Times New Roman" w:cs="Times New Roman"/>
+          <w:b/>
+          <w:bCs/>
+        </w:rPr>
+        <w:t>Stress_level</w:t>
+      </w:r>
+      <w:proofErr w:type="spellEnd"/>
+      <w:r>
+        <w:rPr>
+          <w:rFonts w:ascii="Times New Roman" w:eastAsia="Times New Roman" w:hAnsi="Times New Roman" w:cs="Times New Roman"/>
+          <w:b/>
+          <w:bCs/>
+        </w:rPr>
+        <w:t xml:space="preserve"> </w:t>
+      </w:r>
+      <w:r>
+        <w:rPr>
+          <w:rFonts w:ascii="Times New Roman" w:eastAsia="Times New Roman" w:hAnsi="Times New Roman" w:cs="Times New Roman"/>
+        </w:rPr>
+        <w:t xml:space="preserve">(ordinal: low, medium, high) and </w:t>
+      </w:r>
+      <w:proofErr w:type="spellStart"/>
+      <w:r>
+        <w:rPr>
+          <w:rFonts w:ascii="Times New Roman" w:eastAsia="Times New Roman" w:hAnsi="Times New Roman" w:cs="Times New Roman"/>
+        </w:rPr>
+        <w:t>mental_health_condition</w:t>
+      </w:r>
+      <w:proofErr w:type="spellEnd"/>
+      <w:r>
+        <w:rPr>
+          <w:rFonts w:ascii="Times New Roman" w:eastAsia="Times New Roman" w:hAnsi="Times New Roman" w:cs="Times New Roman"/>
+        </w:rPr>
+        <w:t xml:space="preserve">. This robust sample enables a comprehensive statistical comparison of stress distribution across various work environments. For analysis, the ordinal </w:t>
+      </w:r>
+      <w:proofErr w:type="spellStart"/>
+      <w:r>
+        <w:rPr>
+          <w:rFonts w:ascii="Times New Roman" w:eastAsia="Times New Roman" w:hAnsi="Times New Roman" w:cs="Times New Roman"/>
+        </w:rPr>
+        <w:t>stress_level</w:t>
+      </w:r>
+      <w:proofErr w:type="spellEnd"/>
+      <w:r>
+        <w:rPr>
+          <w:rFonts w:ascii="Times New Roman" w:eastAsia="Times New Roman" w:hAnsi="Times New Roman" w:cs="Times New Roman"/>
+        </w:rPr>
+        <w:t xml:space="preserve"> was mapped to a numerical scale (1-3).</w:t>
+      </w:r>
+      <w:r>
+        <w:t xml:space="preserve"> </w:t>
+      </w:r>
+      <w:r>
+        <w:rPr>
+          <w:rFonts w:ascii="Times New Roman" w:eastAsia="Times New Roman" w:hAnsi="Times New Roman" w:cs="Times New Roman"/>
+        </w:rPr>
+        <w:t xml:space="preserve">Additional fields, such as Age, Gender, </w:t>
+      </w:r>
+      <w:proofErr w:type="spellStart"/>
+      <w:r>
+        <w:rPr>
+          <w:rFonts w:ascii="Times New Roman" w:eastAsia="Times New Roman" w:hAnsi="Times New Roman" w:cs="Times New Roman"/>
+        </w:rPr>
+        <w:t>Job_Role</w:t>
+      </w:r>
+      <w:proofErr w:type="spellEnd"/>
+      <w:r>
+        <w:rPr>
+          <w:rFonts w:ascii="Times New Roman" w:eastAsia="Times New Roman" w:hAnsi="Times New Roman" w:cs="Times New Roman"/>
+        </w:rPr>
+        <w:t xml:space="preserve">, and </w:t>
+      </w:r>
+      <w:proofErr w:type="spellStart"/>
+      <w:r>
+        <w:rPr>
+          <w:rFonts w:ascii="Times New Roman" w:eastAsia="Times New Roman" w:hAnsi="Times New Roman" w:cs="Times New Roman"/>
+        </w:rPr>
+        <w:t>Hours_Worked_Per_Week</w:t>
+      </w:r>
+      <w:proofErr w:type="spellEnd"/>
+      <w:r>
+        <w:rPr>
+          <w:rFonts w:ascii="Times New Roman" w:eastAsia="Times New Roman" w:hAnsi="Times New Roman" w:cs="Times New Roman"/>
+        </w:rPr>
+        <w:t xml:space="preserve"> provide context for analysis.</w:t>
+      </w:r>
+    </w:p>
+    <w:p>
+      <w:pPr>
+        <w:jc w:val="both"/>
+        <w:rPr>
+          <w:rFonts w:ascii="Times New Roman" w:eastAsia="Times New Roman" w:hAnsi="Times New Roman" w:cs="Times New Roman"/>
+        </w:rPr>
+      </w:pPr>
+    </w:p>
+    <w:p>
+      <w:pPr>
+        <w:jc w:val="both"/>
+        <w:rPr>
+          <w:rFonts w:ascii="Times New Roman" w:eastAsia="Times New Roman" w:hAnsi="Times New Roman" w:cs="Times New Roman"/>
+          <w:b/>
+          <w:bCs/>
+        </w:rPr>
+      </w:pPr>
+    </w:p>
+    <w:p>
+      <w:pPr>
+        <w:jc w:val="both"/>
+        <w:rPr>
+          <w:rFonts w:ascii="Times New Roman" w:eastAsia="Times New Roman" w:hAnsi="Times New Roman" w:cs="Times New Roman"/>
+          <w:b/>
+          <w:bCs/>
+        </w:rPr>
+      </w:pPr>
     </w:p>
     <w:p>
       <w:pPr>
@@ -5121,6 +5525,128 @@
     </w:lvl>
   </w:abstractNum>
   <w:abstractNum w:abstractNumId="8" w15:restartNumberingAfterBreak="0">
+    <w:nsid w:val="16E20C3A"/>
+    <w:multiLevelType w:val="multilevel"/>
+    <w:tmpl w:val="5F083E46"/>
+    <w:lvl w:ilvl="0">
+      <w:start w:val="1"/>
+      <w:numFmt w:val="decimal"/>
+      <w:lvlText w:val="%1."/>
+      <w:lvlJc w:val="left"/>
+      <w:pPr>
+        <w:ind w:left="360" w:hanging="360"/>
+      </w:pPr>
+      <w:rPr>
+        <w:rFonts w:hint="default"/>
+        <w:b/>
+      </w:rPr>
+    </w:lvl>
+    <w:lvl w:ilvl="1">
+      <w:start w:val="1"/>
+      <w:numFmt w:val="decimal"/>
+      <w:lvlText w:val="%1.%2."/>
+      <w:lvlJc w:val="left"/>
+      <w:pPr>
+        <w:ind w:left="360" w:hanging="360"/>
+      </w:pPr>
+      <w:rPr>
+        <w:rFonts w:hint="default"/>
+        <w:b/>
+      </w:rPr>
+    </w:lvl>
+    <w:lvl w:ilvl="2">
+      <w:start w:val="1"/>
+      <w:numFmt w:val="decimal"/>
+      <w:lvlText w:val="%1.%2.%3."/>
+      <w:lvlJc w:val="left"/>
+      <w:pPr>
+        <w:ind w:left="720" w:hanging="720"/>
+      </w:pPr>
+      <w:rPr>
+        <w:rFonts w:hint="default"/>
+        <w:b/>
+      </w:rPr>
+    </w:lvl>
+    <w:lvl w:ilvl="3">
+      <w:start w:val="1"/>
+      <w:numFmt w:val="decimal"/>
+      <w:lvlText w:val="%1.%2.%3.%4."/>
+      <w:lvlJc w:val="left"/>
+      <w:pPr>
+        <w:ind w:left="720" w:hanging="720"/>
+      </w:pPr>
+      <w:rPr>
+        <w:rFonts w:hint="default"/>
+        <w:b/>
+      </w:rPr>
+    </w:lvl>
+    <w:lvl w:ilvl="4">
+      <w:start w:val="1"/>
+      <w:numFmt w:val="decimal"/>
+      <w:lvlText w:val="%1.%2.%3.%4.%5."/>
+      <w:lvlJc w:val="left"/>
+      <w:pPr>
+        <w:ind w:left="1080" w:hanging="1080"/>
+      </w:pPr>
+      <w:rPr>
+        <w:rFonts w:hint="default"/>
+        <w:b/>
+      </w:rPr>
+    </w:lvl>
+    <w:lvl w:ilvl="5">
+      <w:start w:val="1"/>
+      <w:numFmt w:val="decimal"/>
+      <w:lvlText w:val="%1.%2.%3.%4.%5.%6."/>
+      <w:lvlJc w:val="left"/>
+      <w:pPr>
+        <w:ind w:left="1080" w:hanging="1080"/>
+      </w:pPr>
+      <w:rPr>
+        <w:rFonts w:hint="default"/>
+        <w:b/>
+      </w:rPr>
+    </w:lvl>
+    <w:lvl w:ilvl="6">
+      <w:start w:val="1"/>
+      <w:numFmt w:val="decimal"/>
+      <w:lvlText w:val="%1.%2.%3.%4.%5.%6.%7."/>
+      <w:lvlJc w:val="left"/>
+      <w:pPr>
+        <w:ind w:left="1440" w:hanging="1440"/>
+      </w:pPr>
+      <w:rPr>
+        <w:rFonts w:hint="default"/>
+        <w:b/>
+      </w:rPr>
+    </w:lvl>
+    <w:lvl w:ilvl="7">
+      <w:start w:val="1"/>
+      <w:numFmt w:val="decimal"/>
+      <w:lvlText w:val="%1.%2.%3.%4.%5.%6.%7.%8."/>
+      <w:lvlJc w:val="left"/>
+      <w:pPr>
+        <w:ind w:left="1440" w:hanging="1440"/>
+      </w:pPr>
+      <w:rPr>
+        <w:rFonts w:hint="default"/>
+        <w:b/>
+      </w:rPr>
+    </w:lvl>
+    <w:lvl w:ilvl="8">
+      <w:start w:val="1"/>
+      <w:numFmt w:val="decimal"/>
+      <w:lvlText w:val="%1.%2.%3.%4.%5.%6.%7.%8.%9."/>
+      <w:lvlJc w:val="left"/>
+      <w:pPr>
+        <w:ind w:left="1800" w:hanging="1800"/>
+      </w:pPr>
+      <w:rPr>
+        <w:rFonts w:hint="default"/>
+        <w:b/>
+      </w:rPr>
+    </w:lvl>
+  </w:abstractNum>
+  <w:abstractNum w:abstractNumId="9" w15:restartNumberingAfterBreak="0">
     <w:nsid w:val="1B21B0F4"/>
     <w:multiLevelType w:val="hybridMultilevel"/>
     <w:tmpl w:val="72720076"/>
@@ -5233,7 +5759,7 @@
       </w:rPr>
     </w:lvl>
   </w:abstractNum>
-  <w:abstractNum w:abstractNumId="9" w15:restartNumberingAfterBreak="0">
+  <w:abstractNum w:abstractNumId="10" w15:restartNumberingAfterBreak="0">
     <w:nsid w:val="1C5D3AF2"/>
     <w:multiLevelType w:val="hybridMultilevel"/>
     <w:tmpl w:val="FFFFFFFF"/>
@@ -5346,7 +5872,7 @@
       </w:rPr>
     </w:lvl>
   </w:abstractNum>
-  <w:abstractNum w:abstractNumId="10" w15:restartNumberingAfterBreak="0">
+  <w:abstractNum w:abstractNumId="11" w15:restartNumberingAfterBreak="0">
     <w:nsid w:val="1CFC5493"/>
     <w:multiLevelType w:val="hybridMultilevel"/>
     <w:tmpl w:val="FFFFFFFF"/>
@@ -5432,7 +5958,7 @@
       </w:pPr>
     </w:lvl>
   </w:abstractNum>
-  <w:abstractNum w:abstractNumId="11" w15:restartNumberingAfterBreak="0">
+  <w:abstractNum w:abstractNumId="12" w15:restartNumberingAfterBreak="0">
     <w:nsid w:val="1E875941"/>
     <w:multiLevelType w:val="hybridMultilevel"/>
     <w:tmpl w:val="CD722D48"/>
@@ -5545,7 +6071,7 @@
       </w:rPr>
     </w:lvl>
   </w:abstractNum>
-  <w:abstractNum w:abstractNumId="12" w15:restartNumberingAfterBreak="0">
+  <w:abstractNum w:abstractNumId="13" w15:restartNumberingAfterBreak="0">
     <w:nsid w:val="215ED53B"/>
     <w:multiLevelType w:val="hybridMultilevel"/>
     <w:tmpl w:val="FFFFFFFF"/>
@@ -5658,7 +6184,7 @@
       </w:rPr>
     </w:lvl>
   </w:abstractNum>
-  <w:abstractNum w:abstractNumId="13" w15:restartNumberingAfterBreak="0">
+  <w:abstractNum w:abstractNumId="14" w15:restartNumberingAfterBreak="0">
     <w:nsid w:val="25481131"/>
     <w:multiLevelType w:val="hybridMultilevel"/>
     <w:tmpl w:val="FFFFFFFF"/>
@@ -5771,7 +6297,7 @@
       </w:rPr>
     </w:lvl>
   </w:abstractNum>
-  <w:abstractNum w:abstractNumId="14" w15:restartNumberingAfterBreak="0">
+  <w:abstractNum w:abstractNumId="15" w15:restartNumberingAfterBreak="0">
     <w:nsid w:val="2BEF301D"/>
     <w:multiLevelType w:val="hybridMultilevel"/>
     <w:tmpl w:val="2B3AA896"/>
@@ -5884,7 +6410,215 @@
       </w:rPr>
     </w:lvl>
   </w:abstractNum>
-  <w:abstractNum w:abstractNumId="15" w15:restartNumberingAfterBreak="0">
+  <w:abstractNum w:abstractNumId="16" w15:restartNumberingAfterBreak="0">
+    <w:nsid w:val="333D5D6C"/>
+    <w:multiLevelType w:val="hybridMultilevel"/>
+    <w:tmpl w:val="D980939A"/>
+    <w:lvl w:ilvl="0" w:tplc="4009000F">
+      <w:start w:val="1"/>
+      <w:numFmt w:val="decimal"/>
+      <w:lvlText w:val="%1."/>
+      <w:lvlJc w:val="left"/>
+      <w:pPr>
+        <w:ind w:left="2160" w:hanging="360"/>
+      </w:pPr>
+    </w:lvl>
+    <w:lvl w:ilvl="1" w:tplc="40090019" w:tentative="1">
+      <w:start w:val="1"/>
+      <w:numFmt w:val="lowerLetter"/>
+      <w:lvlText w:val="%2."/>
+      <w:lvlJc w:val="left"/>
+      <w:pPr>
+        <w:ind w:left="2880" w:hanging="360"/>
+      </w:pPr>
+    </w:lvl>
+    <w:lvl w:ilvl="2" w:tplc="4009001B" w:tentative="1">
+      <w:start w:val="1"/>
+      <w:numFmt w:val="lowerRoman"/>
+      <w:lvlText w:val="%3."/>
+      <w:lvlJc w:val="right"/>
+      <w:pPr>
+        <w:ind w:left="3600" w:hanging="180"/>
+      </w:pPr>
+    </w:lvl>
+    <w:lvl w:ilvl="3" w:tplc="4009000F" w:tentative="1">
+      <w:start w:val="1"/>
+      <w:numFmt w:val="decimal"/>
+      <w:lvlText w:val="%4."/>
+      <w:lvlJc w:val="left"/>
+      <w:pPr>
+        <w:ind w:left="4320" w:hanging="360"/>
+      </w:pPr>
+    </w:lvl>
+    <w:lvl w:ilvl="4" w:tplc="40090019" w:tentative="1">
+      <w:start w:val="1"/>
+      <w:numFmt w:val="lowerLetter"/>
+      <w:lvlText w:val="%5."/>
+      <w:lvlJc w:val="left"/>
+      <w:pPr>
+        <w:ind w:left="5040" w:hanging="360"/>
+      </w:pPr>
+    </w:lvl>
+    <w:lvl w:ilvl="5" w:tplc="4009001B" w:tentative="1">
+      <w:start w:val="1"/>
+      <w:numFmt w:val="lowerRoman"/>
+      <w:lvlText w:val="%6."/>
+      <w:lvlJc w:val="right"/>
+      <w:pPr>
+        <w:ind w:left="5760" w:hanging="180"/>
+      </w:pPr>
+    </w:lvl>
+    <w:lvl w:ilvl="6" w:tplc="4009000F" w:tentative="1">
+      <w:start w:val="1"/>
+      <w:numFmt w:val="decimal"/>
+      <w:lvlText w:val="%7."/>
+      <w:lvlJc w:val="left"/>
+      <w:pPr>
+        <w:ind w:left="6480" w:hanging="360"/>
+      </w:pPr>
+    </w:lvl>
+    <w:lvl w:ilvl="7" w:tplc="40090019" w:tentative="1">
+      <w:start w:val="1"/>
+      <w:numFmt w:val="lowerLetter"/>
+      <w:lvlText w:val="%8."/>
+      <w:lvlJc w:val="left"/>
+      <w:pPr>
+        <w:ind w:left="7200" w:hanging="360"/>
+      </w:pPr>
+    </w:lvl>
+    <w:lvl w:ilvl="8" w:tplc="4009001B" w:tentative="1">
+      <w:start w:val="1"/>
+      <w:numFmt w:val="lowerRoman"/>
+      <w:lvlText w:val="%9."/>
+      <w:lvlJc w:val="right"/>
+      <w:pPr>
+        <w:ind w:left="7920" w:hanging="180"/>
+      </w:pPr>
+    </w:lvl>
+  </w:abstractNum>
+  <w:abstractNum w:abstractNumId="17" w15:restartNumberingAfterBreak="0">
+    <w:nsid w:val="34CC40DC"/>
+    <w:multiLevelType w:val="multilevel"/>
+    <w:tmpl w:val="5F083E46"/>
+    <w:lvl w:ilvl="0">
+      <w:start w:val="1"/>
+      <w:numFmt w:val="decimal"/>
+      <w:lvlText w:val="%1."/>
+      <w:lvlJc w:val="left"/>
+      <w:pPr>
+        <w:ind w:left="360" w:hanging="360"/>
+      </w:pPr>
+      <w:rPr>
+        <w:rFonts w:hint="default"/>
+        <w:b/>
+      </w:rPr>
+    </w:lvl>
+    <w:lvl w:ilvl="1">
+      <w:start w:val="1"/>
+      <w:numFmt w:val="decimal"/>
+      <w:lvlText w:val="%1.%2."/>
+      <w:lvlJc w:val="left"/>
+      <w:pPr>
+        <w:ind w:left="360" w:hanging="360"/>
+      </w:pPr>
+      <w:rPr>
+        <w:rFonts w:hint="default"/>
+        <w:b/>
+      </w:rPr>
+    </w:lvl>
+    <w:lvl w:ilvl="2">
+      <w:start w:val="1"/>
+      <w:numFmt w:val="decimal"/>
+      <w:lvlText w:val="%1.%2.%3."/>
+      <w:lvlJc w:val="left"/>
+      <w:pPr>
+        <w:ind w:left="720" w:hanging="720"/>
+      </w:pPr>
+      <w:rPr>
+        <w:rFonts w:hint="default"/>
+        <w:b/>
+      </w:rPr>
+    </w:lvl>
+    <w:lvl w:ilvl="3">
+      <w:start w:val="1"/>
+      <w:numFmt w:val="decimal"/>
+      <w:lvlText w:val="%1.%2.%3.%4."/>
+      <w:lvlJc w:val="left"/>
+      <w:pPr>
+        <w:ind w:left="720" w:hanging="720"/>
+      </w:pPr>
+      <w:rPr>
+        <w:rFonts w:hint="default"/>
+        <w:b/>
+      </w:rPr>
+    </w:lvl>
+    <w:lvl w:ilvl="4">
+      <w:start w:val="1"/>
+      <w:numFmt w:val="decimal"/>
+      <w:lvlText w:val="%1.%2.%3.%4.%5."/>
+      <w:lvlJc w:val="left"/>
+      <w:pPr>
+        <w:ind w:left="1080" w:hanging="1080"/>
+      </w:pPr>
+      <w:rPr>
+        <w:rFonts w:hint="default"/>
+        <w:b/>
+      </w:rPr>
+    </w:lvl>
+    <w:lvl w:ilvl="5">
+      <w:start w:val="1"/>
+      <w:numFmt w:val="decimal"/>
+      <w:lvlText w:val="%1.%2.%3.%4.%5.%6."/>
+      <w:lvlJc w:val="left"/>
+      <w:pPr>
+        <w:ind w:left="1080" w:hanging="1080"/>
+      </w:pPr>
+      <w:rPr>
+        <w:rFonts w:hint="default"/>
+        <w:b/>
+      </w:rPr>
+    </w:lvl>
+    <w:lvl w:ilvl="6">
+      <w:start w:val="1"/>
+      <w:numFmt w:val="decimal"/>
+      <w:lvlText w:val="%1.%2.%3.%4.%5.%6.%7."/>
+      <w:lvlJc w:val="left"/>
+      <w:pPr>
+        <w:ind w:left="1440" w:hanging="1440"/>
+      </w:pPr>
+      <w:rPr>
+        <w:rFonts w:hint="default"/>
+        <w:b/>
+      </w:rPr>
+    </w:lvl>
+    <w:lvl w:ilvl="7">
+      <w:start w:val="1"/>
+      <w:numFmt w:val="decimal"/>
+      <w:lvlText w:val="%1.%2.%3.%4.%5.%6.%7.%8."/>
+      <w:lvlJc w:val="left"/>
+      <w:pPr>
+        <w:ind w:left="1440" w:hanging="1440"/>
+      </w:pPr>
+      <w:rPr>
+        <w:rFonts w:hint="default"/>
+        <w:b/>
+      </w:rPr>
+    </w:lvl>
+    <w:lvl w:ilvl="8">
+      <w:start w:val="1"/>
+      <w:numFmt w:val="decimal"/>
+      <w:lvlText w:val="%1.%2.%3.%4.%5.%6.%7.%8.%9."/>
+      <w:lvlJc w:val="left"/>
+      <w:pPr>
+        <w:ind w:left="1800" w:hanging="1800"/>
+      </w:pPr>
+      <w:rPr>
+        <w:rFonts w:hint="default"/>
+        <w:b/>
+      </w:rPr>
+    </w:lvl>
+  </w:abstractNum>
+  <w:abstractNum w:abstractNumId="18" w15:restartNumberingAfterBreak="0">
     <w:nsid w:val="360E79A9"/>
     <w:multiLevelType w:val="multilevel"/>
     <w:tmpl w:val="FFFFFFFF"/>
@@ -5997,7 +6731,129 @@
       </w:rPr>
     </w:lvl>
   </w:abstractNum>
-  <w:abstractNum w:abstractNumId="16" w15:restartNumberingAfterBreak="0">
+  <w:abstractNum w:abstractNumId="19" w15:restartNumberingAfterBreak="0">
+    <w:nsid w:val="395D556B"/>
+    <w:multiLevelType w:val="multilevel"/>
+    <w:tmpl w:val="5F083E46"/>
+    <w:lvl w:ilvl="0">
+      <w:start w:val="1"/>
+      <w:numFmt w:val="decimal"/>
+      <w:lvlText w:val="%1."/>
+      <w:lvlJc w:val="left"/>
+      <w:pPr>
+        <w:ind w:left="360" w:hanging="360"/>
+      </w:pPr>
+      <w:rPr>
+        <w:rFonts w:hint="default"/>
+        <w:b/>
+      </w:rPr>
+    </w:lvl>
+    <w:lvl w:ilvl="1">
+      <w:start w:val="1"/>
+      <w:numFmt w:val="decimal"/>
+      <w:lvlText w:val="%1.%2."/>
+      <w:lvlJc w:val="left"/>
+      <w:pPr>
+        <w:ind w:left="360" w:hanging="360"/>
+      </w:pPr>
+      <w:rPr>
+        <w:rFonts w:hint="default"/>
+        <w:b/>
+      </w:rPr>
+    </w:lvl>
+    <w:lvl w:ilvl="2">
+      <w:start w:val="1"/>
+      <w:numFmt w:val="decimal"/>
+      <w:lvlText w:val="%1.%2.%3."/>
+      <w:lvlJc w:val="left"/>
+      <w:pPr>
+        <w:ind w:left="720" w:hanging="720"/>
+      </w:pPr>
+      <w:rPr>
+        <w:rFonts w:hint="default"/>
+        <w:b/>
+      </w:rPr>
+    </w:lvl>
+    <w:lvl w:ilvl="3">
+      <w:start w:val="1"/>
+      <w:numFmt w:val="decimal"/>
+      <w:lvlText w:val="%1.%2.%3.%4."/>
+      <w:lvlJc w:val="left"/>
+      <w:pPr>
+        <w:ind w:left="720" w:hanging="720"/>
+      </w:pPr>
+      <w:rPr>
+        <w:rFonts w:hint="default"/>
+        <w:b/>
+      </w:rPr>
+    </w:lvl>
+    <w:lvl w:ilvl="4">
+      <w:start w:val="1"/>
+      <w:numFmt w:val="decimal"/>
+      <w:lvlText w:val="%1.%2.%3.%4.%5."/>
+      <w:lvlJc w:val="left"/>
+      <w:pPr>
+        <w:ind w:left="1080" w:hanging="1080"/>
+      </w:pPr>
+      <w:rPr>
+        <w:rFonts w:hint="default"/>
+        <w:b/>
+      </w:rPr>
+    </w:lvl>
+    <w:lvl w:ilvl="5">
+      <w:start w:val="1"/>
+      <w:numFmt w:val="decimal"/>
+      <w:lvlText w:val="%1.%2.%3.%4.%5.%6."/>
+      <w:lvlJc w:val="left"/>
+      <w:pPr>
+        <w:ind w:left="1080" w:hanging="1080"/>
+      </w:pPr>
+      <w:rPr>
+        <w:rFonts w:hint="default"/>
+        <w:b/>
+      </w:rPr>
+    </w:lvl>
+    <w:lvl w:ilvl="6">
+      <w:start w:val="1"/>
+      <w:numFmt w:val="decimal"/>
+      <w:lvlText w:val="%1.%2.%3.%4.%5.%6.%7."/>
+      <w:lvlJc w:val="left"/>
+      <w:pPr>
+        <w:ind w:left="1440" w:hanging="1440"/>
+      </w:pPr>
+      <w:rPr>
+        <w:rFonts w:hint="default"/>
+        <w:b/>
+      </w:rPr>
+    </w:lvl>
+    <w:lvl w:ilvl="7">
+      <w:start w:val="1"/>
+      <w:numFmt w:val="decimal"/>
+      <w:lvlText w:val="%1.%2.%3.%4.%5.%6.%7.%8."/>
+      <w:lvlJc w:val="left"/>
+      <w:pPr>
+        <w:ind w:left="1440" w:hanging="1440"/>
+      </w:pPr>
+      <w:rPr>
+        <w:rFonts w:hint="default"/>
+        <w:b/>
+      </w:rPr>
+    </w:lvl>
+    <w:lvl w:ilvl="8">
+      <w:start w:val="1"/>
+      <w:numFmt w:val="decimal"/>
+      <w:lvlText w:val="%1.%2.%3.%4.%5.%6.%7.%8.%9."/>
+      <w:lvlJc w:val="left"/>
+      <w:pPr>
+        <w:ind w:left="1800" w:hanging="1800"/>
+      </w:pPr>
+      <w:rPr>
+        <w:rFonts w:hint="default"/>
+        <w:b/>
+      </w:rPr>
+    </w:lvl>
+  </w:abstractNum>
+  <w:abstractNum w:abstractNumId="20" w15:restartNumberingAfterBreak="0">
     <w:nsid w:val="3AE77EFC"/>
     <w:multiLevelType w:val="hybridMultilevel"/>
     <w:tmpl w:val="BF34E8AA"/>
@@ -6110,7 +6966,7 @@
       </w:rPr>
     </w:lvl>
   </w:abstractNum>
-  <w:abstractNum w:abstractNumId="17" w15:restartNumberingAfterBreak="0">
+  <w:abstractNum w:abstractNumId="21" w15:restartNumberingAfterBreak="0">
     <w:nsid w:val="3BD0A676"/>
     <w:multiLevelType w:val="hybridMultilevel"/>
     <w:tmpl w:val="FFFFFFFF"/>
@@ -6223,7 +7079,7 @@
       </w:rPr>
     </w:lvl>
   </w:abstractNum>
-  <w:abstractNum w:abstractNumId="18" w15:restartNumberingAfterBreak="0">
+  <w:abstractNum w:abstractNumId="22" w15:restartNumberingAfterBreak="0">
     <w:nsid w:val="3CEA41A4"/>
     <w:multiLevelType w:val="hybridMultilevel"/>
     <w:tmpl w:val="FFFFFFFF"/>
@@ -6309,7 +7165,7 @@
       </w:pPr>
     </w:lvl>
   </w:abstractNum>
-  <w:abstractNum w:abstractNumId="19" w15:restartNumberingAfterBreak="0">
+  <w:abstractNum w:abstractNumId="23" w15:restartNumberingAfterBreak="0">
     <w:nsid w:val="3F9AADF4"/>
     <w:multiLevelType w:val="hybridMultilevel"/>
     <w:tmpl w:val="FFFFFFFF"/>
@@ -6395,7 +7251,7 @@
       </w:pPr>
     </w:lvl>
   </w:abstractNum>
-  <w:abstractNum w:abstractNumId="20" w15:restartNumberingAfterBreak="0">
+  <w:abstractNum w:abstractNumId="24" w15:restartNumberingAfterBreak="0">
     <w:nsid w:val="41A2DE95"/>
     <w:multiLevelType w:val="hybridMultilevel"/>
     <w:tmpl w:val="FFFFFFFF"/>
@@ -6508,7 +7364,7 @@
       </w:rPr>
     </w:lvl>
   </w:abstractNum>
-  <w:abstractNum w:abstractNumId="21" w15:restartNumberingAfterBreak="0">
+  <w:abstractNum w:abstractNumId="25" w15:restartNumberingAfterBreak="0">
     <w:nsid w:val="42202A9B"/>
     <w:multiLevelType w:val="hybridMultilevel"/>
     <w:tmpl w:val="FFFFFFFF"/>
@@ -6621,7 +7477,7 @@
       </w:rPr>
     </w:lvl>
   </w:abstractNum>
-  <w:abstractNum w:abstractNumId="22" w15:restartNumberingAfterBreak="0">
+  <w:abstractNum w:abstractNumId="26" w15:restartNumberingAfterBreak="0">
     <w:nsid w:val="43DCB8F2"/>
     <w:multiLevelType w:val="hybridMultilevel"/>
     <w:tmpl w:val="FFFFFFFF"/>
@@ -6734,7 +7590,7 @@
       </w:rPr>
     </w:lvl>
   </w:abstractNum>
-  <w:abstractNum w:abstractNumId="23" w15:restartNumberingAfterBreak="0">
+  <w:abstractNum w:abstractNumId="27" w15:restartNumberingAfterBreak="0">
     <w:nsid w:val="453E2DC6"/>
     <w:multiLevelType w:val="multilevel"/>
     <w:tmpl w:val="4DA4E65A"/>
@@ -6855,7 +7711,7 @@
       </w:rPr>
     </w:lvl>
   </w:abstractNum>
-  <w:abstractNum w:abstractNumId="24" w15:restartNumberingAfterBreak="0">
+  <w:abstractNum w:abstractNumId="28" w15:restartNumberingAfterBreak="0">
     <w:nsid w:val="4D557C4F"/>
     <w:multiLevelType w:val="hybridMultilevel"/>
     <w:tmpl w:val="E482CF54"/>
@@ -6944,7 +7800,7 @@
       </w:pPr>
     </w:lvl>
   </w:abstractNum>
-  <w:abstractNum w:abstractNumId="25" w15:restartNumberingAfterBreak="0">
+  <w:abstractNum w:abstractNumId="29" w15:restartNumberingAfterBreak="0">
     <w:nsid w:val="52DF187A"/>
     <w:multiLevelType w:val="hybridMultilevel"/>
     <w:tmpl w:val="FFFFFFFF"/>
@@ -7057,7 +7913,7 @@
       </w:rPr>
     </w:lvl>
   </w:abstractNum>
-  <w:abstractNum w:abstractNumId="26" w15:restartNumberingAfterBreak="0">
+  <w:abstractNum w:abstractNumId="30" w15:restartNumberingAfterBreak="0">
     <w:nsid w:val="573E3B79"/>
     <w:multiLevelType w:val="hybridMultilevel"/>
     <w:tmpl w:val="FFFFFFFF"/>
@@ -7143,7 +7999,93 @@
       </w:pPr>
     </w:lvl>
   </w:abstractNum>
-  <w:abstractNum w:abstractNumId="27" w15:restartNumberingAfterBreak="0">
+  <w:abstractNum w:abstractNumId="31" w15:restartNumberingAfterBreak="0">
+    <w:nsid w:val="57522DFD"/>
+    <w:multiLevelType w:val="hybridMultilevel"/>
+    <w:tmpl w:val="0BBC80C0"/>
+    <w:lvl w:ilvl="0" w:tplc="4009000F">
+      <w:start w:val="1"/>
+      <w:numFmt w:val="decimal"/>
+      <w:lvlText w:val="%1."/>
+      <w:lvlJc w:val="left"/>
+      <w:pPr>
+        <w:ind w:left="1800" w:hanging="360"/>
+      </w:pPr>
+    </w:lvl>
+    <w:lvl w:ilvl="1" w:tplc="40090019" w:tentative="1">
+      <w:start w:val="1"/>
+      <w:numFmt w:val="lowerLetter"/>
+      <w:lvlText w:val="%2."/>
+      <w:lvlJc w:val="left"/>
+      <w:pPr>
+        <w:ind w:left="2520" w:hanging="360"/>
+      </w:pPr>
+    </w:lvl>
+    <w:lvl w:ilvl="2" w:tplc="4009001B" w:tentative="1">
+      <w:start w:val="1"/>
+      <w:numFmt w:val="lowerRoman"/>
+      <w:lvlText w:val="%3."/>
+      <w:lvlJc w:val="right"/>
+      <w:pPr>
+        <w:ind w:left="3240" w:hanging="180"/>
+      </w:pPr>
+    </w:lvl>
+    <w:lvl w:ilvl="3" w:tplc="4009000F" w:tentative="1">
+      <w:start w:val="1"/>
+      <w:numFmt w:val="decimal"/>
+      <w:lvlText w:val="%4."/>
+      <w:lvlJc w:val="left"/>
+      <w:pPr>
+        <w:ind w:left="3960" w:hanging="360"/>
+      </w:pPr>
+    </w:lvl>
+    <w:lvl w:ilvl="4" w:tplc="40090019" w:tentative="1">
+      <w:start w:val="1"/>
+      <w:numFmt w:val="lowerLetter"/>
+      <w:lvlText w:val="%5."/>
+      <w:lvlJc w:val="left"/>
+      <w:pPr>
+        <w:ind w:left="4680" w:hanging="360"/>
+      </w:pPr>
+    </w:lvl>
+    <w:lvl w:ilvl="5" w:tplc="4009001B" w:tentative="1">
+      <w:start w:val="1"/>
+      <w:numFmt w:val="lowerRoman"/>
+      <w:lvlText w:val="%6."/>
+      <w:lvlJc w:val="right"/>
+      <w:pPr>
+        <w:ind w:left="5400" w:hanging="180"/>
+      </w:pPr>
+    </w:lvl>
+    <w:lvl w:ilvl="6" w:tplc="4009000F" w:tentative="1">
+      <w:start w:val="1"/>
+      <w:numFmt w:val="decimal"/>
+      <w:lvlText w:val="%7."/>
+      <w:lvlJc w:val="left"/>
+      <w:pPr>
+        <w:ind w:left="6120" w:hanging="360"/>
+      </w:pPr>
+    </w:lvl>
+    <w:lvl w:ilvl="7" w:tplc="40090019" w:tentative="1">
+      <w:start w:val="1"/>
+      <w:numFmt w:val="lowerLetter"/>
+      <w:lvlText w:val="%8."/>
+      <w:lvlJc w:val="left"/>
+      <w:pPr>
+        <w:ind w:left="6840" w:hanging="360"/>
+      </w:pPr>
+    </w:lvl>
+    <w:lvl w:ilvl="8" w:tplc="4009001B" w:tentative="1">
+      <w:start w:val="1"/>
+      <w:numFmt w:val="lowerRoman"/>
+      <w:lvlText w:val="%9."/>
+      <w:lvlJc w:val="right"/>
+      <w:pPr>
+        <w:ind w:left="7560" w:hanging="180"/>
+      </w:pPr>
+    </w:lvl>
+  </w:abstractNum>
+  <w:abstractNum w:abstractNumId="32" w15:restartNumberingAfterBreak="0">
     <w:nsid w:val="5A72411A"/>
     <w:multiLevelType w:val="hybridMultilevel"/>
     <w:tmpl w:val="C31A5862"/>
@@ -7229,10 +8171,10 @@
       </w:pPr>
     </w:lvl>
   </w:abstractNum>
-  <w:abstractNum w:abstractNumId="28" w15:restartNumberingAfterBreak="0">
+  <w:abstractNum w:abstractNumId="33" w15:restartNumberingAfterBreak="0">
     <w:nsid w:val="64424843"/>
     <w:multiLevelType w:val="hybridMultilevel"/>
-    <w:tmpl w:val="FFFFFFFF"/>
+    <w:tmpl w:val="E17832A8"/>
     <w:lvl w:ilvl="0" w:tplc="E4007C72">
       <w:start w:val="1"/>
       <w:numFmt w:val="upperLetter"/>
@@ -7315,7 +8257,7 @@
       </w:pPr>
     </w:lvl>
   </w:abstractNum>
-  <w:abstractNum w:abstractNumId="29" w15:restartNumberingAfterBreak="0">
+  <w:abstractNum w:abstractNumId="34" w15:restartNumberingAfterBreak="0">
     <w:nsid w:val="64803963"/>
     <w:multiLevelType w:val="multilevel"/>
     <w:tmpl w:val="FFFFFFFF"/>
@@ -7401,7 +8343,7 @@
       </w:pPr>
     </w:lvl>
   </w:abstractNum>
-  <w:abstractNum w:abstractNumId="30" w15:restartNumberingAfterBreak="0">
+  <w:abstractNum w:abstractNumId="35" w15:restartNumberingAfterBreak="0">
     <w:nsid w:val="662D2694"/>
     <w:multiLevelType w:val="hybridMultilevel"/>
     <w:tmpl w:val="FFFFFFFF"/>
@@ -7487,7 +8429,7 @@
       </w:pPr>
     </w:lvl>
   </w:abstractNum>
-  <w:abstractNum w:abstractNumId="31" w15:restartNumberingAfterBreak="0">
+  <w:abstractNum w:abstractNumId="36" w15:restartNumberingAfterBreak="0">
     <w:nsid w:val="6989EEEE"/>
     <w:multiLevelType w:val="multilevel"/>
     <w:tmpl w:val="FFFFFFFF"/>
@@ -7573,7 +8515,93 @@
       </w:pPr>
     </w:lvl>
   </w:abstractNum>
-  <w:abstractNum w:abstractNumId="32" w15:restartNumberingAfterBreak="0">
+  <w:abstractNum w:abstractNumId="37" w15:restartNumberingAfterBreak="0">
+    <w:nsid w:val="6EBA1735"/>
+    <w:multiLevelType w:val="hybridMultilevel"/>
+    <w:tmpl w:val="4B58F960"/>
+    <w:lvl w:ilvl="0" w:tplc="4009000F">
+      <w:start w:val="1"/>
+      <w:numFmt w:val="decimal"/>
+      <w:lvlText w:val="%1."/>
+      <w:lvlJc w:val="left"/>
+      <w:pPr>
+        <w:ind w:left="2880" w:hanging="360"/>
+      </w:pPr>
+    </w:lvl>
+    <w:lvl w:ilvl="1" w:tplc="40090019" w:tentative="1">
+      <w:start w:val="1"/>
+      <w:numFmt w:val="lowerLetter"/>
+      <w:lvlText w:val="%2."/>
+      <w:lvlJc w:val="left"/>
+      <w:pPr>
+        <w:ind w:left="3600" w:hanging="360"/>
+      </w:pPr>
+    </w:lvl>
+    <w:lvl w:ilvl="2" w:tplc="4009001B" w:tentative="1">
+      <w:start w:val="1"/>
+      <w:numFmt w:val="lowerRoman"/>
+      <w:lvlText w:val="%3."/>
+      <w:lvlJc w:val="right"/>
+      <w:pPr>
+        <w:ind w:left="4320" w:hanging="180"/>
+      </w:pPr>
+    </w:lvl>
+    <w:lvl w:ilvl="3" w:tplc="4009000F" w:tentative="1">
+      <w:start w:val="1"/>
+      <w:numFmt w:val="decimal"/>
+      <w:lvlText w:val="%4."/>
+      <w:lvlJc w:val="left"/>
+      <w:pPr>
+        <w:ind w:left="5040" w:hanging="360"/>
+      </w:pPr>
+    </w:lvl>
+    <w:lvl w:ilvl="4" w:tplc="40090019" w:tentative="1">
+      <w:start w:val="1"/>
+      <w:numFmt w:val="lowerLetter"/>
+      <w:lvlText w:val="%5."/>
+      <w:lvlJc w:val="left"/>
+      <w:pPr>
+        <w:ind w:left="5760" w:hanging="360"/>
+      </w:pPr>
+    </w:lvl>
+    <w:lvl w:ilvl="5" w:tplc="4009001B" w:tentative="1">
+      <w:start w:val="1"/>
+      <w:numFmt w:val="lowerRoman"/>
+      <w:lvlText w:val="%6."/>
+      <w:lvlJc w:val="right"/>
+      <w:pPr>
+        <w:ind w:left="6480" w:hanging="180"/>
+      </w:pPr>
+    </w:lvl>
+    <w:lvl w:ilvl="6" w:tplc="4009000F" w:tentative="1">
+      <w:start w:val="1"/>
+      <w:numFmt w:val="decimal"/>
+      <w:lvlText w:val="%7."/>
+      <w:lvlJc w:val="left"/>
+      <w:pPr>
+        <w:ind w:left="7200" w:hanging="360"/>
+      </w:pPr>
+    </w:lvl>
+    <w:lvl w:ilvl="7" w:tplc="40090019" w:tentative="1">
+      <w:start w:val="1"/>
+      <w:numFmt w:val="lowerLetter"/>
+      <w:lvlText w:val="%8."/>
+      <w:lvlJc w:val="left"/>
+      <w:pPr>
+        <w:ind w:left="7920" w:hanging="360"/>
+      </w:pPr>
+    </w:lvl>
+    <w:lvl w:ilvl="8" w:tplc="4009001B" w:tentative="1">
+      <w:start w:val="1"/>
+      <w:numFmt w:val="lowerRoman"/>
+      <w:lvlText w:val="%9."/>
+      <w:lvlJc w:val="right"/>
+      <w:pPr>
+        <w:ind w:left="8640" w:hanging="180"/>
+      </w:pPr>
+    </w:lvl>
+  </w:abstractNum>
+  <w:abstractNum w:abstractNumId="38" w15:restartNumberingAfterBreak="0">
     <w:nsid w:val="717456F8"/>
     <w:multiLevelType w:val="hybridMultilevel"/>
     <w:tmpl w:val="FFFFFFFF"/>
@@ -7687,52 +8715,52 @@
     </w:lvl>
   </w:abstractNum>
   <w:num w:numId="1" w16cid:durableId="193809708">
-    <w:abstractNumId w:val="27"/>
+    <w:abstractNumId w:val="32"/>
   </w:num>
   <w:num w:numId="2" w16cid:durableId="439304008">
     <w:abstractNumId w:val="0"/>
   </w:num>
   <w:num w:numId="3" w16cid:durableId="1814369601">
-    <w:abstractNumId w:val="8"/>
+    <w:abstractNumId w:val="9"/>
   </w:num>
   <w:num w:numId="4" w16cid:durableId="2006858979">
-    <w:abstractNumId w:val="28"/>
+    <w:abstractNumId w:val="33"/>
   </w:num>
   <w:num w:numId="5" w16cid:durableId="1839346339">
-    <w:abstractNumId w:val="18"/>
+    <w:abstractNumId w:val="22"/>
   </w:num>
   <w:num w:numId="6" w16cid:durableId="1380855808">
-    <w:abstractNumId w:val="10"/>
+    <w:abstractNumId w:val="11"/>
   </w:num>
   <w:num w:numId="7" w16cid:durableId="565338146">
-    <w:abstractNumId w:val="30"/>
+    <w:abstractNumId w:val="35"/>
   </w:num>
   <w:num w:numId="8" w16cid:durableId="522136554">
-    <w:abstractNumId w:val="19"/>
+    <w:abstractNumId w:val="23"/>
   </w:num>
   <w:num w:numId="9" w16cid:durableId="729496021">
-    <w:abstractNumId w:val="24"/>
+    <w:abstractNumId w:val="28"/>
   </w:num>
   <w:num w:numId="10" w16cid:durableId="417485858">
     <w:abstractNumId w:val="7"/>
   </w:num>
   <w:num w:numId="11" w16cid:durableId="1035351234">
-    <w:abstractNumId w:val="23"/>
+    <w:abstractNumId w:val="27"/>
   </w:num>
   <w:num w:numId="12" w16cid:durableId="837691969">
     <w:abstractNumId w:val="5"/>
   </w:num>
   <w:num w:numId="13" w16cid:durableId="979849249">
-    <w:abstractNumId w:val="16"/>
+    <w:abstractNumId w:val="20"/>
   </w:num>
   <w:num w:numId="14" w16cid:durableId="387188096">
-    <w:abstractNumId w:val="11"/>
+    <w:abstractNumId w:val="12"/>
   </w:num>
   <w:num w:numId="15" w16cid:durableId="1770663035">
-    <w:abstractNumId w:val="14"/>
+    <w:abstractNumId w:val="15"/>
   </w:num>
   <w:num w:numId="16" w16cid:durableId="642200228">
-    <w:abstractNumId w:val="15"/>
+    <w:abstractNumId w:val="18"/>
   </w:num>
   <w:num w:numId="17" w16cid:durableId="595553950">
     <w:abstractNumId w:val="6"/>
@@ -7741,49 +8769,67 @@
     <w:abstractNumId w:val="1"/>
   </w:num>
   <w:num w:numId="19" w16cid:durableId="1430350645">
-    <w:abstractNumId w:val="17"/>
+    <w:abstractNumId w:val="21"/>
   </w:num>
   <w:num w:numId="20" w16cid:durableId="609823634">
-    <w:abstractNumId w:val="9"/>
+    <w:abstractNumId w:val="10"/>
   </w:num>
   <w:num w:numId="21" w16cid:durableId="1595891774">
-    <w:abstractNumId w:val="13"/>
+    <w:abstractNumId w:val="14"/>
   </w:num>
   <w:num w:numId="22" w16cid:durableId="1857501887">
     <w:abstractNumId w:val="4"/>
   </w:num>
   <w:num w:numId="23" w16cid:durableId="1424566782">
-    <w:abstractNumId w:val="20"/>
+    <w:abstractNumId w:val="24"/>
   </w:num>
   <w:num w:numId="24" w16cid:durableId="983385615">
-    <w:abstractNumId w:val="22"/>
+    <w:abstractNumId w:val="26"/>
   </w:num>
   <w:num w:numId="25" w16cid:durableId="1303582182">
-    <w:abstractNumId w:val="25"/>
+    <w:abstractNumId w:val="29"/>
   </w:num>
   <w:num w:numId="26" w16cid:durableId="2138447778">
     <w:abstractNumId w:val="2"/>
   </w:num>
   <w:num w:numId="27" w16cid:durableId="715280916">
-    <w:abstractNumId w:val="12"/>
+    <w:abstractNumId w:val="13"/>
   </w:num>
   <w:num w:numId="28" w16cid:durableId="296570619">
-    <w:abstractNumId w:val="26"/>
+    <w:abstractNumId w:val="30"/>
   </w:num>
   <w:num w:numId="29" w16cid:durableId="266351746">
-    <w:abstractNumId w:val="32"/>
+    <w:abstractNumId w:val="38"/>
   </w:num>
   <w:num w:numId="30" w16cid:durableId="1027947511">
-    <w:abstractNumId w:val="29"/>
+    <w:abstractNumId w:val="34"/>
   </w:num>
   <w:num w:numId="31" w16cid:durableId="1358778646">
-    <w:abstractNumId w:val="21"/>
+    <w:abstractNumId w:val="25"/>
   </w:num>
   <w:num w:numId="32" w16cid:durableId="186406669">
-    <w:abstractNumId w:val="31"/>
+    <w:abstractNumId w:val="36"/>
   </w:num>
   <w:num w:numId="33" w16cid:durableId="364215154">
     <w:abstractNumId w:val="3"/>
+  </w:num>
+  <w:num w:numId="34" w16cid:durableId="890772625">
+    <w:abstractNumId w:val="19"/>
+  </w:num>
+  <w:num w:numId="35" w16cid:durableId="1103185044">
+    <w:abstractNumId w:val="16"/>
+  </w:num>
+  <w:num w:numId="36" w16cid:durableId="1353994370">
+    <w:abstractNumId w:val="31"/>
+  </w:num>
+  <w:num w:numId="37" w16cid:durableId="1646739846">
+    <w:abstractNumId w:val="37"/>
+  </w:num>
+  <w:num w:numId="38" w16cid:durableId="1013453593">
+    <w:abstractNumId w:val="8"/>
+  </w:num>
+  <w:num w:numId="39" w16cid:durableId="1886061871">
+    <w:abstractNumId w:val="17"/>
   </w:num>
 </w:numbering>
 </file>

</xml_diff>

<commit_message>
Add research question and null/alternative hypotheses
</commit_message>
<xml_diff>
--- a/7COM1079_Final report_template.docx
+++ b/7COM1079_Final report_template.docx
@@ -4352,13 +4352,7 @@
         <w:rPr>
           <w:rFonts w:ascii="Times New Roman" w:eastAsia="Times New Roman" w:hAnsi="Times New Roman" w:cs="Times New Roman"/>
         </w:rPr>
-        <w:t xml:space="preserve"> </w:t>
-      </w:r>
-      <w:r>
-        <w:rPr>
-          <w:rFonts w:ascii="Times New Roman" w:eastAsia="Times New Roman" w:hAnsi="Times New Roman" w:cs="Times New Roman"/>
-        </w:rPr>
-        <w:t xml:space="preserve">utilizes the “Impact of Remote Work on Mental Health” dataset, which contains 5000 anonymised employee’s records. It includes the key variables </w:t>
+        <w:t xml:space="preserve"> utilizes the “Impact of Remote Work on Mental Health” dataset, which contains 5000 anonymised employee’s records. It includes the key variables </w:t>
       </w:r>
       <w:proofErr w:type="spellStart"/>
       <w:r>
@@ -4465,6 +4459,353 @@
         </w:rPr>
         <w:t xml:space="preserve"> provide context for analysis.</w:t>
       </w:r>
+    </w:p>
+    <w:p>
+      <w:pPr>
+        <w:pStyle w:val="ListParagraph"/>
+        <w:ind w:left="360"/>
+        <w:jc w:val="both"/>
+        <w:rPr>
+          <w:rFonts w:ascii="Times New Roman" w:eastAsia="Times New Roman" w:hAnsi="Times New Roman" w:cs="Times New Roman"/>
+        </w:rPr>
+      </w:pPr>
+    </w:p>
+    <w:p>
+      <w:pPr>
+        <w:pStyle w:val="ListParagraph"/>
+        <w:numPr>
+          <w:ilvl w:val="1"/>
+          <w:numId w:val="34"/>
+        </w:numPr>
+        <w:jc w:val="both"/>
+        <w:rPr>
+          <w:rFonts w:ascii="Times New Roman" w:eastAsia="Times New Roman" w:hAnsi="Times New Roman" w:cs="Times New Roman"/>
+        </w:rPr>
+      </w:pPr>
+      <w:r>
+        <w:rPr>
+          <w:rFonts w:ascii="Times New Roman" w:eastAsia="Times New Roman" w:hAnsi="Times New Roman" w:cs="Times New Roman"/>
+          <w:b/>
+          <w:bCs/>
+        </w:rPr>
+        <w:t xml:space="preserve">Research </w:t>
+      </w:r>
+      <w:proofErr w:type="spellStart"/>
+      <w:proofErr w:type="gramStart"/>
+      <w:r>
+        <w:rPr>
+          <w:rFonts w:ascii="Times New Roman" w:eastAsia="Times New Roman" w:hAnsi="Times New Roman" w:cs="Times New Roman"/>
+          <w:b/>
+          <w:bCs/>
+        </w:rPr>
+        <w:t>Question:</w:t>
+      </w:r>
+      <w:r>
+        <w:rPr>
+          <w:rFonts w:ascii="Times New Roman" w:eastAsia="Times New Roman" w:hAnsi="Times New Roman" w:cs="Times New Roman"/>
+        </w:rPr>
+        <w:t>Is</w:t>
+      </w:r>
+      <w:proofErr w:type="spellEnd"/>
+      <w:proofErr w:type="gramEnd"/>
+      <w:r>
+        <w:rPr>
+          <w:rFonts w:ascii="Times New Roman" w:eastAsia="Times New Roman" w:hAnsi="Times New Roman" w:cs="Times New Roman"/>
+        </w:rPr>
+        <w:t xml:space="preserve"> there any statistically significant difference in employee burnout levels (measured by </w:t>
+      </w:r>
+      <w:proofErr w:type="spellStart"/>
+      <w:r>
+        <w:rPr>
+          <w:rFonts w:ascii="Times New Roman" w:eastAsia="Times New Roman" w:hAnsi="Times New Roman" w:cs="Times New Roman"/>
+        </w:rPr>
+        <w:t>Stress_Level</w:t>
+      </w:r>
+      <w:proofErr w:type="spellEnd"/>
+      <w:r>
+        <w:rPr>
+          <w:rFonts w:ascii="Times New Roman" w:eastAsia="Times New Roman" w:hAnsi="Times New Roman" w:cs="Times New Roman"/>
+        </w:rPr>
+        <w:t xml:space="preserve">) between employees working Remotely, Hybrid, or Onsite (measured by the </w:t>
+      </w:r>
+      <w:proofErr w:type="spellStart"/>
+      <w:r>
+        <w:rPr>
+          <w:rFonts w:ascii="Times New Roman" w:eastAsia="Times New Roman" w:hAnsi="Times New Roman" w:cs="Times New Roman"/>
+        </w:rPr>
+        <w:t>work_location</w:t>
+      </w:r>
+      <w:proofErr w:type="spellEnd"/>
+      <w:r>
+        <w:rPr>
+          <w:rFonts w:ascii="Times New Roman" w:eastAsia="Times New Roman" w:hAnsi="Times New Roman" w:cs="Times New Roman"/>
+        </w:rPr>
+        <w:t>)?</w:t>
+      </w:r>
+    </w:p>
+    <w:p>
+      <w:pPr>
+        <w:jc w:val="both"/>
+        <w:rPr>
+          <w:rFonts w:ascii="Times New Roman" w:eastAsia="Times New Roman" w:hAnsi="Times New Roman" w:cs="Times New Roman"/>
+        </w:rPr>
+      </w:pPr>
+    </w:p>
+    <w:p>
+      <w:pPr>
+        <w:jc w:val="both"/>
+        <w:rPr>
+          <w:rFonts w:ascii="Times New Roman" w:eastAsia="Times New Roman" w:hAnsi="Times New Roman" w:cs="Times New Roman"/>
+        </w:rPr>
+      </w:pPr>
+      <w:r>
+        <w:rPr>
+          <w:rFonts w:ascii="Times New Roman" w:eastAsia="Times New Roman" w:hAnsi="Times New Roman" w:cs="Times New Roman"/>
+        </w:rPr>
+        <w:t>This observation will help in understanding how it is affecting employee well-being, and organisations can use this data to implement better policies to protect employee well-being.</w:t>
+      </w:r>
+    </w:p>
+    <w:p>
+      <w:pPr>
+        <w:jc w:val="both"/>
+        <w:rPr>
+          <w:rFonts w:ascii="Times New Roman" w:eastAsia="Times New Roman" w:hAnsi="Times New Roman" w:cs="Times New Roman"/>
+        </w:rPr>
+      </w:pPr>
+    </w:p>
+    <w:p>
+      <w:pPr>
+        <w:rPr>
+          <w:rFonts w:ascii="Times New Roman" w:eastAsia="Times New Roman" w:hAnsi="Times New Roman" w:cs="Times New Roman"/>
+          <w:b/>
+          <w:bCs/>
+        </w:rPr>
+      </w:pPr>
+      <w:r>
+        <w:rPr>
+          <w:rFonts w:ascii="Times New Roman" w:eastAsia="Times New Roman" w:hAnsi="Times New Roman" w:cs="Times New Roman"/>
+          <w:b/>
+          <w:bCs/>
+        </w:rPr>
+        <w:t>1.</w:t>
+      </w:r>
+      <w:proofErr w:type="gramStart"/>
+      <w:r>
+        <w:rPr>
+          <w:rFonts w:ascii="Times New Roman" w:eastAsia="Times New Roman" w:hAnsi="Times New Roman" w:cs="Times New Roman"/>
+          <w:b/>
+          <w:bCs/>
+        </w:rPr>
+        <w:t>4.</w:t>
+      </w:r>
+      <w:r>
+        <w:rPr>
+          <w:rFonts w:ascii="Times New Roman" w:eastAsia="Times New Roman" w:hAnsi="Times New Roman" w:cs="Times New Roman"/>
+          <w:b/>
+          <w:bCs/>
+        </w:rPr>
+        <w:t>Null</w:t>
+      </w:r>
+      <w:proofErr w:type="gramEnd"/>
+      <w:r>
+        <w:rPr>
+          <w:rFonts w:ascii="Times New Roman" w:eastAsia="Times New Roman" w:hAnsi="Times New Roman" w:cs="Times New Roman"/>
+          <w:b/>
+          <w:bCs/>
+        </w:rPr>
+        <w:t xml:space="preserve"> hypothesis and alternative hypothesis (H0/H1)</w:t>
+      </w:r>
+      <w:r>
+        <w:rPr>
+          <w:rFonts w:ascii="Times New Roman" w:eastAsia="Times New Roman" w:hAnsi="Times New Roman" w:cs="Times New Roman"/>
+          <w:b/>
+          <w:bCs/>
+        </w:rPr>
+        <w:t>:</w:t>
+      </w:r>
+    </w:p>
+    <w:p>
+      <w:pPr>
+        <w:rPr>
+          <w:rFonts w:ascii="Times New Roman" w:eastAsia="Times New Roman" w:hAnsi="Times New Roman" w:cs="Times New Roman"/>
+          <w:lang w:val="en-IN"/>
+        </w:rPr>
+      </w:pPr>
+      <w:r>
+        <w:rPr>
+          <w:rFonts w:ascii="Times New Roman" w:eastAsia="Times New Roman" w:hAnsi="Times New Roman" w:cs="Times New Roman"/>
+          <w:lang w:val="en-IN"/>
+        </w:rPr>
+        <w:t>To investigate the relationship between working arrangements (employees working remotely, Hybrid or onsite (</w:t>
+      </w:r>
+      <w:proofErr w:type="spellStart"/>
+      <w:r>
+        <w:rPr>
+          <w:rFonts w:ascii="Times New Roman" w:eastAsia="Times New Roman" w:hAnsi="Times New Roman" w:cs="Times New Roman"/>
+          <w:lang w:val="en-IN"/>
+        </w:rPr>
+        <w:t>work_location</w:t>
+      </w:r>
+      <w:proofErr w:type="spellEnd"/>
+      <w:r>
+        <w:rPr>
+          <w:rFonts w:ascii="Times New Roman" w:eastAsia="Times New Roman" w:hAnsi="Times New Roman" w:cs="Times New Roman"/>
+          <w:lang w:val="en-IN"/>
+        </w:rPr>
+        <w:t>)) and mental well-being (stress burn-out levels), we propose the following hypotheses:</w:t>
+      </w:r>
+    </w:p>
+    <w:p>
+      <w:pPr>
+        <w:numPr>
+          <w:ilvl w:val="0"/>
+          <w:numId w:val="40"/>
+        </w:numPr>
+        <w:rPr>
+          <w:rFonts w:ascii="Times New Roman" w:eastAsia="Times New Roman" w:hAnsi="Times New Roman" w:cs="Times New Roman"/>
+          <w:lang w:val="en-IN"/>
+        </w:rPr>
+      </w:pPr>
+      <w:r>
+        <w:rPr>
+          <w:rFonts w:ascii="Times New Roman" w:eastAsia="Times New Roman" w:hAnsi="Times New Roman" w:cs="Times New Roman"/>
+          <w:lang w:val="en-IN"/>
+        </w:rPr>
+        <w:t>Null Hypothesis (H0): There is no significant difference in burnout levels (</w:t>
+      </w:r>
+      <w:proofErr w:type="spellStart"/>
+      <w:r>
+        <w:rPr>
+          <w:rFonts w:ascii="Times New Roman" w:eastAsia="Times New Roman" w:hAnsi="Times New Roman" w:cs="Times New Roman"/>
+          <w:lang w:val="en-IN"/>
+        </w:rPr>
+        <w:t>Stress_Level</w:t>
+      </w:r>
+      <w:proofErr w:type="spellEnd"/>
+      <w:r>
+        <w:rPr>
+          <w:rFonts w:ascii="Times New Roman" w:eastAsia="Times New Roman" w:hAnsi="Times New Roman" w:cs="Times New Roman"/>
+          <w:lang w:val="en-IN"/>
+        </w:rPr>
+        <w:t>) between employees working remotely, Hybrid or onsite (</w:t>
+      </w:r>
+      <w:proofErr w:type="spellStart"/>
+      <w:r>
+        <w:rPr>
+          <w:rFonts w:ascii="Times New Roman" w:eastAsia="Times New Roman" w:hAnsi="Times New Roman" w:cs="Times New Roman"/>
+          <w:lang w:val="en-IN"/>
+        </w:rPr>
+        <w:t>work_location</w:t>
+      </w:r>
+      <w:proofErr w:type="spellEnd"/>
+      <w:r>
+        <w:rPr>
+          <w:rFonts w:ascii="Times New Roman" w:eastAsia="Times New Roman" w:hAnsi="Times New Roman" w:cs="Times New Roman"/>
+          <w:lang w:val="en-IN"/>
+        </w:rPr>
+        <w:t xml:space="preserve">). Any observed differences in stress distribution across locations are due to random </w:t>
+      </w:r>
+      <w:proofErr w:type="gramStart"/>
+      <w:r>
+        <w:rPr>
+          <w:rFonts w:ascii="Times New Roman" w:eastAsia="Times New Roman" w:hAnsi="Times New Roman" w:cs="Times New Roman"/>
+          <w:lang w:val="en-IN"/>
+        </w:rPr>
+        <w:t>chance .</w:t>
+      </w:r>
+      <w:proofErr w:type="gramEnd"/>
+    </w:p>
+    <w:p>
+      <w:pPr>
+        <w:numPr>
+          <w:ilvl w:val="0"/>
+          <w:numId w:val="40"/>
+        </w:numPr>
+        <w:rPr>
+          <w:rFonts w:ascii="Times New Roman" w:eastAsia="Times New Roman" w:hAnsi="Times New Roman" w:cs="Times New Roman"/>
+          <w:lang w:val="en-IN"/>
+        </w:rPr>
+      </w:pPr>
+      <w:r>
+        <w:rPr>
+          <w:rFonts w:ascii="Times New Roman" w:eastAsia="Times New Roman" w:hAnsi="Times New Roman" w:cs="Times New Roman"/>
+          <w:lang w:val="en-IN"/>
+        </w:rPr>
+        <w:t>Alternative Hypothesis (H1): There is a significant difference in burnout levels (</w:t>
+      </w:r>
+      <w:proofErr w:type="spellStart"/>
+      <w:r>
+        <w:rPr>
+          <w:rFonts w:ascii="Times New Roman" w:eastAsia="Times New Roman" w:hAnsi="Times New Roman" w:cs="Times New Roman"/>
+          <w:lang w:val="en-IN"/>
+        </w:rPr>
+        <w:t>Stress_Level</w:t>
+      </w:r>
+      <w:proofErr w:type="spellEnd"/>
+      <w:r>
+        <w:rPr>
+          <w:rFonts w:ascii="Times New Roman" w:eastAsia="Times New Roman" w:hAnsi="Times New Roman" w:cs="Times New Roman"/>
+          <w:lang w:val="en-IN"/>
+        </w:rPr>
+        <w:t>) between employees working remotely, Hybrid or onsite (</w:t>
+      </w:r>
+      <w:proofErr w:type="spellStart"/>
+      <w:r>
+        <w:rPr>
+          <w:rFonts w:ascii="Times New Roman" w:eastAsia="Times New Roman" w:hAnsi="Times New Roman" w:cs="Times New Roman"/>
+          <w:lang w:val="en-IN"/>
+        </w:rPr>
+        <w:t>work_location</w:t>
+      </w:r>
+      <w:proofErr w:type="spellEnd"/>
+      <w:r>
+        <w:rPr>
+          <w:rFonts w:ascii="Times New Roman" w:eastAsia="Times New Roman" w:hAnsi="Times New Roman" w:cs="Times New Roman"/>
+          <w:lang w:val="en-IN"/>
+        </w:rPr>
+        <w:t>). This implies that specific work arrangements can be correlated with distinct patterns of stress and is affecting the employee well-being.</w:t>
+      </w:r>
+    </w:p>
+    <w:p>
+      <w:pPr>
+        <w:rPr>
+          <w:rFonts w:ascii="Times New Roman" w:eastAsia="Times New Roman" w:hAnsi="Times New Roman" w:cs="Times New Roman"/>
+          <w:lang w:val="en-IN"/>
+        </w:rPr>
+      </w:pPr>
+    </w:p>
+    <w:p>
+      <w:pPr>
+        <w:jc w:val="both"/>
+        <w:rPr>
+          <w:rFonts w:ascii="Times New Roman" w:eastAsia="Times New Roman" w:hAnsi="Times New Roman" w:cs="Times New Roman"/>
+        </w:rPr>
+      </w:pPr>
+    </w:p>
+    <w:p>
+      <w:pPr>
+        <w:jc w:val="both"/>
+        <w:rPr>
+          <w:rFonts w:ascii="Times New Roman" w:eastAsia="Times New Roman" w:hAnsi="Times New Roman" w:cs="Times New Roman"/>
+        </w:rPr>
+      </w:pPr>
+    </w:p>
+    <w:p>
+      <w:pPr>
+        <w:jc w:val="both"/>
+        <w:rPr>
+          <w:rFonts w:ascii="Times New Roman" w:eastAsia="Times New Roman" w:hAnsi="Times New Roman" w:cs="Times New Roman"/>
+        </w:rPr>
+      </w:pPr>
+    </w:p>
+    <w:p>
+      <w:pPr>
+        <w:jc w:val="both"/>
+        <w:rPr>
+          <w:rFonts w:ascii="Times New Roman" w:eastAsia="Times New Roman" w:hAnsi="Times New Roman" w:cs="Times New Roman"/>
+          <w:lang w:val="en-IN"/>
+        </w:rPr>
+      </w:pPr>
     </w:p>
     <w:p>
       <w:pPr>
@@ -8172,6 +8513,155 @@
     </w:lvl>
   </w:abstractNum>
   <w:abstractNum w:abstractNumId="33" w15:restartNumberingAfterBreak="0">
+    <w:nsid w:val="616A64AC"/>
+    <w:multiLevelType w:val="multilevel"/>
+    <w:tmpl w:val="A81CAC6E"/>
+    <w:lvl w:ilvl="0">
+      <w:start w:val="1"/>
+      <w:numFmt w:val="bullet"/>
+      <w:lvlText w:val=""/>
+      <w:lvlJc w:val="left"/>
+      <w:pPr>
+        <w:tabs>
+          <w:tab w:val="num" w:pos="720"/>
+        </w:tabs>
+        <w:ind w:left="720" w:hanging="360"/>
+      </w:pPr>
+      <w:rPr>
+        <w:rFonts w:ascii="Symbol" w:hAnsi="Symbol" w:hint="default"/>
+        <w:sz w:val="20"/>
+      </w:rPr>
+    </w:lvl>
+    <w:lvl w:ilvl="1" w:tentative="1">
+      <w:start w:val="1"/>
+      <w:numFmt w:val="bullet"/>
+      <w:lvlText w:val=""/>
+      <w:lvlJc w:val="left"/>
+      <w:pPr>
+        <w:tabs>
+          <w:tab w:val="num" w:pos="1440"/>
+        </w:tabs>
+        <w:ind w:left="1440" w:hanging="360"/>
+      </w:pPr>
+      <w:rPr>
+        <w:rFonts w:ascii="Symbol" w:hAnsi="Symbol" w:hint="default"/>
+        <w:sz w:val="20"/>
+      </w:rPr>
+    </w:lvl>
+    <w:lvl w:ilvl="2" w:tentative="1">
+      <w:start w:val="1"/>
+      <w:numFmt w:val="bullet"/>
+      <w:lvlText w:val=""/>
+      <w:lvlJc w:val="left"/>
+      <w:pPr>
+        <w:tabs>
+          <w:tab w:val="num" w:pos="2160"/>
+        </w:tabs>
+        <w:ind w:left="2160" w:hanging="360"/>
+      </w:pPr>
+      <w:rPr>
+        <w:rFonts w:ascii="Symbol" w:hAnsi="Symbol" w:hint="default"/>
+        <w:sz w:val="20"/>
+      </w:rPr>
+    </w:lvl>
+    <w:lvl w:ilvl="3" w:tentative="1">
+      <w:start w:val="1"/>
+      <w:numFmt w:val="bullet"/>
+      <w:lvlText w:val=""/>
+      <w:lvlJc w:val="left"/>
+      <w:pPr>
+        <w:tabs>
+          <w:tab w:val="num" w:pos="2880"/>
+        </w:tabs>
+        <w:ind w:left="2880" w:hanging="360"/>
+      </w:pPr>
+      <w:rPr>
+        <w:rFonts w:ascii="Symbol" w:hAnsi="Symbol" w:hint="default"/>
+        <w:sz w:val="20"/>
+      </w:rPr>
+    </w:lvl>
+    <w:lvl w:ilvl="4" w:tentative="1">
+      <w:start w:val="1"/>
+      <w:numFmt w:val="bullet"/>
+      <w:lvlText w:val=""/>
+      <w:lvlJc w:val="left"/>
+      <w:pPr>
+        <w:tabs>
+          <w:tab w:val="num" w:pos="3600"/>
+        </w:tabs>
+        <w:ind w:left="3600" w:hanging="360"/>
+      </w:pPr>
+      <w:rPr>
+        <w:rFonts w:ascii="Symbol" w:hAnsi="Symbol" w:hint="default"/>
+        <w:sz w:val="20"/>
+      </w:rPr>
+    </w:lvl>
+    <w:lvl w:ilvl="5" w:tentative="1">
+      <w:start w:val="1"/>
+      <w:numFmt w:val="bullet"/>
+      <w:lvlText w:val=""/>
+      <w:lvlJc w:val="left"/>
+      <w:pPr>
+        <w:tabs>
+          <w:tab w:val="num" w:pos="4320"/>
+        </w:tabs>
+        <w:ind w:left="4320" w:hanging="360"/>
+      </w:pPr>
+      <w:rPr>
+        <w:rFonts w:ascii="Symbol" w:hAnsi="Symbol" w:hint="default"/>
+        <w:sz w:val="20"/>
+      </w:rPr>
+    </w:lvl>
+    <w:lvl w:ilvl="6" w:tentative="1">
+      <w:start w:val="1"/>
+      <w:numFmt w:val="bullet"/>
+      <w:lvlText w:val=""/>
+      <w:lvlJc w:val="left"/>
+      <w:pPr>
+        <w:tabs>
+          <w:tab w:val="num" w:pos="5040"/>
+        </w:tabs>
+        <w:ind w:left="5040" w:hanging="360"/>
+      </w:pPr>
+      <w:rPr>
+        <w:rFonts w:ascii="Symbol" w:hAnsi="Symbol" w:hint="default"/>
+        <w:sz w:val="20"/>
+      </w:rPr>
+    </w:lvl>
+    <w:lvl w:ilvl="7" w:tentative="1">
+      <w:start w:val="1"/>
+      <w:numFmt w:val="bullet"/>
+      <w:lvlText w:val=""/>
+      <w:lvlJc w:val="left"/>
+      <w:pPr>
+        <w:tabs>
+          <w:tab w:val="num" w:pos="5760"/>
+        </w:tabs>
+        <w:ind w:left="5760" w:hanging="360"/>
+      </w:pPr>
+      <w:rPr>
+        <w:rFonts w:ascii="Symbol" w:hAnsi="Symbol" w:hint="default"/>
+        <w:sz w:val="20"/>
+      </w:rPr>
+    </w:lvl>
+    <w:lvl w:ilvl="8" w:tentative="1">
+      <w:start w:val="1"/>
+      <w:numFmt w:val="bullet"/>
+      <w:lvlText w:val=""/>
+      <w:lvlJc w:val="left"/>
+      <w:pPr>
+        <w:tabs>
+          <w:tab w:val="num" w:pos="6480"/>
+        </w:tabs>
+        <w:ind w:left="6480" w:hanging="360"/>
+      </w:pPr>
+      <w:rPr>
+        <w:rFonts w:ascii="Symbol" w:hAnsi="Symbol" w:hint="default"/>
+        <w:sz w:val="20"/>
+      </w:rPr>
+    </w:lvl>
+  </w:abstractNum>
+  <w:abstractNum w:abstractNumId="34" w15:restartNumberingAfterBreak="0">
     <w:nsid w:val="64424843"/>
     <w:multiLevelType w:val="hybridMultilevel"/>
     <w:tmpl w:val="E17832A8"/>
@@ -8257,7 +8747,7 @@
       </w:pPr>
     </w:lvl>
   </w:abstractNum>
-  <w:abstractNum w:abstractNumId="34" w15:restartNumberingAfterBreak="0">
+  <w:abstractNum w:abstractNumId="35" w15:restartNumberingAfterBreak="0">
     <w:nsid w:val="64803963"/>
     <w:multiLevelType w:val="multilevel"/>
     <w:tmpl w:val="FFFFFFFF"/>
@@ -8343,7 +8833,7 @@
       </w:pPr>
     </w:lvl>
   </w:abstractNum>
-  <w:abstractNum w:abstractNumId="35" w15:restartNumberingAfterBreak="0">
+  <w:abstractNum w:abstractNumId="36" w15:restartNumberingAfterBreak="0">
     <w:nsid w:val="662D2694"/>
     <w:multiLevelType w:val="hybridMultilevel"/>
     <w:tmpl w:val="FFFFFFFF"/>
@@ -8429,7 +8919,7 @@
       </w:pPr>
     </w:lvl>
   </w:abstractNum>
-  <w:abstractNum w:abstractNumId="36" w15:restartNumberingAfterBreak="0">
+  <w:abstractNum w:abstractNumId="37" w15:restartNumberingAfterBreak="0">
     <w:nsid w:val="6989EEEE"/>
     <w:multiLevelType w:val="multilevel"/>
     <w:tmpl w:val="FFFFFFFF"/>
@@ -8515,7 +9005,7 @@
       </w:pPr>
     </w:lvl>
   </w:abstractNum>
-  <w:abstractNum w:abstractNumId="37" w15:restartNumberingAfterBreak="0">
+  <w:abstractNum w:abstractNumId="38" w15:restartNumberingAfterBreak="0">
     <w:nsid w:val="6EBA1735"/>
     <w:multiLevelType w:val="hybridMultilevel"/>
     <w:tmpl w:val="4B58F960"/>
@@ -8601,7 +9091,7 @@
       </w:pPr>
     </w:lvl>
   </w:abstractNum>
-  <w:abstractNum w:abstractNumId="38" w15:restartNumberingAfterBreak="0">
+  <w:abstractNum w:abstractNumId="39" w15:restartNumberingAfterBreak="0">
     <w:nsid w:val="717456F8"/>
     <w:multiLevelType w:val="hybridMultilevel"/>
     <w:tmpl w:val="FFFFFFFF"/>
@@ -8724,7 +9214,7 @@
     <w:abstractNumId w:val="9"/>
   </w:num>
   <w:num w:numId="4" w16cid:durableId="2006858979">
-    <w:abstractNumId w:val="33"/>
+    <w:abstractNumId w:val="34"/>
   </w:num>
   <w:num w:numId="5" w16cid:durableId="1839346339">
     <w:abstractNumId w:val="22"/>
@@ -8733,7 +9223,7 @@
     <w:abstractNumId w:val="11"/>
   </w:num>
   <w:num w:numId="7" w16cid:durableId="565338146">
-    <w:abstractNumId w:val="35"/>
+    <w:abstractNumId w:val="36"/>
   </w:num>
   <w:num w:numId="8" w16cid:durableId="522136554">
     <w:abstractNumId w:val="23"/>
@@ -8799,16 +9289,16 @@
     <w:abstractNumId w:val="30"/>
   </w:num>
   <w:num w:numId="29" w16cid:durableId="266351746">
-    <w:abstractNumId w:val="38"/>
+    <w:abstractNumId w:val="39"/>
   </w:num>
   <w:num w:numId="30" w16cid:durableId="1027947511">
-    <w:abstractNumId w:val="34"/>
+    <w:abstractNumId w:val="35"/>
   </w:num>
   <w:num w:numId="31" w16cid:durableId="1358778646">
     <w:abstractNumId w:val="25"/>
   </w:num>
   <w:num w:numId="32" w16cid:durableId="186406669">
-    <w:abstractNumId w:val="36"/>
+    <w:abstractNumId w:val="37"/>
   </w:num>
   <w:num w:numId="33" w16cid:durableId="364215154">
     <w:abstractNumId w:val="3"/>
@@ -8823,13 +9313,16 @@
     <w:abstractNumId w:val="31"/>
   </w:num>
   <w:num w:numId="37" w16cid:durableId="1646739846">
-    <w:abstractNumId w:val="37"/>
+    <w:abstractNumId w:val="38"/>
   </w:num>
   <w:num w:numId="38" w16cid:durableId="1013453593">
     <w:abstractNumId w:val="8"/>
   </w:num>
   <w:num w:numId="39" w16cid:durableId="1886061871">
     <w:abstractNumId w:val="17"/>
+  </w:num>
+  <w:num w:numId="40" w16cid:durableId="1147816643">
+    <w:abstractNumId w:val="33"/>
   </w:num>
 </w:numbering>
 </file>
@@ -9430,7 +9923,6 @@
   <w:style w:type="character" w:default="1" w:styleId="DefaultParagraphFont">
     <w:name w:val="Default Paragraph Font"/>
     <w:uiPriority w:val="1"/>
-    <w:semiHidden/>
     <w:unhideWhenUsed/>
   </w:style>
   <w:style w:type="table" w:default="1" w:styleId="TableNormal">

</xml_diff>

<commit_message>
Add background literature review and identify research gap
</commit_message>
<xml_diff>
--- a/7COM1079_Final report_template.docx
+++ b/7COM1079_Final report_template.docx
@@ -214,37 +214,12 @@
         </w:rPr>
         <w:t xml:space="preserve">by: </w:t>
       </w:r>
-      <w:proofErr w:type="spellStart"/>
-      <w:r>
-        <w:rPr>
-          <w:rFonts w:ascii="Times New Roman" w:eastAsia="Times New Roman" w:hAnsi="Times New Roman" w:cs="Times New Roman"/>
-          <w:iCs/>
-        </w:rPr>
-        <w:t>Astittva</w:t>
-      </w:r>
-      <w:proofErr w:type="spellEnd"/>
-      <w:r>
-        <w:rPr>
-          <w:rFonts w:ascii="Times New Roman" w:eastAsia="Times New Roman" w:hAnsi="Times New Roman" w:cs="Times New Roman"/>
-          <w:iCs/>
-        </w:rPr>
-        <w:t xml:space="preserve"> </w:t>
-      </w:r>
-      <w:proofErr w:type="spellStart"/>
-      <w:r>
-        <w:rPr>
-          <w:rFonts w:ascii="Times New Roman" w:eastAsia="Times New Roman" w:hAnsi="Times New Roman" w:cs="Times New Roman"/>
-          <w:iCs/>
-        </w:rPr>
-        <w:t>Mandloi</w:t>
-      </w:r>
-      <w:proofErr w:type="spellEnd"/>
-      <w:r>
-        <w:rPr>
-          <w:rFonts w:ascii="Times New Roman" w:eastAsia="Times New Roman" w:hAnsi="Times New Roman" w:cs="Times New Roman"/>
-          <w:iCs/>
-        </w:rPr>
-        <w:t xml:space="preserve"> 24095908,</w:t>
+      <w:r>
+        <w:rPr>
+          <w:rFonts w:ascii="Times New Roman" w:eastAsia="Times New Roman" w:hAnsi="Times New Roman" w:cs="Times New Roman"/>
+          <w:iCs/>
+        </w:rPr>
+        <w:t>Astittva Mandloi 24095908,</w:t>
       </w:r>
       <w:r>
         <w:rPr>
@@ -4596,15 +4571,7 @@
           <w:b/>
           <w:bCs/>
         </w:rPr>
-        <w:t>4.</w:t>
-      </w:r>
-      <w:r>
-        <w:rPr>
-          <w:rFonts w:ascii="Times New Roman" w:eastAsia="Times New Roman" w:hAnsi="Times New Roman" w:cs="Times New Roman"/>
-          <w:b/>
-          <w:bCs/>
-        </w:rPr>
-        <w:t>Null</w:t>
+        <w:t>4.Null</w:t>
       </w:r>
       <w:proofErr w:type="gramEnd"/>
       <w:r>
@@ -4765,6 +4732,277 @@
         </w:rPr>
         <w:t>). This implies that specific work arrangements can be correlated with distinct patterns of stress and is affecting the employee well-being.</w:t>
       </w:r>
+    </w:p>
+    <w:p>
+      <w:pPr>
+        <w:rPr>
+          <w:rFonts w:ascii="Times New Roman" w:eastAsia="Times New Roman" w:hAnsi="Times New Roman" w:cs="Times New Roman"/>
+          <w:lang w:val="en-IN"/>
+        </w:rPr>
+      </w:pPr>
+    </w:p>
+    <w:p>
+      <w:pPr>
+        <w:rPr>
+          <w:rFonts w:ascii="Times New Roman" w:eastAsia="Times New Roman" w:hAnsi="Times New Roman" w:cs="Times New Roman"/>
+          <w:lang w:val="en-IN"/>
+        </w:rPr>
+      </w:pPr>
+    </w:p>
+    <w:p>
+      <w:pPr>
+        <w:pStyle w:val="ListParagraph"/>
+        <w:numPr>
+          <w:ilvl w:val="0"/>
+          <w:numId w:val="34"/>
+        </w:numPr>
+        <w:rPr>
+          <w:rFonts w:ascii="Times New Roman" w:eastAsia="Times New Roman" w:hAnsi="Times New Roman" w:cs="Times New Roman"/>
+          <w:b/>
+          <w:bCs/>
+        </w:rPr>
+      </w:pPr>
+      <w:r>
+        <w:rPr>
+          <w:rFonts w:ascii="Times New Roman" w:eastAsia="Times New Roman" w:hAnsi="Times New Roman" w:cs="Times New Roman"/>
+          <w:b/>
+          <w:bCs/>
+        </w:rPr>
+        <w:t>Background research</w:t>
+      </w:r>
+    </w:p>
+    <w:p>
+      <w:pPr>
+        <w:rPr>
+          <w:rFonts w:ascii="Times New Roman" w:eastAsia="Times New Roman" w:hAnsi="Times New Roman" w:cs="Times New Roman"/>
+          <w:lang w:val="en-IN"/>
+        </w:rPr>
+      </w:pPr>
+    </w:p>
+    <w:p>
+      <w:pPr>
+        <w:rPr>
+          <w:rFonts w:ascii="Times New Roman" w:eastAsia="Times New Roman" w:hAnsi="Times New Roman" w:cs="Times New Roman"/>
+        </w:rPr>
+      </w:pPr>
+      <w:r>
+        <w:rPr>
+          <w:rFonts w:ascii="Times New Roman" w:eastAsia="Times New Roman" w:hAnsi="Times New Roman" w:cs="Times New Roman"/>
+          <w:lang w:val="en-IN"/>
+        </w:rPr>
+        <w:t xml:space="preserve">2.1. </w:t>
+      </w:r>
+      <w:r>
+        <w:rPr>
+          <w:rFonts w:ascii="Times New Roman" w:eastAsia="Times New Roman" w:hAnsi="Times New Roman" w:cs="Times New Roman"/>
+        </w:rPr>
+        <w:t>Research papers</w:t>
+      </w:r>
+    </w:p>
+    <w:p>
+      <w:pPr>
+        <w:rPr>
+          <w:rFonts w:ascii="Times New Roman" w:eastAsia="Times New Roman" w:hAnsi="Times New Roman" w:cs="Times New Roman"/>
+        </w:rPr>
+      </w:pPr>
+    </w:p>
+    <w:p>
+      <w:pPr>
+        <w:rPr>
+          <w:rFonts w:ascii="Times New Roman" w:eastAsia="Times New Roman" w:hAnsi="Times New Roman" w:cs="Times New Roman"/>
+          <w:lang w:val="en-IN"/>
+        </w:rPr>
+      </w:pPr>
+      <w:r>
+        <w:rPr>
+          <w:rFonts w:ascii="Times New Roman" w:eastAsia="Times New Roman" w:hAnsi="Times New Roman" w:cs="Times New Roman"/>
+          <w:lang w:val="en-IN"/>
+        </w:rPr>
+        <w:t xml:space="preserve">Recent research highlights the complex impact of remote work on employee well-being. </w:t>
+      </w:r>
+      <w:r>
+        <w:rPr>
+          <w:rFonts w:ascii="Times New Roman" w:eastAsia="Times New Roman" w:hAnsi="Times New Roman" w:cs="Times New Roman"/>
+          <w:b/>
+          <w:bCs/>
+          <w:lang w:val="en-IN"/>
+        </w:rPr>
+        <w:t>Galanti et al. (2021)</w:t>
+      </w:r>
+      <w:r>
+        <w:rPr>
+          <w:rFonts w:ascii="Times New Roman" w:eastAsia="Times New Roman" w:hAnsi="Times New Roman" w:cs="Times New Roman"/>
+          <w:lang w:val="en-IN"/>
+        </w:rPr>
+        <w:t xml:space="preserve"> investigated the "double-edged" nature of working from home, finding that while it reduces commuting stress, it frequently exacerbates family-work conflict and social isolation. Their study emphasises that the specific home environment and lack of social separation are critical stressors, often offsetting the benefits of flexibility.</w:t>
+      </w:r>
+    </w:p>
+    <w:p>
+      <w:pPr>
+        <w:rPr>
+          <w:rFonts w:ascii="Times New Roman" w:eastAsia="Times New Roman" w:hAnsi="Times New Roman" w:cs="Times New Roman"/>
+          <w:lang w:val="en-IN"/>
+        </w:rPr>
+      </w:pPr>
+      <w:r>
+        <w:rPr>
+          <w:rFonts w:ascii="Times New Roman" w:eastAsia="Times New Roman" w:hAnsi="Times New Roman" w:cs="Times New Roman"/>
+          <w:lang w:val="en-IN"/>
+        </w:rPr>
+        <w:t xml:space="preserve">Similarly, </w:t>
+      </w:r>
+      <w:r>
+        <w:rPr>
+          <w:rFonts w:ascii="Times New Roman" w:eastAsia="Times New Roman" w:hAnsi="Times New Roman" w:cs="Times New Roman"/>
+          <w:b/>
+          <w:bCs/>
+          <w:lang w:val="en-IN"/>
+        </w:rPr>
+        <w:t>Gallup’s State of the Global Workplace (2023)</w:t>
+      </w:r>
+      <w:r>
+        <w:rPr>
+          <w:rFonts w:ascii="Times New Roman" w:eastAsia="Times New Roman" w:hAnsi="Times New Roman" w:cs="Times New Roman"/>
+          <w:lang w:val="en-IN"/>
+        </w:rPr>
+        <w:t xml:space="preserve"> indicates that employee stress levels remain at record highs globally, regardless of physical work location. Their findings </w:t>
+      </w:r>
+      <w:r>
+        <w:rPr>
+          <w:rFonts w:ascii="Times New Roman" w:eastAsia="Times New Roman" w:hAnsi="Times New Roman" w:cs="Times New Roman"/>
+          <w:lang w:val="en-IN"/>
+        </w:rPr>
+        <w:lastRenderedPageBreak/>
+        <w:t>suggest that employee "engagement" is a far stronger predictor of burnout than location itself; notably, disengaged remote workers report significantly higher stress than engaged on-site workers.</w:t>
+      </w:r>
+    </w:p>
+    <w:p>
+      <w:pPr>
+        <w:rPr>
+          <w:rFonts w:ascii="Times New Roman" w:eastAsia="Times New Roman" w:hAnsi="Times New Roman" w:cs="Times New Roman"/>
+          <w:lang w:val="en-IN"/>
+        </w:rPr>
+      </w:pPr>
+      <w:r>
+        <w:rPr>
+          <w:rFonts w:ascii="Times New Roman" w:eastAsia="Times New Roman" w:hAnsi="Times New Roman" w:cs="Times New Roman"/>
+          <w:lang w:val="en-IN"/>
+        </w:rPr>
+        <w:t xml:space="preserve">Finally, a rapid review by </w:t>
+      </w:r>
+      <w:r>
+        <w:rPr>
+          <w:rFonts w:ascii="Times New Roman" w:eastAsia="Times New Roman" w:hAnsi="Times New Roman" w:cs="Times New Roman"/>
+          <w:b/>
+          <w:bCs/>
+          <w:lang w:val="en-IN"/>
+        </w:rPr>
+        <w:t>Oakman et al. (2020)</w:t>
+      </w:r>
+      <w:r>
+        <w:rPr>
+          <w:rFonts w:ascii="Times New Roman" w:eastAsia="Times New Roman" w:hAnsi="Times New Roman" w:cs="Times New Roman"/>
+          <w:lang w:val="en-IN"/>
+        </w:rPr>
+        <w:t xml:space="preserve"> examined the mental health consequences of enforced remote work. They concluded that while some employees benefit from autonomy, a substantial portion experience blurred work-life boundaries and an "always-on" culture, directly contributing to burnout. This literature collectively suggests that </w:t>
+      </w:r>
+      <w:proofErr w:type="spellStart"/>
+      <w:r>
+        <w:rPr>
+          <w:rFonts w:ascii="Times New Roman" w:eastAsia="Times New Roman" w:hAnsi="Times New Roman" w:cs="Times New Roman"/>
+          <w:lang w:val="en-IN"/>
+        </w:rPr>
+        <w:t>Work_Location</w:t>
+      </w:r>
+      <w:proofErr w:type="spellEnd"/>
+      <w:r>
+        <w:rPr>
+          <w:rFonts w:ascii="Times New Roman" w:eastAsia="Times New Roman" w:hAnsi="Times New Roman" w:cs="Times New Roman"/>
+          <w:lang w:val="en-IN"/>
+        </w:rPr>
+        <w:t xml:space="preserve"> is not a standalone determinant of mental health but interacts with factors like </w:t>
+      </w:r>
+      <w:proofErr w:type="spellStart"/>
+      <w:r>
+        <w:rPr>
+          <w:rFonts w:ascii="Times New Roman" w:eastAsia="Times New Roman" w:hAnsi="Times New Roman" w:cs="Times New Roman"/>
+          <w:lang w:val="en-IN"/>
+        </w:rPr>
+        <w:t>Work_Life_Balance_Rating</w:t>
+      </w:r>
+      <w:proofErr w:type="spellEnd"/>
+      <w:r>
+        <w:rPr>
+          <w:rFonts w:ascii="Times New Roman" w:eastAsia="Times New Roman" w:hAnsi="Times New Roman" w:cs="Times New Roman"/>
+          <w:lang w:val="en-IN"/>
+        </w:rPr>
+        <w:t xml:space="preserve">, validating the need to statistically test these associations within our specific dataset. </w:t>
+      </w:r>
+    </w:p>
+    <w:p>
+      <w:pPr>
+        <w:rPr>
+          <w:rFonts w:ascii="Times New Roman" w:eastAsia="Times New Roman" w:hAnsi="Times New Roman" w:cs="Times New Roman"/>
+          <w:lang w:val="en-IN"/>
+        </w:rPr>
+      </w:pPr>
+      <w:r>
+        <w:rPr>
+          <w:rFonts w:ascii="Times New Roman" w:eastAsia="Times New Roman" w:hAnsi="Times New Roman" w:cs="Times New Roman"/>
+          <w:lang w:val="en-IN"/>
+        </w:rPr>
+        <w:t xml:space="preserve">These research papers have provided major information on the burnout levels of </w:t>
+      </w:r>
+      <w:proofErr w:type="gramStart"/>
+      <w:r>
+        <w:rPr>
+          <w:rFonts w:ascii="Times New Roman" w:eastAsia="Times New Roman" w:hAnsi="Times New Roman" w:cs="Times New Roman"/>
+          <w:lang w:val="en-IN"/>
+        </w:rPr>
+        <w:t>employees</w:t>
+      </w:r>
+      <w:proofErr w:type="gramEnd"/>
+      <w:r>
+        <w:rPr>
+          <w:rFonts w:ascii="Times New Roman" w:eastAsia="Times New Roman" w:hAnsi="Times New Roman" w:cs="Times New Roman"/>
+          <w:lang w:val="en-IN"/>
+        </w:rPr>
+        <w:t xml:space="preserve"> crisis.</w:t>
+      </w:r>
+    </w:p>
+    <w:p>
+      <w:pPr>
+        <w:rPr>
+          <w:rFonts w:ascii="Times New Roman" w:eastAsia="Times New Roman" w:hAnsi="Times New Roman" w:cs="Times New Roman"/>
+          <w:lang w:val="en-IN"/>
+        </w:rPr>
+      </w:pPr>
+    </w:p>
+    <w:p>
+      <w:pPr>
+        <w:rPr>
+          <w:rFonts w:ascii="Times New Roman" w:eastAsia="Times New Roman" w:hAnsi="Times New Roman" w:cs="Times New Roman"/>
+          <w:b/>
+          <w:bCs/>
+          <w:lang w:val="en-IN"/>
+        </w:rPr>
+      </w:pPr>
+    </w:p>
+    <w:p>
+      <w:pPr>
+        <w:rPr>
+          <w:rFonts w:ascii="Times New Roman" w:eastAsia="Times New Roman" w:hAnsi="Times New Roman" w:cs="Times New Roman"/>
+          <w:lang w:val="en-IN"/>
+        </w:rPr>
+      </w:pPr>
+    </w:p>
+    <w:p>
+      <w:pPr>
+        <w:rPr>
+          <w:rFonts w:ascii="Times New Roman" w:eastAsia="Times New Roman" w:hAnsi="Times New Roman" w:cs="Times New Roman"/>
+          <w:lang w:val="en-IN"/>
+        </w:rPr>
+      </w:pPr>
     </w:p>
     <w:p>
       <w:pPr>
@@ -9323,6 +9561,18 @@
   </w:num>
   <w:num w:numId="40" w16cid:durableId="1147816643">
     <w:abstractNumId w:val="33"/>
+  </w:num>
+  <w:num w:numId="41" w16cid:durableId="59255797">
+    <w:abstractNumId w:val="19"/>
+    <w:lvlOverride w:ilvl="0"/>
+    <w:lvlOverride w:ilvl="1"/>
+    <w:lvlOverride w:ilvl="2"/>
+    <w:lvlOverride w:ilvl="3"/>
+    <w:lvlOverride w:ilvl="4"/>
+    <w:lvlOverride w:ilvl="5"/>
+    <w:lvlOverride w:ilvl="6"/>
+    <w:lvlOverride w:ilvl="7"/>
+    <w:lvlOverride w:ilvl="8"/>
   </w:num>
 </w:numbering>
 </file>

</xml_diff>

<commit_message>
Added more in background research and literature review with identified research gap
</commit_message>
<xml_diff>
--- a/7COM1079_Final report_template.docx
+++ b/7COM1079_Final report_template.docx
@@ -286,17 +286,8 @@
           <w:rFonts w:ascii="Times New Roman" w:eastAsia="Times New Roman" w:hAnsi="Times New Roman" w:cs="Times New Roman"/>
           <w:iCs/>
         </w:rPr>
-        <w:t xml:space="preserve"> </w:t>
-      </w:r>
-      <w:proofErr w:type="gramStart"/>
-      <w:r>
-        <w:rPr>
-          <w:rFonts w:ascii="Times New Roman" w:eastAsia="Times New Roman" w:hAnsi="Times New Roman" w:cs="Times New Roman"/>
-          <w:iCs/>
-        </w:rPr>
-        <w:t>24130458 ,</w:t>
-      </w:r>
-      <w:proofErr w:type="gramEnd"/>
+        <w:t xml:space="preserve"> 24130458 ,</w:t>
+      </w:r>
       <w:r>
         <w:rPr>
           <w:rFonts w:ascii="Times New Roman" w:eastAsia="Times New Roman" w:hAnsi="Times New Roman" w:cs="Times New Roman"/>
@@ -4466,7 +4457,6 @@
         <w:t xml:space="preserve">Research </w:t>
       </w:r>
       <w:proofErr w:type="spellStart"/>
-      <w:proofErr w:type="gramStart"/>
       <w:r>
         <w:rPr>
           <w:rFonts w:ascii="Times New Roman" w:eastAsia="Times New Roman" w:hAnsi="Times New Roman" w:cs="Times New Roman"/>
@@ -4482,7 +4472,6 @@
         <w:t>Is</w:t>
       </w:r>
       <w:proofErr w:type="spellEnd"/>
-      <w:proofErr w:type="gramEnd"/>
       <w:r>
         <w:rPr>
           <w:rFonts w:ascii="Times New Roman" w:eastAsia="Times New Roman" w:hAnsi="Times New Roman" w:cs="Times New Roman"/>
@@ -4562,25 +4551,7 @@
           <w:b/>
           <w:bCs/>
         </w:rPr>
-        <w:t>1.</w:t>
-      </w:r>
-      <w:proofErr w:type="gramStart"/>
-      <w:r>
-        <w:rPr>
-          <w:rFonts w:ascii="Times New Roman" w:eastAsia="Times New Roman" w:hAnsi="Times New Roman" w:cs="Times New Roman"/>
-          <w:b/>
-          <w:bCs/>
-        </w:rPr>
-        <w:t>4.Null</w:t>
-      </w:r>
-      <w:proofErr w:type="gramEnd"/>
-      <w:r>
-        <w:rPr>
-          <w:rFonts w:ascii="Times New Roman" w:eastAsia="Times New Roman" w:hAnsi="Times New Roman" w:cs="Times New Roman"/>
-          <w:b/>
-          <w:bCs/>
-        </w:rPr>
-        <w:t xml:space="preserve"> hypothesis and alternative hypothesis (H0/H1)</w:t>
+        <w:t>1.4.Null hypothesis and alternative hypothesis (H0/H1)</w:t>
       </w:r>
       <w:r>
         <w:rPr>
@@ -4670,17 +4641,8 @@
           <w:rFonts w:ascii="Times New Roman" w:eastAsia="Times New Roman" w:hAnsi="Times New Roman" w:cs="Times New Roman"/>
           <w:lang w:val="en-IN"/>
         </w:rPr>
-        <w:t xml:space="preserve">). Any observed differences in stress distribution across locations are due to random </w:t>
-      </w:r>
-      <w:proofErr w:type="gramStart"/>
-      <w:r>
-        <w:rPr>
-          <w:rFonts w:ascii="Times New Roman" w:eastAsia="Times New Roman" w:hAnsi="Times New Roman" w:cs="Times New Roman"/>
-          <w:lang w:val="en-IN"/>
-        </w:rPr>
-        <w:t>chance .</w:t>
-      </w:r>
-      <w:proofErr w:type="gramEnd"/>
+        <w:t>). Any observed differences in stress distribution across locations are due to random chance .</w:t>
+      </w:r>
     </w:p>
     <w:p>
       <w:pPr>
@@ -4951,23 +4913,7 @@
           <w:rFonts w:ascii="Times New Roman" w:eastAsia="Times New Roman" w:hAnsi="Times New Roman" w:cs="Times New Roman"/>
           <w:lang w:val="en-IN"/>
         </w:rPr>
-        <w:t xml:space="preserve">These research papers have provided major information on the burnout levels of </w:t>
-      </w:r>
-      <w:proofErr w:type="gramStart"/>
-      <w:r>
-        <w:rPr>
-          <w:rFonts w:ascii="Times New Roman" w:eastAsia="Times New Roman" w:hAnsi="Times New Roman" w:cs="Times New Roman"/>
-          <w:lang w:val="en-IN"/>
-        </w:rPr>
-        <w:t>employees</w:t>
-      </w:r>
-      <w:proofErr w:type="gramEnd"/>
-      <w:r>
-        <w:rPr>
-          <w:rFonts w:ascii="Times New Roman" w:eastAsia="Times New Roman" w:hAnsi="Times New Roman" w:cs="Times New Roman"/>
-          <w:lang w:val="en-IN"/>
-        </w:rPr>
-        <w:t xml:space="preserve"> crisis.</w:t>
+        <w:t>These research papers have provided major information on the burnout levels of employees crisis.</w:t>
       </w:r>
     </w:p>
     <w:p>
@@ -4987,6 +4933,69 @@
           <w:lang w:val="en-IN"/>
         </w:rPr>
       </w:pPr>
+    </w:p>
+    <w:p>
+      <w:pPr>
+        <w:rPr>
+          <w:rFonts w:ascii="Times New Roman" w:eastAsia="Times New Roman" w:hAnsi="Times New Roman" w:cs="Times New Roman"/>
+          <w:lang w:val="en-IN"/>
+        </w:rPr>
+      </w:pPr>
+      <w:r>
+        <w:rPr>
+          <w:rFonts w:ascii="Times New Roman" w:eastAsia="Times New Roman" w:hAnsi="Times New Roman" w:cs="Times New Roman"/>
+          <w:b/>
+          <w:bCs/>
+          <w:lang w:val="en-IN"/>
+        </w:rPr>
+        <w:t>2.2 Why RQ is of interest (research gap and future directions according to the literature).</w:t>
+      </w:r>
+      <w:r>
+        <w:rPr>
+          <w:rFonts w:ascii="Times New Roman" w:eastAsia="Times New Roman" w:hAnsi="Times New Roman" w:cs="Times New Roman"/>
+          <w:lang w:val="en-IN"/>
+        </w:rPr>
+        <w:t xml:space="preserve"> </w:t>
+      </w:r>
+    </w:p>
+    <w:p>
+      <w:pPr>
+        <w:rPr>
+          <w:rFonts w:ascii="Times New Roman" w:eastAsia="Times New Roman" w:hAnsi="Times New Roman" w:cs="Times New Roman"/>
+          <w:lang w:val="en-IN"/>
+        </w:rPr>
+      </w:pPr>
+    </w:p>
+    <w:p>
+      <w:pPr>
+        <w:rPr>
+          <w:rFonts w:ascii="Times New Roman" w:eastAsia="Times New Roman" w:hAnsi="Times New Roman" w:cs="Times New Roman"/>
+          <w:lang w:val="en-IN"/>
+        </w:rPr>
+      </w:pPr>
+      <w:r>
+        <w:rPr>
+          <w:rFonts w:ascii="Times New Roman" w:eastAsia="Times New Roman" w:hAnsi="Times New Roman" w:cs="Times New Roman"/>
+          <w:lang w:val="en-IN"/>
+        </w:rPr>
+        <w:t xml:space="preserve">This Research Question is significant because existing literature presents conflicting narratives: some claim remote work benefits employee well-being, while others claim it is affecting the work-life balance due to convenience and employees suffering from “high” burnout and “Anxiety”. A gap exists in quantifying this effect across a general population to see if location </w:t>
+      </w:r>
+      <w:r>
+        <w:rPr>
+          <w:rFonts w:ascii="Times New Roman" w:eastAsia="Times New Roman" w:hAnsi="Times New Roman" w:cs="Times New Roman"/>
+          <w:i/>
+          <w:iCs/>
+          <w:lang w:val="en-IN"/>
+        </w:rPr>
+        <w:t>alone</w:t>
+      </w:r>
+      <w:r>
+        <w:rPr>
+          <w:rFonts w:ascii="Times New Roman" w:eastAsia="Times New Roman" w:hAnsi="Times New Roman" w:cs="Times New Roman"/>
+          <w:lang w:val="en-IN"/>
+        </w:rPr>
+        <w:t xml:space="preserve"> a statistically significant predictor is. Future directions indicate a need to move beyond "where" people work to "how" they are supported. By isolating the location variable, this study clarifies whether hybrid, onsite or remote policies are sufficient interventions for burnout or if organisations must look deeper.</w:t>
+      </w:r>
     </w:p>
     <w:p>
       <w:pPr>

</xml_diff>

<commit_message>
Add visualisation description and interpretation of stress distribution plots
</commit_message>
<xml_diff>
--- a/7COM1079_Final report_template.docx
+++ b/7COM1079_Final report_template.docx
@@ -214,13 +214,15 @@
         </w:rPr>
         <w:t xml:space="preserve">by: </w:t>
       </w:r>
-      <w:r>
-        <w:rPr>
-          <w:rFonts w:ascii="Times New Roman" w:eastAsia="Times New Roman" w:hAnsi="Times New Roman" w:cs="Times New Roman"/>
-          <w:iCs/>
-        </w:rPr>
-        <w:t>Astittva Mandloi 24095908,</w:t>
-      </w:r>
+      <w:proofErr w:type="spellStart"/>
+      <w:r>
+        <w:rPr>
+          <w:rFonts w:ascii="Times New Roman" w:eastAsia="Times New Roman" w:hAnsi="Times New Roman" w:cs="Times New Roman"/>
+          <w:iCs/>
+        </w:rPr>
+        <w:t>Astittva</w:t>
+      </w:r>
+      <w:proofErr w:type="spellEnd"/>
       <w:r>
         <w:rPr>
           <w:rFonts w:ascii="Times New Roman" w:eastAsia="Times New Roman" w:hAnsi="Times New Roman" w:cs="Times New Roman"/>
@@ -234,6 +236,29 @@
           <w:rFonts w:ascii="Times New Roman" w:eastAsia="Times New Roman" w:hAnsi="Times New Roman" w:cs="Times New Roman"/>
           <w:iCs/>
         </w:rPr>
+        <w:t>Mandloi</w:t>
+      </w:r>
+      <w:proofErr w:type="spellEnd"/>
+      <w:r>
+        <w:rPr>
+          <w:rFonts w:ascii="Times New Roman" w:eastAsia="Times New Roman" w:hAnsi="Times New Roman" w:cs="Times New Roman"/>
+          <w:iCs/>
+        </w:rPr>
+        <w:t xml:space="preserve"> 24095908,</w:t>
+      </w:r>
+      <w:r>
+        <w:rPr>
+          <w:rFonts w:ascii="Times New Roman" w:eastAsia="Times New Roman" w:hAnsi="Times New Roman" w:cs="Times New Roman"/>
+          <w:iCs/>
+        </w:rPr>
+        <w:t xml:space="preserve"> </w:t>
+      </w:r>
+      <w:proofErr w:type="spellStart"/>
+      <w:r>
+        <w:rPr>
+          <w:rFonts w:ascii="Times New Roman" w:eastAsia="Times New Roman" w:hAnsi="Times New Roman" w:cs="Times New Roman"/>
+          <w:iCs/>
+        </w:rPr>
         <w:t>Hanusha</w:t>
       </w:r>
       <w:proofErr w:type="spellEnd"/>
@@ -270,24 +295,17 @@
           <w:rFonts w:ascii="Times New Roman" w:eastAsia="Times New Roman" w:hAnsi="Times New Roman" w:cs="Times New Roman"/>
           <w:iCs/>
         </w:rPr>
-        <w:t xml:space="preserve">Rajesh </w:t>
-      </w:r>
-      <w:proofErr w:type="spellStart"/>
-      <w:r>
-        <w:rPr>
-          <w:rFonts w:ascii="Times New Roman" w:eastAsia="Times New Roman" w:hAnsi="Times New Roman" w:cs="Times New Roman"/>
-          <w:iCs/>
-        </w:rPr>
-        <w:t>Ponnaganti</w:t>
-      </w:r>
-      <w:proofErr w:type="spellEnd"/>
-      <w:r>
-        <w:rPr>
-          <w:rFonts w:ascii="Times New Roman" w:eastAsia="Times New Roman" w:hAnsi="Times New Roman" w:cs="Times New Roman"/>
-          <w:iCs/>
-        </w:rPr>
-        <w:t xml:space="preserve"> 24130458 ,</w:t>
-      </w:r>
+        <w:t xml:space="preserve">Rajesh Ponnaganti </w:t>
+      </w:r>
+      <w:proofErr w:type="gramStart"/>
+      <w:r>
+        <w:rPr>
+          <w:rFonts w:ascii="Times New Roman" w:eastAsia="Times New Roman" w:hAnsi="Times New Roman" w:cs="Times New Roman"/>
+          <w:iCs/>
+        </w:rPr>
+        <w:t>24130458 ,</w:t>
+      </w:r>
+      <w:proofErr w:type="gramEnd"/>
       <w:r>
         <w:rPr>
           <w:rFonts w:ascii="Times New Roman" w:eastAsia="Times New Roman" w:hAnsi="Times New Roman" w:cs="Times New Roman"/>
@@ -4457,6 +4475,7 @@
         <w:t xml:space="preserve">Research </w:t>
       </w:r>
       <w:proofErr w:type="spellStart"/>
+      <w:proofErr w:type="gramStart"/>
       <w:r>
         <w:rPr>
           <w:rFonts w:ascii="Times New Roman" w:eastAsia="Times New Roman" w:hAnsi="Times New Roman" w:cs="Times New Roman"/>
@@ -4472,6 +4491,7 @@
         <w:t>Is</w:t>
       </w:r>
       <w:proofErr w:type="spellEnd"/>
+      <w:proofErr w:type="gramEnd"/>
       <w:r>
         <w:rPr>
           <w:rFonts w:ascii="Times New Roman" w:eastAsia="Times New Roman" w:hAnsi="Times New Roman" w:cs="Times New Roman"/>
@@ -4551,7 +4571,25 @@
           <w:b/>
           <w:bCs/>
         </w:rPr>
-        <w:t>1.4.Null hypothesis and alternative hypothesis (H0/H1)</w:t>
+        <w:t>1.</w:t>
+      </w:r>
+      <w:proofErr w:type="gramStart"/>
+      <w:r>
+        <w:rPr>
+          <w:rFonts w:ascii="Times New Roman" w:eastAsia="Times New Roman" w:hAnsi="Times New Roman" w:cs="Times New Roman"/>
+          <w:b/>
+          <w:bCs/>
+        </w:rPr>
+        <w:t>4.Null</w:t>
+      </w:r>
+      <w:proofErr w:type="gramEnd"/>
+      <w:r>
+        <w:rPr>
+          <w:rFonts w:ascii="Times New Roman" w:eastAsia="Times New Roman" w:hAnsi="Times New Roman" w:cs="Times New Roman"/>
+          <w:b/>
+          <w:bCs/>
+        </w:rPr>
+        <w:t xml:space="preserve"> hypothesis and alternative hypothesis (H0/H1)</w:t>
       </w:r>
       <w:r>
         <w:rPr>
@@ -4641,8 +4679,17 @@
           <w:rFonts w:ascii="Times New Roman" w:eastAsia="Times New Roman" w:hAnsi="Times New Roman" w:cs="Times New Roman"/>
           <w:lang w:val="en-IN"/>
         </w:rPr>
-        <w:t>). Any observed differences in stress distribution across locations are due to random chance .</w:t>
-      </w:r>
+        <w:t xml:space="preserve">). Any observed differences in stress distribution across locations are due to random </w:t>
+      </w:r>
+      <w:proofErr w:type="gramStart"/>
+      <w:r>
+        <w:rPr>
+          <w:rFonts w:ascii="Times New Roman" w:eastAsia="Times New Roman" w:hAnsi="Times New Roman" w:cs="Times New Roman"/>
+          <w:lang w:val="en-IN"/>
+        </w:rPr>
+        <w:t>chance .</w:t>
+      </w:r>
+      <w:proofErr w:type="gramEnd"/>
     </w:p>
     <w:p>
       <w:pPr>
@@ -4913,7 +4960,23 @@
           <w:rFonts w:ascii="Times New Roman" w:eastAsia="Times New Roman" w:hAnsi="Times New Roman" w:cs="Times New Roman"/>
           <w:lang w:val="en-IN"/>
         </w:rPr>
-        <w:t>These research papers have provided major information on the burnout levels of employees crisis.</w:t>
+        <w:t xml:space="preserve">These research papers have provided major information on the burnout levels of </w:t>
+      </w:r>
+      <w:proofErr w:type="gramStart"/>
+      <w:r>
+        <w:rPr>
+          <w:rFonts w:ascii="Times New Roman" w:eastAsia="Times New Roman" w:hAnsi="Times New Roman" w:cs="Times New Roman"/>
+          <w:lang w:val="en-IN"/>
+        </w:rPr>
+        <w:t>employees</w:t>
+      </w:r>
+      <w:proofErr w:type="gramEnd"/>
+      <w:r>
+        <w:rPr>
+          <w:rFonts w:ascii="Times New Roman" w:eastAsia="Times New Roman" w:hAnsi="Times New Roman" w:cs="Times New Roman"/>
+          <w:lang w:val="en-IN"/>
+        </w:rPr>
+        <w:t xml:space="preserve"> crisis.</w:t>
       </w:r>
     </w:p>
     <w:p>
@@ -5015,19 +5078,46 @@
     </w:p>
     <w:p>
       <w:pPr>
-        <w:rPr>
-          <w:rFonts w:ascii="Times New Roman" w:eastAsia="Times New Roman" w:hAnsi="Times New Roman" w:cs="Times New Roman"/>
-          <w:lang w:val="en-IN"/>
-        </w:rPr>
-      </w:pPr>
-    </w:p>
-    <w:p>
-      <w:pPr>
+        <w:pStyle w:val="ListParagraph"/>
+        <w:numPr>
+          <w:ilvl w:val="0"/>
+          <w:numId w:val="34"/>
+        </w:numPr>
+        <w:rPr>
+          <w:rFonts w:ascii="Times New Roman" w:eastAsia="Times New Roman" w:hAnsi="Times New Roman" w:cs="Times New Roman"/>
+        </w:rPr>
+      </w:pPr>
+      <w:r>
+        <w:rPr>
+          <w:rFonts w:ascii="Times New Roman" w:eastAsia="Times New Roman" w:hAnsi="Times New Roman" w:cs="Times New Roman"/>
+        </w:rPr>
+        <w:t>Visualisation</w:t>
+      </w:r>
+      <w:r>
+        <w:rPr>
+          <w:rFonts w:ascii="Times New Roman" w:eastAsia="Times New Roman" w:hAnsi="Times New Roman" w:cs="Times New Roman"/>
+        </w:rPr>
+        <w:t>:</w:t>
+      </w:r>
+    </w:p>
+    <w:p>
+      <w:pPr>
+        <w:pStyle w:val="ListParagraph"/>
+        <w:numPr>
+          <w:ilvl w:val="1"/>
+          <w:numId w:val="34"/>
+        </w:numPr>
         <w:jc w:val="both"/>
         <w:rPr>
           <w:rFonts w:ascii="Times New Roman" w:eastAsia="Times New Roman" w:hAnsi="Times New Roman" w:cs="Times New Roman"/>
         </w:rPr>
       </w:pPr>
+      <w:r>
+        <w:rPr>
+          <w:rFonts w:ascii="Times New Roman" w:eastAsia="Times New Roman" w:hAnsi="Times New Roman" w:cs="Times New Roman"/>
+        </w:rPr>
+        <w:t>Appropriate graphs for the RQ:</w:t>
+      </w:r>
     </w:p>
     <w:p>
       <w:pPr>
@@ -5036,50 +5126,273 @@
           <w:rFonts w:ascii="Times New Roman" w:eastAsia="Times New Roman" w:hAnsi="Times New Roman" w:cs="Times New Roman"/>
         </w:rPr>
       </w:pPr>
-    </w:p>
-    <w:p>
-      <w:pPr>
-        <w:jc w:val="both"/>
-        <w:rPr>
-          <w:rFonts w:ascii="Times New Roman" w:eastAsia="Times New Roman" w:hAnsi="Times New Roman" w:cs="Times New Roman"/>
-        </w:rPr>
-      </w:pPr>
-    </w:p>
-    <w:p>
-      <w:pPr>
-        <w:jc w:val="both"/>
-        <w:rPr>
-          <w:rFonts w:ascii="Times New Roman" w:eastAsia="Times New Roman" w:hAnsi="Times New Roman" w:cs="Times New Roman"/>
-          <w:lang w:val="en-IN"/>
-        </w:rPr>
-      </w:pPr>
-    </w:p>
-    <w:p>
-      <w:pPr>
-        <w:jc w:val="both"/>
-        <w:rPr>
-          <w:rFonts w:ascii="Times New Roman" w:eastAsia="Times New Roman" w:hAnsi="Times New Roman" w:cs="Times New Roman"/>
-        </w:rPr>
-      </w:pPr>
-    </w:p>
-    <w:p>
-      <w:pPr>
-        <w:jc w:val="both"/>
+      <w:r>
+        <w:rPr>
+          <w:rFonts w:ascii="Times New Roman" w:eastAsia="Times New Roman" w:hAnsi="Times New Roman" w:cs="Times New Roman"/>
+        </w:rPr>
+        <w:t xml:space="preserve">We generated a </w:t>
+      </w:r>
+      <w:r>
         <w:rPr>
           <w:rFonts w:ascii="Times New Roman" w:eastAsia="Times New Roman" w:hAnsi="Times New Roman" w:cs="Times New Roman"/>
           <w:b/>
           <w:bCs/>
         </w:rPr>
-      </w:pPr>
-    </w:p>
-    <w:p>
-      <w:pPr>
-        <w:jc w:val="both"/>
+        <w:t>Boxplot</w:t>
+      </w:r>
+      <w:r>
+        <w:rPr>
+          <w:rFonts w:ascii="Times New Roman" w:eastAsia="Times New Roman" w:hAnsi="Times New Roman" w:cs="Times New Roman"/>
+        </w:rPr>
+        <w:t xml:space="preserve"> to visualise the distribution of stress scores across work locations. This plot displays the median and interquartile range for Remote, Hybrid, and Onsite workers. Additionally, a </w:t>
+      </w:r>
+      <w:r>
         <w:rPr>
           <w:rFonts w:ascii="Times New Roman" w:eastAsia="Times New Roman" w:hAnsi="Times New Roman" w:cs="Times New Roman"/>
           <w:b/>
           <w:bCs/>
         </w:rPr>
+        <w:t>Histogram</w:t>
+      </w:r>
+      <w:r>
+        <w:rPr>
+          <w:rFonts w:ascii="Times New Roman" w:eastAsia="Times New Roman" w:hAnsi="Times New Roman" w:cs="Times New Roman"/>
+        </w:rPr>
+        <w:t xml:space="preserve"> was included to illustrate the overall frequency distribution of stress levels (1=Low, 2=Medium, 3=High) across the entire dataset.</w:t>
+      </w:r>
+    </w:p>
+    <w:p>
+      <w:pPr>
+        <w:rPr>
+          <w:rFonts w:ascii="Times New Roman" w:eastAsia="Times New Roman" w:hAnsi="Times New Roman" w:cs="Times New Roman"/>
+        </w:rPr>
+      </w:pPr>
+    </w:p>
+    <w:p>
+      <w:pPr>
+        <w:rPr>
+          <w:rFonts w:ascii="Times New Roman" w:eastAsia="Times New Roman" w:hAnsi="Times New Roman" w:cs="Times New Roman"/>
+        </w:rPr>
+      </w:pPr>
+      <w:r>
+        <w:rPr>
+          <w:noProof/>
+        </w:rPr>
+        <w:drawing>
+          <wp:anchor distT="0" distB="0" distL="114300" distR="114300" simplePos="0" relativeHeight="251659264" behindDoc="1" locked="0" layoutInCell="1" allowOverlap="1" wp14:anchorId="6E6BAB90" wp14:editId="46D136CE">
+            <wp:simplePos x="0" y="0"/>
+            <wp:positionH relativeFrom="margin">
+              <wp:posOffset>332509</wp:posOffset>
+            </wp:positionH>
+            <wp:positionV relativeFrom="paragraph">
+              <wp:posOffset>8700</wp:posOffset>
+            </wp:positionV>
+            <wp:extent cx="4107180" cy="2344420"/>
+            <wp:effectExtent l="0" t="0" r="7620" b="0"/>
+            <wp:wrapSquare wrapText="bothSides"/>
+            <wp:docPr id="1806932164" name="Picture 1" descr="A diagram of a work media&#10;&#10;AI-generated content may be incorrect."/>
+            <wp:cNvGraphicFramePr>
+              <a:graphicFrameLocks xmlns:a="http://schemas.openxmlformats.org/drawingml/2006/main" noChangeAspect="1"/>
+            </wp:cNvGraphicFramePr>
+            <a:graphic xmlns:a="http://schemas.openxmlformats.org/drawingml/2006/main">
+              <a:graphicData uri="http://schemas.openxmlformats.org/drawingml/2006/picture">
+                <pic:pic xmlns:pic="http://schemas.openxmlformats.org/drawingml/2006/picture">
+                  <pic:nvPicPr>
+                    <pic:cNvPr id="1806932164" name="Picture 1" descr="A diagram of a work media&#10;&#10;AI-generated content may be incorrect."/>
+                    <pic:cNvPicPr/>
+                  </pic:nvPicPr>
+                  <pic:blipFill>
+                    <a:blip r:embed="rId8">
+                      <a:extLst>
+                        <a:ext uri="{28A0092B-C50C-407E-A947-70E740481C1C}">
+                          <a14:useLocalDpi xmlns:a14="http://schemas.microsoft.com/office/drawing/2010/main" val="0"/>
+                        </a:ext>
+                      </a:extLst>
+                    </a:blip>
+                    <a:stretch>
+                      <a:fillRect/>
+                    </a:stretch>
+                  </pic:blipFill>
+                  <pic:spPr>
+                    <a:xfrm flipV="1">
+                      <a:off x="0" y="0"/>
+                      <a:ext cx="4107180" cy="2344420"/>
+                    </a:xfrm>
+                    <a:prstGeom prst="rect">
+                      <a:avLst/>
+                    </a:prstGeom>
+                  </pic:spPr>
+                </pic:pic>
+              </a:graphicData>
+            </a:graphic>
+            <wp14:sizeRelH relativeFrom="margin">
+              <wp14:pctWidth>0</wp14:pctWidth>
+            </wp14:sizeRelH>
+            <wp14:sizeRelV relativeFrom="margin">
+              <wp14:pctHeight>0</wp14:pctHeight>
+            </wp14:sizeRelV>
+          </wp:anchor>
+        </w:drawing>
+      </w:r>
+    </w:p>
+    <w:p>
+      <w:pPr>
+        <w:rPr>
+          <w:rFonts w:ascii="Times New Roman" w:eastAsia="Times New Roman" w:hAnsi="Times New Roman" w:cs="Times New Roman"/>
+        </w:rPr>
+      </w:pPr>
+    </w:p>
+    <w:p>
+      <w:pPr>
+        <w:rPr>
+          <w:rFonts w:ascii="Times New Roman" w:eastAsia="Times New Roman" w:hAnsi="Times New Roman" w:cs="Times New Roman"/>
+        </w:rPr>
+      </w:pPr>
+    </w:p>
+    <w:p>
+      <w:pPr>
+        <w:rPr>
+          <w:rFonts w:ascii="Times New Roman" w:eastAsia="Times New Roman" w:hAnsi="Times New Roman" w:cs="Times New Roman"/>
+        </w:rPr>
+      </w:pPr>
+    </w:p>
+    <w:p>
+      <w:pPr>
+        <w:rPr>
+          <w:rFonts w:ascii="Times New Roman" w:eastAsia="Times New Roman" w:hAnsi="Times New Roman" w:cs="Times New Roman"/>
+        </w:rPr>
+      </w:pPr>
+    </w:p>
+    <w:p>
+      <w:pPr>
+        <w:rPr>
+          <w:rFonts w:ascii="Times New Roman" w:eastAsia="Times New Roman" w:hAnsi="Times New Roman" w:cs="Times New Roman"/>
+        </w:rPr>
+      </w:pPr>
+    </w:p>
+    <w:p>
+      <w:pPr>
+        <w:rPr>
+          <w:rFonts w:ascii="Times New Roman" w:eastAsia="Times New Roman" w:hAnsi="Times New Roman" w:cs="Times New Roman"/>
+        </w:rPr>
+      </w:pPr>
+    </w:p>
+    <w:p>
+      <w:pPr>
+        <w:rPr>
+          <w:rFonts w:ascii="Times New Roman" w:eastAsia="Times New Roman" w:hAnsi="Times New Roman" w:cs="Times New Roman"/>
+        </w:rPr>
+      </w:pPr>
+    </w:p>
+    <w:p>
+      <w:pPr>
+        <w:rPr>
+          <w:rFonts w:ascii="Times New Roman" w:eastAsia="Times New Roman" w:hAnsi="Times New Roman" w:cs="Times New Roman"/>
+        </w:rPr>
+      </w:pPr>
+    </w:p>
+    <w:p>
+      <w:pPr>
+        <w:rPr>
+          <w:rFonts w:ascii="Times New Roman" w:eastAsia="Times New Roman" w:hAnsi="Times New Roman" w:cs="Times New Roman"/>
+        </w:rPr>
+      </w:pPr>
+    </w:p>
+    <w:p>
+      <w:pPr>
+        <w:rPr>
+          <w:rFonts w:ascii="Times New Roman" w:eastAsia="Times New Roman" w:hAnsi="Times New Roman" w:cs="Times New Roman"/>
+        </w:rPr>
+      </w:pPr>
+    </w:p>
+    <w:p>
+      <w:pPr>
+        <w:rPr>
+          <w:rFonts w:ascii="Times New Roman" w:eastAsia="Times New Roman" w:hAnsi="Times New Roman" w:cs="Times New Roman"/>
+        </w:rPr>
+      </w:pPr>
+    </w:p>
+    <w:p>
+      <w:pPr>
+        <w:rPr>
+          <w:rFonts w:ascii="Times New Roman" w:eastAsia="Times New Roman" w:hAnsi="Times New Roman" w:cs="Times New Roman"/>
+        </w:rPr>
+      </w:pPr>
+    </w:p>
+    <w:p>
+      <w:pPr>
+        <w:rPr>
+          <w:rFonts w:ascii="Times New Roman" w:eastAsia="Times New Roman" w:hAnsi="Times New Roman" w:cs="Times New Roman"/>
+        </w:rPr>
+      </w:pPr>
+    </w:p>
+    <w:p>
+      <w:pPr>
+        <w:rPr>
+          <w:rFonts w:ascii="Times New Roman" w:eastAsia="Times New Roman" w:hAnsi="Times New Roman" w:cs="Times New Roman"/>
+        </w:rPr>
+      </w:pPr>
+    </w:p>
+    <w:p>
+      <w:pPr>
+        <w:rPr>
+          <w:rFonts w:ascii="Times New Roman" w:eastAsia="Times New Roman" w:hAnsi="Times New Roman" w:cs="Times New Roman"/>
+        </w:rPr>
+      </w:pPr>
+    </w:p>
+    <w:p>
+      <w:pPr>
+        <w:rPr>
+          <w:rFonts w:ascii="Times New Roman" w:eastAsia="Times New Roman" w:hAnsi="Times New Roman" w:cs="Times New Roman"/>
+        </w:rPr>
+      </w:pPr>
+      <w:r>
+        <w:rPr>
+          <w:noProof/>
+        </w:rPr>
+        <w:lastRenderedPageBreak/>
+        <w:drawing>
+          <wp:inline distT="0" distB="0" distL="0" distR="0" wp14:anchorId="66033E64" wp14:editId="257D744C">
+            <wp:extent cx="4983480" cy="2845652"/>
+            <wp:effectExtent l="0" t="0" r="7620" b="0"/>
+            <wp:docPr id="1950948088" name="Picture 1" descr="A grey rectangular object with white text&#10;&#10;AI-generated content may be incorrect."/>
+            <wp:cNvGraphicFramePr>
+              <a:graphicFrameLocks xmlns:a="http://schemas.openxmlformats.org/drawingml/2006/main" noChangeAspect="1"/>
+            </wp:cNvGraphicFramePr>
+            <a:graphic xmlns:a="http://schemas.openxmlformats.org/drawingml/2006/main">
+              <a:graphicData uri="http://schemas.openxmlformats.org/drawingml/2006/picture">
+                <pic:pic xmlns:pic="http://schemas.openxmlformats.org/drawingml/2006/picture">
+                  <pic:nvPicPr>
+                    <pic:cNvPr id="1950948088" name="Picture 1" descr="A grey rectangular object with white text&#10;&#10;AI-generated content may be incorrect."/>
+                    <pic:cNvPicPr/>
+                  </pic:nvPicPr>
+                  <pic:blipFill>
+                    <a:blip r:embed="rId9"/>
+                    <a:stretch>
+                      <a:fillRect/>
+                    </a:stretch>
+                  </pic:blipFill>
+                  <pic:spPr>
+                    <a:xfrm>
+                      <a:off x="0" y="0"/>
+                      <a:ext cx="4993442" cy="2851340"/>
+                    </a:xfrm>
+                    <a:prstGeom prst="rect">
+                      <a:avLst/>
+                    </a:prstGeom>
+                  </pic:spPr>
+                </pic:pic>
+              </a:graphicData>
+            </a:graphic>
+          </wp:inline>
+        </w:drawing>
+      </w:r>
+    </w:p>
+    <w:p>
+      <w:pPr>
+        <w:rPr>
+          <w:rFonts w:ascii="Times New Roman" w:eastAsia="Times New Roman" w:hAnsi="Times New Roman" w:cs="Times New Roman"/>
+        </w:rPr>
       </w:pPr>
     </w:p>
     <w:p>
@@ -5090,8 +5403,8 @@
       </w:pPr>
     </w:p>
     <w:sectPr>
-      <w:footerReference w:type="even" r:id="rId8"/>
-      <w:footerReference w:type="default" r:id="rId9"/>
+      <w:footerReference w:type="even" r:id="rId10"/>
+      <w:footerReference w:type="default" r:id="rId11"/>
       <w:pgSz w:w="11906" w:h="16838"/>
       <w:pgMar w:top="1440" w:right="1440" w:bottom="1440" w:left="1440" w:header="708" w:footer="708" w:gutter="0"/>
       <w:cols w:space="708"/>
@@ -9573,15 +9886,36 @@
   </w:num>
   <w:num w:numId="41" w16cid:durableId="59255797">
     <w:abstractNumId w:val="19"/>
-    <w:lvlOverride w:ilvl="0"/>
-    <w:lvlOverride w:ilvl="1"/>
-    <w:lvlOverride w:ilvl="2"/>
-    <w:lvlOverride w:ilvl="3"/>
-    <w:lvlOverride w:ilvl="4"/>
-    <w:lvlOverride w:ilvl="5"/>
-    <w:lvlOverride w:ilvl="6"/>
-    <w:lvlOverride w:ilvl="7"/>
-    <w:lvlOverride w:ilvl="8"/>
+  </w:num>
+  <w:num w:numId="42" w16cid:durableId="664012329">
+    <w:abstractNumId w:val="19"/>
+    <w:lvlOverride w:ilvl="0">
+      <w:startOverride w:val="1"/>
+    </w:lvlOverride>
+    <w:lvlOverride w:ilvl="1">
+      <w:startOverride w:val="1"/>
+    </w:lvlOverride>
+    <w:lvlOverride w:ilvl="2">
+      <w:startOverride w:val="1"/>
+    </w:lvlOverride>
+    <w:lvlOverride w:ilvl="3">
+      <w:startOverride w:val="1"/>
+    </w:lvlOverride>
+    <w:lvlOverride w:ilvl="4">
+      <w:startOverride w:val="1"/>
+    </w:lvlOverride>
+    <w:lvlOverride w:ilvl="5">
+      <w:startOverride w:val="1"/>
+    </w:lvlOverride>
+    <w:lvlOverride w:ilvl="6">
+      <w:startOverride w:val="1"/>
+    </w:lvlOverride>
+    <w:lvlOverride w:ilvl="7">
+      <w:startOverride w:val="1"/>
+    </w:lvlOverride>
+    <w:lvlOverride w:ilvl="8">
+      <w:startOverride w:val="1"/>
+    </w:lvlOverride>
   </w:num>
 </w:numbering>
 </file>

</xml_diff>

<commit_message>
Add visualisation description and interpretation of stress distribution plots continution
</commit_message>
<xml_diff>
--- a/7COM1079_Final report_template.docx
+++ b/7COM1079_Final report_template.docx
@@ -5394,6 +5394,108 @@
           <w:rFonts w:ascii="Times New Roman" w:eastAsia="Times New Roman" w:hAnsi="Times New Roman" w:cs="Times New Roman"/>
         </w:rPr>
       </w:pPr>
+    </w:p>
+    <w:p>
+      <w:pPr>
+        <w:jc w:val="both"/>
+        <w:rPr>
+          <w:rFonts w:ascii="Times New Roman" w:eastAsia="Times New Roman" w:hAnsi="Times New Roman" w:cs="Times New Roman"/>
+          <w:b/>
+          <w:bCs/>
+          <w:lang w:val="en-IN"/>
+        </w:rPr>
+      </w:pPr>
+      <w:r>
+        <w:rPr>
+          <w:rFonts w:ascii="Times New Roman" w:eastAsia="Times New Roman" w:hAnsi="Times New Roman" w:cs="Times New Roman"/>
+          <w:b/>
+          <w:bCs/>
+          <w:lang w:val="en-IN"/>
+        </w:rPr>
+        <w:t xml:space="preserve">3.2 </w:t>
+      </w:r>
+      <w:r>
+        <w:rPr>
+          <w:rFonts w:ascii="Times New Roman" w:eastAsia="Times New Roman" w:hAnsi="Times New Roman" w:cs="Times New Roman"/>
+          <w:b/>
+          <w:bCs/>
+          <w:lang w:val="en-IN"/>
+        </w:rPr>
+        <w:t xml:space="preserve">Additional information relating to understanding the data (optional) </w:t>
+      </w:r>
+      <w:r>
+        <w:rPr>
+          <w:rFonts w:ascii="Times New Roman" w:eastAsia="Times New Roman" w:hAnsi="Times New Roman" w:cs="Times New Roman"/>
+          <w:lang w:val="en-IN"/>
+        </w:rPr>
+        <w:t>The</w:t>
+      </w:r>
+      <w:r>
+        <w:rPr>
+          <w:rFonts w:ascii="Times New Roman" w:eastAsia="Times New Roman" w:hAnsi="Times New Roman" w:cs="Times New Roman"/>
+          <w:lang w:val="en-IN"/>
+        </w:rPr>
+        <w:t xml:space="preserve"> boxplot reveals significant overlap between the three groups, with median stress levels appearing identical across Remote, Hybrid, and Onsite workers. The histogram confirms that the data is not normally distributed but rather follows a discrete ordinal pattern, justifying the need for non-parametric statistical testing</w:t>
+      </w:r>
+      <w:r>
+        <w:rPr>
+          <w:rFonts w:ascii="Times New Roman" w:eastAsia="Times New Roman" w:hAnsi="Times New Roman" w:cs="Times New Roman"/>
+          <w:b/>
+          <w:bCs/>
+          <w:lang w:val="en-IN"/>
+        </w:rPr>
+        <w:t>.</w:t>
+      </w:r>
+    </w:p>
+    <w:p>
+      <w:pPr>
+        <w:rPr>
+          <w:rFonts w:ascii="Times New Roman" w:eastAsia="Times New Roman" w:hAnsi="Times New Roman" w:cs="Times New Roman"/>
+        </w:rPr>
+      </w:pPr>
+    </w:p>
+    <w:p>
+      <w:pPr>
+        <w:jc w:val="both"/>
+        <w:rPr>
+          <w:rFonts w:ascii="Times New Roman" w:eastAsia="Times New Roman" w:hAnsi="Times New Roman" w:cs="Times New Roman"/>
+          <w:lang w:val="en-IN"/>
+        </w:rPr>
+      </w:pPr>
+      <w:r>
+        <w:rPr>
+          <w:rFonts w:ascii="Times New Roman" w:eastAsia="Times New Roman" w:hAnsi="Times New Roman" w:cs="Times New Roman"/>
+          <w:b/>
+          <w:bCs/>
+          <w:lang w:val="en-IN"/>
+        </w:rPr>
+        <w:t xml:space="preserve">3.3. </w:t>
+      </w:r>
+      <w:r>
+        <w:rPr>
+          <w:rFonts w:ascii="Times New Roman" w:eastAsia="Times New Roman" w:hAnsi="Times New Roman" w:cs="Times New Roman"/>
+          <w:b/>
+          <w:bCs/>
+          <w:lang w:val="en-IN"/>
+        </w:rPr>
+        <w:t>Useful information for the data understanding</w:t>
+      </w:r>
+      <w:r>
+        <w:rPr>
+          <w:rFonts w:ascii="Times New Roman" w:eastAsia="Times New Roman" w:hAnsi="Times New Roman" w:cs="Times New Roman"/>
+          <w:b/>
+          <w:bCs/>
+          <w:lang w:val="en-IN"/>
+        </w:rPr>
+        <w:t xml:space="preserve">. </w:t>
+      </w:r>
+      <w:r>
+        <w:rPr>
+          <w:rFonts w:ascii="Times New Roman" w:eastAsia="Times New Roman" w:hAnsi="Times New Roman" w:cs="Times New Roman"/>
+          <w:lang w:val="en-IN"/>
+        </w:rPr>
+        <w:t>Visual inspection suggests no distinct "stress advantage" for any specific work mode. The spread of data (interquartile range) is consistent across all groups, indicating that high and low stress levels are reported at similar rates regardless of whether employees work from home or the office.</w:t>
+      </w:r>
     </w:p>
     <w:p>
       <w:pPr>

</xml_diff>

<commit_message>
Add statistical analysis using one-way ANOVA and hypothesis decision
</commit_message>
<xml_diff>
--- a/7COM1079_Final report_template.docx
+++ b/7COM1079_Final report_template.docx
@@ -214,37 +214,12 @@
         </w:rPr>
         <w:t xml:space="preserve">by: </w:t>
       </w:r>
-      <w:proofErr w:type="spellStart"/>
-      <w:r>
-        <w:rPr>
-          <w:rFonts w:ascii="Times New Roman" w:eastAsia="Times New Roman" w:hAnsi="Times New Roman" w:cs="Times New Roman"/>
-          <w:iCs/>
-        </w:rPr>
-        <w:t>Astittva</w:t>
-      </w:r>
-      <w:proofErr w:type="spellEnd"/>
-      <w:r>
-        <w:rPr>
-          <w:rFonts w:ascii="Times New Roman" w:eastAsia="Times New Roman" w:hAnsi="Times New Roman" w:cs="Times New Roman"/>
-          <w:iCs/>
-        </w:rPr>
-        <w:t xml:space="preserve"> </w:t>
-      </w:r>
-      <w:proofErr w:type="spellStart"/>
-      <w:r>
-        <w:rPr>
-          <w:rFonts w:ascii="Times New Roman" w:eastAsia="Times New Roman" w:hAnsi="Times New Roman" w:cs="Times New Roman"/>
-          <w:iCs/>
-        </w:rPr>
-        <w:t>Mandloi</w:t>
-      </w:r>
-      <w:proofErr w:type="spellEnd"/>
-      <w:r>
-        <w:rPr>
-          <w:rFonts w:ascii="Times New Roman" w:eastAsia="Times New Roman" w:hAnsi="Times New Roman" w:cs="Times New Roman"/>
-          <w:iCs/>
-        </w:rPr>
-        <w:t xml:space="preserve"> 24095908,</w:t>
+      <w:r>
+        <w:rPr>
+          <w:rFonts w:ascii="Times New Roman" w:eastAsia="Times New Roman" w:hAnsi="Times New Roman" w:cs="Times New Roman"/>
+          <w:iCs/>
+        </w:rPr>
+        <w:t>Astittva Mandloi 24095908,</w:t>
       </w:r>
       <w:r>
         <w:rPr>
@@ -5091,13 +5066,7 @@
         <w:rPr>
           <w:rFonts w:ascii="Times New Roman" w:eastAsia="Times New Roman" w:hAnsi="Times New Roman" w:cs="Times New Roman"/>
         </w:rPr>
-        <w:t>Visualisation</w:t>
-      </w:r>
-      <w:r>
-        <w:rPr>
-          <w:rFonts w:ascii="Times New Roman" w:eastAsia="Times New Roman" w:hAnsi="Times New Roman" w:cs="Times New Roman"/>
-        </w:rPr>
-        <w:t>:</w:t>
+        <w:t>Visualisation:</w:t>
       </w:r>
     </w:p>
     <w:p>
@@ -5456,6 +5425,11 @@
     </w:p>
     <w:p>
       <w:pPr>
+        <w:pStyle w:val="ListParagraph"/>
+        <w:numPr>
+          <w:ilvl w:val="1"/>
+          <w:numId w:val="34"/>
+        </w:numPr>
         <w:jc w:val="both"/>
         <w:rPr>
           <w:rFonts w:ascii="Times New Roman" w:eastAsia="Times New Roman" w:hAnsi="Times New Roman" w:cs="Times New Roman"/>
@@ -5469,33 +5443,156 @@
           <w:bCs/>
           <w:lang w:val="en-IN"/>
         </w:rPr>
-        <w:t xml:space="preserve">3.3. </w:t>
-      </w:r>
-      <w:r>
+        <w:t xml:space="preserve">Useful information for the data understanding. </w:t>
+      </w:r>
+      <w:r>
+        <w:rPr>
+          <w:rFonts w:ascii="Times New Roman" w:eastAsia="Times New Roman" w:hAnsi="Times New Roman" w:cs="Times New Roman"/>
+          <w:lang w:val="en-IN"/>
+        </w:rPr>
+        <w:t>Visual inspection suggests no distinct "stress advantage" for any specific work mode. The spread of data (interquartile range) is consistent across all groups, indicating that high and low stress levels are reported at similar rates regardless of whether employees work from home or the office.</w:t>
+      </w:r>
+    </w:p>
+    <w:p>
+      <w:pPr>
+        <w:pStyle w:val="ListParagraph"/>
+        <w:ind w:left="360"/>
+        <w:jc w:val="both"/>
+        <w:rPr>
+          <w:rFonts w:ascii="Times New Roman" w:eastAsia="Times New Roman" w:hAnsi="Times New Roman" w:cs="Times New Roman"/>
+          <w:lang w:val="en-IN"/>
+        </w:rPr>
+      </w:pPr>
+    </w:p>
+    <w:p>
+      <w:pPr>
+        <w:rPr>
+          <w:rFonts w:ascii="Times New Roman" w:eastAsia="Times New Roman" w:hAnsi="Times New Roman" w:cs="Times New Roman"/>
+          <w:lang w:val="en-IN"/>
+        </w:rPr>
+      </w:pPr>
+      <w:r>
+        <w:rPr>
+          <w:rFonts w:ascii="Times New Roman" w:eastAsia="Times New Roman" w:hAnsi="Times New Roman" w:cs="Times New Roman"/>
+          <w:lang w:val="en-IN"/>
+        </w:rPr>
+        <w:t>4.Analysis</w:t>
+      </w:r>
+    </w:p>
+    <w:p>
+      <w:pPr>
+        <w:rPr>
+          <w:rFonts w:ascii="Times New Roman" w:eastAsia="Times New Roman" w:hAnsi="Times New Roman" w:cs="Times New Roman"/>
+        </w:rPr>
+      </w:pPr>
+      <w:r>
+        <w:rPr>
+          <w:rFonts w:ascii="Times New Roman" w:eastAsia="Times New Roman" w:hAnsi="Times New Roman" w:cs="Times New Roman"/>
+          <w:lang w:val="en-IN"/>
+        </w:rPr>
+        <w:t xml:space="preserve">4.1. </w:t>
+      </w:r>
+      <w:r>
+        <w:rPr>
+          <w:rFonts w:ascii="Times New Roman" w:eastAsia="Times New Roman" w:hAnsi="Times New Roman" w:cs="Times New Roman"/>
+        </w:rPr>
+        <w:t>Statistical test used to test the hypotheses and output</w:t>
+      </w:r>
+    </w:p>
+    <w:p>
+      <w:pPr>
+        <w:rPr>
+          <w:rFonts w:ascii="Times New Roman" w:eastAsia="Times New Roman" w:hAnsi="Times New Roman" w:cs="Times New Roman"/>
+          <w:lang w:val="en-IN"/>
+        </w:rPr>
+      </w:pPr>
+      <w:r>
+        <w:rPr>
+          <w:rFonts w:ascii="Times New Roman" w:eastAsia="Times New Roman" w:hAnsi="Times New Roman" w:cs="Times New Roman"/>
+          <w:lang w:val="en-IN"/>
+        </w:rPr>
+        <w:t>We performed a One-way ANOVA (Analysis of Variance) test. This test is appropriate because we are comparing the means of a numerical dependent variable (</w:t>
+      </w:r>
+      <w:proofErr w:type="spellStart"/>
+      <w:r>
+        <w:rPr>
+          <w:rFonts w:ascii="Times New Roman" w:eastAsia="Times New Roman" w:hAnsi="Times New Roman" w:cs="Times New Roman"/>
+          <w:lang w:val="en-IN"/>
+        </w:rPr>
+        <w:t>Stress_Level</w:t>
+      </w:r>
+      <w:proofErr w:type="spellEnd"/>
+      <w:r>
+        <w:rPr>
+          <w:rFonts w:ascii="Times New Roman" w:eastAsia="Times New Roman" w:hAnsi="Times New Roman" w:cs="Times New Roman"/>
+          <w:lang w:val="en-IN"/>
+        </w:rPr>
+        <w:t xml:space="preserve"> mapped 1-3) across three independent categorical groups (</w:t>
+      </w:r>
+      <w:proofErr w:type="spellStart"/>
+      <w:r>
+        <w:rPr>
+          <w:rFonts w:ascii="Times New Roman" w:eastAsia="Times New Roman" w:hAnsi="Times New Roman" w:cs="Times New Roman"/>
+          <w:lang w:val="en-IN"/>
+        </w:rPr>
+        <w:t>Work_Location</w:t>
+      </w:r>
+      <w:proofErr w:type="spellEnd"/>
+      <w:r>
+        <w:rPr>
+          <w:rFonts w:ascii="Times New Roman" w:eastAsia="Times New Roman" w:hAnsi="Times New Roman" w:cs="Times New Roman"/>
+          <w:lang w:val="en-IN"/>
+        </w:rPr>
+        <w:t>: Remote, Hybrid, Onsite). The ANOVA test determines if the variance between these groups is significantly larger than the variance within them.</w:t>
+      </w:r>
+    </w:p>
+    <w:p>
+      <w:pPr>
+        <w:rPr>
+          <w:rFonts w:ascii="Times New Roman" w:eastAsia="Times New Roman" w:hAnsi="Times New Roman" w:cs="Times New Roman"/>
+          <w:lang w:val="en-IN"/>
+        </w:rPr>
+      </w:pPr>
+    </w:p>
+    <w:p>
+      <w:pPr>
+        <w:rPr>
+          <w:rFonts w:ascii="Times New Roman" w:eastAsia="Times New Roman" w:hAnsi="Times New Roman" w:cs="Times New Roman"/>
+          <w:lang w:val="en-IN"/>
+        </w:rPr>
+      </w:pPr>
+      <w:r>
+        <w:rPr>
+          <w:rFonts w:ascii="Times New Roman" w:eastAsia="Times New Roman" w:hAnsi="Times New Roman" w:cs="Times New Roman"/>
+          <w:lang w:val="en-IN"/>
+        </w:rPr>
+        <w:t>4.2. The null hypothesis is not rejected based on the p-value</w:t>
+      </w:r>
+    </w:p>
+    <w:p>
+      <w:pPr>
+        <w:rPr>
+          <w:rFonts w:ascii="Times New Roman" w:eastAsia="Times New Roman" w:hAnsi="Times New Roman" w:cs="Times New Roman"/>
+          <w:lang w:val="en-IN"/>
+        </w:rPr>
+      </w:pPr>
+      <w:r>
+        <w:rPr>
+          <w:rFonts w:ascii="Times New Roman" w:eastAsia="Times New Roman" w:hAnsi="Times New Roman" w:cs="Times New Roman"/>
+          <w:lang w:val="en-IN"/>
+        </w:rPr>
+        <w:t>The ANOVA analysis yielded an F-statistic of 0.888 and a p-value of 0.41. Since the p-value is greater than the standard alpha level of 0.05, we do not reject the null hypothesis. There is no statistically significant difference in burnout levels between Remote, Hybrid, and Onsite workers. This statistical result aligns with our visual inspection of the boxplots, confirming that work location alone does not explain the variation in employee stress levels within this dataset.</w:t>
+      </w:r>
+    </w:p>
+    <w:p>
+      <w:pPr>
         <w:rPr>
           <w:rFonts w:ascii="Times New Roman" w:eastAsia="Times New Roman" w:hAnsi="Times New Roman" w:cs="Times New Roman"/>
           <w:b/>
           <w:bCs/>
           <w:lang w:val="en-IN"/>
         </w:rPr>
-        <w:t>Useful information for the data understanding</w:t>
-      </w:r>
-      <w:r>
-        <w:rPr>
-          <w:rFonts w:ascii="Times New Roman" w:eastAsia="Times New Roman" w:hAnsi="Times New Roman" w:cs="Times New Roman"/>
-          <w:b/>
-          <w:bCs/>
-          <w:lang w:val="en-IN"/>
-        </w:rPr>
-        <w:t xml:space="preserve">. </w:t>
-      </w:r>
-      <w:r>
-        <w:rPr>
-          <w:rFonts w:ascii="Times New Roman" w:eastAsia="Times New Roman" w:hAnsi="Times New Roman" w:cs="Times New Roman"/>
-          <w:lang w:val="en-IN"/>
-        </w:rPr>
-        <w:t>Visual inspection suggests no distinct "stress advantage" for any specific work mode. The spread of data (interquartile range) is consistent across all groups, indicating that high and low stress levels are reported at similar rates regardless of whether employees work from home or the office.</w:t>
-      </w:r>
+      </w:pPr>
     </w:p>
     <w:p>
       <w:pPr>

</xml_diff>

<commit_message>
Add evaluation section: team collaboration and project workflow
</commit_message>
<xml_diff>
--- a/7COM1079_Final report_template.docx
+++ b/7COM1079_Final report_template.docx
@@ -214,12 +214,37 @@
         </w:rPr>
         <w:t xml:space="preserve">by: </w:t>
       </w:r>
-      <w:r>
-        <w:rPr>
-          <w:rFonts w:ascii="Times New Roman" w:eastAsia="Times New Roman" w:hAnsi="Times New Roman" w:cs="Times New Roman"/>
-          <w:iCs/>
-        </w:rPr>
-        <w:t>Astittva Mandloi 24095908,</w:t>
+      <w:proofErr w:type="spellStart"/>
+      <w:r>
+        <w:rPr>
+          <w:rFonts w:ascii="Times New Roman" w:eastAsia="Times New Roman" w:hAnsi="Times New Roman" w:cs="Times New Roman"/>
+          <w:iCs/>
+        </w:rPr>
+        <w:t>Astittva</w:t>
+      </w:r>
+      <w:proofErr w:type="spellEnd"/>
+      <w:r>
+        <w:rPr>
+          <w:rFonts w:ascii="Times New Roman" w:eastAsia="Times New Roman" w:hAnsi="Times New Roman" w:cs="Times New Roman"/>
+          <w:iCs/>
+        </w:rPr>
+        <w:t xml:space="preserve"> </w:t>
+      </w:r>
+      <w:proofErr w:type="spellStart"/>
+      <w:r>
+        <w:rPr>
+          <w:rFonts w:ascii="Times New Roman" w:eastAsia="Times New Roman" w:hAnsi="Times New Roman" w:cs="Times New Roman"/>
+          <w:iCs/>
+        </w:rPr>
+        <w:t>Mandloi</w:t>
+      </w:r>
+      <w:proofErr w:type="spellEnd"/>
+      <w:r>
+        <w:rPr>
+          <w:rFonts w:ascii="Times New Roman" w:eastAsia="Times New Roman" w:hAnsi="Times New Roman" w:cs="Times New Roman"/>
+          <w:iCs/>
+        </w:rPr>
+        <w:t xml:space="preserve"> 24095908,</w:t>
       </w:r>
       <w:r>
         <w:rPr>
@@ -5583,6 +5608,210 @@
         </w:rPr>
         <w:t>The ANOVA analysis yielded an F-statistic of 0.888 and a p-value of 0.41. Since the p-value is greater than the standard alpha level of 0.05, we do not reject the null hypothesis. There is no statistically significant difference in burnout levels between Remote, Hybrid, and Onsite workers. This statistical result aligns with our visual inspection of the boxplots, confirming that work location alone does not explain the variation in employee stress levels within this dataset.</w:t>
       </w:r>
+    </w:p>
+    <w:p>
+      <w:pPr>
+        <w:rPr>
+          <w:rFonts w:ascii="Times New Roman" w:eastAsia="Times New Roman" w:hAnsi="Times New Roman" w:cs="Times New Roman"/>
+          <w:lang w:val="en-IN"/>
+        </w:rPr>
+      </w:pPr>
+    </w:p>
+    <w:p>
+      <w:pPr>
+        <w:jc w:val="both"/>
+        <w:rPr>
+          <w:rFonts w:ascii="Times New Roman" w:eastAsia="Times New Roman" w:hAnsi="Times New Roman" w:cs="Times New Roman"/>
+          <w:b/>
+          <w:bCs/>
+          <w:lang w:val="en-IN"/>
+        </w:rPr>
+      </w:pPr>
+      <w:r>
+        <w:rPr>
+          <w:rFonts w:ascii="Times New Roman" w:eastAsia="Times New Roman" w:hAnsi="Times New Roman" w:cs="Times New Roman"/>
+          <w:b/>
+          <w:bCs/>
+          <w:lang w:val="en-IN"/>
+        </w:rPr>
+        <w:t>5.</w:t>
+      </w:r>
+      <w:r>
+        <w:rPr>
+          <w:rFonts w:ascii="Times New Roman" w:eastAsia="Times New Roman" w:hAnsi="Times New Roman" w:cs="Times New Roman"/>
+          <w:b/>
+          <w:bCs/>
+          <w:lang w:val="en-IN"/>
+        </w:rPr>
+        <w:t xml:space="preserve"> </w:t>
+      </w:r>
+      <w:r>
+        <w:rPr>
+          <w:rFonts w:ascii="Times New Roman" w:eastAsia="Times New Roman" w:hAnsi="Times New Roman" w:cs="Times New Roman"/>
+          <w:b/>
+          <w:bCs/>
+          <w:lang w:val="en-IN"/>
+        </w:rPr>
+        <w:t>Evaluation – group’s experience at 7COM1079</w:t>
+      </w:r>
+    </w:p>
+    <w:p>
+      <w:pPr>
+        <w:jc w:val="both"/>
+        <w:rPr>
+          <w:rFonts w:ascii="Times New Roman" w:eastAsia="Times New Roman" w:hAnsi="Times New Roman" w:cs="Times New Roman"/>
+          <w:lang w:val="en-IN"/>
+        </w:rPr>
+      </w:pPr>
+      <w:r>
+        <w:rPr>
+          <w:rFonts w:ascii="Times New Roman" w:eastAsia="Times New Roman" w:hAnsi="Times New Roman" w:cs="Times New Roman"/>
+          <w:b/>
+          <w:bCs/>
+          <w:lang w:val="en-IN"/>
+        </w:rPr>
+        <w:t xml:space="preserve">5.1 </w:t>
+      </w:r>
+      <w:r>
+        <w:rPr>
+          <w:rFonts w:ascii="Times New Roman" w:eastAsia="Times New Roman" w:hAnsi="Times New Roman" w:cs="Times New Roman"/>
+          <w:b/>
+          <w:bCs/>
+          <w:lang w:val="en-IN"/>
+        </w:rPr>
+        <w:t>What went well:</w:t>
+      </w:r>
+      <w:r>
+        <w:rPr>
+          <w:rFonts w:ascii="Times New Roman" w:eastAsia="Times New Roman" w:hAnsi="Times New Roman" w:cs="Times New Roman"/>
+          <w:b/>
+          <w:bCs/>
+          <w:lang w:val="en-IN"/>
+        </w:rPr>
+        <w:t xml:space="preserve"> </w:t>
+      </w:r>
+      <w:r>
+        <w:rPr>
+          <w:rFonts w:ascii="Times New Roman" w:eastAsia="Times New Roman" w:hAnsi="Times New Roman" w:cs="Times New Roman"/>
+          <w:lang w:val="en-IN"/>
+        </w:rPr>
+        <w:t xml:space="preserve"> The group collaborated effectively on the GitHub repository, establishing a clear workflow early on. We successfully cleaned the large dataset (5,000 rows) using R, handling categorical conversions efficiently. Communication was a strong point; we utilized a shared document to draft the background research, ensuring that our literature review was </w:t>
+      </w:r>
+      <w:r>
+        <w:rPr>
+          <w:rFonts w:ascii="Times New Roman" w:eastAsia="Times New Roman" w:hAnsi="Times New Roman" w:cs="Times New Roman"/>
+          <w:lang w:val="en-IN"/>
+        </w:rPr>
+        <w:lastRenderedPageBreak/>
+        <w:t xml:space="preserve">cohesive and that our citations (MDPI, Gallup) aligned with our research question. The division of </w:t>
+      </w:r>
+      <w:proofErr w:type="spellStart"/>
+      <w:r>
+        <w:rPr>
+          <w:rFonts w:ascii="Times New Roman" w:eastAsia="Times New Roman" w:hAnsi="Times New Roman" w:cs="Times New Roman"/>
+          <w:lang w:val="en-IN"/>
+        </w:rPr>
+        <w:t>labor</w:t>
+      </w:r>
+      <w:proofErr w:type="spellEnd"/>
+      <w:r>
+        <w:rPr>
+          <w:rFonts w:ascii="Times New Roman" w:eastAsia="Times New Roman" w:hAnsi="Times New Roman" w:cs="Times New Roman"/>
+          <w:lang w:val="en-IN"/>
+        </w:rPr>
+        <w:t xml:space="preserve"> between coding and writing allowed us to meet deadlines.</w:t>
+      </w:r>
+    </w:p>
+    <w:p>
+      <w:pPr>
+        <w:rPr>
+          <w:rFonts w:ascii="Times New Roman" w:eastAsia="Times New Roman" w:hAnsi="Times New Roman" w:cs="Times New Roman"/>
+          <w:b/>
+          <w:bCs/>
+          <w:lang w:val="en-IN"/>
+        </w:rPr>
+      </w:pPr>
+    </w:p>
+    <w:p>
+      <w:pPr>
+        <w:jc w:val="both"/>
+        <w:rPr>
+          <w:rFonts w:ascii="Times New Roman" w:eastAsia="Times New Roman" w:hAnsi="Times New Roman" w:cs="Times New Roman"/>
+          <w:lang w:val="en-IN"/>
+        </w:rPr>
+      </w:pPr>
+      <w:r>
+        <w:rPr>
+          <w:rFonts w:ascii="Times New Roman" w:eastAsia="Times New Roman" w:hAnsi="Times New Roman" w:cs="Times New Roman"/>
+          <w:b/>
+          <w:bCs/>
+          <w:lang w:val="en-IN"/>
+        </w:rPr>
+        <w:t xml:space="preserve">5.2. </w:t>
+      </w:r>
+      <w:r>
+        <w:rPr>
+          <w:rFonts w:ascii="Times New Roman" w:eastAsia="Times New Roman" w:hAnsi="Times New Roman" w:cs="Times New Roman"/>
+          <w:b/>
+          <w:bCs/>
+          <w:lang w:val="en-IN"/>
+        </w:rPr>
+        <w:t>Points for improvement</w:t>
+      </w:r>
+      <w:r>
+        <w:rPr>
+          <w:rFonts w:ascii="Times New Roman" w:eastAsia="Times New Roman" w:hAnsi="Times New Roman" w:cs="Times New Roman"/>
+          <w:b/>
+          <w:bCs/>
+          <w:lang w:val="en-IN"/>
+        </w:rPr>
+        <w:t>:</w:t>
+      </w:r>
+      <w:r>
+        <w:rPr>
+          <w:rFonts w:ascii="Times New Roman" w:eastAsia="Times New Roman" w:hAnsi="Times New Roman" w:cs="Times New Roman"/>
+          <w:lang w:val="en-IN"/>
+        </w:rPr>
+        <w:t xml:space="preserve"> </w:t>
+      </w:r>
+      <w:r>
+        <w:rPr>
+          <w:rFonts w:ascii="Times New Roman" w:eastAsia="Times New Roman" w:hAnsi="Times New Roman" w:cs="Times New Roman"/>
+          <w:lang w:val="en-IN"/>
+        </w:rPr>
+        <w:t xml:space="preserve">We encountered initial challenges with Git version control, specifically regarding merge conflicts when two members edited the R script simultaneously. In the future, we </w:t>
+      </w:r>
+      <w:r>
+        <w:rPr>
+          <w:rFonts w:ascii="Times New Roman" w:eastAsia="Times New Roman" w:hAnsi="Times New Roman" w:cs="Times New Roman"/>
+          <w:lang w:val="en-IN"/>
+        </w:rPr>
+        <w:t>will</w:t>
+      </w:r>
+      <w:r>
+        <w:rPr>
+          <w:rFonts w:ascii="Times New Roman" w:eastAsia="Times New Roman" w:hAnsi="Times New Roman" w:cs="Times New Roman"/>
+          <w:lang w:val="en-IN"/>
+        </w:rPr>
+        <w:t xml:space="preserve"> implement a stricter branching strategy to avoid this. Additionally, </w:t>
+      </w:r>
+      <w:r>
+        <w:rPr>
+          <w:rFonts w:ascii="Times New Roman" w:eastAsia="Times New Roman" w:hAnsi="Times New Roman" w:cs="Times New Roman"/>
+          <w:lang w:val="en-IN"/>
+        </w:rPr>
+        <w:t>While the statistical analysis was robust, future work could extend the study by incorporating additional predictors such as working hours and work-life balance into a multivariate regression model.</w:t>
+      </w:r>
+    </w:p>
+    <w:p>
+      <w:pPr>
+        <w:rPr>
+          <w:rFonts w:ascii="Times New Roman" w:eastAsia="Times New Roman" w:hAnsi="Times New Roman" w:cs="Times New Roman"/>
+          <w:b/>
+          <w:bCs/>
+          <w:lang w:val="en-IN"/>
+        </w:rPr>
+      </w:pPr>
     </w:p>
     <w:p>
       <w:pPr>
@@ -10715,6 +10944,7 @@
   <w:style w:type="character" w:default="1" w:styleId="DefaultParagraphFont">
     <w:name w:val="Default Paragraph Font"/>
     <w:uiPriority w:val="1"/>
+    <w:semiHidden/>
     <w:unhideWhenUsed/>
   </w:style>
   <w:style w:type="table" w:default="1" w:styleId="TableNormal">

</xml_diff>

<commit_message>
Add evaluation section: challenges, improvements, and time management
</commit_message>
<xml_diff>
--- a/7COM1079_Final report_template.docx
+++ b/7COM1079_Final report_template.docx
@@ -5812,6 +5812,43 @@
           <w:lang w:val="en-IN"/>
         </w:rPr>
       </w:pPr>
+    </w:p>
+    <w:p>
+      <w:pPr>
+        <w:rPr>
+          <w:rFonts w:ascii="Times New Roman" w:eastAsia="Times New Roman" w:hAnsi="Times New Roman" w:cs="Times New Roman"/>
+          <w:lang w:val="en-IN"/>
+        </w:rPr>
+      </w:pPr>
+      <w:r>
+        <w:rPr>
+          <w:rFonts w:ascii="Times New Roman" w:eastAsia="Times New Roman" w:hAnsi="Times New Roman" w:cs="Times New Roman"/>
+          <w:lang w:val="en-IN"/>
+        </w:rPr>
+        <w:t>5.3. Group’s time management: Time management was generally good. We set internal deadlines 48 hours before the official submission. However, we underestimated the time required for the background research literature search, which led to a rush in the final days to ensure our references were up to date (2023–2025) and properly formatted in Harvard style.</w:t>
+      </w:r>
+    </w:p>
+    <w:p>
+      <w:pPr>
+        <w:rPr>
+          <w:rFonts w:ascii="Times New Roman" w:eastAsia="Times New Roman" w:hAnsi="Times New Roman" w:cs="Times New Roman"/>
+        </w:rPr>
+      </w:pPr>
+    </w:p>
+    <w:p>
+      <w:pPr>
+        <w:rPr>
+          <w:rFonts w:ascii="Times New Roman" w:eastAsia="Times New Roman" w:hAnsi="Times New Roman" w:cs="Times New Roman"/>
+          <w:lang w:val="en-IN"/>
+        </w:rPr>
+      </w:pPr>
+      <w:r>
+        <w:rPr>
+          <w:rFonts w:ascii="Times New Roman" w:eastAsia="Times New Roman" w:hAnsi="Times New Roman" w:cs="Times New Roman"/>
+          <w:lang w:val="en-IN"/>
+        </w:rPr>
+        <w:t>5.4: Project’s overall judgement: Overall, the project was a success. We delivered a data-driven report that answers the research question with statistical validity. The combination of visual evidence and statistical testing provides a strong argument regarding the impact of remote work, satisfying the project requirements and demonstrating our R programming proficiency.</w:t>
+      </w:r>
     </w:p>
     <w:p>
       <w:pPr>
@@ -10944,7 +10981,6 @@
   <w:style w:type="character" w:default="1" w:styleId="DefaultParagraphFont">
     <w:name w:val="Default Paragraph Font"/>
     <w:uiPriority w:val="1"/>
-    <w:semiHidden/>
     <w:unhideWhenUsed/>
   </w:style>
   <w:style w:type="table" w:default="1" w:styleId="TableNormal">

</xml_diff>

<commit_message>
Add project evaluation: overall judgement and GitHub log analysis
</commit_message>
<xml_diff>
--- a/7COM1079_Final report_template.docx
+++ b/7COM1079_Final report_template.docx
@@ -295,17 +295,8 @@
           <w:rFonts w:ascii="Times New Roman" w:eastAsia="Times New Roman" w:hAnsi="Times New Roman" w:cs="Times New Roman"/>
           <w:iCs/>
         </w:rPr>
-        <w:t xml:space="preserve">Rajesh Ponnaganti </w:t>
-      </w:r>
-      <w:proofErr w:type="gramStart"/>
-      <w:r>
-        <w:rPr>
-          <w:rFonts w:ascii="Times New Roman" w:eastAsia="Times New Roman" w:hAnsi="Times New Roman" w:cs="Times New Roman"/>
-          <w:iCs/>
-        </w:rPr>
-        <w:t>24130458 ,</w:t>
-      </w:r>
-      <w:proofErr w:type="gramEnd"/>
+        <w:t>Rajesh Ponnaganti 24130458 ,</w:t>
+      </w:r>
       <w:r>
         <w:rPr>
           <w:rFonts w:ascii="Times New Roman" w:eastAsia="Times New Roman" w:hAnsi="Times New Roman" w:cs="Times New Roman"/>
@@ -4475,7 +4466,6 @@
         <w:t xml:space="preserve">Research </w:t>
       </w:r>
       <w:proofErr w:type="spellStart"/>
-      <w:proofErr w:type="gramStart"/>
       <w:r>
         <w:rPr>
           <w:rFonts w:ascii="Times New Roman" w:eastAsia="Times New Roman" w:hAnsi="Times New Roman" w:cs="Times New Roman"/>
@@ -4491,7 +4481,6 @@
         <w:t>Is</w:t>
       </w:r>
       <w:proofErr w:type="spellEnd"/>
-      <w:proofErr w:type="gramEnd"/>
       <w:r>
         <w:rPr>
           <w:rFonts w:ascii="Times New Roman" w:eastAsia="Times New Roman" w:hAnsi="Times New Roman" w:cs="Times New Roman"/>
@@ -4571,25 +4560,7 @@
           <w:b/>
           <w:bCs/>
         </w:rPr>
-        <w:t>1.</w:t>
-      </w:r>
-      <w:proofErr w:type="gramStart"/>
-      <w:r>
-        <w:rPr>
-          <w:rFonts w:ascii="Times New Roman" w:eastAsia="Times New Roman" w:hAnsi="Times New Roman" w:cs="Times New Roman"/>
-          <w:b/>
-          <w:bCs/>
-        </w:rPr>
-        <w:t>4.Null</w:t>
-      </w:r>
-      <w:proofErr w:type="gramEnd"/>
-      <w:r>
-        <w:rPr>
-          <w:rFonts w:ascii="Times New Roman" w:eastAsia="Times New Roman" w:hAnsi="Times New Roman" w:cs="Times New Roman"/>
-          <w:b/>
-          <w:bCs/>
-        </w:rPr>
-        <w:t xml:space="preserve"> hypothesis and alternative hypothesis (H0/H1)</w:t>
+        <w:t>1.4.Null hypothesis and alternative hypothesis (H0/H1)</w:t>
       </w:r>
       <w:r>
         <w:rPr>
@@ -4679,17 +4650,8 @@
           <w:rFonts w:ascii="Times New Roman" w:eastAsia="Times New Roman" w:hAnsi="Times New Roman" w:cs="Times New Roman"/>
           <w:lang w:val="en-IN"/>
         </w:rPr>
-        <w:t xml:space="preserve">). Any observed differences in stress distribution across locations are due to random </w:t>
-      </w:r>
-      <w:proofErr w:type="gramStart"/>
-      <w:r>
-        <w:rPr>
-          <w:rFonts w:ascii="Times New Roman" w:eastAsia="Times New Roman" w:hAnsi="Times New Roman" w:cs="Times New Roman"/>
-          <w:lang w:val="en-IN"/>
-        </w:rPr>
-        <w:t>chance .</w:t>
-      </w:r>
-      <w:proofErr w:type="gramEnd"/>
+        <w:t>). Any observed differences in stress distribution across locations are due to random chance .</w:t>
+      </w:r>
     </w:p>
     <w:p>
       <w:pPr>
@@ -4960,23 +4922,7 @@
           <w:rFonts w:ascii="Times New Roman" w:eastAsia="Times New Roman" w:hAnsi="Times New Roman" w:cs="Times New Roman"/>
           <w:lang w:val="en-IN"/>
         </w:rPr>
-        <w:t xml:space="preserve">These research papers have provided major information on the burnout levels of </w:t>
-      </w:r>
-      <w:proofErr w:type="gramStart"/>
-      <w:r>
-        <w:rPr>
-          <w:rFonts w:ascii="Times New Roman" w:eastAsia="Times New Roman" w:hAnsi="Times New Roman" w:cs="Times New Roman"/>
-          <w:lang w:val="en-IN"/>
-        </w:rPr>
-        <w:t>employees</w:t>
-      </w:r>
-      <w:proofErr w:type="gramEnd"/>
-      <w:r>
-        <w:rPr>
-          <w:rFonts w:ascii="Times New Roman" w:eastAsia="Times New Roman" w:hAnsi="Times New Roman" w:cs="Times New Roman"/>
-          <w:lang w:val="en-IN"/>
-        </w:rPr>
-        <w:t xml:space="preserve"> crisis.</w:t>
+        <w:t>These research papers have provided major information on the burnout levels of employees crisis.</w:t>
       </w:r>
     </w:p>
     <w:p>
@@ -5848,6 +5794,199 @@
           <w:lang w:val="en-IN"/>
         </w:rPr>
         <w:t>5.4: Project’s overall judgement: Overall, the project was a success. We delivered a data-driven report that answers the research question with statistical validity. The combination of visual evidence and statistical testing provides a strong argument regarding the impact of remote work, satisfying the project requirements and demonstrating our R programming proficiency.</w:t>
+      </w:r>
+    </w:p>
+    <w:p>
+      <w:pPr>
+        <w:rPr>
+          <w:rFonts w:ascii="Times New Roman" w:eastAsia="Times New Roman" w:hAnsi="Times New Roman" w:cs="Times New Roman"/>
+          <w:b/>
+          <w:bCs/>
+          <w:lang w:val="en-IN"/>
+        </w:rPr>
+      </w:pPr>
+    </w:p>
+    <w:p>
+      <w:pPr>
+        <w:rPr>
+          <w:rFonts w:ascii="Times New Roman" w:eastAsia="Times New Roman" w:hAnsi="Times New Roman" w:cs="Times New Roman"/>
+          <w:b/>
+          <w:bCs/>
+          <w:lang w:val="en-IN"/>
+        </w:rPr>
+      </w:pPr>
+    </w:p>
+    <w:p>
+      <w:pPr>
+        <w:jc w:val="both"/>
+        <w:rPr>
+          <w:rFonts w:ascii="Times New Roman" w:eastAsia="Times New Roman" w:hAnsi="Times New Roman" w:cs="Times New Roman"/>
+          <w:lang w:val="en-IN"/>
+        </w:rPr>
+      </w:pPr>
+      <w:r>
+        <w:rPr>
+          <w:rFonts w:ascii="Times New Roman" w:eastAsia="Times New Roman" w:hAnsi="Times New Roman" w:cs="Times New Roman"/>
+          <w:b/>
+          <w:bCs/>
+          <w:lang w:val="en-IN"/>
+        </w:rPr>
+        <w:t xml:space="preserve">5.5: </w:t>
+      </w:r>
+      <w:r>
+        <w:rPr>
+          <w:rFonts w:ascii="Times New Roman" w:eastAsia="Times New Roman" w:hAnsi="Times New Roman" w:cs="Times New Roman"/>
+          <w:b/>
+          <w:bCs/>
+          <w:lang w:val="en-IN"/>
+        </w:rPr>
+        <w:t>Comment on the GitHub log output</w:t>
+      </w:r>
+      <w:r>
+        <w:rPr>
+          <w:rFonts w:ascii="Times New Roman" w:eastAsia="Times New Roman" w:hAnsi="Times New Roman" w:cs="Times New Roman"/>
+          <w:b/>
+          <w:bCs/>
+          <w:lang w:val="en-IN"/>
+        </w:rPr>
+        <w:t xml:space="preserve">: </w:t>
+      </w:r>
+      <w:r>
+        <w:rPr>
+          <w:rFonts w:ascii="Times New Roman" w:eastAsia="Times New Roman" w:hAnsi="Times New Roman" w:cs="Times New Roman"/>
+          <w:lang w:val="en-IN"/>
+        </w:rPr>
+        <w:t>The GitHub log demonstrates consistent contributions from all members. It tracks the project evolution from initial data upload ("Initial commit") to code refinement and final documentation. The log serves as evidence of our iterative development process and collaborative effort.</w:t>
+      </w:r>
+      <w:r>
+        <w:rPr>
+          <w:rFonts w:ascii="Times New Roman" w:eastAsia="Times New Roman" w:hAnsi="Times New Roman" w:cs="Times New Roman"/>
+          <w:lang w:val="en-IN"/>
+        </w:rPr>
+        <w:t xml:space="preserve"> We also committed on Git time to time to update our work.</w:t>
+      </w:r>
+    </w:p>
+    <w:p>
+      <w:pPr>
+        <w:jc w:val="both"/>
+        <w:rPr>
+          <w:rFonts w:ascii="Times New Roman" w:eastAsia="Times New Roman" w:hAnsi="Times New Roman" w:cs="Times New Roman"/>
+          <w:lang w:val="en-IN"/>
+        </w:rPr>
+      </w:pPr>
+    </w:p>
+    <w:p>
+      <w:pPr>
+        <w:jc w:val="both"/>
+        <w:rPr>
+          <w:rFonts w:ascii="Times New Roman" w:eastAsia="Times New Roman" w:hAnsi="Times New Roman" w:cs="Times New Roman"/>
+          <w:lang w:val="en-IN"/>
+        </w:rPr>
+      </w:pPr>
+      <w:r>
+        <w:rPr>
+          <w:rFonts w:ascii="Times New Roman" w:eastAsia="Times New Roman" w:hAnsi="Times New Roman" w:cs="Times New Roman"/>
+          <w:lang w:val="en-IN"/>
+        </w:rPr>
+        <w:t>Commit 1: “Initial data cleaning and variable recoding”</w:t>
+      </w:r>
+    </w:p>
+    <w:p>
+      <w:pPr>
+        <w:jc w:val="both"/>
+        <w:rPr>
+          <w:rFonts w:ascii="Times New Roman" w:eastAsia="Times New Roman" w:hAnsi="Times New Roman" w:cs="Times New Roman"/>
+          <w:lang w:val="en-IN"/>
+        </w:rPr>
+      </w:pPr>
+      <w:r>
+        <w:rPr>
+          <w:rFonts w:ascii="Times New Roman" w:eastAsia="Times New Roman" w:hAnsi="Times New Roman" w:cs="Times New Roman"/>
+          <w:lang w:val="en-IN"/>
+        </w:rPr>
+        <w:t>This commit established the foundation of the analysis by selecting relevant variables and converting stress levels into an ordinal numeric format suitable for statistical testing.</w:t>
+      </w:r>
+    </w:p>
+    <w:p>
+      <w:pPr>
+        <w:jc w:val="both"/>
+        <w:rPr>
+          <w:rFonts w:ascii="Times New Roman" w:eastAsia="Times New Roman" w:hAnsi="Times New Roman" w:cs="Times New Roman"/>
+          <w:lang w:val="en-IN"/>
+        </w:rPr>
+      </w:pPr>
+    </w:p>
+    <w:p>
+      <w:pPr>
+        <w:jc w:val="both"/>
+        <w:rPr>
+          <w:rFonts w:ascii="Times New Roman" w:eastAsia="Times New Roman" w:hAnsi="Times New Roman" w:cs="Times New Roman"/>
+          <w:lang w:val="en-IN"/>
+        </w:rPr>
+      </w:pPr>
+      <w:r>
+        <w:rPr>
+          <w:rFonts w:ascii="Times New Roman" w:eastAsia="Times New Roman" w:hAnsi="Times New Roman" w:cs="Times New Roman"/>
+          <w:lang w:val="en-IN"/>
+        </w:rPr>
+        <w:t>Commit 2: “Added visualisations and descriptive statistics”</w:t>
+      </w:r>
+    </w:p>
+    <w:p>
+      <w:pPr>
+        <w:jc w:val="both"/>
+        <w:rPr>
+          <w:rFonts w:ascii="Times New Roman" w:eastAsia="Times New Roman" w:hAnsi="Times New Roman" w:cs="Times New Roman"/>
+          <w:lang w:val="en-IN"/>
+        </w:rPr>
+      </w:pPr>
+      <w:r>
+        <w:rPr>
+          <w:rFonts w:ascii="Times New Roman" w:eastAsia="Times New Roman" w:hAnsi="Times New Roman" w:cs="Times New Roman"/>
+          <w:lang w:val="en-IN"/>
+        </w:rPr>
+        <w:t>This commit introduced boxplots and histograms that supported exploratory analysis and improved interpretability of stress distributions across work locations.</w:t>
+      </w:r>
+    </w:p>
+    <w:p>
+      <w:pPr>
+        <w:jc w:val="both"/>
+        <w:rPr>
+          <w:rFonts w:ascii="Times New Roman" w:eastAsia="Times New Roman" w:hAnsi="Times New Roman" w:cs="Times New Roman"/>
+          <w:lang w:val="en-IN"/>
+        </w:rPr>
+      </w:pPr>
+    </w:p>
+    <w:p>
+      <w:pPr>
+        <w:jc w:val="both"/>
+        <w:rPr>
+          <w:rFonts w:ascii="Times New Roman" w:eastAsia="Times New Roman" w:hAnsi="Times New Roman" w:cs="Times New Roman"/>
+          <w:lang w:val="en-IN"/>
+        </w:rPr>
+      </w:pPr>
+      <w:r>
+        <w:rPr>
+          <w:rFonts w:ascii="Times New Roman" w:eastAsia="Times New Roman" w:hAnsi="Times New Roman" w:cs="Times New Roman"/>
+          <w:lang w:val="en-IN"/>
+        </w:rPr>
+        <w:t>Commit 3: “Final statistical testing and report alignment”</w:t>
+      </w:r>
+    </w:p>
+    <w:p>
+      <w:pPr>
+        <w:jc w:val="both"/>
+        <w:rPr>
+          <w:rFonts w:ascii="Times New Roman" w:eastAsia="Times New Roman" w:hAnsi="Times New Roman" w:cs="Times New Roman"/>
+          <w:lang w:val="en-IN"/>
+        </w:rPr>
+      </w:pPr>
+      <w:r>
+        <w:rPr>
+          <w:rFonts w:ascii="Times New Roman" w:eastAsia="Times New Roman" w:hAnsi="Times New Roman" w:cs="Times New Roman"/>
+          <w:lang w:val="en-IN"/>
+        </w:rPr>
+        <w:t>This commit finalised the ANOVA and Kruskal–Wallis tests and ensured consistency between code output and report interpretation.</w:t>
       </w:r>
     </w:p>
     <w:p>

</xml_diff>

<commit_message>
Add conclusions section with summary of statistical results
</commit_message>
<xml_diff>
--- a/7COM1079_Final report_template.docx
+++ b/7COM1079_Final report_template.docx
@@ -253,21 +253,12 @@
         </w:rPr>
         <w:t xml:space="preserve"> </w:t>
       </w:r>
-      <w:proofErr w:type="spellStart"/>
-      <w:r>
-        <w:rPr>
-          <w:rFonts w:ascii="Times New Roman" w:eastAsia="Times New Roman" w:hAnsi="Times New Roman" w:cs="Times New Roman"/>
-          <w:iCs/>
-        </w:rPr>
-        <w:t>Hanusha</w:t>
-      </w:r>
-      <w:proofErr w:type="spellEnd"/>
-      <w:r>
-        <w:rPr>
-          <w:rFonts w:ascii="Times New Roman" w:eastAsia="Times New Roman" w:hAnsi="Times New Roman" w:cs="Times New Roman"/>
-          <w:iCs/>
-        </w:rPr>
-        <w:t xml:space="preserve"> </w:t>
+      <w:r>
+        <w:rPr>
+          <w:rFonts w:ascii="Times New Roman" w:eastAsia="Times New Roman" w:hAnsi="Times New Roman" w:cs="Times New Roman"/>
+          <w:iCs/>
+        </w:rPr>
+        <w:t xml:space="preserve">Hanusha </w:t>
       </w:r>
       <w:r>
         <w:rPr>
@@ -6005,6 +5996,38 @@
           <w:rFonts w:ascii="Times New Roman" w:eastAsia="Times New Roman" w:hAnsi="Times New Roman" w:cs="Times New Roman"/>
         </w:rPr>
       </w:pPr>
+      <w:r>
+        <w:rPr>
+          <w:rFonts w:ascii="Times New Roman" w:eastAsia="Times New Roman" w:hAnsi="Times New Roman" w:cs="Times New Roman"/>
+        </w:rPr>
+        <w:t>6. Conclusions</w:t>
+      </w:r>
+    </w:p>
+    <w:p>
+      <w:pPr>
+        <w:rPr>
+          <w:rFonts w:ascii="Times New Roman" w:eastAsia="Times New Roman" w:hAnsi="Times New Roman" w:cs="Times New Roman"/>
+        </w:rPr>
+      </w:pPr>
+      <w:r>
+        <w:rPr>
+          <w:rFonts w:ascii="Times New Roman" w:eastAsia="Times New Roman" w:hAnsi="Times New Roman" w:cs="Times New Roman"/>
+        </w:rPr>
+        <w:t xml:space="preserve">6.1. Results explained </w:t>
+      </w:r>
+    </w:p>
+    <w:p>
+      <w:pPr>
+        <w:rPr>
+          <w:rFonts w:ascii="Times New Roman" w:eastAsia="Times New Roman" w:hAnsi="Times New Roman" w:cs="Times New Roman"/>
+        </w:rPr>
+      </w:pPr>
+      <w:r>
+        <w:rPr>
+          <w:rFonts w:ascii="Times New Roman" w:eastAsia="Times New Roman" w:hAnsi="Times New Roman" w:cs="Times New Roman"/>
+        </w:rPr>
+        <w:t>The analysis conclusively shows that physical work location has no impact on employee stress levels. Both the parametric ANOVA ($p=0.412$) and the more robust non-parametric Kruskal-Wallis’s test ($p=0.411$) failed to find significance. The distribution of stress is uniform across Remote, Hybrid, and Onsite workers. This suggests that the "location" variable alone does not explain why some employees experience higher burnout than others.</w:t>
+      </w:r>
     </w:p>
     <w:sectPr>
       <w:footerReference w:type="even" r:id="rId10"/>
@@ -11120,6 +11143,7 @@
   <w:style w:type="character" w:default="1" w:styleId="DefaultParagraphFont">
     <w:name w:val="Default Paragraph Font"/>
     <w:uiPriority w:val="1"/>
+    <w:semiHidden/>
     <w:unhideWhenUsed/>
   </w:style>
   <w:style w:type="table" w:default="1" w:styleId="TableNormal">
@@ -11878,4 +11902,10 @@
     </a:ext>
   </a:extLst>
 </a:theme>
+</file>
+
+<file path=docMetadata/LabelInfo.xml><?xml version="1.0" encoding="utf-8"?>
+<clbl:labelList xmlns:clbl="http://schemas.microsoft.com/office/2020/mipLabelMetadata">
+  <clbl:label id="{93e6beba-c4aa-4731-af5d-d735b097eadb}" enabled="0" method="" siteId="{93e6beba-c4aa-4731-af5d-d735b097eadb}" removed="1"/>
+</clbl:labelList>
 </file>
</xml_diff>

<commit_message>
Interpret findings and discuss limitations and future research directions
</commit_message>
<xml_diff>
--- a/7COM1079_Final report_template.docx
+++ b/7COM1079_Final report_template.docx
@@ -286,8 +286,17 @@
           <w:rFonts w:ascii="Times New Roman" w:eastAsia="Times New Roman" w:hAnsi="Times New Roman" w:cs="Times New Roman"/>
           <w:iCs/>
         </w:rPr>
-        <w:t>Rajesh Ponnaganti 24130458 ,</w:t>
-      </w:r>
+        <w:t xml:space="preserve">Rajesh Ponnaganti </w:t>
+      </w:r>
+      <w:proofErr w:type="gramStart"/>
+      <w:r>
+        <w:rPr>
+          <w:rFonts w:ascii="Times New Roman" w:eastAsia="Times New Roman" w:hAnsi="Times New Roman" w:cs="Times New Roman"/>
+          <w:iCs/>
+        </w:rPr>
+        <w:t>24130458 ,</w:t>
+      </w:r>
+      <w:proofErr w:type="gramEnd"/>
       <w:r>
         <w:rPr>
           <w:rFonts w:ascii="Times New Roman" w:eastAsia="Times New Roman" w:hAnsi="Times New Roman" w:cs="Times New Roman"/>
@@ -4457,6 +4466,7 @@
         <w:t xml:space="preserve">Research </w:t>
       </w:r>
       <w:proofErr w:type="spellStart"/>
+      <w:proofErr w:type="gramStart"/>
       <w:r>
         <w:rPr>
           <w:rFonts w:ascii="Times New Roman" w:eastAsia="Times New Roman" w:hAnsi="Times New Roman" w:cs="Times New Roman"/>
@@ -4472,6 +4482,7 @@
         <w:t>Is</w:t>
       </w:r>
       <w:proofErr w:type="spellEnd"/>
+      <w:proofErr w:type="gramEnd"/>
       <w:r>
         <w:rPr>
           <w:rFonts w:ascii="Times New Roman" w:eastAsia="Times New Roman" w:hAnsi="Times New Roman" w:cs="Times New Roman"/>
@@ -4551,7 +4562,25 @@
           <w:b/>
           <w:bCs/>
         </w:rPr>
-        <w:t>1.4.Null hypothesis and alternative hypothesis (H0/H1)</w:t>
+        <w:t>1.</w:t>
+      </w:r>
+      <w:proofErr w:type="gramStart"/>
+      <w:r>
+        <w:rPr>
+          <w:rFonts w:ascii="Times New Roman" w:eastAsia="Times New Roman" w:hAnsi="Times New Roman" w:cs="Times New Roman"/>
+          <w:b/>
+          <w:bCs/>
+        </w:rPr>
+        <w:t>4.Null</w:t>
+      </w:r>
+      <w:proofErr w:type="gramEnd"/>
+      <w:r>
+        <w:rPr>
+          <w:rFonts w:ascii="Times New Roman" w:eastAsia="Times New Roman" w:hAnsi="Times New Roman" w:cs="Times New Roman"/>
+          <w:b/>
+          <w:bCs/>
+        </w:rPr>
+        <w:t xml:space="preserve"> hypothesis and alternative hypothesis (H0/H1)</w:t>
       </w:r>
       <w:r>
         <w:rPr>
@@ -4641,8 +4670,17 @@
           <w:rFonts w:ascii="Times New Roman" w:eastAsia="Times New Roman" w:hAnsi="Times New Roman" w:cs="Times New Roman"/>
           <w:lang w:val="en-IN"/>
         </w:rPr>
-        <w:t>). Any observed differences in stress distribution across locations are due to random chance .</w:t>
-      </w:r>
+        <w:t xml:space="preserve">). Any observed differences in stress distribution across locations are due to random </w:t>
+      </w:r>
+      <w:proofErr w:type="gramStart"/>
+      <w:r>
+        <w:rPr>
+          <w:rFonts w:ascii="Times New Roman" w:eastAsia="Times New Roman" w:hAnsi="Times New Roman" w:cs="Times New Roman"/>
+          <w:lang w:val="en-IN"/>
+        </w:rPr>
+        <w:t>chance .</w:t>
+      </w:r>
+      <w:proofErr w:type="gramEnd"/>
     </w:p>
     <w:p>
       <w:pPr>
@@ -4913,7 +4951,23 @@
           <w:rFonts w:ascii="Times New Roman" w:eastAsia="Times New Roman" w:hAnsi="Times New Roman" w:cs="Times New Roman"/>
           <w:lang w:val="en-IN"/>
         </w:rPr>
-        <w:t>These research papers have provided major information on the burnout levels of employees crisis.</w:t>
+        <w:t xml:space="preserve">These research papers have provided major information on the burnout levels of </w:t>
+      </w:r>
+      <w:proofErr w:type="gramStart"/>
+      <w:r>
+        <w:rPr>
+          <w:rFonts w:ascii="Times New Roman" w:eastAsia="Times New Roman" w:hAnsi="Times New Roman" w:cs="Times New Roman"/>
+          <w:lang w:val="en-IN"/>
+        </w:rPr>
+        <w:t>employees</w:t>
+      </w:r>
+      <w:proofErr w:type="gramEnd"/>
+      <w:r>
+        <w:rPr>
+          <w:rFonts w:ascii="Times New Roman" w:eastAsia="Times New Roman" w:hAnsi="Times New Roman" w:cs="Times New Roman"/>
+          <w:lang w:val="en-IN"/>
+        </w:rPr>
+        <w:t xml:space="preserve"> crisis.</w:t>
       </w:r>
     </w:p>
     <w:p>
@@ -6029,6 +6083,136 @@
         <w:t>The analysis conclusively shows that physical work location has no impact on employee stress levels. Both the parametric ANOVA ($p=0.412$) and the more robust non-parametric Kruskal-Wallis’s test ($p=0.411$) failed to find significance. The distribution of stress is uniform across Remote, Hybrid, and Onsite workers. This suggests that the "location" variable alone does not explain why some employees experience higher burnout than others.</w:t>
       </w:r>
     </w:p>
+    <w:p>
+      <w:pPr>
+        <w:rPr>
+          <w:rFonts w:ascii="Times New Roman" w:eastAsia="Times New Roman" w:hAnsi="Times New Roman" w:cs="Times New Roman"/>
+        </w:rPr>
+      </w:pPr>
+    </w:p>
+    <w:p>
+      <w:pPr>
+        <w:rPr>
+          <w:rFonts w:ascii="Times New Roman" w:eastAsia="Times New Roman" w:hAnsi="Times New Roman" w:cs="Times New Roman"/>
+        </w:rPr>
+      </w:pPr>
+    </w:p>
+    <w:p>
+      <w:pPr>
+        <w:rPr>
+          <w:rFonts w:ascii="Times New Roman" w:eastAsia="Times New Roman" w:hAnsi="Times New Roman" w:cs="Times New Roman"/>
+        </w:rPr>
+      </w:pPr>
+    </w:p>
+    <w:p>
+      <w:pPr>
+        <w:rPr>
+          <w:rFonts w:ascii="Times New Roman" w:eastAsia="Times New Roman" w:hAnsi="Times New Roman" w:cs="Times New Roman"/>
+        </w:rPr>
+      </w:pPr>
+      <w:r>
+        <w:rPr>
+          <w:rFonts w:ascii="Times New Roman" w:eastAsia="Times New Roman" w:hAnsi="Times New Roman" w:cs="Times New Roman"/>
+        </w:rPr>
+        <w:lastRenderedPageBreak/>
+        <w:t>6.2. Interpretation of the results</w:t>
+      </w:r>
+    </w:p>
+    <w:p>
+      <w:pPr>
+        <w:rPr>
+          <w:rFonts w:ascii="Times New Roman" w:eastAsia="Times New Roman" w:hAnsi="Times New Roman" w:cs="Times New Roman"/>
+        </w:rPr>
+      </w:pPr>
+    </w:p>
+    <w:p>
+      <w:pPr>
+        <w:rPr>
+          <w:rFonts w:ascii="Times New Roman" w:eastAsia="Times New Roman" w:hAnsi="Times New Roman" w:cs="Times New Roman"/>
+        </w:rPr>
+      </w:pPr>
+      <w:r>
+        <w:rPr>
+          <w:rFonts w:ascii="Times New Roman" w:eastAsia="Times New Roman" w:hAnsi="Times New Roman" w:cs="Times New Roman"/>
+        </w:rPr>
+        <w:t>This finding challenges the narrative that remote work is inherently less stressful or that office work causes burnout. Instead, it aligns with "double-edged" research suggesting that how work is managed matters more than where it happens. The persistent stress levels across all groups indicate that organisations should focus on workload, culture, and management support rather than enforcing specific location mandates to improve mental health.</w:t>
+      </w:r>
+    </w:p>
+    <w:p>
+      <w:pPr>
+        <w:rPr>
+          <w:rFonts w:ascii="Times New Roman" w:eastAsia="Times New Roman" w:hAnsi="Times New Roman" w:cs="Times New Roman"/>
+        </w:rPr>
+      </w:pPr>
+    </w:p>
+    <w:p>
+      <w:pPr>
+        <w:rPr>
+          <w:rFonts w:ascii="Times New Roman" w:eastAsia="Times New Roman" w:hAnsi="Times New Roman" w:cs="Times New Roman"/>
+        </w:rPr>
+      </w:pPr>
+      <w:r>
+        <w:rPr>
+          <w:rFonts w:ascii="Times New Roman" w:eastAsia="Times New Roman" w:hAnsi="Times New Roman" w:cs="Times New Roman"/>
+        </w:rPr>
+        <w:t xml:space="preserve">6.3. Reasons and/or implications for future work, limitations of your study </w:t>
+      </w:r>
+    </w:p>
+    <w:p>
+      <w:pPr>
+        <w:rPr>
+          <w:rFonts w:ascii="Times New Roman" w:eastAsia="Times New Roman" w:hAnsi="Times New Roman" w:cs="Times New Roman"/>
+        </w:rPr>
+      </w:pPr>
+      <w:r>
+        <w:rPr>
+          <w:rFonts w:ascii="Times New Roman" w:eastAsia="Times New Roman" w:hAnsi="Times New Roman" w:cs="Times New Roman"/>
+        </w:rPr>
+        <w:t xml:space="preserve">A limitation of this study was analysing </w:t>
+      </w:r>
+      <w:proofErr w:type="spellStart"/>
+      <w:r>
+        <w:rPr>
+          <w:rFonts w:ascii="Times New Roman" w:eastAsia="Times New Roman" w:hAnsi="Times New Roman" w:cs="Times New Roman"/>
+        </w:rPr>
+        <w:t>Stress_Level</w:t>
+      </w:r>
+      <w:proofErr w:type="spellEnd"/>
+      <w:r>
+        <w:rPr>
+          <w:rFonts w:ascii="Times New Roman" w:eastAsia="Times New Roman" w:hAnsi="Times New Roman" w:cs="Times New Roman"/>
+        </w:rPr>
+        <w:t xml:space="preserve"> as a simple 3-point scale, which may lack the granularity to detect subtle differences. Future work should incorporate continuous variables, such as </w:t>
+      </w:r>
+      <w:proofErr w:type="spellStart"/>
+      <w:r>
+        <w:rPr>
+          <w:rFonts w:ascii="Times New Roman" w:eastAsia="Times New Roman" w:hAnsi="Times New Roman" w:cs="Times New Roman"/>
+        </w:rPr>
+        <w:t>Hours_Worked_Per_Week</w:t>
+      </w:r>
+      <w:proofErr w:type="spellEnd"/>
+      <w:r>
+        <w:rPr>
+          <w:rFonts w:ascii="Times New Roman" w:eastAsia="Times New Roman" w:hAnsi="Times New Roman" w:cs="Times New Roman"/>
+        </w:rPr>
+        <w:t xml:space="preserve"> or </w:t>
+      </w:r>
+      <w:proofErr w:type="spellStart"/>
+      <w:r>
+        <w:rPr>
+          <w:rFonts w:ascii="Times New Roman" w:eastAsia="Times New Roman" w:hAnsi="Times New Roman" w:cs="Times New Roman"/>
+        </w:rPr>
+        <w:t>Work_Life_Balance_Rating</w:t>
+      </w:r>
+      <w:proofErr w:type="spellEnd"/>
+      <w:r>
+        <w:rPr>
+          <w:rFonts w:ascii="Times New Roman" w:eastAsia="Times New Roman" w:hAnsi="Times New Roman" w:cs="Times New Roman"/>
+        </w:rPr>
+        <w:t>, in a multivariate regression model to identify the true drivers of employee burnout.</w:t>
+      </w:r>
+    </w:p>
     <w:sectPr>
       <w:footerReference w:type="even" r:id="rId10"/>
       <w:footerReference w:type="default" r:id="rId11"/>
@@ -6077,6 +6261,11 @@
         <w:docPartUnique/>
       </w:docPartObj>
     </w:sdtPr>
+    <w:sdtEndPr>
+      <w:rPr>
+        <w:rStyle w:val="PageNumber"/>
+      </w:rPr>
+    </w:sdtEndPr>
     <w:sdtContent>
       <w:p>
         <w:pPr>
@@ -6129,6 +6318,11 @@
         <w:docPartUnique/>
       </w:docPartObj>
     </w:sdtPr>
+    <w:sdtEndPr>
+      <w:rPr>
+        <w:rStyle w:val="PageNumber"/>
+      </w:rPr>
+    </w:sdtEndPr>
     <w:sdtContent>
       <w:p>
         <w:pPr>

</xml_diff>

<commit_message>
Add Harvard-style reference list for cited literature
</commit_message>
<xml_diff>
--- a/7COM1079_Final report_template.docx
+++ b/7COM1079_Final report_template.docx
@@ -214,13 +214,27 @@
         </w:rPr>
         <w:t xml:space="preserve">by: </w:t>
       </w:r>
+      <w:r>
+        <w:rPr>
+          <w:rFonts w:ascii="Times New Roman" w:eastAsia="Times New Roman" w:hAnsi="Times New Roman" w:cs="Times New Roman"/>
+          <w:iCs/>
+        </w:rPr>
+        <w:t>Astittva Mandloi 24095908,</w:t>
+      </w:r>
+      <w:r>
+        <w:rPr>
+          <w:rFonts w:ascii="Times New Roman" w:eastAsia="Times New Roman" w:hAnsi="Times New Roman" w:cs="Times New Roman"/>
+          <w:iCs/>
+        </w:rPr>
+        <w:t xml:space="preserve"> </w:t>
+      </w:r>
       <w:proofErr w:type="spellStart"/>
       <w:r>
         <w:rPr>
           <w:rFonts w:ascii="Times New Roman" w:eastAsia="Times New Roman" w:hAnsi="Times New Roman" w:cs="Times New Roman"/>
           <w:iCs/>
         </w:rPr>
-        <w:t>Astittva</w:t>
+        <w:t>Hanusha</w:t>
       </w:r>
       <w:proofErr w:type="spellEnd"/>
       <w:r>
@@ -229,36 +243,6 @@
           <w:iCs/>
         </w:rPr>
         <w:t xml:space="preserve"> </w:t>
-      </w:r>
-      <w:proofErr w:type="spellStart"/>
-      <w:r>
-        <w:rPr>
-          <w:rFonts w:ascii="Times New Roman" w:eastAsia="Times New Roman" w:hAnsi="Times New Roman" w:cs="Times New Roman"/>
-          <w:iCs/>
-        </w:rPr>
-        <w:t>Mandloi</w:t>
-      </w:r>
-      <w:proofErr w:type="spellEnd"/>
-      <w:r>
-        <w:rPr>
-          <w:rFonts w:ascii="Times New Roman" w:eastAsia="Times New Roman" w:hAnsi="Times New Roman" w:cs="Times New Roman"/>
-          <w:iCs/>
-        </w:rPr>
-        <w:t xml:space="preserve"> 24095908,</w:t>
-      </w:r>
-      <w:r>
-        <w:rPr>
-          <w:rFonts w:ascii="Times New Roman" w:eastAsia="Times New Roman" w:hAnsi="Times New Roman" w:cs="Times New Roman"/>
-          <w:iCs/>
-        </w:rPr>
-        <w:t xml:space="preserve"> </w:t>
-      </w:r>
-      <w:r>
-        <w:rPr>
-          <w:rFonts w:ascii="Times New Roman" w:eastAsia="Times New Roman" w:hAnsi="Times New Roman" w:cs="Times New Roman"/>
-          <w:iCs/>
-        </w:rPr>
-        <w:t xml:space="preserve">Hanusha </w:t>
       </w:r>
       <w:r>
         <w:rPr>
@@ -6213,9 +6197,160 @@
         <w:t>, in a multivariate regression model to identify the true drivers of employee burnout.</w:t>
       </w:r>
     </w:p>
+    <w:p>
+      <w:pPr>
+        <w:rPr>
+          <w:rFonts w:ascii="Times New Roman" w:eastAsia="Times New Roman" w:hAnsi="Times New Roman" w:cs="Times New Roman"/>
+        </w:rPr>
+      </w:pPr>
+    </w:p>
+    <w:p>
+      <w:pPr>
+        <w:rPr>
+          <w:rFonts w:ascii="Times New Roman" w:eastAsia="Times New Roman" w:hAnsi="Times New Roman" w:cs="Times New Roman"/>
+          <w:lang w:val="en-IN"/>
+        </w:rPr>
+      </w:pPr>
+      <w:r>
+        <w:rPr>
+          <w:rFonts w:ascii="Times New Roman" w:eastAsia="Times New Roman" w:hAnsi="Times New Roman" w:cs="Times New Roman"/>
+          <w:lang w:val="en-IN"/>
+        </w:rPr>
+        <w:t xml:space="preserve">7. Reference List: </w:t>
+      </w:r>
+    </w:p>
+    <w:p>
+      <w:pPr>
+        <w:numPr>
+          <w:ilvl w:val="0"/>
+          <w:numId w:val="43"/>
+        </w:numPr>
+        <w:rPr>
+          <w:rFonts w:ascii="Times New Roman" w:eastAsia="Times New Roman" w:hAnsi="Times New Roman" w:cs="Times New Roman"/>
+          <w:lang w:val="en-IN"/>
+        </w:rPr>
+      </w:pPr>
+      <w:r>
+        <w:rPr>
+          <w:rFonts w:ascii="Times New Roman" w:eastAsia="Times New Roman" w:hAnsi="Times New Roman" w:cs="Times New Roman"/>
+          <w:lang w:val="en-IN"/>
+        </w:rPr>
+        <w:t xml:space="preserve">Galanti, T., Guidetti, G., Mazzei, E., Zappala, S. and Toscano, F. (2021) ‘Work from home during the COVID-19 outbreak: The impact on employees’ remote work productivity, engagement, and stress’, </w:t>
+      </w:r>
+      <w:r>
+        <w:rPr>
+          <w:rFonts w:ascii="Times New Roman" w:eastAsia="Times New Roman" w:hAnsi="Times New Roman" w:cs="Times New Roman"/>
+          <w:i/>
+          <w:iCs/>
+          <w:lang w:val="en-IN"/>
+        </w:rPr>
+        <w:t>Journal of Occupational and Environmental Medicine</w:t>
+      </w:r>
+      <w:r>
+        <w:rPr>
+          <w:rFonts w:ascii="Times New Roman" w:eastAsia="Times New Roman" w:hAnsi="Times New Roman" w:cs="Times New Roman"/>
+          <w:lang w:val="en-IN"/>
+        </w:rPr>
+        <w:t>, 63(7), pp. e426 - e432.</w:t>
+      </w:r>
+    </w:p>
+    <w:p>
+      <w:pPr>
+        <w:numPr>
+          <w:ilvl w:val="0"/>
+          <w:numId w:val="43"/>
+        </w:numPr>
+        <w:rPr>
+          <w:rFonts w:ascii="Times New Roman" w:eastAsia="Times New Roman" w:hAnsi="Times New Roman" w:cs="Times New Roman"/>
+          <w:lang w:val="en-IN"/>
+        </w:rPr>
+      </w:pPr>
+      <w:r>
+        <w:rPr>
+          <w:rFonts w:ascii="Times New Roman" w:eastAsia="Times New Roman" w:hAnsi="Times New Roman" w:cs="Times New Roman"/>
+          <w:lang w:val="en-IN"/>
+        </w:rPr>
+        <w:t xml:space="preserve">Gallup (2023) </w:t>
+      </w:r>
+      <w:r>
+        <w:rPr>
+          <w:rFonts w:ascii="Times New Roman" w:eastAsia="Times New Roman" w:hAnsi="Times New Roman" w:cs="Times New Roman"/>
+          <w:i/>
+          <w:iCs/>
+          <w:lang w:val="en-IN"/>
+        </w:rPr>
+        <w:t>State of the Global Workplace: 2023 Report</w:t>
+      </w:r>
+      <w:r>
+        <w:rPr>
+          <w:rFonts w:ascii="Times New Roman" w:eastAsia="Times New Roman" w:hAnsi="Times New Roman" w:cs="Times New Roman"/>
+          <w:lang w:val="en-IN"/>
+        </w:rPr>
+        <w:t xml:space="preserve">. Washington, D.C.: Gallup. Available at: </w:t>
+      </w:r>
+      <w:hyperlink r:id="rId10" w:tgtFrame="_blank" w:history="1">
+        <w:r>
+          <w:rPr>
+            <w:rStyle w:val="Hyperlink"/>
+            <w:rFonts w:ascii="Times New Roman" w:eastAsia="Times New Roman" w:hAnsi="Times New Roman" w:cs="Times New Roman"/>
+            <w:lang w:val="en-IN"/>
+          </w:rPr>
+          <w:t>https://www.gallup.com/workplace</w:t>
+        </w:r>
+      </w:hyperlink>
+      <w:r>
+        <w:rPr>
+          <w:rFonts w:ascii="Times New Roman" w:eastAsia="Times New Roman" w:hAnsi="Times New Roman" w:cs="Times New Roman"/>
+          <w:lang w:val="en-IN"/>
+        </w:rPr>
+        <w:t xml:space="preserve"> (Accessed: 10 December 2025).</w:t>
+      </w:r>
+    </w:p>
+    <w:p>
+      <w:pPr>
+        <w:numPr>
+          <w:ilvl w:val="0"/>
+          <w:numId w:val="43"/>
+        </w:numPr>
+        <w:rPr>
+          <w:rFonts w:ascii="Times New Roman" w:eastAsia="Times New Roman" w:hAnsi="Times New Roman" w:cs="Times New Roman"/>
+          <w:lang w:val="en-IN"/>
+        </w:rPr>
+      </w:pPr>
+      <w:r>
+        <w:rPr>
+          <w:rFonts w:ascii="Times New Roman" w:eastAsia="Times New Roman" w:hAnsi="Times New Roman" w:cs="Times New Roman"/>
+          <w:lang w:val="en-IN"/>
+        </w:rPr>
+        <w:t xml:space="preserve">Oakman, J., Kinsman, N., Stuckey, R., Graham, M. and Weale, V. (2020) ‘A rapid review of mental and physical health effects of working at home: how do we optimise health?’, </w:t>
+      </w:r>
+      <w:r>
+        <w:rPr>
+          <w:rFonts w:ascii="Times New Roman" w:eastAsia="Times New Roman" w:hAnsi="Times New Roman" w:cs="Times New Roman"/>
+          <w:i/>
+          <w:iCs/>
+          <w:lang w:val="en-IN"/>
+        </w:rPr>
+        <w:t>BMC Public Health</w:t>
+      </w:r>
+      <w:r>
+        <w:rPr>
+          <w:rFonts w:ascii="Times New Roman" w:eastAsia="Times New Roman" w:hAnsi="Times New Roman" w:cs="Times New Roman"/>
+          <w:lang w:val="en-IN"/>
+        </w:rPr>
+        <w:t>, 20(1), pp. 1–13.</w:t>
+      </w:r>
+    </w:p>
+    <w:p>
+      <w:pPr>
+        <w:rPr>
+          <w:rFonts w:ascii="Times New Roman" w:eastAsia="Times New Roman" w:hAnsi="Times New Roman" w:cs="Times New Roman"/>
+        </w:rPr>
+      </w:pPr>
+    </w:p>
     <w:sectPr>
-      <w:footerReference w:type="even" r:id="rId10"/>
-      <w:footerReference w:type="default" r:id="rId11"/>
+      <w:footerReference w:type="even" r:id="rId11"/>
+      <w:footerReference w:type="default" r:id="rId12"/>
       <w:pgSz w:w="11906" w:h="16838"/>
       <w:pgMar w:top="1440" w:right="1440" w:bottom="1440" w:left="1440" w:header="708" w:footer="708" w:gutter="0"/>
       <w:cols w:space="708"/>
@@ -6261,11 +6396,6 @@
         <w:docPartUnique/>
       </w:docPartObj>
     </w:sdtPr>
-    <w:sdtEndPr>
-      <w:rPr>
-        <w:rStyle w:val="PageNumber"/>
-      </w:rPr>
-    </w:sdtEndPr>
     <w:sdtContent>
       <w:p>
         <w:pPr>
@@ -6318,11 +6448,6 @@
         <w:docPartUnique/>
       </w:docPartObj>
     </w:sdtPr>
-    <w:sdtEndPr>
-      <w:rPr>
-        <w:rStyle w:val="PageNumber"/>
-      </w:rPr>
-    </w:sdtEndPr>
     <w:sdtContent>
       <w:p>
         <w:pPr>
@@ -7369,6 +7494,155 @@
     </w:lvl>
   </w:abstractNum>
   <w:abstractNum w:abstractNumId="9" w15:restartNumberingAfterBreak="0">
+    <w:nsid w:val="17E026FE"/>
+    <w:multiLevelType w:val="multilevel"/>
+    <w:tmpl w:val="2904F76A"/>
+    <w:lvl w:ilvl="0">
+      <w:start w:val="1"/>
+      <w:numFmt w:val="bullet"/>
+      <w:lvlText w:val=""/>
+      <w:lvlJc w:val="left"/>
+      <w:pPr>
+        <w:tabs>
+          <w:tab w:val="num" w:pos="720"/>
+        </w:tabs>
+        <w:ind w:left="720" w:hanging="360"/>
+      </w:pPr>
+      <w:rPr>
+        <w:rFonts w:ascii="Symbol" w:hAnsi="Symbol" w:hint="default"/>
+        <w:sz w:val="20"/>
+      </w:rPr>
+    </w:lvl>
+    <w:lvl w:ilvl="1">
+      <w:start w:val="1"/>
+      <w:numFmt w:val="bullet"/>
+      <w:lvlText w:val="o"/>
+      <w:lvlJc w:val="left"/>
+      <w:pPr>
+        <w:tabs>
+          <w:tab w:val="num" w:pos="1440"/>
+        </w:tabs>
+        <w:ind w:left="1440" w:hanging="360"/>
+      </w:pPr>
+      <w:rPr>
+        <w:rFonts w:ascii="Courier New" w:hAnsi="Courier New" w:cs="Times New Roman" w:hint="default"/>
+        <w:sz w:val="20"/>
+      </w:rPr>
+    </w:lvl>
+    <w:lvl w:ilvl="2">
+      <w:start w:val="1"/>
+      <w:numFmt w:val="bullet"/>
+      <w:lvlText w:val=""/>
+      <w:lvlJc w:val="left"/>
+      <w:pPr>
+        <w:tabs>
+          <w:tab w:val="num" w:pos="2160"/>
+        </w:tabs>
+        <w:ind w:left="2160" w:hanging="360"/>
+      </w:pPr>
+      <w:rPr>
+        <w:rFonts w:ascii="Wingdings" w:hAnsi="Wingdings" w:hint="default"/>
+        <w:sz w:val="20"/>
+      </w:rPr>
+    </w:lvl>
+    <w:lvl w:ilvl="3">
+      <w:start w:val="1"/>
+      <w:numFmt w:val="bullet"/>
+      <w:lvlText w:val=""/>
+      <w:lvlJc w:val="left"/>
+      <w:pPr>
+        <w:tabs>
+          <w:tab w:val="num" w:pos="2880"/>
+        </w:tabs>
+        <w:ind w:left="2880" w:hanging="360"/>
+      </w:pPr>
+      <w:rPr>
+        <w:rFonts w:ascii="Wingdings" w:hAnsi="Wingdings" w:hint="default"/>
+        <w:sz w:val="20"/>
+      </w:rPr>
+    </w:lvl>
+    <w:lvl w:ilvl="4">
+      <w:start w:val="1"/>
+      <w:numFmt w:val="bullet"/>
+      <w:lvlText w:val=""/>
+      <w:lvlJc w:val="left"/>
+      <w:pPr>
+        <w:tabs>
+          <w:tab w:val="num" w:pos="3600"/>
+        </w:tabs>
+        <w:ind w:left="3600" w:hanging="360"/>
+      </w:pPr>
+      <w:rPr>
+        <w:rFonts w:ascii="Wingdings" w:hAnsi="Wingdings" w:hint="default"/>
+        <w:sz w:val="20"/>
+      </w:rPr>
+    </w:lvl>
+    <w:lvl w:ilvl="5">
+      <w:start w:val="1"/>
+      <w:numFmt w:val="bullet"/>
+      <w:lvlText w:val=""/>
+      <w:lvlJc w:val="left"/>
+      <w:pPr>
+        <w:tabs>
+          <w:tab w:val="num" w:pos="4320"/>
+        </w:tabs>
+        <w:ind w:left="4320" w:hanging="360"/>
+      </w:pPr>
+      <w:rPr>
+        <w:rFonts w:ascii="Wingdings" w:hAnsi="Wingdings" w:hint="default"/>
+        <w:sz w:val="20"/>
+      </w:rPr>
+    </w:lvl>
+    <w:lvl w:ilvl="6">
+      <w:start w:val="1"/>
+      <w:numFmt w:val="bullet"/>
+      <w:lvlText w:val=""/>
+      <w:lvlJc w:val="left"/>
+      <w:pPr>
+        <w:tabs>
+          <w:tab w:val="num" w:pos="5040"/>
+        </w:tabs>
+        <w:ind w:left="5040" w:hanging="360"/>
+      </w:pPr>
+      <w:rPr>
+        <w:rFonts w:ascii="Wingdings" w:hAnsi="Wingdings" w:hint="default"/>
+        <w:sz w:val="20"/>
+      </w:rPr>
+    </w:lvl>
+    <w:lvl w:ilvl="7">
+      <w:start w:val="1"/>
+      <w:numFmt w:val="bullet"/>
+      <w:lvlText w:val=""/>
+      <w:lvlJc w:val="left"/>
+      <w:pPr>
+        <w:tabs>
+          <w:tab w:val="num" w:pos="5760"/>
+        </w:tabs>
+        <w:ind w:left="5760" w:hanging="360"/>
+      </w:pPr>
+      <w:rPr>
+        <w:rFonts w:ascii="Wingdings" w:hAnsi="Wingdings" w:hint="default"/>
+        <w:sz w:val="20"/>
+      </w:rPr>
+    </w:lvl>
+    <w:lvl w:ilvl="8">
+      <w:start w:val="1"/>
+      <w:numFmt w:val="bullet"/>
+      <w:lvlText w:val=""/>
+      <w:lvlJc w:val="left"/>
+      <w:pPr>
+        <w:tabs>
+          <w:tab w:val="num" w:pos="6480"/>
+        </w:tabs>
+        <w:ind w:left="6480" w:hanging="360"/>
+      </w:pPr>
+      <w:rPr>
+        <w:rFonts w:ascii="Wingdings" w:hAnsi="Wingdings" w:hint="default"/>
+        <w:sz w:val="20"/>
+      </w:rPr>
+    </w:lvl>
+  </w:abstractNum>
+  <w:abstractNum w:abstractNumId="10" w15:restartNumberingAfterBreak="0">
     <w:nsid w:val="1B21B0F4"/>
     <w:multiLevelType w:val="hybridMultilevel"/>
     <w:tmpl w:val="72720076"/>
@@ -7481,7 +7755,7 @@
       </w:rPr>
     </w:lvl>
   </w:abstractNum>
-  <w:abstractNum w:abstractNumId="10" w15:restartNumberingAfterBreak="0">
+  <w:abstractNum w:abstractNumId="11" w15:restartNumberingAfterBreak="0">
     <w:nsid w:val="1C5D3AF2"/>
     <w:multiLevelType w:val="hybridMultilevel"/>
     <w:tmpl w:val="FFFFFFFF"/>
@@ -7594,7 +7868,7 @@
       </w:rPr>
     </w:lvl>
   </w:abstractNum>
-  <w:abstractNum w:abstractNumId="11" w15:restartNumberingAfterBreak="0">
+  <w:abstractNum w:abstractNumId="12" w15:restartNumberingAfterBreak="0">
     <w:nsid w:val="1CFC5493"/>
     <w:multiLevelType w:val="hybridMultilevel"/>
     <w:tmpl w:val="FFFFFFFF"/>
@@ -7680,7 +7954,7 @@
       </w:pPr>
     </w:lvl>
   </w:abstractNum>
-  <w:abstractNum w:abstractNumId="12" w15:restartNumberingAfterBreak="0">
+  <w:abstractNum w:abstractNumId="13" w15:restartNumberingAfterBreak="0">
     <w:nsid w:val="1E875941"/>
     <w:multiLevelType w:val="hybridMultilevel"/>
     <w:tmpl w:val="CD722D48"/>
@@ -7793,7 +8067,7 @@
       </w:rPr>
     </w:lvl>
   </w:abstractNum>
-  <w:abstractNum w:abstractNumId="13" w15:restartNumberingAfterBreak="0">
+  <w:abstractNum w:abstractNumId="14" w15:restartNumberingAfterBreak="0">
     <w:nsid w:val="215ED53B"/>
     <w:multiLevelType w:val="hybridMultilevel"/>
     <w:tmpl w:val="FFFFFFFF"/>
@@ -7906,7 +8180,7 @@
       </w:rPr>
     </w:lvl>
   </w:abstractNum>
-  <w:abstractNum w:abstractNumId="14" w15:restartNumberingAfterBreak="0">
+  <w:abstractNum w:abstractNumId="15" w15:restartNumberingAfterBreak="0">
     <w:nsid w:val="25481131"/>
     <w:multiLevelType w:val="hybridMultilevel"/>
     <w:tmpl w:val="FFFFFFFF"/>
@@ -8019,7 +8293,7 @@
       </w:rPr>
     </w:lvl>
   </w:abstractNum>
-  <w:abstractNum w:abstractNumId="15" w15:restartNumberingAfterBreak="0">
+  <w:abstractNum w:abstractNumId="16" w15:restartNumberingAfterBreak="0">
     <w:nsid w:val="2BEF301D"/>
     <w:multiLevelType w:val="hybridMultilevel"/>
     <w:tmpl w:val="2B3AA896"/>
@@ -8132,7 +8406,7 @@
       </w:rPr>
     </w:lvl>
   </w:abstractNum>
-  <w:abstractNum w:abstractNumId="16" w15:restartNumberingAfterBreak="0">
+  <w:abstractNum w:abstractNumId="17" w15:restartNumberingAfterBreak="0">
     <w:nsid w:val="333D5D6C"/>
     <w:multiLevelType w:val="hybridMultilevel"/>
     <w:tmpl w:val="D980939A"/>
@@ -8218,7 +8492,7 @@
       </w:pPr>
     </w:lvl>
   </w:abstractNum>
-  <w:abstractNum w:abstractNumId="17" w15:restartNumberingAfterBreak="0">
+  <w:abstractNum w:abstractNumId="18" w15:restartNumberingAfterBreak="0">
     <w:nsid w:val="34CC40DC"/>
     <w:multiLevelType w:val="multilevel"/>
     <w:tmpl w:val="5F083E46"/>
@@ -8340,7 +8614,7 @@
       </w:rPr>
     </w:lvl>
   </w:abstractNum>
-  <w:abstractNum w:abstractNumId="18" w15:restartNumberingAfterBreak="0">
+  <w:abstractNum w:abstractNumId="19" w15:restartNumberingAfterBreak="0">
     <w:nsid w:val="360E79A9"/>
     <w:multiLevelType w:val="multilevel"/>
     <w:tmpl w:val="FFFFFFFF"/>
@@ -8453,7 +8727,7 @@
       </w:rPr>
     </w:lvl>
   </w:abstractNum>
-  <w:abstractNum w:abstractNumId="19" w15:restartNumberingAfterBreak="0">
+  <w:abstractNum w:abstractNumId="20" w15:restartNumberingAfterBreak="0">
     <w:nsid w:val="395D556B"/>
     <w:multiLevelType w:val="multilevel"/>
     <w:tmpl w:val="5F083E46"/>
@@ -8575,7 +8849,7 @@
       </w:rPr>
     </w:lvl>
   </w:abstractNum>
-  <w:abstractNum w:abstractNumId="20" w15:restartNumberingAfterBreak="0">
+  <w:abstractNum w:abstractNumId="21" w15:restartNumberingAfterBreak="0">
     <w:nsid w:val="3AE77EFC"/>
     <w:multiLevelType w:val="hybridMultilevel"/>
     <w:tmpl w:val="BF34E8AA"/>
@@ -8688,7 +8962,7 @@
       </w:rPr>
     </w:lvl>
   </w:abstractNum>
-  <w:abstractNum w:abstractNumId="21" w15:restartNumberingAfterBreak="0">
+  <w:abstractNum w:abstractNumId="22" w15:restartNumberingAfterBreak="0">
     <w:nsid w:val="3BD0A676"/>
     <w:multiLevelType w:val="hybridMultilevel"/>
     <w:tmpl w:val="FFFFFFFF"/>
@@ -8801,7 +9075,7 @@
       </w:rPr>
     </w:lvl>
   </w:abstractNum>
-  <w:abstractNum w:abstractNumId="22" w15:restartNumberingAfterBreak="0">
+  <w:abstractNum w:abstractNumId="23" w15:restartNumberingAfterBreak="0">
     <w:nsid w:val="3CEA41A4"/>
     <w:multiLevelType w:val="hybridMultilevel"/>
     <w:tmpl w:val="FFFFFFFF"/>
@@ -8887,7 +9161,7 @@
       </w:pPr>
     </w:lvl>
   </w:abstractNum>
-  <w:abstractNum w:abstractNumId="23" w15:restartNumberingAfterBreak="0">
+  <w:abstractNum w:abstractNumId="24" w15:restartNumberingAfterBreak="0">
     <w:nsid w:val="3F9AADF4"/>
     <w:multiLevelType w:val="hybridMultilevel"/>
     <w:tmpl w:val="FFFFFFFF"/>
@@ -8973,7 +9247,7 @@
       </w:pPr>
     </w:lvl>
   </w:abstractNum>
-  <w:abstractNum w:abstractNumId="24" w15:restartNumberingAfterBreak="0">
+  <w:abstractNum w:abstractNumId="25" w15:restartNumberingAfterBreak="0">
     <w:nsid w:val="41A2DE95"/>
     <w:multiLevelType w:val="hybridMultilevel"/>
     <w:tmpl w:val="FFFFFFFF"/>
@@ -9086,7 +9360,7 @@
       </w:rPr>
     </w:lvl>
   </w:abstractNum>
-  <w:abstractNum w:abstractNumId="25" w15:restartNumberingAfterBreak="0">
+  <w:abstractNum w:abstractNumId="26" w15:restartNumberingAfterBreak="0">
     <w:nsid w:val="42202A9B"/>
     <w:multiLevelType w:val="hybridMultilevel"/>
     <w:tmpl w:val="FFFFFFFF"/>
@@ -9199,7 +9473,7 @@
       </w:rPr>
     </w:lvl>
   </w:abstractNum>
-  <w:abstractNum w:abstractNumId="26" w15:restartNumberingAfterBreak="0">
+  <w:abstractNum w:abstractNumId="27" w15:restartNumberingAfterBreak="0">
     <w:nsid w:val="43DCB8F2"/>
     <w:multiLevelType w:val="hybridMultilevel"/>
     <w:tmpl w:val="FFFFFFFF"/>
@@ -9312,7 +9586,7 @@
       </w:rPr>
     </w:lvl>
   </w:abstractNum>
-  <w:abstractNum w:abstractNumId="27" w15:restartNumberingAfterBreak="0">
+  <w:abstractNum w:abstractNumId="28" w15:restartNumberingAfterBreak="0">
     <w:nsid w:val="453E2DC6"/>
     <w:multiLevelType w:val="multilevel"/>
     <w:tmpl w:val="4DA4E65A"/>
@@ -9433,7 +9707,7 @@
       </w:rPr>
     </w:lvl>
   </w:abstractNum>
-  <w:abstractNum w:abstractNumId="28" w15:restartNumberingAfterBreak="0">
+  <w:abstractNum w:abstractNumId="29" w15:restartNumberingAfterBreak="0">
     <w:nsid w:val="4D557C4F"/>
     <w:multiLevelType w:val="hybridMultilevel"/>
     <w:tmpl w:val="E482CF54"/>
@@ -9522,7 +9796,7 @@
       </w:pPr>
     </w:lvl>
   </w:abstractNum>
-  <w:abstractNum w:abstractNumId="29" w15:restartNumberingAfterBreak="0">
+  <w:abstractNum w:abstractNumId="30" w15:restartNumberingAfterBreak="0">
     <w:nsid w:val="52DF187A"/>
     <w:multiLevelType w:val="hybridMultilevel"/>
     <w:tmpl w:val="FFFFFFFF"/>
@@ -9635,7 +9909,7 @@
       </w:rPr>
     </w:lvl>
   </w:abstractNum>
-  <w:abstractNum w:abstractNumId="30" w15:restartNumberingAfterBreak="0">
+  <w:abstractNum w:abstractNumId="31" w15:restartNumberingAfterBreak="0">
     <w:nsid w:val="573E3B79"/>
     <w:multiLevelType w:val="hybridMultilevel"/>
     <w:tmpl w:val="FFFFFFFF"/>
@@ -9721,7 +9995,7 @@
       </w:pPr>
     </w:lvl>
   </w:abstractNum>
-  <w:abstractNum w:abstractNumId="31" w15:restartNumberingAfterBreak="0">
+  <w:abstractNum w:abstractNumId="32" w15:restartNumberingAfterBreak="0">
     <w:nsid w:val="57522DFD"/>
     <w:multiLevelType w:val="hybridMultilevel"/>
     <w:tmpl w:val="0BBC80C0"/>
@@ -9807,7 +10081,7 @@
       </w:pPr>
     </w:lvl>
   </w:abstractNum>
-  <w:abstractNum w:abstractNumId="32" w15:restartNumberingAfterBreak="0">
+  <w:abstractNum w:abstractNumId="33" w15:restartNumberingAfterBreak="0">
     <w:nsid w:val="5A72411A"/>
     <w:multiLevelType w:val="hybridMultilevel"/>
     <w:tmpl w:val="C31A5862"/>
@@ -9893,7 +10167,7 @@
       </w:pPr>
     </w:lvl>
   </w:abstractNum>
-  <w:abstractNum w:abstractNumId="33" w15:restartNumberingAfterBreak="0">
+  <w:abstractNum w:abstractNumId="34" w15:restartNumberingAfterBreak="0">
     <w:nsid w:val="616A64AC"/>
     <w:multiLevelType w:val="multilevel"/>
     <w:tmpl w:val="A81CAC6E"/>
@@ -10042,7 +10316,7 @@
       </w:rPr>
     </w:lvl>
   </w:abstractNum>
-  <w:abstractNum w:abstractNumId="34" w15:restartNumberingAfterBreak="0">
+  <w:abstractNum w:abstractNumId="35" w15:restartNumberingAfterBreak="0">
     <w:nsid w:val="64424843"/>
     <w:multiLevelType w:val="hybridMultilevel"/>
     <w:tmpl w:val="E17832A8"/>
@@ -10128,7 +10402,7 @@
       </w:pPr>
     </w:lvl>
   </w:abstractNum>
-  <w:abstractNum w:abstractNumId="35" w15:restartNumberingAfterBreak="0">
+  <w:abstractNum w:abstractNumId="36" w15:restartNumberingAfterBreak="0">
     <w:nsid w:val="64803963"/>
     <w:multiLevelType w:val="multilevel"/>
     <w:tmpl w:val="FFFFFFFF"/>
@@ -10214,7 +10488,7 @@
       </w:pPr>
     </w:lvl>
   </w:abstractNum>
-  <w:abstractNum w:abstractNumId="36" w15:restartNumberingAfterBreak="0">
+  <w:abstractNum w:abstractNumId="37" w15:restartNumberingAfterBreak="0">
     <w:nsid w:val="662D2694"/>
     <w:multiLevelType w:val="hybridMultilevel"/>
     <w:tmpl w:val="FFFFFFFF"/>
@@ -10300,7 +10574,7 @@
       </w:pPr>
     </w:lvl>
   </w:abstractNum>
-  <w:abstractNum w:abstractNumId="37" w15:restartNumberingAfterBreak="0">
+  <w:abstractNum w:abstractNumId="38" w15:restartNumberingAfterBreak="0">
     <w:nsid w:val="6989EEEE"/>
     <w:multiLevelType w:val="multilevel"/>
     <w:tmpl w:val="FFFFFFFF"/>
@@ -10386,7 +10660,7 @@
       </w:pPr>
     </w:lvl>
   </w:abstractNum>
-  <w:abstractNum w:abstractNumId="38" w15:restartNumberingAfterBreak="0">
+  <w:abstractNum w:abstractNumId="39" w15:restartNumberingAfterBreak="0">
     <w:nsid w:val="6EBA1735"/>
     <w:multiLevelType w:val="hybridMultilevel"/>
     <w:tmpl w:val="4B58F960"/>
@@ -10472,7 +10746,7 @@
       </w:pPr>
     </w:lvl>
   </w:abstractNum>
-  <w:abstractNum w:abstractNumId="39" w15:restartNumberingAfterBreak="0">
+  <w:abstractNum w:abstractNumId="40" w15:restartNumberingAfterBreak="0">
     <w:nsid w:val="717456F8"/>
     <w:multiLevelType w:val="hybridMultilevel"/>
     <w:tmpl w:val="FFFFFFFF"/>
@@ -10586,52 +10860,52 @@
     </w:lvl>
   </w:abstractNum>
   <w:num w:numId="1" w16cid:durableId="193809708">
-    <w:abstractNumId w:val="32"/>
+    <w:abstractNumId w:val="33"/>
   </w:num>
   <w:num w:numId="2" w16cid:durableId="439304008">
     <w:abstractNumId w:val="0"/>
   </w:num>
   <w:num w:numId="3" w16cid:durableId="1814369601">
-    <w:abstractNumId w:val="9"/>
+    <w:abstractNumId w:val="10"/>
   </w:num>
   <w:num w:numId="4" w16cid:durableId="2006858979">
-    <w:abstractNumId w:val="34"/>
+    <w:abstractNumId w:val="35"/>
   </w:num>
   <w:num w:numId="5" w16cid:durableId="1839346339">
-    <w:abstractNumId w:val="22"/>
+    <w:abstractNumId w:val="23"/>
   </w:num>
   <w:num w:numId="6" w16cid:durableId="1380855808">
-    <w:abstractNumId w:val="11"/>
+    <w:abstractNumId w:val="12"/>
   </w:num>
   <w:num w:numId="7" w16cid:durableId="565338146">
-    <w:abstractNumId w:val="36"/>
+    <w:abstractNumId w:val="37"/>
   </w:num>
   <w:num w:numId="8" w16cid:durableId="522136554">
-    <w:abstractNumId w:val="23"/>
+    <w:abstractNumId w:val="24"/>
   </w:num>
   <w:num w:numId="9" w16cid:durableId="729496021">
-    <w:abstractNumId w:val="28"/>
+    <w:abstractNumId w:val="29"/>
   </w:num>
   <w:num w:numId="10" w16cid:durableId="417485858">
     <w:abstractNumId w:val="7"/>
   </w:num>
   <w:num w:numId="11" w16cid:durableId="1035351234">
-    <w:abstractNumId w:val="27"/>
+    <w:abstractNumId w:val="28"/>
   </w:num>
   <w:num w:numId="12" w16cid:durableId="837691969">
     <w:abstractNumId w:val="5"/>
   </w:num>
   <w:num w:numId="13" w16cid:durableId="979849249">
-    <w:abstractNumId w:val="20"/>
+    <w:abstractNumId w:val="21"/>
   </w:num>
   <w:num w:numId="14" w16cid:durableId="387188096">
-    <w:abstractNumId w:val="12"/>
+    <w:abstractNumId w:val="13"/>
   </w:num>
   <w:num w:numId="15" w16cid:durableId="1770663035">
-    <w:abstractNumId w:val="15"/>
+    <w:abstractNumId w:val="16"/>
   </w:num>
   <w:num w:numId="16" w16cid:durableId="642200228">
-    <w:abstractNumId w:val="18"/>
+    <w:abstractNumId w:val="19"/>
   </w:num>
   <w:num w:numId="17" w16cid:durableId="595553950">
     <w:abstractNumId w:val="6"/>
@@ -10640,76 +10914,76 @@
     <w:abstractNumId w:val="1"/>
   </w:num>
   <w:num w:numId="19" w16cid:durableId="1430350645">
-    <w:abstractNumId w:val="21"/>
+    <w:abstractNumId w:val="22"/>
   </w:num>
   <w:num w:numId="20" w16cid:durableId="609823634">
-    <w:abstractNumId w:val="10"/>
+    <w:abstractNumId w:val="11"/>
   </w:num>
   <w:num w:numId="21" w16cid:durableId="1595891774">
-    <w:abstractNumId w:val="14"/>
+    <w:abstractNumId w:val="15"/>
   </w:num>
   <w:num w:numId="22" w16cid:durableId="1857501887">
     <w:abstractNumId w:val="4"/>
   </w:num>
   <w:num w:numId="23" w16cid:durableId="1424566782">
-    <w:abstractNumId w:val="24"/>
+    <w:abstractNumId w:val="25"/>
   </w:num>
   <w:num w:numId="24" w16cid:durableId="983385615">
-    <w:abstractNumId w:val="26"/>
+    <w:abstractNumId w:val="27"/>
   </w:num>
   <w:num w:numId="25" w16cid:durableId="1303582182">
-    <w:abstractNumId w:val="29"/>
+    <w:abstractNumId w:val="30"/>
   </w:num>
   <w:num w:numId="26" w16cid:durableId="2138447778">
     <w:abstractNumId w:val="2"/>
   </w:num>
   <w:num w:numId="27" w16cid:durableId="715280916">
-    <w:abstractNumId w:val="13"/>
+    <w:abstractNumId w:val="14"/>
   </w:num>
   <w:num w:numId="28" w16cid:durableId="296570619">
-    <w:abstractNumId w:val="30"/>
+    <w:abstractNumId w:val="31"/>
   </w:num>
   <w:num w:numId="29" w16cid:durableId="266351746">
-    <w:abstractNumId w:val="39"/>
+    <w:abstractNumId w:val="40"/>
   </w:num>
   <w:num w:numId="30" w16cid:durableId="1027947511">
-    <w:abstractNumId w:val="35"/>
+    <w:abstractNumId w:val="36"/>
   </w:num>
   <w:num w:numId="31" w16cid:durableId="1358778646">
-    <w:abstractNumId w:val="25"/>
+    <w:abstractNumId w:val="26"/>
   </w:num>
   <w:num w:numId="32" w16cid:durableId="186406669">
-    <w:abstractNumId w:val="37"/>
+    <w:abstractNumId w:val="38"/>
   </w:num>
   <w:num w:numId="33" w16cid:durableId="364215154">
     <w:abstractNumId w:val="3"/>
   </w:num>
   <w:num w:numId="34" w16cid:durableId="890772625">
-    <w:abstractNumId w:val="19"/>
+    <w:abstractNumId w:val="20"/>
   </w:num>
   <w:num w:numId="35" w16cid:durableId="1103185044">
-    <w:abstractNumId w:val="16"/>
+    <w:abstractNumId w:val="17"/>
   </w:num>
   <w:num w:numId="36" w16cid:durableId="1353994370">
-    <w:abstractNumId w:val="31"/>
+    <w:abstractNumId w:val="32"/>
   </w:num>
   <w:num w:numId="37" w16cid:durableId="1646739846">
-    <w:abstractNumId w:val="38"/>
+    <w:abstractNumId w:val="39"/>
   </w:num>
   <w:num w:numId="38" w16cid:durableId="1013453593">
     <w:abstractNumId w:val="8"/>
   </w:num>
   <w:num w:numId="39" w16cid:durableId="1886061871">
-    <w:abstractNumId w:val="17"/>
+    <w:abstractNumId w:val="18"/>
   </w:num>
   <w:num w:numId="40" w16cid:durableId="1147816643">
-    <w:abstractNumId w:val="33"/>
+    <w:abstractNumId w:val="34"/>
   </w:num>
   <w:num w:numId="41" w16cid:durableId="59255797">
-    <w:abstractNumId w:val="19"/>
+    <w:abstractNumId w:val="20"/>
   </w:num>
   <w:num w:numId="42" w16cid:durableId="664012329">
-    <w:abstractNumId w:val="19"/>
+    <w:abstractNumId w:val="20"/>
     <w:lvlOverride w:ilvl="0">
       <w:startOverride w:val="1"/>
     </w:lvlOverride>
@@ -10737,6 +11011,18 @@
     <w:lvlOverride w:ilvl="8">
       <w:startOverride w:val="1"/>
     </w:lvlOverride>
+  </w:num>
+  <w:num w:numId="43" w16cid:durableId="759449908">
+    <w:abstractNumId w:val="9"/>
+    <w:lvlOverride w:ilvl="0"/>
+    <w:lvlOverride w:ilvl="1"/>
+    <w:lvlOverride w:ilvl="2"/>
+    <w:lvlOverride w:ilvl="3"/>
+    <w:lvlOverride w:ilvl="4"/>
+    <w:lvlOverride w:ilvl="5"/>
+    <w:lvlOverride w:ilvl="6"/>
+    <w:lvlOverride w:ilvl="7"/>
+    <w:lvlOverride w:ilvl="8"/>
   </w:num>
 </w:numbering>
 </file>
@@ -11337,7 +11623,6 @@
   <w:style w:type="character" w:default="1" w:styleId="DefaultParagraphFont">
     <w:name w:val="Default Paragraph Font"/>
     <w:uiPriority w:val="1"/>
-    <w:semiHidden/>
     <w:unhideWhenUsed/>
   </w:style>
   <w:style w:type="table" w:default="1" w:styleId="TableNormal">

</xml_diff>